<commit_message>
Explicit metadata and Generic metadata for app services
</commit_message>
<xml_diff>
--- a/src/core/Documentation/Kephas.Core.docx
+++ b/src/core/Documentation/Kephas.Core.docx
@@ -7,10 +7,7 @@
         <w:pStyle w:val="Heading1"/>
       </w:pPr>
       <w:r>
-        <w:t>Composition</w:t>
-      </w:r>
-      <w:r>
-        <w:t xml:space="preserve"> services</w:t>
+        <w:t>Composition services</w:t>
       </w:r>
     </w:p>
     <w:p>
@@ -18,13 +15,7 @@
         <w:pStyle w:val="Heading2"/>
       </w:pPr>
       <w:r>
-        <w:t>The</w:t>
-      </w:r>
-      <w:r>
-        <w:t xml:space="preserve"> composition</w:t>
-      </w:r>
-      <w:r>
-        <w:t xml:space="preserve"> infrastructure</w:t>
+        <w:t>The composition infrastructure</w:t>
       </w:r>
     </w:p>
     <w:p>
@@ -42,11 +33,20 @@
         <w:pStyle w:val="ListParagraph"/>
         <w:numPr>
           <w:ilvl w:val="0"/>
-          <w:numId w:val="1"/>
+          <w:numId w:val="9"/>
         </w:numPr>
-      </w:pPr>
-      <w:r>
-        <w:t>The interface IConventionsRegistrar, which is the contract for registering composition conventions.</w:t>
+        <w:spacing w:line="254" w:lineRule="auto"/>
+      </w:pPr>
+      <w:r>
+        <w:t xml:space="preserve">The interface </w:t>
+      </w:r>
+      <w:proofErr w:type="spellStart"/>
+      <w:r>
+        <w:t>IConventionsRegistrar</w:t>
+      </w:r>
+      <w:proofErr w:type="spellEnd"/>
+      <w:r>
+        <w:t>, which is the contract for registering composition conventions.</w:t>
       </w:r>
     </w:p>
     <w:p>
@@ -54,11 +54,20 @@
         <w:pStyle w:val="ListParagraph"/>
         <w:numPr>
           <w:ilvl w:val="0"/>
-          <w:numId w:val="1"/>
+          <w:numId w:val="9"/>
         </w:numPr>
-      </w:pPr>
-      <w:r>
-        <w:t>The interface IConventionsBuilder, which is the contract for defining conventions using a fluent API.</w:t>
+        <w:spacing w:line="254" w:lineRule="auto"/>
+      </w:pPr>
+      <w:r>
+        <w:t xml:space="preserve">The interface </w:t>
+      </w:r>
+      <w:proofErr w:type="spellStart"/>
+      <w:r>
+        <w:t>IConventionsBuilder</w:t>
+      </w:r>
+      <w:proofErr w:type="spellEnd"/>
+      <w:r>
+        <w:t>, which is the contract for defining conventions using a fluent API.</w:t>
       </w:r>
     </w:p>
     <w:p>
@@ -66,11 +75,20 @@
         <w:pStyle w:val="ListParagraph"/>
         <w:numPr>
           <w:ilvl w:val="0"/>
-          <w:numId w:val="1"/>
+          <w:numId w:val="9"/>
         </w:numPr>
-      </w:pPr>
-      <w:r>
-        <w:t>The interface ICompositionContainer, which is the contract for components providing composition hosting.</w:t>
+        <w:spacing w:line="254" w:lineRule="auto"/>
+      </w:pPr>
+      <w:r>
+        <w:t xml:space="preserve">The interface </w:t>
+      </w:r>
+      <w:proofErr w:type="spellStart"/>
+      <w:r>
+        <w:t>ICompositionContainer</w:t>
+      </w:r>
+      <w:proofErr w:type="spellEnd"/>
+      <w:r>
+        <w:t>, which is the contract for components providing composition hosting.</w:t>
       </w:r>
     </w:p>
     <w:p>
@@ -78,23 +96,20 @@
         <w:pStyle w:val="ListParagraph"/>
         <w:numPr>
           <w:ilvl w:val="0"/>
-          <w:numId w:val="1"/>
+          <w:numId w:val="9"/>
         </w:numPr>
+        <w:spacing w:line="254" w:lineRule="auto"/>
       </w:pPr>
       <w:r>
         <w:t xml:space="preserve">The class </w:t>
       </w:r>
+      <w:proofErr w:type="spellStart"/>
       <w:r>
         <w:t>CompositionContainerBuilderBase</w:t>
       </w:r>
-      <w:r>
-        <w:t>, which provides a base implementation for builder</w:t>
-      </w:r>
-      <w:r>
-        <w:t>s</w:t>
-      </w:r>
-      <w:r>
-        <w:t xml:space="preserve"> of composition containers.</w:t>
+      <w:proofErr w:type="spellEnd"/>
+      <w:r>
+        <w:t>, which provides a base implementation for builders of composition containers.</w:t>
       </w:r>
     </w:p>
     <w:p>
@@ -109,12 +124,18 @@
           <w:ilvl w:val="0"/>
           <w:numId w:val="2"/>
         </w:numPr>
-      </w:pPr>
-      <w:r>
-        <w:t>A</w:t>
-      </w:r>
-      <w:r>
-        <w:t>ll the convention registrars are collected (simply all the classes implementing IConventionRegistrar) and then they are invoked to register the conventions.</w:t>
+        <w:spacing w:line="254" w:lineRule="auto"/>
+      </w:pPr>
+      <w:r>
+        <w:t xml:space="preserve">All the convention registrars are collected (simply all the classes implementing </w:t>
+      </w:r>
+      <w:proofErr w:type="spellStart"/>
+      <w:r>
+        <w:t>IConventionRegistrar</w:t>
+      </w:r>
+      <w:proofErr w:type="spellEnd"/>
+      <w:r>
+        <w:t>) and then they are invoked to register the conventions.</w:t>
       </w:r>
     </w:p>
     <w:p>
@@ -124,6 +145,7 @@
           <w:ilvl w:val="0"/>
           <w:numId w:val="2"/>
         </w:numPr>
+        <w:spacing w:line="254" w:lineRule="auto"/>
       </w:pPr>
       <w:r>
         <w:t>The composition container builder registers the log manager, the configuration manager, and the platform manager with factory export providers.</w:t>
@@ -136,27 +158,18 @@
           <w:ilvl w:val="0"/>
           <w:numId w:val="2"/>
         </w:numPr>
-      </w:pPr>
-      <w:r>
-        <w:t>The composition container builder registers all application services</w:t>
-      </w:r>
-      <w:r>
-        <w:t xml:space="preserve"> [link]</w:t>
-      </w:r>
-      <w:r>
-        <w:t xml:space="preserve"> according to their metadata provided by the </w:t>
-      </w:r>
-      <w:r>
-        <w:t>[</w:t>
-      </w:r>
+        <w:spacing w:line="254" w:lineRule="auto"/>
+      </w:pPr>
+      <w:r>
+        <w:t>The composition container builder registers all application services [link] according to their metadata provided by the [</w:t>
+      </w:r>
+      <w:proofErr w:type="spellStart"/>
       <w:r>
         <w:t>AppServiceContract</w:t>
       </w:r>
-      <w:r>
-        <w:t xml:space="preserve">] </w:t>
-      </w:r>
-      <w:r>
-        <w:t>attribute.</w:t>
+      <w:proofErr w:type="spellEnd"/>
+      <w:r>
+        <w:t>] attribute.</w:t>
       </w:r>
     </w:p>
     <w:p>
@@ -166,12 +179,10 @@
           <w:ilvl w:val="0"/>
           <w:numId w:val="2"/>
         </w:numPr>
-      </w:pPr>
-      <w:r>
-        <w:t>T</w:t>
-      </w:r>
-      <w:r>
-        <w:t>he composition container is built using the provided conventions.</w:t>
+        <w:spacing w:line="254" w:lineRule="auto"/>
+      </w:pPr>
+      <w:r>
+        <w:t>The composition container is built using the provided conventions.</w:t>
       </w:r>
     </w:p>
     <w:p>
@@ -181,9 +192,18 @@
           <w:ilvl w:val="0"/>
           <w:numId w:val="2"/>
         </w:numPr>
-      </w:pPr>
-      <w:r>
-        <w:t>And last, the composition container registers itself as the service exporting ICompositionContainer.</w:t>
+        <w:spacing w:line="254" w:lineRule="auto"/>
+      </w:pPr>
+      <w:r>
+        <w:t xml:space="preserve">And last, the composition container registers itself as the service exporting </w:t>
+      </w:r>
+      <w:proofErr w:type="spellStart"/>
+      <w:r>
+        <w:t>ICompositionContainer</w:t>
+      </w:r>
+      <w:proofErr w:type="spellEnd"/>
+      <w:r>
+        <w:t>.</w:t>
       </w:r>
     </w:p>
     <w:p>
@@ -196,8 +216,9 @@
         <w:pStyle w:val="ListParagraph"/>
         <w:numPr>
           <w:ilvl w:val="0"/>
-          <w:numId w:val="3"/>
+          <w:numId w:val="10"/>
         </w:numPr>
+        <w:spacing w:line="254" w:lineRule="auto"/>
       </w:pPr>
       <w:r>
         <w:t>There is no restriction about the number of convention registrars per assembly nor what those registrars should register. However, to keep the things under control, a registrar should not register conventions for components outside the scope of the assembly where it is defined and, also, it is recommended to have one registrar per assembly.</w:t>
@@ -208,8 +229,9 @@
         <w:pStyle w:val="ListParagraph"/>
         <w:numPr>
           <w:ilvl w:val="0"/>
-          <w:numId w:val="3"/>
+          <w:numId w:val="10"/>
         </w:numPr>
+        <w:spacing w:line="254" w:lineRule="auto"/>
       </w:pPr>
       <w:r>
         <w:t>For components participating in composition, if possible, import the required services in the constructor. By using this approach it is clearly defined what is required for the component to function properly and also specific checks may be performed at the constructor level regarding imported services. However, if there are a lot of dependencies, the constructor may not be very appropriate due to an ugly signature, therefore in this case it is acceptable to use either property import or a combination of them.</w:t>
@@ -220,28 +242,27 @@
         <w:pStyle w:val="ListParagraph"/>
         <w:numPr>
           <w:ilvl w:val="0"/>
-          <w:numId w:val="3"/>
+          <w:numId w:val="10"/>
         </w:numPr>
-      </w:pPr>
-      <w:r>
-        <w:t>Prefer conventions over attributes. The code b</w:t>
-      </w:r>
-      <w:r>
-        <w:t>ecomes clearer and more concise, and the dependencies on specific IoC containers will diminish.</w:t>
-      </w:r>
-    </w:p>
-    <w:p>
-      <w:r>
-        <w:t>See e</w:t>
-      </w:r>
-      <w:r>
-        <w:t xml:space="preserve">xposing </w:t>
-      </w:r>
-      <w:r>
-        <w:t>application</w:t>
-      </w:r>
-      <w:r>
-        <w:t xml:space="preserve"> services [link] for more details about how to use in practice the composition.</w:t>
+        <w:spacing w:line="254" w:lineRule="auto"/>
+      </w:pPr>
+      <w:r>
+        <w:t xml:space="preserve">Prefer conventions over attributes. The code becomes clearer and more concise, and the dependencies on specific </w:t>
+      </w:r>
+      <w:proofErr w:type="spellStart"/>
+      <w:proofErr w:type="gramStart"/>
+      <w:r>
+        <w:t>IoC</w:t>
+      </w:r>
+      <w:proofErr w:type="spellEnd"/>
+      <w:proofErr w:type="gramEnd"/>
+      <w:r>
+        <w:t xml:space="preserve"> containers will diminish.</w:t>
+      </w:r>
+    </w:p>
+    <w:p>
+      <w:r>
+        <w:t>See exposing application services [link] for more details about how to use in practice the composition.</w:t>
       </w:r>
     </w:p>
     <w:p>
@@ -255,7 +276,17 @@
     </w:p>
     <w:p>
       <w:r>
-        <w:t>Kephas provides a default composition container based on the portable MEF implementation. If a custom implementation is required for other IoC containers, please take care of the following:</w:t>
+        <w:t xml:space="preserve">Kephas provides a default composition container based on the portable MEF implementation. If a custom implementation is required for other </w:t>
+      </w:r>
+      <w:proofErr w:type="spellStart"/>
+      <w:proofErr w:type="gramStart"/>
+      <w:r>
+        <w:t>IoC</w:t>
+      </w:r>
+      <w:proofErr w:type="spellEnd"/>
+      <w:proofErr w:type="gramEnd"/>
+      <w:r>
+        <w:t xml:space="preserve"> containers, please take care of the following:</w:t>
       </w:r>
     </w:p>
     <w:p>
@@ -263,20 +294,28 @@
         <w:pStyle w:val="ListParagraph"/>
         <w:numPr>
           <w:ilvl w:val="0"/>
-          <w:numId w:val="8"/>
+          <w:numId w:val="11"/>
         </w:numPr>
-      </w:pPr>
-      <w:r>
-        <w:t>T</w:t>
-      </w:r>
-      <w:r>
-        <w:t>he composition container should export itself as a shared service for the ICompositionContainer contact, so that services requiring the composition container get this service injected. Accessing ambient services (like Ambien</w:t>
-      </w:r>
-      <w:r>
-        <w:t>tServices.Instance</w:t>
-      </w:r>
-      <w:r>
-        <w:t xml:space="preserve">.CompositionContainer [link]) makes unit testing very hard. </w:t>
+        <w:spacing w:line="254" w:lineRule="auto"/>
+      </w:pPr>
+      <w:r>
+        <w:t xml:space="preserve">The composition container should export itself as a shared service for the </w:t>
+      </w:r>
+      <w:proofErr w:type="spellStart"/>
+      <w:r>
+        <w:t>ICompositionContainer</w:t>
+      </w:r>
+      <w:proofErr w:type="spellEnd"/>
+      <w:r>
+        <w:t xml:space="preserve"> contact, so that services requiring the composition container get this service injected. Accessing ambient services (like </w:t>
+      </w:r>
+      <w:proofErr w:type="spellStart"/>
+      <w:r>
+        <w:t>AmbientServices.Instance.CompositionContainer</w:t>
+      </w:r>
+      <w:proofErr w:type="spellEnd"/>
+      <w:r>
+        <w:t xml:space="preserve"> [link]) makes unit testing very hard. </w:t>
       </w:r>
     </w:p>
     <w:p>
@@ -284,14 +323,12 @@
         <w:pStyle w:val="ListParagraph"/>
         <w:numPr>
           <w:ilvl w:val="0"/>
-          <w:numId w:val="8"/>
+          <w:numId w:val="11"/>
         </w:numPr>
-      </w:pPr>
-      <w:r>
-        <w:t>U</w:t>
-      </w:r>
-      <w:r>
-        <w:t>se a composition container builder derived from the one provided as base, to have access to all the features it provides, including the registration of application services.</w:t>
+        <w:spacing w:line="254" w:lineRule="auto"/>
+      </w:pPr>
+      <w:r>
+        <w:t>Use a composition container builder derived from the one provided as base, to have access to all the features it provides, including the registration of application services.</w:t>
       </w:r>
     </w:p>
     <w:p>
@@ -304,13 +341,7 @@
     </w:p>
     <w:p>
       <w:r>
-        <w:t>Application services are services discovered and registered with the composition container</w:t>
-      </w:r>
-      <w:r>
-        <w:t xml:space="preserve"> at application level</w:t>
-      </w:r>
-      <w:r>
-        <w:t>.</w:t>
+        <w:t>Application services are services discovered and registered with the composition container at application level.</w:t>
       </w:r>
     </w:p>
     <w:p>
@@ -323,20 +354,20 @@
         <w:pStyle w:val="ListParagraph"/>
         <w:numPr>
           <w:ilvl w:val="0"/>
-          <w:numId w:val="7"/>
+          <w:numId w:val="12"/>
         </w:numPr>
-      </w:pPr>
-      <w:r>
-        <w:t xml:space="preserve">Define the application service contract and configure it </w:t>
-      </w:r>
-      <w:r>
-        <w:t xml:space="preserve">using the [AppServiceContract] attribute </w:t>
-      </w:r>
-      <w:r>
-        <w:t>(Shared: yes/no, Allow multiple: yes/no)</w:t>
-      </w:r>
-      <w:r>
-        <w:t>.</w:t>
+        <w:spacing w:line="254" w:lineRule="auto"/>
+      </w:pPr>
+      <w:r>
+        <w:t>Define the application service contract and configure it using the [</w:t>
+      </w:r>
+      <w:proofErr w:type="spellStart"/>
+      <w:r>
+        <w:t>AppServiceContract</w:t>
+      </w:r>
+      <w:proofErr w:type="spellEnd"/>
+      <w:r>
+        <w:t>] attribute (Shared: yes/no, Allow multiple: yes/no).</w:t>
       </w:r>
     </w:p>
     <w:p>
@@ -344,20 +375,20 @@
         <w:pStyle w:val="ListParagraph"/>
         <w:numPr>
           <w:ilvl w:val="0"/>
-          <w:numId w:val="7"/>
+          <w:numId w:val="12"/>
         </w:numPr>
-      </w:pPr>
-      <w:r>
-        <w:t>Implement one or more application services based on the contract</w:t>
-      </w:r>
-      <w:r>
-        <w:t xml:space="preserve"> defined in the step above. Note: for contracts not allowing multiple service implementations, </w:t>
-      </w:r>
-      <w:r>
-        <w:t>it is a recommended practice</w:t>
-      </w:r>
-      <w:r>
-        <w:t xml:space="preserve"> to decorate the service implementation with the [OverridePriority] attribute.</w:t>
+        <w:spacing w:line="254" w:lineRule="auto"/>
+      </w:pPr>
+      <w:r>
+        <w:t>Implement one or more application services based on the contract defined in the step above. Note: for contracts not allowing multiple service implementations, it is a recommended practice to decorate the service implementation with the [</w:t>
+      </w:r>
+      <w:proofErr w:type="spellStart"/>
+      <w:r>
+        <w:t>OverridePriority</w:t>
+      </w:r>
+      <w:proofErr w:type="spellEnd"/>
+      <w:r>
+        <w:t>] attribute.</w:t>
       </w:r>
     </w:p>
     <w:p>
@@ -365,8 +396,9 @@
         <w:pStyle w:val="ListParagraph"/>
         <w:numPr>
           <w:ilvl w:val="0"/>
-          <w:numId w:val="7"/>
+          <w:numId w:val="12"/>
         </w:numPr>
+        <w:spacing w:line="254" w:lineRule="auto"/>
       </w:pPr>
       <w:r>
         <w:t>Consume the service.</w:t>
@@ -374,63 +406,1893 @@
     </w:p>
     <w:p>
       <w:r>
-        <w:t>Note: By default, the application services are shared. To change this default behavior, set the lifetime of the exported service in the [AppServiceContract] attribute.</w:t>
+        <w:t>Note: By default, the application services are shared. To change this default behavior, set the lifetime of the exported service in the [</w:t>
+      </w:r>
+      <w:proofErr w:type="spellStart"/>
+      <w:r>
+        <w:t>AppServiceContract</w:t>
+      </w:r>
+      <w:proofErr w:type="spellEnd"/>
+      <w:r>
+        <w:t>] attribute.</w:t>
+      </w:r>
+    </w:p>
+    <w:p>
+      <w:r>
+        <w:t>Note: Kephas registers automatically application services with the composition container, so no composition registrars are required in this case.</w:t>
+      </w:r>
+    </w:p>
+    <w:p>
+      <w:r>
+        <w:t>Note: Because the sharing scope is defined at the service contract level, there is no need to set it at the implementation level. Otherwise it’s even counterproductive and confusing, making hard to identify possible bugs.</w:t>
+      </w:r>
+    </w:p>
+    <w:p>
+      <w:r>
+        <w:t>Note: in most cases the definition and discovery of application services should be sufficient, and no other conventions registrar for other kind of components should be required.</w:t>
+      </w:r>
+    </w:p>
+    <w:p>
+      <w:pPr>
+        <w:pStyle w:val="Heading2"/>
+      </w:pPr>
+      <w:r>
+        <w:t>Override priorities</w:t>
+      </w:r>
+    </w:p>
+    <w:p>
+      <w:r>
+        <w:t>An override priority is used for services not allowing multiple implementations at the same time, to ensure a deterministic identification of the desired service.</w:t>
+      </w:r>
+    </w:p>
+    <w:p>
+      <w:r>
+        <w:t>Kephas exposes its default services either with a lowest override priority (for example for null services), or with a low priority (the rest of them), to allow an uncomplicated override, because when an override priority is not provided, the normal value is used in this case.</w:t>
+      </w:r>
+    </w:p>
+    <w:p>
+      <w:pPr>
+        <w:pStyle w:val="Heading2"/>
+      </w:pPr>
+      <w:r>
+        <w:t>Multiple services with the same contract</w:t>
+      </w:r>
+    </w:p>
+    <w:p>
+      <w:r>
+        <w:t xml:space="preserve">If the application service contract should allow multiple registered service implementations, set the </w:t>
+      </w:r>
+      <w:proofErr w:type="spellStart"/>
+      <w:r>
+        <w:t>AllowMultiple</w:t>
+      </w:r>
+      <w:proofErr w:type="spellEnd"/>
+      <w:r>
+        <w:t xml:space="preserve"> option to true in the contract declaration.</w:t>
+      </w:r>
+    </w:p>
+    <w:p>
+      <w:r>
+        <w:lastRenderedPageBreak/>
+        <w:t xml:space="preserve">Example: </w:t>
+      </w:r>
+    </w:p>
+    <w:p>
+      <w:r>
+        <w:t>[</w:t>
+      </w:r>
+      <w:proofErr w:type="spellStart"/>
+      <w:proofErr w:type="gramStart"/>
+      <w:r>
+        <w:t>AppServiceContract</w:t>
+      </w:r>
+      <w:proofErr w:type="spellEnd"/>
+      <w:r>
+        <w:t>(</w:t>
+      </w:r>
+      <w:proofErr w:type="spellStart"/>
+      <w:proofErr w:type="gramEnd"/>
+      <w:r>
+        <w:t>AllowMultiple</w:t>
+      </w:r>
+      <w:proofErr w:type="spellEnd"/>
+      <w:r>
+        <w:t xml:space="preserve"> = true)]</w:t>
+      </w:r>
+    </w:p>
+    <w:p>
+      <w:r>
+        <w:t>Note: generic application service contracts allow multiple registrations by default, because it is expected that multiple services will be defined with different actual generic type parameters.</w:t>
+      </w:r>
+    </w:p>
+    <w:p>
+      <w:pPr>
+        <w:pStyle w:val="Heading2"/>
+      </w:pPr>
+      <w:r>
+        <w:t>Composition metadata</w:t>
+      </w:r>
+    </w:p>
+    <w:p>
+      <w:r>
+        <w:t>Application services may indicate metadata attributes that they use. The following conventions are applied:</w:t>
+      </w:r>
+    </w:p>
+    <w:p>
+      <w:pPr>
+        <w:pStyle w:val="ListParagraph"/>
+        <w:numPr>
+          <w:ilvl w:val="0"/>
+          <w:numId w:val="13"/>
+        </w:numPr>
+      </w:pPr>
+      <w:r>
+        <w:t xml:space="preserve">The attributes must implement </w:t>
+      </w:r>
+      <w:proofErr w:type="spellStart"/>
+      <w:r>
+        <w:t>IMetadataValue</w:t>
+      </w:r>
+      <w:proofErr w:type="spellEnd"/>
+      <w:r>
+        <w:t>&lt;</w:t>
+      </w:r>
+      <w:proofErr w:type="spellStart"/>
+      <w:r>
+        <w:t>TValue</w:t>
+      </w:r>
+      <w:proofErr w:type="spellEnd"/>
+      <w:r>
+        <w:t>&gt;. The Value property will provide the value of the metadata key.</w:t>
+      </w:r>
+    </w:p>
+    <w:p>
+      <w:pPr>
+        <w:pStyle w:val="ListParagraph"/>
+        <w:numPr>
+          <w:ilvl w:val="0"/>
+          <w:numId w:val="13"/>
+        </w:numPr>
+      </w:pPr>
+      <w:r>
+        <w:t>The attribute type without the “Attribute” suffix will be the metadata key.</w:t>
+      </w:r>
+    </w:p>
+    <w:p>
+      <w:pPr>
+        <w:pStyle w:val="ListParagraph"/>
+        <w:numPr>
+          <w:ilvl w:val="0"/>
+          <w:numId w:val="13"/>
+        </w:numPr>
+      </w:pPr>
+      <w:r>
+        <w:t>When declaring the contract, the supported metadata attributes must be declared.</w:t>
+      </w:r>
+    </w:p>
+    <w:p>
+      <w:pPr>
+        <w:pStyle w:val="ListParagraph"/>
+        <w:numPr>
+          <w:ilvl w:val="0"/>
+          <w:numId w:val="13"/>
+        </w:numPr>
+      </w:pPr>
+      <w:r>
+        <w:t>The attributes are applied to the service implementations.</w:t>
+      </w:r>
+    </w:p>
+    <w:p>
+      <w:r>
+        <w:t>Example:</w:t>
+      </w:r>
+    </w:p>
+    <w:p>
+      <w:pPr>
+        <w:autoSpaceDE w:val="0"/>
+        <w:autoSpaceDN w:val="0"/>
+        <w:adjustRightInd w:val="0"/>
+        <w:spacing w:after="0" w:line="240" w:lineRule="auto"/>
+        <w:rPr>
+          <w:rFonts w:ascii="Consolas" w:hAnsi="Consolas" w:cs="Consolas"/>
+          <w:color w:val="DCDCDC"/>
+          <w:sz w:val="19"/>
+          <w:szCs w:val="19"/>
+          <w:highlight w:val="black"/>
+        </w:rPr>
+      </w:pPr>
+      <w:r>
+        <w:rPr>
+          <w:rFonts w:ascii="Consolas" w:hAnsi="Consolas" w:cs="Consolas"/>
+          <w:color w:val="DCDCDC"/>
+          <w:sz w:val="19"/>
+          <w:szCs w:val="19"/>
+          <w:highlight w:val="black"/>
+        </w:rPr>
+        <w:t xml:space="preserve">    </w:t>
+      </w:r>
+      <w:r>
+        <w:rPr>
+          <w:rFonts w:ascii="Consolas" w:hAnsi="Consolas" w:cs="Consolas"/>
+          <w:color w:val="57A64A"/>
+          <w:sz w:val="19"/>
+          <w:szCs w:val="19"/>
+          <w:highlight w:val="black"/>
+        </w:rPr>
+        <w:t>/// &lt;summary&gt;</w:t>
+      </w:r>
+    </w:p>
+    <w:p>
+      <w:pPr>
+        <w:autoSpaceDE w:val="0"/>
+        <w:autoSpaceDN w:val="0"/>
+        <w:adjustRightInd w:val="0"/>
+        <w:spacing w:after="0" w:line="240" w:lineRule="auto"/>
+        <w:rPr>
+          <w:rFonts w:ascii="Consolas" w:hAnsi="Consolas" w:cs="Consolas"/>
+          <w:color w:val="DCDCDC"/>
+          <w:sz w:val="19"/>
+          <w:szCs w:val="19"/>
+          <w:highlight w:val="black"/>
+        </w:rPr>
+      </w:pPr>
+      <w:r>
+        <w:rPr>
+          <w:rFonts w:ascii="Consolas" w:hAnsi="Consolas" w:cs="Consolas"/>
+          <w:color w:val="DCDCDC"/>
+          <w:sz w:val="19"/>
+          <w:szCs w:val="19"/>
+          <w:highlight w:val="black"/>
+        </w:rPr>
+        <w:t xml:space="preserve">    </w:t>
+      </w:r>
+      <w:r>
+        <w:rPr>
+          <w:rFonts w:ascii="Consolas" w:hAnsi="Consolas" w:cs="Consolas"/>
+          <w:color w:val="57A64A"/>
+          <w:sz w:val="19"/>
+          <w:szCs w:val="19"/>
+          <w:highlight w:val="black"/>
+        </w:rPr>
+        <w:t>/// Application service for request processing interception.</w:t>
+      </w:r>
+    </w:p>
+    <w:p>
+      <w:pPr>
+        <w:autoSpaceDE w:val="0"/>
+        <w:autoSpaceDN w:val="0"/>
+        <w:adjustRightInd w:val="0"/>
+        <w:spacing w:after="0" w:line="240" w:lineRule="auto"/>
+        <w:rPr>
+          <w:rFonts w:ascii="Consolas" w:hAnsi="Consolas" w:cs="Consolas"/>
+          <w:color w:val="DCDCDC"/>
+          <w:sz w:val="19"/>
+          <w:szCs w:val="19"/>
+          <w:highlight w:val="black"/>
+        </w:rPr>
+      </w:pPr>
+      <w:r>
+        <w:rPr>
+          <w:rFonts w:ascii="Consolas" w:hAnsi="Consolas" w:cs="Consolas"/>
+          <w:color w:val="DCDCDC"/>
+          <w:sz w:val="19"/>
+          <w:szCs w:val="19"/>
+          <w:highlight w:val="black"/>
+        </w:rPr>
+        <w:t xml:space="preserve">    </w:t>
+      </w:r>
+      <w:r>
+        <w:rPr>
+          <w:rFonts w:ascii="Consolas" w:hAnsi="Consolas" w:cs="Consolas"/>
+          <w:color w:val="57A64A"/>
+          <w:sz w:val="19"/>
+          <w:szCs w:val="19"/>
+          <w:highlight w:val="black"/>
+        </w:rPr>
+        <w:t>/// &lt;/summary&gt;</w:t>
+      </w:r>
+    </w:p>
+    <w:p>
+      <w:pPr>
+        <w:autoSpaceDE w:val="0"/>
+        <w:autoSpaceDN w:val="0"/>
+        <w:adjustRightInd w:val="0"/>
+        <w:spacing w:after="0" w:line="240" w:lineRule="auto"/>
+        <w:rPr>
+          <w:rFonts w:ascii="Consolas" w:hAnsi="Consolas" w:cs="Consolas"/>
+          <w:color w:val="DCDCDC"/>
+          <w:sz w:val="19"/>
+          <w:szCs w:val="19"/>
+          <w:highlight w:val="black"/>
+        </w:rPr>
+      </w:pPr>
+      <w:r>
+        <w:rPr>
+          <w:rFonts w:ascii="Consolas" w:hAnsi="Consolas" w:cs="Consolas"/>
+          <w:color w:val="DCDCDC"/>
+          <w:sz w:val="19"/>
+          <w:szCs w:val="19"/>
+          <w:highlight w:val="black"/>
+        </w:rPr>
+        <w:t xml:space="preserve">    </w:t>
+      </w:r>
+      <w:r>
+        <w:rPr>
+          <w:rFonts w:ascii="Consolas" w:hAnsi="Consolas" w:cs="Consolas"/>
+          <w:color w:val="57A64A"/>
+          <w:sz w:val="19"/>
+          <w:szCs w:val="19"/>
+          <w:highlight w:val="black"/>
+        </w:rPr>
+        <w:t>/// &lt;</w:t>
+      </w:r>
+      <w:proofErr w:type="spellStart"/>
+      <w:r>
+        <w:rPr>
+          <w:rFonts w:ascii="Consolas" w:hAnsi="Consolas" w:cs="Consolas"/>
+          <w:color w:val="57A64A"/>
+          <w:sz w:val="19"/>
+          <w:szCs w:val="19"/>
+          <w:highlight w:val="black"/>
+        </w:rPr>
+        <w:t>typeparam</w:t>
+      </w:r>
+      <w:proofErr w:type="spellEnd"/>
+      <w:r>
+        <w:rPr>
+          <w:rFonts w:ascii="Consolas" w:hAnsi="Consolas" w:cs="Consolas"/>
+          <w:color w:val="57A64A"/>
+          <w:sz w:val="19"/>
+          <w:szCs w:val="19"/>
+          <w:highlight w:val="black"/>
+        </w:rPr>
+        <w:t xml:space="preserve"> name=</w:t>
+      </w:r>
+      <w:r>
+        <w:rPr>
+          <w:rFonts w:ascii="Consolas" w:hAnsi="Consolas" w:cs="Consolas"/>
+          <w:color w:val="C8C8C8"/>
+          <w:sz w:val="19"/>
+          <w:szCs w:val="19"/>
+          <w:highlight w:val="black"/>
+        </w:rPr>
+        <w:t>"</w:t>
+      </w:r>
+      <w:proofErr w:type="spellStart"/>
+      <w:r>
+        <w:rPr>
+          <w:rFonts w:ascii="Consolas" w:hAnsi="Consolas" w:cs="Consolas"/>
+          <w:color w:val="C8C8C8"/>
+          <w:sz w:val="19"/>
+          <w:szCs w:val="19"/>
+          <w:highlight w:val="black"/>
+        </w:rPr>
+        <w:t>TRequest</w:t>
+      </w:r>
+      <w:proofErr w:type="spellEnd"/>
+      <w:r>
+        <w:rPr>
+          <w:rFonts w:ascii="Consolas" w:hAnsi="Consolas" w:cs="Consolas"/>
+          <w:color w:val="C8C8C8"/>
+          <w:sz w:val="19"/>
+          <w:szCs w:val="19"/>
+          <w:highlight w:val="black"/>
+        </w:rPr>
+        <w:t>"</w:t>
+      </w:r>
+      <w:r>
+        <w:rPr>
+          <w:rFonts w:ascii="Consolas" w:hAnsi="Consolas" w:cs="Consolas"/>
+          <w:color w:val="57A64A"/>
+          <w:sz w:val="19"/>
+          <w:szCs w:val="19"/>
+          <w:highlight w:val="black"/>
+        </w:rPr>
+        <w:t>&gt;The type of the request</w:t>
+      </w:r>
+      <w:proofErr w:type="gramStart"/>
+      <w:r>
+        <w:rPr>
+          <w:rFonts w:ascii="Consolas" w:hAnsi="Consolas" w:cs="Consolas"/>
+          <w:color w:val="57A64A"/>
+          <w:sz w:val="19"/>
+          <w:szCs w:val="19"/>
+          <w:highlight w:val="black"/>
+        </w:rPr>
+        <w:t>.&lt;</w:t>
+      </w:r>
+      <w:proofErr w:type="gramEnd"/>
+      <w:r>
+        <w:rPr>
+          <w:rFonts w:ascii="Consolas" w:hAnsi="Consolas" w:cs="Consolas"/>
+          <w:color w:val="57A64A"/>
+          <w:sz w:val="19"/>
+          <w:szCs w:val="19"/>
+          <w:highlight w:val="black"/>
+        </w:rPr>
+        <w:t>/</w:t>
+      </w:r>
+      <w:proofErr w:type="spellStart"/>
+      <w:r>
+        <w:rPr>
+          <w:rFonts w:ascii="Consolas" w:hAnsi="Consolas" w:cs="Consolas"/>
+          <w:color w:val="57A64A"/>
+          <w:sz w:val="19"/>
+          <w:szCs w:val="19"/>
+          <w:highlight w:val="black"/>
+        </w:rPr>
+        <w:t>typeparam</w:t>
+      </w:r>
+      <w:proofErr w:type="spellEnd"/>
+      <w:r>
+        <w:rPr>
+          <w:rFonts w:ascii="Consolas" w:hAnsi="Consolas" w:cs="Consolas"/>
+          <w:color w:val="57A64A"/>
+          <w:sz w:val="19"/>
+          <w:szCs w:val="19"/>
+          <w:highlight w:val="black"/>
+        </w:rPr>
+        <w:t>&gt;</w:t>
+      </w:r>
+    </w:p>
+    <w:p>
+      <w:pPr>
+        <w:autoSpaceDE w:val="0"/>
+        <w:autoSpaceDN w:val="0"/>
+        <w:adjustRightInd w:val="0"/>
+        <w:spacing w:after="0" w:line="240" w:lineRule="auto"/>
+        <w:rPr>
+          <w:rFonts w:ascii="Consolas" w:hAnsi="Consolas" w:cs="Consolas"/>
+          <w:color w:val="DCDCDC"/>
+          <w:sz w:val="19"/>
+          <w:szCs w:val="19"/>
+          <w:highlight w:val="black"/>
+        </w:rPr>
+      </w:pPr>
+      <w:r>
+        <w:rPr>
+          <w:rFonts w:ascii="Consolas" w:hAnsi="Consolas" w:cs="Consolas"/>
+          <w:color w:val="DCDCDC"/>
+          <w:sz w:val="19"/>
+          <w:szCs w:val="19"/>
+          <w:highlight w:val="black"/>
+        </w:rPr>
+        <w:t xml:space="preserve">    [</w:t>
+      </w:r>
+      <w:proofErr w:type="spellStart"/>
+      <w:proofErr w:type="gramStart"/>
+      <w:r>
+        <w:rPr>
+          <w:rFonts w:ascii="Consolas" w:hAnsi="Consolas" w:cs="Consolas"/>
+          <w:color w:val="4EC9B0"/>
+          <w:sz w:val="19"/>
+          <w:szCs w:val="19"/>
+          <w:highlight w:val="black"/>
+        </w:rPr>
+        <w:t>AppServiceContract</w:t>
+      </w:r>
+      <w:proofErr w:type="spellEnd"/>
+      <w:r>
+        <w:rPr>
+          <w:rFonts w:ascii="Consolas" w:hAnsi="Consolas" w:cs="Consolas"/>
+          <w:color w:val="DCDCDC"/>
+          <w:sz w:val="19"/>
+          <w:szCs w:val="19"/>
+          <w:highlight w:val="black"/>
+        </w:rPr>
+        <w:t>(</w:t>
+      </w:r>
+      <w:proofErr w:type="spellStart"/>
+      <w:proofErr w:type="gramEnd"/>
+      <w:r>
+        <w:rPr>
+          <w:rFonts w:ascii="Consolas" w:hAnsi="Consolas" w:cs="Consolas"/>
+          <w:color w:val="B8D7A3"/>
+          <w:sz w:val="19"/>
+          <w:szCs w:val="19"/>
+          <w:highlight w:val="black"/>
+        </w:rPr>
+        <w:t>AppServiceLifetime</w:t>
+      </w:r>
+      <w:r>
+        <w:rPr>
+          <w:rFonts w:ascii="Consolas" w:hAnsi="Consolas" w:cs="Consolas"/>
+          <w:color w:val="B4B4B4"/>
+          <w:sz w:val="19"/>
+          <w:szCs w:val="19"/>
+          <w:highlight w:val="black"/>
+        </w:rPr>
+        <w:t>.</w:t>
+      </w:r>
+      <w:r>
+        <w:rPr>
+          <w:rFonts w:ascii="Consolas" w:hAnsi="Consolas" w:cs="Consolas"/>
+          <w:color w:val="DCDCDC"/>
+          <w:sz w:val="19"/>
+          <w:szCs w:val="19"/>
+          <w:highlight w:val="black"/>
+        </w:rPr>
+        <w:t>Instance</w:t>
+      </w:r>
+      <w:proofErr w:type="spellEnd"/>
+      <w:r>
+        <w:rPr>
+          <w:rFonts w:ascii="Consolas" w:hAnsi="Consolas" w:cs="Consolas"/>
+          <w:color w:val="DCDCDC"/>
+          <w:sz w:val="19"/>
+          <w:szCs w:val="19"/>
+          <w:highlight w:val="black"/>
+        </w:rPr>
+        <w:t xml:space="preserve">, </w:t>
+      </w:r>
+      <w:proofErr w:type="spellStart"/>
+      <w:r>
+        <w:rPr>
+          <w:rFonts w:ascii="Consolas" w:hAnsi="Consolas" w:cs="Consolas"/>
+          <w:color w:val="DCDCDC"/>
+          <w:sz w:val="19"/>
+          <w:szCs w:val="19"/>
+          <w:highlight w:val="black"/>
+        </w:rPr>
+        <w:t>AllowMultiple</w:t>
+      </w:r>
+      <w:proofErr w:type="spellEnd"/>
+      <w:r>
+        <w:rPr>
+          <w:rFonts w:ascii="Consolas" w:hAnsi="Consolas" w:cs="Consolas"/>
+          <w:color w:val="DCDCDC"/>
+          <w:sz w:val="19"/>
+          <w:szCs w:val="19"/>
+          <w:highlight w:val="black"/>
+        </w:rPr>
+        <w:t xml:space="preserve"> </w:t>
+      </w:r>
+      <w:r>
+        <w:rPr>
+          <w:rFonts w:ascii="Consolas" w:hAnsi="Consolas" w:cs="Consolas"/>
+          <w:color w:val="B4B4B4"/>
+          <w:sz w:val="19"/>
+          <w:szCs w:val="19"/>
+          <w:highlight w:val="black"/>
+        </w:rPr>
+        <w:t>=</w:t>
+      </w:r>
+      <w:r>
+        <w:rPr>
+          <w:rFonts w:ascii="Consolas" w:hAnsi="Consolas" w:cs="Consolas"/>
+          <w:color w:val="DCDCDC"/>
+          <w:sz w:val="19"/>
+          <w:szCs w:val="19"/>
+          <w:highlight w:val="black"/>
+        </w:rPr>
+        <w:t xml:space="preserve"> </w:t>
+      </w:r>
+      <w:r>
+        <w:rPr>
+          <w:rFonts w:ascii="Consolas" w:hAnsi="Consolas" w:cs="Consolas"/>
+          <w:color w:val="569CD6"/>
+          <w:sz w:val="19"/>
+          <w:szCs w:val="19"/>
+          <w:highlight w:val="black"/>
+        </w:rPr>
+        <w:t>true</w:t>
+      </w:r>
+      <w:r>
+        <w:rPr>
+          <w:rFonts w:ascii="Consolas" w:hAnsi="Consolas" w:cs="Consolas"/>
+          <w:color w:val="DCDCDC"/>
+          <w:sz w:val="19"/>
+          <w:szCs w:val="19"/>
+          <w:highlight w:val="black"/>
+        </w:rPr>
+        <w:t xml:space="preserve">, </w:t>
+      </w:r>
+      <w:proofErr w:type="spellStart"/>
+      <w:r>
+        <w:rPr>
+          <w:rFonts w:ascii="Consolas" w:hAnsi="Consolas" w:cs="Consolas"/>
+          <w:color w:val="DCDCDC"/>
+          <w:sz w:val="19"/>
+          <w:szCs w:val="19"/>
+          <w:highlight w:val="black"/>
+        </w:rPr>
+        <w:t>MetadataAttributes</w:t>
+      </w:r>
+      <w:proofErr w:type="spellEnd"/>
+      <w:r>
+        <w:rPr>
+          <w:rFonts w:ascii="Consolas" w:hAnsi="Consolas" w:cs="Consolas"/>
+          <w:color w:val="DCDCDC"/>
+          <w:sz w:val="19"/>
+          <w:szCs w:val="19"/>
+          <w:highlight w:val="black"/>
+        </w:rPr>
+        <w:t xml:space="preserve"> </w:t>
+      </w:r>
+      <w:r>
+        <w:rPr>
+          <w:rFonts w:ascii="Consolas" w:hAnsi="Consolas" w:cs="Consolas"/>
+          <w:color w:val="B4B4B4"/>
+          <w:sz w:val="19"/>
+          <w:szCs w:val="19"/>
+          <w:highlight w:val="black"/>
+        </w:rPr>
+        <w:t>=</w:t>
+      </w:r>
+      <w:r>
+        <w:rPr>
+          <w:rFonts w:ascii="Consolas" w:hAnsi="Consolas" w:cs="Consolas"/>
+          <w:color w:val="DCDCDC"/>
+          <w:sz w:val="19"/>
+          <w:szCs w:val="19"/>
+          <w:highlight w:val="black"/>
+        </w:rPr>
+        <w:t xml:space="preserve"> </w:t>
+      </w:r>
+      <w:r>
+        <w:rPr>
+          <w:rFonts w:ascii="Consolas" w:hAnsi="Consolas" w:cs="Consolas"/>
+          <w:color w:val="569CD6"/>
+          <w:sz w:val="19"/>
+          <w:szCs w:val="19"/>
+          <w:highlight w:val="black"/>
+        </w:rPr>
+        <w:t>new</w:t>
+      </w:r>
+      <w:r>
+        <w:rPr>
+          <w:rFonts w:ascii="Consolas" w:hAnsi="Consolas" w:cs="Consolas"/>
+          <w:color w:val="DCDCDC"/>
+          <w:sz w:val="19"/>
+          <w:szCs w:val="19"/>
+          <w:highlight w:val="black"/>
+        </w:rPr>
+        <w:t xml:space="preserve">[] { </w:t>
+      </w:r>
+      <w:proofErr w:type="spellStart"/>
+      <w:r>
+        <w:rPr>
+          <w:rFonts w:ascii="Consolas" w:hAnsi="Consolas" w:cs="Consolas"/>
+          <w:color w:val="569CD6"/>
+          <w:sz w:val="19"/>
+          <w:szCs w:val="19"/>
+          <w:highlight w:val="black"/>
+        </w:rPr>
+        <w:t>typeof</w:t>
+      </w:r>
+      <w:proofErr w:type="spellEnd"/>
+      <w:r>
+        <w:rPr>
+          <w:rFonts w:ascii="Consolas" w:hAnsi="Consolas" w:cs="Consolas"/>
+          <w:color w:val="DCDCDC"/>
+          <w:sz w:val="19"/>
+          <w:szCs w:val="19"/>
+          <w:highlight w:val="black"/>
+        </w:rPr>
+        <w:t>(</w:t>
+      </w:r>
+      <w:proofErr w:type="spellStart"/>
+      <w:r>
+        <w:rPr>
+          <w:rFonts w:ascii="Consolas" w:hAnsi="Consolas" w:cs="Consolas"/>
+          <w:color w:val="4EC9B0"/>
+          <w:sz w:val="19"/>
+          <w:szCs w:val="19"/>
+          <w:highlight w:val="black"/>
+        </w:rPr>
+        <w:t>ProcessingPriorityAttribute</w:t>
+      </w:r>
+      <w:proofErr w:type="spellEnd"/>
+      <w:r>
+        <w:rPr>
+          <w:rFonts w:ascii="Consolas" w:hAnsi="Consolas" w:cs="Consolas"/>
+          <w:color w:val="DCDCDC"/>
+          <w:sz w:val="19"/>
+          <w:szCs w:val="19"/>
+          <w:highlight w:val="black"/>
+        </w:rPr>
+        <w:t>) })]</w:t>
+      </w:r>
+    </w:p>
+    <w:p>
+      <w:pPr>
+        <w:autoSpaceDE w:val="0"/>
+        <w:autoSpaceDN w:val="0"/>
+        <w:adjustRightInd w:val="0"/>
+        <w:spacing w:after="0" w:line="240" w:lineRule="auto"/>
+        <w:rPr>
+          <w:rFonts w:ascii="Consolas" w:hAnsi="Consolas" w:cs="Consolas"/>
+          <w:color w:val="DCDCDC"/>
+          <w:sz w:val="19"/>
+          <w:szCs w:val="19"/>
+          <w:highlight w:val="black"/>
+        </w:rPr>
+      </w:pPr>
+      <w:r>
+        <w:rPr>
+          <w:rFonts w:ascii="Consolas" w:hAnsi="Consolas" w:cs="Consolas"/>
+          <w:color w:val="DCDCDC"/>
+          <w:sz w:val="19"/>
+          <w:szCs w:val="19"/>
+          <w:highlight w:val="black"/>
+        </w:rPr>
+        <w:t xml:space="preserve">    </w:t>
+      </w:r>
+      <w:proofErr w:type="gramStart"/>
+      <w:r>
+        <w:rPr>
+          <w:rFonts w:ascii="Consolas" w:hAnsi="Consolas" w:cs="Consolas"/>
+          <w:color w:val="569CD6"/>
+          <w:sz w:val="19"/>
+          <w:szCs w:val="19"/>
+          <w:highlight w:val="black"/>
+        </w:rPr>
+        <w:t>public</w:t>
+      </w:r>
+      <w:proofErr w:type="gramEnd"/>
+      <w:r>
+        <w:rPr>
+          <w:rFonts w:ascii="Consolas" w:hAnsi="Consolas" w:cs="Consolas"/>
+          <w:color w:val="DCDCDC"/>
+          <w:sz w:val="19"/>
+          <w:szCs w:val="19"/>
+          <w:highlight w:val="black"/>
+        </w:rPr>
+        <w:t xml:space="preserve"> </w:t>
+      </w:r>
+      <w:r>
+        <w:rPr>
+          <w:rFonts w:ascii="Consolas" w:hAnsi="Consolas" w:cs="Consolas"/>
+          <w:color w:val="569CD6"/>
+          <w:sz w:val="19"/>
+          <w:szCs w:val="19"/>
+          <w:highlight w:val="black"/>
+        </w:rPr>
+        <w:t>interface</w:t>
+      </w:r>
+      <w:r>
+        <w:rPr>
+          <w:rFonts w:ascii="Consolas" w:hAnsi="Consolas" w:cs="Consolas"/>
+          <w:color w:val="DCDCDC"/>
+          <w:sz w:val="19"/>
+          <w:szCs w:val="19"/>
+          <w:highlight w:val="black"/>
+        </w:rPr>
+        <w:t xml:space="preserve"> </w:t>
+      </w:r>
+      <w:proofErr w:type="spellStart"/>
+      <w:r>
+        <w:rPr>
+          <w:rFonts w:ascii="Consolas" w:hAnsi="Consolas" w:cs="Consolas"/>
+          <w:color w:val="B8D7A3"/>
+          <w:sz w:val="19"/>
+          <w:szCs w:val="19"/>
+          <w:highlight w:val="black"/>
+        </w:rPr>
+        <w:t>IRequestFilter</w:t>
+      </w:r>
+      <w:proofErr w:type="spellEnd"/>
+      <w:r>
+        <w:rPr>
+          <w:rFonts w:ascii="Consolas" w:hAnsi="Consolas" w:cs="Consolas"/>
+          <w:color w:val="B4B4B4"/>
+          <w:sz w:val="19"/>
+          <w:szCs w:val="19"/>
+          <w:highlight w:val="black"/>
+        </w:rPr>
+        <w:t>&lt;</w:t>
+      </w:r>
+      <w:proofErr w:type="spellStart"/>
+      <w:r>
+        <w:rPr>
+          <w:rFonts w:ascii="Consolas" w:hAnsi="Consolas" w:cs="Consolas"/>
+          <w:color w:val="DCDCDC"/>
+          <w:sz w:val="19"/>
+          <w:szCs w:val="19"/>
+          <w:highlight w:val="black"/>
+        </w:rPr>
+        <w:t>TRequest</w:t>
+      </w:r>
+      <w:proofErr w:type="spellEnd"/>
+      <w:r>
+        <w:rPr>
+          <w:rFonts w:ascii="Consolas" w:hAnsi="Consolas" w:cs="Consolas"/>
+          <w:color w:val="B4B4B4"/>
+          <w:sz w:val="19"/>
+          <w:szCs w:val="19"/>
+          <w:highlight w:val="black"/>
+        </w:rPr>
+        <w:t>&gt;</w:t>
+      </w:r>
+      <w:r>
+        <w:rPr>
+          <w:rFonts w:ascii="Consolas" w:hAnsi="Consolas" w:cs="Consolas"/>
+          <w:color w:val="DCDCDC"/>
+          <w:sz w:val="19"/>
+          <w:szCs w:val="19"/>
+          <w:highlight w:val="black"/>
+        </w:rPr>
+        <w:t xml:space="preserve"> : </w:t>
+      </w:r>
+      <w:proofErr w:type="spellStart"/>
+      <w:r>
+        <w:rPr>
+          <w:rFonts w:ascii="Consolas" w:hAnsi="Consolas" w:cs="Consolas"/>
+          <w:color w:val="B8D7A3"/>
+          <w:sz w:val="19"/>
+          <w:szCs w:val="19"/>
+          <w:highlight w:val="black"/>
+        </w:rPr>
+        <w:t>IRequestFilter</w:t>
+      </w:r>
+      <w:proofErr w:type="spellEnd"/>
+    </w:p>
+    <w:p>
+      <w:pPr>
+        <w:autoSpaceDE w:val="0"/>
+        <w:autoSpaceDN w:val="0"/>
+        <w:adjustRightInd w:val="0"/>
+        <w:spacing w:after="0" w:line="240" w:lineRule="auto"/>
+        <w:rPr>
+          <w:rFonts w:ascii="Consolas" w:hAnsi="Consolas" w:cs="Consolas"/>
+          <w:color w:val="DCDCDC"/>
+          <w:sz w:val="19"/>
+          <w:szCs w:val="19"/>
+          <w:highlight w:val="black"/>
+        </w:rPr>
+      </w:pPr>
+      <w:r>
+        <w:rPr>
+          <w:rFonts w:ascii="Consolas" w:hAnsi="Consolas" w:cs="Consolas"/>
+          <w:color w:val="DCDCDC"/>
+          <w:sz w:val="19"/>
+          <w:szCs w:val="19"/>
+          <w:highlight w:val="black"/>
+        </w:rPr>
+        <w:t xml:space="preserve">    {</w:t>
+      </w:r>
+    </w:p>
+    <w:p>
+      <w:pPr>
+        <w:autoSpaceDE w:val="0"/>
+        <w:autoSpaceDN w:val="0"/>
+        <w:adjustRightInd w:val="0"/>
+        <w:spacing w:after="0" w:line="240" w:lineRule="auto"/>
+        <w:rPr>
+          <w:rFonts w:ascii="Consolas" w:hAnsi="Consolas" w:cs="Consolas"/>
+          <w:color w:val="DCDCDC"/>
+          <w:sz w:val="19"/>
+          <w:szCs w:val="19"/>
+          <w:highlight w:val="black"/>
+        </w:rPr>
+      </w:pPr>
+      <w:r>
+        <w:rPr>
+          <w:rFonts w:ascii="Consolas" w:hAnsi="Consolas" w:cs="Consolas"/>
+          <w:color w:val="DCDCDC"/>
+          <w:sz w:val="19"/>
+          <w:szCs w:val="19"/>
+          <w:highlight w:val="black"/>
+        </w:rPr>
+        <w:t xml:space="preserve">    }</w:t>
+      </w:r>
+    </w:p>
+    <w:p>
+      <w:pPr>
+        <w:pStyle w:val="Heading2"/>
+      </w:pPr>
+      <w:r>
+        <w:t>Generic application service</w:t>
+      </w:r>
+      <w:r>
+        <w:t xml:space="preserve"> contract</w:t>
+      </w:r>
+      <w:r>
+        <w:t>s</w:t>
+      </w:r>
+    </w:p>
+    <w:p>
+      <w:r>
+        <w:t>When exposing generic application service contracts, Kephas will try to find a non-generic application service contract in the implemented interfaces with the same full name. If one is found, it is considered that this non-generic contract is the actual service contract, and the generic one is provided for convenience and for collecting metadata.</w:t>
+      </w:r>
+    </w:p>
+    <w:p>
+      <w:r>
+        <w:t>Example:</w:t>
+      </w:r>
+    </w:p>
+    <w:p>
+      <w:pPr>
+        <w:autoSpaceDE w:val="0"/>
+        <w:autoSpaceDN w:val="0"/>
+        <w:adjustRightInd w:val="0"/>
+        <w:spacing w:after="0" w:line="240" w:lineRule="auto"/>
+        <w:rPr>
+          <w:rFonts w:ascii="Consolas" w:hAnsi="Consolas" w:cs="Consolas"/>
+          <w:color w:val="DCDCDC"/>
+          <w:sz w:val="19"/>
+          <w:szCs w:val="19"/>
+          <w:highlight w:val="black"/>
+        </w:rPr>
+      </w:pPr>
+      <w:r>
+        <w:rPr>
+          <w:rFonts w:ascii="Consolas" w:hAnsi="Consolas" w:cs="Consolas"/>
+          <w:color w:val="DCDCDC"/>
+          <w:sz w:val="19"/>
+          <w:szCs w:val="19"/>
+          <w:highlight w:val="black"/>
+        </w:rPr>
+        <w:t xml:space="preserve">    </w:t>
+      </w:r>
+      <w:r>
+        <w:rPr>
+          <w:rFonts w:ascii="Consolas" w:hAnsi="Consolas" w:cs="Consolas"/>
+          <w:color w:val="57A64A"/>
+          <w:sz w:val="19"/>
+          <w:szCs w:val="19"/>
+          <w:highlight w:val="black"/>
+        </w:rPr>
+        <w:t>/// &lt;summary&gt;</w:t>
+      </w:r>
+    </w:p>
+    <w:p>
+      <w:pPr>
+        <w:autoSpaceDE w:val="0"/>
+        <w:autoSpaceDN w:val="0"/>
+        <w:adjustRightInd w:val="0"/>
+        <w:spacing w:after="0" w:line="240" w:lineRule="auto"/>
+        <w:rPr>
+          <w:rFonts w:ascii="Consolas" w:hAnsi="Consolas" w:cs="Consolas"/>
+          <w:color w:val="DCDCDC"/>
+          <w:sz w:val="19"/>
+          <w:szCs w:val="19"/>
+          <w:highlight w:val="black"/>
+        </w:rPr>
+      </w:pPr>
+      <w:r>
+        <w:rPr>
+          <w:rFonts w:ascii="Consolas" w:hAnsi="Consolas" w:cs="Consolas"/>
+          <w:color w:val="DCDCDC"/>
+          <w:sz w:val="19"/>
+          <w:szCs w:val="19"/>
+          <w:highlight w:val="black"/>
+        </w:rPr>
+        <w:t xml:space="preserve">    </w:t>
+      </w:r>
+      <w:r>
+        <w:rPr>
+          <w:rFonts w:ascii="Consolas" w:hAnsi="Consolas" w:cs="Consolas"/>
+          <w:color w:val="57A64A"/>
+          <w:sz w:val="19"/>
+          <w:szCs w:val="19"/>
+          <w:highlight w:val="black"/>
+        </w:rPr>
+        <w:t>/// Application service for handling requests.</w:t>
+      </w:r>
+    </w:p>
+    <w:p>
+      <w:pPr>
+        <w:autoSpaceDE w:val="0"/>
+        <w:autoSpaceDN w:val="0"/>
+        <w:adjustRightInd w:val="0"/>
+        <w:spacing w:after="0" w:line="240" w:lineRule="auto"/>
+        <w:rPr>
+          <w:rFonts w:ascii="Consolas" w:hAnsi="Consolas" w:cs="Consolas"/>
+          <w:color w:val="DCDCDC"/>
+          <w:sz w:val="19"/>
+          <w:szCs w:val="19"/>
+          <w:highlight w:val="black"/>
+        </w:rPr>
+      </w:pPr>
+      <w:r>
+        <w:rPr>
+          <w:rFonts w:ascii="Consolas" w:hAnsi="Consolas" w:cs="Consolas"/>
+          <w:color w:val="DCDCDC"/>
+          <w:sz w:val="19"/>
+          <w:szCs w:val="19"/>
+          <w:highlight w:val="black"/>
+        </w:rPr>
+        <w:t xml:space="preserve">    </w:t>
+      </w:r>
+      <w:r>
+        <w:rPr>
+          <w:rFonts w:ascii="Consolas" w:hAnsi="Consolas" w:cs="Consolas"/>
+          <w:color w:val="57A64A"/>
+          <w:sz w:val="19"/>
+          <w:szCs w:val="19"/>
+          <w:highlight w:val="black"/>
+        </w:rPr>
+        <w:t>/// &lt;/summary&gt;</w:t>
+      </w:r>
+    </w:p>
+    <w:p>
+      <w:pPr>
+        <w:autoSpaceDE w:val="0"/>
+        <w:autoSpaceDN w:val="0"/>
+        <w:adjustRightInd w:val="0"/>
+        <w:spacing w:after="0" w:line="240" w:lineRule="auto"/>
+        <w:rPr>
+          <w:rFonts w:ascii="Consolas" w:hAnsi="Consolas" w:cs="Consolas"/>
+          <w:color w:val="DCDCDC"/>
+          <w:sz w:val="19"/>
+          <w:szCs w:val="19"/>
+          <w:highlight w:val="black"/>
+        </w:rPr>
+      </w:pPr>
+      <w:r>
+        <w:rPr>
+          <w:rFonts w:ascii="Consolas" w:hAnsi="Consolas" w:cs="Consolas"/>
+          <w:color w:val="DCDCDC"/>
+          <w:sz w:val="19"/>
+          <w:szCs w:val="19"/>
+          <w:highlight w:val="black"/>
+        </w:rPr>
+        <w:t xml:space="preserve">    </w:t>
+      </w:r>
+      <w:proofErr w:type="gramStart"/>
+      <w:r>
+        <w:rPr>
+          <w:rFonts w:ascii="Consolas" w:hAnsi="Consolas" w:cs="Consolas"/>
+          <w:color w:val="569CD6"/>
+          <w:sz w:val="19"/>
+          <w:szCs w:val="19"/>
+          <w:highlight w:val="black"/>
+        </w:rPr>
+        <w:t>public</w:t>
+      </w:r>
+      <w:proofErr w:type="gramEnd"/>
+      <w:r>
+        <w:rPr>
+          <w:rFonts w:ascii="Consolas" w:hAnsi="Consolas" w:cs="Consolas"/>
+          <w:color w:val="DCDCDC"/>
+          <w:sz w:val="19"/>
+          <w:szCs w:val="19"/>
+          <w:highlight w:val="black"/>
+        </w:rPr>
+        <w:t xml:space="preserve"> </w:t>
+      </w:r>
+      <w:r>
+        <w:rPr>
+          <w:rFonts w:ascii="Consolas" w:hAnsi="Consolas" w:cs="Consolas"/>
+          <w:color w:val="569CD6"/>
+          <w:sz w:val="19"/>
+          <w:szCs w:val="19"/>
+          <w:highlight w:val="black"/>
+        </w:rPr>
+        <w:t>interface</w:t>
+      </w:r>
+      <w:r>
+        <w:rPr>
+          <w:rFonts w:ascii="Consolas" w:hAnsi="Consolas" w:cs="Consolas"/>
+          <w:color w:val="DCDCDC"/>
+          <w:sz w:val="19"/>
+          <w:szCs w:val="19"/>
+          <w:highlight w:val="black"/>
+        </w:rPr>
+        <w:t xml:space="preserve"> </w:t>
+      </w:r>
+      <w:proofErr w:type="spellStart"/>
+      <w:r>
+        <w:rPr>
+          <w:rFonts w:ascii="Consolas" w:hAnsi="Consolas" w:cs="Consolas"/>
+          <w:color w:val="B8D7A3"/>
+          <w:sz w:val="19"/>
+          <w:szCs w:val="19"/>
+          <w:highlight w:val="black"/>
+        </w:rPr>
+        <w:t>IRequestHandler</w:t>
+      </w:r>
+      <w:proofErr w:type="spellEnd"/>
+    </w:p>
+    <w:p>
+      <w:pPr>
+        <w:autoSpaceDE w:val="0"/>
+        <w:autoSpaceDN w:val="0"/>
+        <w:adjustRightInd w:val="0"/>
+        <w:spacing w:after="0" w:line="240" w:lineRule="auto"/>
+        <w:rPr>
+          <w:rFonts w:ascii="Consolas" w:hAnsi="Consolas" w:cs="Consolas"/>
+          <w:color w:val="DCDCDC"/>
+          <w:sz w:val="19"/>
+          <w:szCs w:val="19"/>
+          <w:highlight w:val="black"/>
+        </w:rPr>
+      </w:pPr>
+      <w:r>
+        <w:rPr>
+          <w:rFonts w:ascii="Consolas" w:hAnsi="Consolas" w:cs="Consolas"/>
+          <w:color w:val="DCDCDC"/>
+          <w:sz w:val="19"/>
+          <w:szCs w:val="19"/>
+          <w:highlight w:val="black"/>
+        </w:rPr>
+        <w:t xml:space="preserve">    {</w:t>
+      </w:r>
+    </w:p>
+    <w:p>
+      <w:pPr>
+        <w:autoSpaceDE w:val="0"/>
+        <w:autoSpaceDN w:val="0"/>
+        <w:adjustRightInd w:val="0"/>
+        <w:spacing w:after="0" w:line="240" w:lineRule="auto"/>
+        <w:rPr>
+          <w:rFonts w:ascii="Consolas" w:hAnsi="Consolas" w:cs="Consolas"/>
+          <w:color w:val="DCDCDC"/>
+          <w:sz w:val="19"/>
+          <w:szCs w:val="19"/>
+          <w:highlight w:val="black"/>
+        </w:rPr>
+      </w:pPr>
+      <w:r>
+        <w:rPr>
+          <w:rFonts w:ascii="Consolas" w:hAnsi="Consolas" w:cs="Consolas"/>
+          <w:color w:val="DCDCDC"/>
+          <w:sz w:val="19"/>
+          <w:szCs w:val="19"/>
+          <w:highlight w:val="black"/>
+        </w:rPr>
+        <w:t xml:space="preserve">    }</w:t>
+      </w:r>
+    </w:p>
+    <w:p>
+      <w:pPr>
+        <w:autoSpaceDE w:val="0"/>
+        <w:autoSpaceDN w:val="0"/>
+        <w:adjustRightInd w:val="0"/>
+        <w:spacing w:after="0" w:line="240" w:lineRule="auto"/>
+        <w:rPr>
+          <w:rFonts w:ascii="Consolas" w:hAnsi="Consolas" w:cs="Consolas"/>
+          <w:color w:val="DCDCDC"/>
+          <w:sz w:val="19"/>
+          <w:szCs w:val="19"/>
+          <w:highlight w:val="black"/>
+        </w:rPr>
+      </w:pPr>
+    </w:p>
+    <w:p>
+      <w:pPr>
+        <w:autoSpaceDE w:val="0"/>
+        <w:autoSpaceDN w:val="0"/>
+        <w:adjustRightInd w:val="0"/>
+        <w:spacing w:after="0" w:line="240" w:lineRule="auto"/>
+        <w:rPr>
+          <w:rFonts w:ascii="Consolas" w:hAnsi="Consolas" w:cs="Consolas"/>
+          <w:color w:val="DCDCDC"/>
+          <w:sz w:val="19"/>
+          <w:szCs w:val="19"/>
+          <w:highlight w:val="black"/>
+        </w:rPr>
+      </w:pPr>
+      <w:r>
+        <w:rPr>
+          <w:rFonts w:ascii="Consolas" w:hAnsi="Consolas" w:cs="Consolas"/>
+          <w:color w:val="DCDCDC"/>
+          <w:sz w:val="19"/>
+          <w:szCs w:val="19"/>
+          <w:highlight w:val="black"/>
+        </w:rPr>
+        <w:t xml:space="preserve">    </w:t>
+      </w:r>
+      <w:r>
+        <w:rPr>
+          <w:rFonts w:ascii="Consolas" w:hAnsi="Consolas" w:cs="Consolas"/>
+          <w:color w:val="57A64A"/>
+          <w:sz w:val="19"/>
+          <w:szCs w:val="19"/>
+          <w:highlight w:val="black"/>
+        </w:rPr>
+        <w:t>/// &lt;summary&gt;</w:t>
+      </w:r>
+    </w:p>
+    <w:p>
+      <w:pPr>
+        <w:autoSpaceDE w:val="0"/>
+        <w:autoSpaceDN w:val="0"/>
+        <w:adjustRightInd w:val="0"/>
+        <w:spacing w:after="0" w:line="240" w:lineRule="auto"/>
+        <w:rPr>
+          <w:rFonts w:ascii="Consolas" w:hAnsi="Consolas" w:cs="Consolas"/>
+          <w:color w:val="DCDCDC"/>
+          <w:sz w:val="19"/>
+          <w:szCs w:val="19"/>
+          <w:highlight w:val="black"/>
+        </w:rPr>
+      </w:pPr>
+      <w:r>
+        <w:rPr>
+          <w:rFonts w:ascii="Consolas" w:hAnsi="Consolas" w:cs="Consolas"/>
+          <w:color w:val="DCDCDC"/>
+          <w:sz w:val="19"/>
+          <w:szCs w:val="19"/>
+          <w:highlight w:val="black"/>
+        </w:rPr>
+        <w:t xml:space="preserve">    </w:t>
+      </w:r>
+      <w:r>
+        <w:rPr>
+          <w:rFonts w:ascii="Consolas" w:hAnsi="Consolas" w:cs="Consolas"/>
+          <w:color w:val="57A64A"/>
+          <w:sz w:val="19"/>
+          <w:szCs w:val="19"/>
+          <w:highlight w:val="black"/>
+        </w:rPr>
+        <w:t>/// Application service for handling requests.</w:t>
+      </w:r>
+    </w:p>
+    <w:p>
+      <w:pPr>
+        <w:autoSpaceDE w:val="0"/>
+        <w:autoSpaceDN w:val="0"/>
+        <w:adjustRightInd w:val="0"/>
+        <w:spacing w:after="0" w:line="240" w:lineRule="auto"/>
+        <w:rPr>
+          <w:rFonts w:ascii="Consolas" w:hAnsi="Consolas" w:cs="Consolas"/>
+          <w:color w:val="DCDCDC"/>
+          <w:sz w:val="19"/>
+          <w:szCs w:val="19"/>
+          <w:highlight w:val="black"/>
+        </w:rPr>
+      </w:pPr>
+      <w:r>
+        <w:rPr>
+          <w:rFonts w:ascii="Consolas" w:hAnsi="Consolas" w:cs="Consolas"/>
+          <w:color w:val="DCDCDC"/>
+          <w:sz w:val="19"/>
+          <w:szCs w:val="19"/>
+          <w:highlight w:val="black"/>
+        </w:rPr>
+        <w:t xml:space="preserve">    </w:t>
+      </w:r>
+      <w:r>
+        <w:rPr>
+          <w:rFonts w:ascii="Consolas" w:hAnsi="Consolas" w:cs="Consolas"/>
+          <w:color w:val="57A64A"/>
+          <w:sz w:val="19"/>
+          <w:szCs w:val="19"/>
+          <w:highlight w:val="black"/>
+        </w:rPr>
+        <w:t>/// &lt;/summary&gt;</w:t>
+      </w:r>
+    </w:p>
+    <w:p>
+      <w:pPr>
+        <w:autoSpaceDE w:val="0"/>
+        <w:autoSpaceDN w:val="0"/>
+        <w:adjustRightInd w:val="0"/>
+        <w:spacing w:after="0" w:line="240" w:lineRule="auto"/>
+        <w:rPr>
+          <w:rFonts w:ascii="Consolas" w:hAnsi="Consolas" w:cs="Consolas"/>
+          <w:color w:val="DCDCDC"/>
+          <w:sz w:val="19"/>
+          <w:szCs w:val="19"/>
+          <w:highlight w:val="black"/>
+        </w:rPr>
+      </w:pPr>
+      <w:r>
+        <w:rPr>
+          <w:rFonts w:ascii="Consolas" w:hAnsi="Consolas" w:cs="Consolas"/>
+          <w:color w:val="DCDCDC"/>
+          <w:sz w:val="19"/>
+          <w:szCs w:val="19"/>
+          <w:highlight w:val="black"/>
+        </w:rPr>
+        <w:t xml:space="preserve">    </w:t>
+      </w:r>
+      <w:r>
+        <w:rPr>
+          <w:rFonts w:ascii="Consolas" w:hAnsi="Consolas" w:cs="Consolas"/>
+          <w:color w:val="57A64A"/>
+          <w:sz w:val="19"/>
+          <w:szCs w:val="19"/>
+          <w:highlight w:val="black"/>
+        </w:rPr>
+        <w:t>/// &lt;</w:t>
+      </w:r>
+      <w:proofErr w:type="spellStart"/>
+      <w:r>
+        <w:rPr>
+          <w:rFonts w:ascii="Consolas" w:hAnsi="Consolas" w:cs="Consolas"/>
+          <w:color w:val="57A64A"/>
+          <w:sz w:val="19"/>
+          <w:szCs w:val="19"/>
+          <w:highlight w:val="black"/>
+        </w:rPr>
+        <w:t>typeparam</w:t>
+      </w:r>
+      <w:proofErr w:type="spellEnd"/>
+      <w:r>
+        <w:rPr>
+          <w:rFonts w:ascii="Consolas" w:hAnsi="Consolas" w:cs="Consolas"/>
+          <w:color w:val="57A64A"/>
+          <w:sz w:val="19"/>
+          <w:szCs w:val="19"/>
+          <w:highlight w:val="black"/>
+        </w:rPr>
+        <w:t xml:space="preserve"> name=</w:t>
+      </w:r>
+      <w:r>
+        <w:rPr>
+          <w:rFonts w:ascii="Consolas" w:hAnsi="Consolas" w:cs="Consolas"/>
+          <w:color w:val="C8C8C8"/>
+          <w:sz w:val="19"/>
+          <w:szCs w:val="19"/>
+          <w:highlight w:val="black"/>
+        </w:rPr>
+        <w:t>"</w:t>
+      </w:r>
+      <w:proofErr w:type="spellStart"/>
+      <w:r>
+        <w:rPr>
+          <w:rFonts w:ascii="Consolas" w:hAnsi="Consolas" w:cs="Consolas"/>
+          <w:color w:val="C8C8C8"/>
+          <w:sz w:val="19"/>
+          <w:szCs w:val="19"/>
+          <w:highlight w:val="black"/>
+        </w:rPr>
+        <w:t>TRequest</w:t>
+      </w:r>
+      <w:proofErr w:type="spellEnd"/>
+      <w:r>
+        <w:rPr>
+          <w:rFonts w:ascii="Consolas" w:hAnsi="Consolas" w:cs="Consolas"/>
+          <w:color w:val="C8C8C8"/>
+          <w:sz w:val="19"/>
+          <w:szCs w:val="19"/>
+          <w:highlight w:val="black"/>
+        </w:rPr>
+        <w:t>"</w:t>
+      </w:r>
+      <w:r>
+        <w:rPr>
+          <w:rFonts w:ascii="Consolas" w:hAnsi="Consolas" w:cs="Consolas"/>
+          <w:color w:val="57A64A"/>
+          <w:sz w:val="19"/>
+          <w:szCs w:val="19"/>
+          <w:highlight w:val="black"/>
+        </w:rPr>
+        <w:t>&gt;The type of the request</w:t>
+      </w:r>
+      <w:proofErr w:type="gramStart"/>
+      <w:r>
+        <w:rPr>
+          <w:rFonts w:ascii="Consolas" w:hAnsi="Consolas" w:cs="Consolas"/>
+          <w:color w:val="57A64A"/>
+          <w:sz w:val="19"/>
+          <w:szCs w:val="19"/>
+          <w:highlight w:val="black"/>
+        </w:rPr>
+        <w:t>.&lt;</w:t>
+      </w:r>
+      <w:proofErr w:type="gramEnd"/>
+      <w:r>
+        <w:rPr>
+          <w:rFonts w:ascii="Consolas" w:hAnsi="Consolas" w:cs="Consolas"/>
+          <w:color w:val="57A64A"/>
+          <w:sz w:val="19"/>
+          <w:szCs w:val="19"/>
+          <w:highlight w:val="black"/>
+        </w:rPr>
+        <w:t>/</w:t>
+      </w:r>
+      <w:proofErr w:type="spellStart"/>
+      <w:r>
+        <w:rPr>
+          <w:rFonts w:ascii="Consolas" w:hAnsi="Consolas" w:cs="Consolas"/>
+          <w:color w:val="57A64A"/>
+          <w:sz w:val="19"/>
+          <w:szCs w:val="19"/>
+          <w:highlight w:val="black"/>
+        </w:rPr>
+        <w:t>typeparam</w:t>
+      </w:r>
+      <w:proofErr w:type="spellEnd"/>
+      <w:r>
+        <w:rPr>
+          <w:rFonts w:ascii="Consolas" w:hAnsi="Consolas" w:cs="Consolas"/>
+          <w:color w:val="57A64A"/>
+          <w:sz w:val="19"/>
+          <w:szCs w:val="19"/>
+          <w:highlight w:val="black"/>
+        </w:rPr>
+        <w:t>&gt;</w:t>
+      </w:r>
+    </w:p>
+    <w:p>
+      <w:pPr>
+        <w:autoSpaceDE w:val="0"/>
+        <w:autoSpaceDN w:val="0"/>
+        <w:adjustRightInd w:val="0"/>
+        <w:spacing w:after="0" w:line="240" w:lineRule="auto"/>
+        <w:rPr>
+          <w:rFonts w:ascii="Consolas" w:hAnsi="Consolas" w:cs="Consolas"/>
+          <w:color w:val="DCDCDC"/>
+          <w:sz w:val="19"/>
+          <w:szCs w:val="19"/>
+          <w:highlight w:val="black"/>
+        </w:rPr>
+      </w:pPr>
+      <w:r>
+        <w:rPr>
+          <w:rFonts w:ascii="Consolas" w:hAnsi="Consolas" w:cs="Consolas"/>
+          <w:color w:val="DCDCDC"/>
+          <w:sz w:val="19"/>
+          <w:szCs w:val="19"/>
+          <w:highlight w:val="black"/>
+        </w:rPr>
+        <w:t xml:space="preserve">    </w:t>
+      </w:r>
+      <w:r>
+        <w:rPr>
+          <w:rFonts w:ascii="Consolas" w:hAnsi="Consolas" w:cs="Consolas"/>
+          <w:color w:val="57A64A"/>
+          <w:sz w:val="19"/>
+          <w:szCs w:val="19"/>
+          <w:highlight w:val="black"/>
+        </w:rPr>
+        <w:t>/// &lt;</w:t>
+      </w:r>
+      <w:proofErr w:type="spellStart"/>
+      <w:r>
+        <w:rPr>
+          <w:rFonts w:ascii="Consolas" w:hAnsi="Consolas" w:cs="Consolas"/>
+          <w:color w:val="57A64A"/>
+          <w:sz w:val="19"/>
+          <w:szCs w:val="19"/>
+          <w:highlight w:val="black"/>
+        </w:rPr>
+        <w:t>typeparam</w:t>
+      </w:r>
+      <w:proofErr w:type="spellEnd"/>
+      <w:r>
+        <w:rPr>
+          <w:rFonts w:ascii="Consolas" w:hAnsi="Consolas" w:cs="Consolas"/>
+          <w:color w:val="57A64A"/>
+          <w:sz w:val="19"/>
+          <w:szCs w:val="19"/>
+          <w:highlight w:val="black"/>
+        </w:rPr>
+        <w:t xml:space="preserve"> name=</w:t>
+      </w:r>
+      <w:r>
+        <w:rPr>
+          <w:rFonts w:ascii="Consolas" w:hAnsi="Consolas" w:cs="Consolas"/>
+          <w:color w:val="C8C8C8"/>
+          <w:sz w:val="19"/>
+          <w:szCs w:val="19"/>
+          <w:highlight w:val="black"/>
+        </w:rPr>
+        <w:t>"</w:t>
+      </w:r>
+      <w:proofErr w:type="spellStart"/>
+      <w:r>
+        <w:rPr>
+          <w:rFonts w:ascii="Consolas" w:hAnsi="Consolas" w:cs="Consolas"/>
+          <w:color w:val="C8C8C8"/>
+          <w:sz w:val="19"/>
+          <w:szCs w:val="19"/>
+          <w:highlight w:val="black"/>
+        </w:rPr>
+        <w:t>TResponse</w:t>
+      </w:r>
+      <w:proofErr w:type="spellEnd"/>
+      <w:r>
+        <w:rPr>
+          <w:rFonts w:ascii="Consolas" w:hAnsi="Consolas" w:cs="Consolas"/>
+          <w:color w:val="C8C8C8"/>
+          <w:sz w:val="19"/>
+          <w:szCs w:val="19"/>
+          <w:highlight w:val="black"/>
+        </w:rPr>
+        <w:t>"</w:t>
+      </w:r>
+      <w:r>
+        <w:rPr>
+          <w:rFonts w:ascii="Consolas" w:hAnsi="Consolas" w:cs="Consolas"/>
+          <w:color w:val="57A64A"/>
+          <w:sz w:val="19"/>
+          <w:szCs w:val="19"/>
+          <w:highlight w:val="black"/>
+        </w:rPr>
+        <w:t>&gt;The type of the response</w:t>
+      </w:r>
+      <w:proofErr w:type="gramStart"/>
+      <w:r>
+        <w:rPr>
+          <w:rFonts w:ascii="Consolas" w:hAnsi="Consolas" w:cs="Consolas"/>
+          <w:color w:val="57A64A"/>
+          <w:sz w:val="19"/>
+          <w:szCs w:val="19"/>
+          <w:highlight w:val="black"/>
+        </w:rPr>
+        <w:t>.&lt;</w:t>
+      </w:r>
+      <w:proofErr w:type="gramEnd"/>
+      <w:r>
+        <w:rPr>
+          <w:rFonts w:ascii="Consolas" w:hAnsi="Consolas" w:cs="Consolas"/>
+          <w:color w:val="57A64A"/>
+          <w:sz w:val="19"/>
+          <w:szCs w:val="19"/>
+          <w:highlight w:val="black"/>
+        </w:rPr>
+        <w:t>/</w:t>
+      </w:r>
+      <w:proofErr w:type="spellStart"/>
+      <w:r>
+        <w:rPr>
+          <w:rFonts w:ascii="Consolas" w:hAnsi="Consolas" w:cs="Consolas"/>
+          <w:color w:val="57A64A"/>
+          <w:sz w:val="19"/>
+          <w:szCs w:val="19"/>
+          <w:highlight w:val="black"/>
+        </w:rPr>
+        <w:t>typeparam</w:t>
+      </w:r>
+      <w:proofErr w:type="spellEnd"/>
+      <w:r>
+        <w:rPr>
+          <w:rFonts w:ascii="Consolas" w:hAnsi="Consolas" w:cs="Consolas"/>
+          <w:color w:val="57A64A"/>
+          <w:sz w:val="19"/>
+          <w:szCs w:val="19"/>
+          <w:highlight w:val="black"/>
+        </w:rPr>
+        <w:t>&gt;</w:t>
+      </w:r>
+    </w:p>
+    <w:p>
+      <w:pPr>
+        <w:autoSpaceDE w:val="0"/>
+        <w:autoSpaceDN w:val="0"/>
+        <w:adjustRightInd w:val="0"/>
+        <w:spacing w:after="0" w:line="240" w:lineRule="auto"/>
+        <w:rPr>
+          <w:rFonts w:ascii="Consolas" w:hAnsi="Consolas" w:cs="Consolas"/>
+          <w:color w:val="DCDCDC"/>
+          <w:sz w:val="19"/>
+          <w:szCs w:val="19"/>
+          <w:highlight w:val="black"/>
+        </w:rPr>
+      </w:pPr>
+      <w:r>
+        <w:rPr>
+          <w:rFonts w:ascii="Consolas" w:hAnsi="Consolas" w:cs="Consolas"/>
+          <w:color w:val="DCDCDC"/>
+          <w:sz w:val="19"/>
+          <w:szCs w:val="19"/>
+          <w:highlight w:val="black"/>
+        </w:rPr>
+        <w:t xml:space="preserve">    [</w:t>
+      </w:r>
+      <w:proofErr w:type="spellStart"/>
+      <w:proofErr w:type="gramStart"/>
+      <w:r>
+        <w:rPr>
+          <w:rFonts w:ascii="Consolas" w:hAnsi="Consolas" w:cs="Consolas"/>
+          <w:color w:val="4EC9B0"/>
+          <w:sz w:val="19"/>
+          <w:szCs w:val="19"/>
+          <w:highlight w:val="black"/>
+        </w:rPr>
+        <w:t>AppServiceContract</w:t>
+      </w:r>
+      <w:proofErr w:type="spellEnd"/>
+      <w:r>
+        <w:rPr>
+          <w:rFonts w:ascii="Consolas" w:hAnsi="Consolas" w:cs="Consolas"/>
+          <w:color w:val="DCDCDC"/>
+          <w:sz w:val="19"/>
+          <w:szCs w:val="19"/>
+          <w:highlight w:val="black"/>
+        </w:rPr>
+        <w:t>(</w:t>
+      </w:r>
+      <w:proofErr w:type="spellStart"/>
+      <w:proofErr w:type="gramEnd"/>
+      <w:r>
+        <w:rPr>
+          <w:rFonts w:ascii="Consolas" w:hAnsi="Consolas" w:cs="Consolas"/>
+          <w:color w:val="B8D7A3"/>
+          <w:sz w:val="19"/>
+          <w:szCs w:val="19"/>
+          <w:highlight w:val="black"/>
+        </w:rPr>
+        <w:t>AppServiceLifetime</w:t>
+      </w:r>
+      <w:r>
+        <w:rPr>
+          <w:rFonts w:ascii="Consolas" w:hAnsi="Consolas" w:cs="Consolas"/>
+          <w:color w:val="B4B4B4"/>
+          <w:sz w:val="19"/>
+          <w:szCs w:val="19"/>
+          <w:highlight w:val="black"/>
+        </w:rPr>
+        <w:t>.</w:t>
+      </w:r>
+      <w:r>
+        <w:rPr>
+          <w:rFonts w:ascii="Consolas" w:hAnsi="Consolas" w:cs="Consolas"/>
+          <w:color w:val="DCDCDC"/>
+          <w:sz w:val="19"/>
+          <w:szCs w:val="19"/>
+          <w:highlight w:val="black"/>
+        </w:rPr>
+        <w:t>Instance</w:t>
+      </w:r>
+      <w:proofErr w:type="spellEnd"/>
+      <w:r>
+        <w:rPr>
+          <w:rFonts w:ascii="Consolas" w:hAnsi="Consolas" w:cs="Consolas"/>
+          <w:color w:val="DCDCDC"/>
+          <w:sz w:val="19"/>
+          <w:szCs w:val="19"/>
+          <w:highlight w:val="black"/>
+        </w:rPr>
+        <w:t>)]</w:t>
+      </w:r>
+    </w:p>
+    <w:p>
+      <w:pPr>
+        <w:autoSpaceDE w:val="0"/>
+        <w:autoSpaceDN w:val="0"/>
+        <w:adjustRightInd w:val="0"/>
+        <w:spacing w:after="0" w:line="240" w:lineRule="auto"/>
+        <w:rPr>
+          <w:rFonts w:ascii="Consolas" w:hAnsi="Consolas" w:cs="Consolas"/>
+          <w:color w:val="DCDCDC"/>
+          <w:sz w:val="19"/>
+          <w:szCs w:val="19"/>
+          <w:highlight w:val="black"/>
+        </w:rPr>
+      </w:pPr>
+      <w:r>
+        <w:rPr>
+          <w:rFonts w:ascii="Consolas" w:hAnsi="Consolas" w:cs="Consolas"/>
+          <w:color w:val="DCDCDC"/>
+          <w:sz w:val="19"/>
+          <w:szCs w:val="19"/>
+          <w:highlight w:val="black"/>
+        </w:rPr>
+        <w:t xml:space="preserve">    </w:t>
+      </w:r>
+      <w:proofErr w:type="gramStart"/>
+      <w:r>
+        <w:rPr>
+          <w:rFonts w:ascii="Consolas" w:hAnsi="Consolas" w:cs="Consolas"/>
+          <w:color w:val="569CD6"/>
+          <w:sz w:val="19"/>
+          <w:szCs w:val="19"/>
+          <w:highlight w:val="black"/>
+        </w:rPr>
+        <w:t>public</w:t>
+      </w:r>
+      <w:proofErr w:type="gramEnd"/>
+      <w:r>
+        <w:rPr>
+          <w:rFonts w:ascii="Consolas" w:hAnsi="Consolas" w:cs="Consolas"/>
+          <w:color w:val="DCDCDC"/>
+          <w:sz w:val="19"/>
+          <w:szCs w:val="19"/>
+          <w:highlight w:val="black"/>
+        </w:rPr>
+        <w:t xml:space="preserve"> </w:t>
+      </w:r>
+      <w:r>
+        <w:rPr>
+          <w:rFonts w:ascii="Consolas" w:hAnsi="Consolas" w:cs="Consolas"/>
+          <w:color w:val="569CD6"/>
+          <w:sz w:val="19"/>
+          <w:szCs w:val="19"/>
+          <w:highlight w:val="black"/>
+        </w:rPr>
+        <w:t>interface</w:t>
+      </w:r>
+      <w:r>
+        <w:rPr>
+          <w:rFonts w:ascii="Consolas" w:hAnsi="Consolas" w:cs="Consolas"/>
+          <w:color w:val="DCDCDC"/>
+          <w:sz w:val="19"/>
+          <w:szCs w:val="19"/>
+          <w:highlight w:val="black"/>
+        </w:rPr>
+        <w:t xml:space="preserve"> </w:t>
+      </w:r>
+      <w:proofErr w:type="spellStart"/>
+      <w:r>
+        <w:rPr>
+          <w:rFonts w:ascii="Consolas" w:hAnsi="Consolas" w:cs="Consolas"/>
+          <w:color w:val="B8D7A3"/>
+          <w:sz w:val="19"/>
+          <w:szCs w:val="19"/>
+          <w:highlight w:val="black"/>
+        </w:rPr>
+        <w:t>IRequestHandler</w:t>
+      </w:r>
+      <w:proofErr w:type="spellEnd"/>
+      <w:r>
+        <w:rPr>
+          <w:rFonts w:ascii="Consolas" w:hAnsi="Consolas" w:cs="Consolas"/>
+          <w:color w:val="B4B4B4"/>
+          <w:sz w:val="19"/>
+          <w:szCs w:val="19"/>
+          <w:highlight w:val="black"/>
+        </w:rPr>
+        <w:t>&lt;</w:t>
+      </w:r>
+      <w:proofErr w:type="spellStart"/>
+      <w:r>
+        <w:rPr>
+          <w:rFonts w:ascii="Consolas" w:hAnsi="Consolas" w:cs="Consolas"/>
+          <w:color w:val="DCDCDC"/>
+          <w:sz w:val="19"/>
+          <w:szCs w:val="19"/>
+          <w:highlight w:val="black"/>
+        </w:rPr>
+        <w:t>TRequest</w:t>
+      </w:r>
+      <w:proofErr w:type="spellEnd"/>
+      <w:r>
+        <w:rPr>
+          <w:rFonts w:ascii="Consolas" w:hAnsi="Consolas" w:cs="Consolas"/>
+          <w:color w:val="DCDCDC"/>
+          <w:sz w:val="19"/>
+          <w:szCs w:val="19"/>
+          <w:highlight w:val="black"/>
+        </w:rPr>
+        <w:t xml:space="preserve">, </w:t>
+      </w:r>
+      <w:proofErr w:type="spellStart"/>
+      <w:r>
+        <w:rPr>
+          <w:rFonts w:ascii="Consolas" w:hAnsi="Consolas" w:cs="Consolas"/>
+          <w:color w:val="DCDCDC"/>
+          <w:sz w:val="19"/>
+          <w:szCs w:val="19"/>
+          <w:highlight w:val="black"/>
+        </w:rPr>
+        <w:t>TResponse</w:t>
+      </w:r>
+      <w:proofErr w:type="spellEnd"/>
+      <w:r>
+        <w:rPr>
+          <w:rFonts w:ascii="Consolas" w:hAnsi="Consolas" w:cs="Consolas"/>
+          <w:color w:val="B4B4B4"/>
+          <w:sz w:val="19"/>
+          <w:szCs w:val="19"/>
+          <w:highlight w:val="black"/>
+        </w:rPr>
+        <w:t>&gt;</w:t>
+      </w:r>
+      <w:r>
+        <w:rPr>
+          <w:rFonts w:ascii="Consolas" w:hAnsi="Consolas" w:cs="Consolas"/>
+          <w:color w:val="DCDCDC"/>
+          <w:sz w:val="19"/>
+          <w:szCs w:val="19"/>
+          <w:highlight w:val="black"/>
+        </w:rPr>
+        <w:t xml:space="preserve"> : </w:t>
+      </w:r>
+      <w:proofErr w:type="spellStart"/>
+      <w:r>
+        <w:rPr>
+          <w:rFonts w:ascii="Consolas" w:hAnsi="Consolas" w:cs="Consolas"/>
+          <w:color w:val="B8D7A3"/>
+          <w:sz w:val="19"/>
+          <w:szCs w:val="19"/>
+          <w:highlight w:val="black"/>
+        </w:rPr>
+        <w:t>IRequestHandler</w:t>
+      </w:r>
+      <w:proofErr w:type="spellEnd"/>
+    </w:p>
+    <w:p>
+      <w:pPr>
+        <w:autoSpaceDE w:val="0"/>
+        <w:autoSpaceDN w:val="0"/>
+        <w:adjustRightInd w:val="0"/>
+        <w:spacing w:after="0" w:line="240" w:lineRule="auto"/>
+        <w:rPr>
+          <w:rFonts w:ascii="Consolas" w:hAnsi="Consolas" w:cs="Consolas"/>
+          <w:color w:val="DCDCDC"/>
+          <w:sz w:val="19"/>
+          <w:szCs w:val="19"/>
+          <w:highlight w:val="black"/>
+        </w:rPr>
+      </w:pPr>
+      <w:r>
+        <w:rPr>
+          <w:rFonts w:ascii="Consolas" w:hAnsi="Consolas" w:cs="Consolas"/>
+          <w:color w:val="DCDCDC"/>
+          <w:sz w:val="19"/>
+          <w:szCs w:val="19"/>
+          <w:highlight w:val="black"/>
+        </w:rPr>
+        <w:t xml:space="preserve">    {</w:t>
+      </w:r>
+    </w:p>
+    <w:p>
+      <w:pPr>
+        <w:autoSpaceDE w:val="0"/>
+        <w:autoSpaceDN w:val="0"/>
+        <w:adjustRightInd w:val="0"/>
+        <w:spacing w:after="0" w:line="240" w:lineRule="auto"/>
+        <w:rPr>
+          <w:rFonts w:ascii="Consolas" w:hAnsi="Consolas" w:cs="Consolas"/>
+          <w:color w:val="DCDCDC"/>
+          <w:sz w:val="19"/>
+          <w:szCs w:val="19"/>
+          <w:highlight w:val="black"/>
+        </w:rPr>
+      </w:pPr>
+      <w:r>
+        <w:rPr>
+          <w:rFonts w:ascii="Consolas" w:hAnsi="Consolas" w:cs="Consolas"/>
+          <w:color w:val="DCDCDC"/>
+          <w:sz w:val="19"/>
+          <w:szCs w:val="19"/>
+          <w:highlight w:val="black"/>
+        </w:rPr>
+        <w:t xml:space="preserve">    }</w:t>
+      </w:r>
+    </w:p>
+    <w:p>
+      <w:r>
+        <w:lastRenderedPageBreak/>
+        <w:t xml:space="preserve">In this example, the request handlers are registered </w:t>
       </w:r>
       <w:bookmarkStart w:id="0" w:name="_GoBack"/>
       <w:bookmarkEnd w:id="0"/>
-    </w:p>
-    <w:p>
-      <w:r>
-        <w:t>Note: Kephas registers automatically application services with the composition container, so no composition registrars are required in this case.</w:t>
-      </w:r>
-    </w:p>
-    <w:p>
-      <w:r>
-        <w:t>Note: Because the sharing scope is defined at the service contract level, there is no need to set it at the implementation level. Otherwise it’s even counterproductive and confusing, making hard to identify possible bugs.</w:t>
-      </w:r>
-    </w:p>
-    <w:p>
-      <w:r>
-        <w:t>Note: in most cases</w:t>
-      </w:r>
-      <w:r>
-        <w:t xml:space="preserve"> the definition and discovery of application services should be sufficient, and no other conventions registrar for other kind of components should be required.</w:t>
-      </w:r>
-    </w:p>
-    <w:p>
-      <w:pPr>
-        <w:pStyle w:val="Heading2"/>
-      </w:pPr>
-      <w:r>
-        <w:t>Override priorities</w:t>
-      </w:r>
-    </w:p>
-    <w:p>
-      <w:r>
-        <w:t>An override priority is used for services not allowing multiple implementations at the same time</w:t>
-      </w:r>
-      <w:r>
-        <w:t>, to ensure a deterministic identification of the desired service.</w:t>
-      </w:r>
-    </w:p>
-    <w:p>
-      <w:r>
-        <w:t xml:space="preserve">Kephas </w:t>
-      </w:r>
-      <w:r>
-        <w:t>exposes</w:t>
-      </w:r>
-      <w:r>
-        <w:t xml:space="preserve"> </w:t>
-      </w:r>
-      <w:r>
-        <w:t xml:space="preserve">its </w:t>
-      </w:r>
-      <w:r>
-        <w:t>default services either with a lowest override priority (for example for null services), or with a low priority (the rest of them), to allow an uncomplicated override, because when an override priority is not provided, the normal value is used in this case.</w:t>
-      </w:r>
-    </w:p>
-    <w:p/>
+      <w:r>
+        <w:t xml:space="preserve">exporting the non-generic </w:t>
+      </w:r>
+      <w:proofErr w:type="spellStart"/>
+      <w:r>
+        <w:t>IRequestHandler</w:t>
+      </w:r>
+      <w:proofErr w:type="spellEnd"/>
+      <w:r>
+        <w:t xml:space="preserve"> interface, so that all of them can be collected by the composition using the non-generic contract, and later on decisions may be taken based on the generic type metadata.</w:t>
+      </w:r>
+    </w:p>
+    <w:p>
+      <w:r>
+        <w:t xml:space="preserve">Additional to the metadata collected by using the </w:t>
+      </w:r>
+      <w:proofErr w:type="spellStart"/>
+      <w:r>
+        <w:t>MetadataAttributes</w:t>
+      </w:r>
+      <w:proofErr w:type="spellEnd"/>
+      <w:r>
+        <w:t xml:space="preserve"> declaration, Kephas collects also from the service implementations the actual generic types and adds them to the existing composition metadata. The following rules are applies:</w:t>
+      </w:r>
+    </w:p>
+    <w:p>
+      <w:pPr>
+        <w:pStyle w:val="ListParagraph"/>
+        <w:numPr>
+          <w:ilvl w:val="0"/>
+          <w:numId w:val="14"/>
+        </w:numPr>
+      </w:pPr>
+      <w:r>
+        <w:t>The actual generic parameter is the metadata value.</w:t>
+      </w:r>
+    </w:p>
+    <w:p>
+      <w:pPr>
+        <w:pStyle w:val="ListParagraph"/>
+        <w:numPr>
+          <w:ilvl w:val="0"/>
+          <w:numId w:val="14"/>
+        </w:numPr>
+      </w:pPr>
+      <w:r>
+        <w:t>The adjusted name of the generic parameter is the metadata key. The adjusted name is obtained by stripping the leading “T”, if specified, and appending “Type”, if not already there.</w:t>
+      </w:r>
+    </w:p>
     <w:sectPr>
       <w:pgSz w:w="12240" w:h="15840"/>
       <w:pgMar w:top="1440" w:right="1440" w:bottom="1440" w:left="1440" w:header="708" w:footer="708" w:gutter="0"/>
@@ -557,6 +2419,119 @@
     </w:lvl>
   </w:abstractNum>
   <w:abstractNum w:abstractNumId="1">
+    <w:nsid w:val="34BA00BD"/>
+    <w:multiLevelType w:val="hybridMultilevel"/>
+    <w:tmpl w:val="F4C0F250"/>
+    <w:lvl w:ilvl="0" w:tplc="04090001">
+      <w:start w:val="1"/>
+      <w:numFmt w:val="bullet"/>
+      <w:lvlText w:val=""/>
+      <w:lvlJc w:val="left"/>
+      <w:pPr>
+        <w:ind w:left="720" w:hanging="360"/>
+      </w:pPr>
+      <w:rPr>
+        <w:rFonts w:ascii="Symbol" w:hAnsi="Symbol" w:hint="default"/>
+      </w:rPr>
+    </w:lvl>
+    <w:lvl w:ilvl="1" w:tplc="04090003" w:tentative="1">
+      <w:start w:val="1"/>
+      <w:numFmt w:val="bullet"/>
+      <w:lvlText w:val="o"/>
+      <w:lvlJc w:val="left"/>
+      <w:pPr>
+        <w:ind w:left="1440" w:hanging="360"/>
+      </w:pPr>
+      <w:rPr>
+        <w:rFonts w:ascii="Courier New" w:hAnsi="Courier New" w:cs="Courier New" w:hint="default"/>
+      </w:rPr>
+    </w:lvl>
+    <w:lvl w:ilvl="2" w:tplc="04090005" w:tentative="1">
+      <w:start w:val="1"/>
+      <w:numFmt w:val="bullet"/>
+      <w:lvlText w:val=""/>
+      <w:lvlJc w:val="left"/>
+      <w:pPr>
+        <w:ind w:left="2160" w:hanging="360"/>
+      </w:pPr>
+      <w:rPr>
+        <w:rFonts w:ascii="Wingdings" w:hAnsi="Wingdings" w:hint="default"/>
+      </w:rPr>
+    </w:lvl>
+    <w:lvl w:ilvl="3" w:tplc="04090001" w:tentative="1">
+      <w:start w:val="1"/>
+      <w:numFmt w:val="bullet"/>
+      <w:lvlText w:val=""/>
+      <w:lvlJc w:val="left"/>
+      <w:pPr>
+        <w:ind w:left="2880" w:hanging="360"/>
+      </w:pPr>
+      <w:rPr>
+        <w:rFonts w:ascii="Symbol" w:hAnsi="Symbol" w:hint="default"/>
+      </w:rPr>
+    </w:lvl>
+    <w:lvl w:ilvl="4" w:tplc="04090003" w:tentative="1">
+      <w:start w:val="1"/>
+      <w:numFmt w:val="bullet"/>
+      <w:lvlText w:val="o"/>
+      <w:lvlJc w:val="left"/>
+      <w:pPr>
+        <w:ind w:left="3600" w:hanging="360"/>
+      </w:pPr>
+      <w:rPr>
+        <w:rFonts w:ascii="Courier New" w:hAnsi="Courier New" w:cs="Courier New" w:hint="default"/>
+      </w:rPr>
+    </w:lvl>
+    <w:lvl w:ilvl="5" w:tplc="04090005" w:tentative="1">
+      <w:start w:val="1"/>
+      <w:numFmt w:val="bullet"/>
+      <w:lvlText w:val=""/>
+      <w:lvlJc w:val="left"/>
+      <w:pPr>
+        <w:ind w:left="4320" w:hanging="360"/>
+      </w:pPr>
+      <w:rPr>
+        <w:rFonts w:ascii="Wingdings" w:hAnsi="Wingdings" w:hint="default"/>
+      </w:rPr>
+    </w:lvl>
+    <w:lvl w:ilvl="6" w:tplc="04090001" w:tentative="1">
+      <w:start w:val="1"/>
+      <w:numFmt w:val="bullet"/>
+      <w:lvlText w:val=""/>
+      <w:lvlJc w:val="left"/>
+      <w:pPr>
+        <w:ind w:left="5040" w:hanging="360"/>
+      </w:pPr>
+      <w:rPr>
+        <w:rFonts w:ascii="Symbol" w:hAnsi="Symbol" w:hint="default"/>
+      </w:rPr>
+    </w:lvl>
+    <w:lvl w:ilvl="7" w:tplc="04090003" w:tentative="1">
+      <w:start w:val="1"/>
+      <w:numFmt w:val="bullet"/>
+      <w:lvlText w:val="o"/>
+      <w:lvlJc w:val="left"/>
+      <w:pPr>
+        <w:ind w:left="5760" w:hanging="360"/>
+      </w:pPr>
+      <w:rPr>
+        <w:rFonts w:ascii="Courier New" w:hAnsi="Courier New" w:cs="Courier New" w:hint="default"/>
+      </w:rPr>
+    </w:lvl>
+    <w:lvl w:ilvl="8" w:tplc="04090005" w:tentative="1">
+      <w:start w:val="1"/>
+      <w:numFmt w:val="bullet"/>
+      <w:lvlText w:val=""/>
+      <w:lvlJc w:val="left"/>
+      <w:pPr>
+        <w:ind w:left="6480" w:hanging="360"/>
+      </w:pPr>
+      <w:rPr>
+        <w:rFonts w:ascii="Wingdings" w:hAnsi="Wingdings" w:hint="default"/>
+      </w:rPr>
+    </w:lvl>
+  </w:abstractNum>
+  <w:abstractNum w:abstractNumId="2">
     <w:nsid w:val="364122BF"/>
     <w:multiLevelType w:val="hybridMultilevel"/>
     <w:tmpl w:val="3F24B814"/>
@@ -669,7 +2644,120 @@
       </w:rPr>
     </w:lvl>
   </w:abstractNum>
-  <w:abstractNum w:abstractNumId="2">
+  <w:abstractNum w:abstractNumId="3">
+    <w:nsid w:val="554F02A0"/>
+    <w:multiLevelType w:val="hybridMultilevel"/>
+    <w:tmpl w:val="E50224F6"/>
+    <w:lvl w:ilvl="0" w:tplc="04090001">
+      <w:start w:val="1"/>
+      <w:numFmt w:val="bullet"/>
+      <w:lvlText w:val=""/>
+      <w:lvlJc w:val="left"/>
+      <w:pPr>
+        <w:ind w:left="720" w:hanging="360"/>
+      </w:pPr>
+      <w:rPr>
+        <w:rFonts w:ascii="Symbol" w:hAnsi="Symbol" w:hint="default"/>
+      </w:rPr>
+    </w:lvl>
+    <w:lvl w:ilvl="1" w:tplc="04090003" w:tentative="1">
+      <w:start w:val="1"/>
+      <w:numFmt w:val="bullet"/>
+      <w:lvlText w:val="o"/>
+      <w:lvlJc w:val="left"/>
+      <w:pPr>
+        <w:ind w:left="1440" w:hanging="360"/>
+      </w:pPr>
+      <w:rPr>
+        <w:rFonts w:ascii="Courier New" w:hAnsi="Courier New" w:cs="Courier New" w:hint="default"/>
+      </w:rPr>
+    </w:lvl>
+    <w:lvl w:ilvl="2" w:tplc="04090005" w:tentative="1">
+      <w:start w:val="1"/>
+      <w:numFmt w:val="bullet"/>
+      <w:lvlText w:val=""/>
+      <w:lvlJc w:val="left"/>
+      <w:pPr>
+        <w:ind w:left="2160" w:hanging="360"/>
+      </w:pPr>
+      <w:rPr>
+        <w:rFonts w:ascii="Wingdings" w:hAnsi="Wingdings" w:hint="default"/>
+      </w:rPr>
+    </w:lvl>
+    <w:lvl w:ilvl="3" w:tplc="04090001" w:tentative="1">
+      <w:start w:val="1"/>
+      <w:numFmt w:val="bullet"/>
+      <w:lvlText w:val=""/>
+      <w:lvlJc w:val="left"/>
+      <w:pPr>
+        <w:ind w:left="2880" w:hanging="360"/>
+      </w:pPr>
+      <w:rPr>
+        <w:rFonts w:ascii="Symbol" w:hAnsi="Symbol" w:hint="default"/>
+      </w:rPr>
+    </w:lvl>
+    <w:lvl w:ilvl="4" w:tplc="04090003" w:tentative="1">
+      <w:start w:val="1"/>
+      <w:numFmt w:val="bullet"/>
+      <w:lvlText w:val="o"/>
+      <w:lvlJc w:val="left"/>
+      <w:pPr>
+        <w:ind w:left="3600" w:hanging="360"/>
+      </w:pPr>
+      <w:rPr>
+        <w:rFonts w:ascii="Courier New" w:hAnsi="Courier New" w:cs="Courier New" w:hint="default"/>
+      </w:rPr>
+    </w:lvl>
+    <w:lvl w:ilvl="5" w:tplc="04090005" w:tentative="1">
+      <w:start w:val="1"/>
+      <w:numFmt w:val="bullet"/>
+      <w:lvlText w:val=""/>
+      <w:lvlJc w:val="left"/>
+      <w:pPr>
+        <w:ind w:left="4320" w:hanging="360"/>
+      </w:pPr>
+      <w:rPr>
+        <w:rFonts w:ascii="Wingdings" w:hAnsi="Wingdings" w:hint="default"/>
+      </w:rPr>
+    </w:lvl>
+    <w:lvl w:ilvl="6" w:tplc="04090001" w:tentative="1">
+      <w:start w:val="1"/>
+      <w:numFmt w:val="bullet"/>
+      <w:lvlText w:val=""/>
+      <w:lvlJc w:val="left"/>
+      <w:pPr>
+        <w:ind w:left="5040" w:hanging="360"/>
+      </w:pPr>
+      <w:rPr>
+        <w:rFonts w:ascii="Symbol" w:hAnsi="Symbol" w:hint="default"/>
+      </w:rPr>
+    </w:lvl>
+    <w:lvl w:ilvl="7" w:tplc="04090003" w:tentative="1">
+      <w:start w:val="1"/>
+      <w:numFmt w:val="bullet"/>
+      <w:lvlText w:val="o"/>
+      <w:lvlJc w:val="left"/>
+      <w:pPr>
+        <w:ind w:left="5760" w:hanging="360"/>
+      </w:pPr>
+      <w:rPr>
+        <w:rFonts w:ascii="Courier New" w:hAnsi="Courier New" w:cs="Courier New" w:hint="default"/>
+      </w:rPr>
+    </w:lvl>
+    <w:lvl w:ilvl="8" w:tplc="04090005" w:tentative="1">
+      <w:start w:val="1"/>
+      <w:numFmt w:val="bullet"/>
+      <w:lvlText w:val=""/>
+      <w:lvlJc w:val="left"/>
+      <w:pPr>
+        <w:ind w:left="6480" w:hanging="360"/>
+      </w:pPr>
+      <w:rPr>
+        <w:rFonts w:ascii="Wingdings" w:hAnsi="Wingdings" w:hint="default"/>
+      </w:rPr>
+    </w:lvl>
+  </w:abstractNum>
+  <w:abstractNum w:abstractNumId="4">
     <w:nsid w:val="612F10A3"/>
     <w:multiLevelType w:val="hybridMultilevel"/>
     <w:tmpl w:val="DDEE8AFE"/>
@@ -782,7 +2870,7 @@
       </w:rPr>
     </w:lvl>
   </w:abstractNum>
-  <w:abstractNum w:abstractNumId="3">
+  <w:abstractNum w:abstractNumId="5">
     <w:nsid w:val="6D74520A"/>
     <w:multiLevelType w:val="hybridMultilevel"/>
     <w:tmpl w:val="0BF283D8"/>
@@ -868,7 +2956,7 @@
       </w:pPr>
     </w:lvl>
   </w:abstractNum>
-  <w:abstractNum w:abstractNumId="4">
+  <w:abstractNum w:abstractNumId="6">
     <w:nsid w:val="6ED22F5D"/>
     <w:multiLevelType w:val="hybridMultilevel"/>
     <w:tmpl w:val="8F6CCCA2"/>
@@ -954,7 +3042,7 @@
       </w:pPr>
     </w:lvl>
   </w:abstractNum>
-  <w:abstractNum w:abstractNumId="5">
+  <w:abstractNum w:abstractNumId="7">
     <w:nsid w:val="70623099"/>
     <w:multiLevelType w:val="hybridMultilevel"/>
     <w:tmpl w:val="2728719A"/>
@@ -1041,10 +3129,10 @@
     </w:lvl>
   </w:abstractNum>
   <w:num w:numId="1">
-    <w:abstractNumId w:val="1"/>
+    <w:abstractNumId w:val="2"/>
   </w:num>
   <w:num w:numId="2">
-    <w:abstractNumId w:val="5"/>
+    <w:abstractNumId w:val="7"/>
     <w:lvlOverride w:ilvl="0">
       <w:startOverride w:val="1"/>
     </w:lvlOverride>
@@ -1080,16 +3168,88 @@
     <w:abstractNumId w:val="0"/>
   </w:num>
   <w:num w:numId="5">
+    <w:abstractNumId w:val="7"/>
+  </w:num>
+  <w:num w:numId="6">
     <w:abstractNumId w:val="5"/>
   </w:num>
-  <w:num w:numId="6">
+  <w:num w:numId="7">
+    <w:abstractNumId w:val="6"/>
+  </w:num>
+  <w:num w:numId="8">
+    <w:abstractNumId w:val="4"/>
+  </w:num>
+  <w:num w:numId="9">
+    <w:abstractNumId w:val="2"/>
+    <w:lvlOverride w:ilvl="0"/>
+    <w:lvlOverride w:ilvl="1"/>
+    <w:lvlOverride w:ilvl="2"/>
+    <w:lvlOverride w:ilvl="3"/>
+    <w:lvlOverride w:ilvl="4"/>
+    <w:lvlOverride w:ilvl="5"/>
+    <w:lvlOverride w:ilvl="6"/>
+    <w:lvlOverride w:ilvl="7"/>
+    <w:lvlOverride w:ilvl="8"/>
+  </w:num>
+  <w:num w:numId="10">
+    <w:abstractNumId w:val="0"/>
+    <w:lvlOverride w:ilvl="0"/>
+    <w:lvlOverride w:ilvl="1"/>
+    <w:lvlOverride w:ilvl="2"/>
+    <w:lvlOverride w:ilvl="3"/>
+    <w:lvlOverride w:ilvl="4"/>
+    <w:lvlOverride w:ilvl="5"/>
+    <w:lvlOverride w:ilvl="6"/>
+    <w:lvlOverride w:ilvl="7"/>
+    <w:lvlOverride w:ilvl="8"/>
+  </w:num>
+  <w:num w:numId="11">
+    <w:abstractNumId w:val="4"/>
+    <w:lvlOverride w:ilvl="0"/>
+    <w:lvlOverride w:ilvl="1"/>
+    <w:lvlOverride w:ilvl="2"/>
+    <w:lvlOverride w:ilvl="3"/>
+    <w:lvlOverride w:ilvl="4"/>
+    <w:lvlOverride w:ilvl="5"/>
+    <w:lvlOverride w:ilvl="6"/>
+    <w:lvlOverride w:ilvl="7"/>
+    <w:lvlOverride w:ilvl="8"/>
+  </w:num>
+  <w:num w:numId="12">
+    <w:abstractNumId w:val="6"/>
+    <w:lvlOverride w:ilvl="0">
+      <w:startOverride w:val="1"/>
+    </w:lvlOverride>
+    <w:lvlOverride w:ilvl="1">
+      <w:startOverride w:val="1"/>
+    </w:lvlOverride>
+    <w:lvlOverride w:ilvl="2">
+      <w:startOverride w:val="1"/>
+    </w:lvlOverride>
+    <w:lvlOverride w:ilvl="3">
+      <w:startOverride w:val="1"/>
+    </w:lvlOverride>
+    <w:lvlOverride w:ilvl="4">
+      <w:startOverride w:val="1"/>
+    </w:lvlOverride>
+    <w:lvlOverride w:ilvl="5">
+      <w:startOverride w:val="1"/>
+    </w:lvlOverride>
+    <w:lvlOverride w:ilvl="6">
+      <w:startOverride w:val="1"/>
+    </w:lvlOverride>
+    <w:lvlOverride w:ilvl="7">
+      <w:startOverride w:val="1"/>
+    </w:lvlOverride>
+    <w:lvlOverride w:ilvl="8">
+      <w:startOverride w:val="1"/>
+    </w:lvlOverride>
+  </w:num>
+  <w:num w:numId="13">
     <w:abstractNumId w:val="3"/>
   </w:num>
-  <w:num w:numId="7">
-    <w:abstractNumId w:val="4"/>
-  </w:num>
-  <w:num w:numId="8">
-    <w:abstractNumId w:val="2"/>
+  <w:num w:numId="14">
+    <w:abstractNumId w:val="1"/>
   </w:num>
 </w:numbering>
 </file>

</xml_diff>

<commit_message>
Constructor selector, AppServiceAttribute.ContractType, minimal implementation RequestProcessor.
</commit_message>
<xml_diff>
--- a/src/core/Documentation/Kephas.Core.docx
+++ b/src/core/Documentation/Kephas.Core.docx
@@ -444,6 +444,12 @@
       <w:r>
         <w:t>An override priority is used for services not allowing multiple implementations at the same time, to ensure a deterministic identification of the desired service.</w:t>
       </w:r>
+      <w:r>
+        <w:t xml:space="preserve"> </w:t>
+      </w:r>
+      <w:r>
+        <w:t>The override priority attribute is applied on the service implementation.</w:t>
+      </w:r>
     </w:p>
     <w:p>
       <w:r>
@@ -451,6 +457,1175 @@
       </w:r>
     </w:p>
     <w:p>
+      <w:r>
+        <w:t>Example:</w:t>
+      </w:r>
+    </w:p>
+    <w:p>
+      <w:pPr>
+        <w:autoSpaceDE w:val="0"/>
+        <w:autoSpaceDN w:val="0"/>
+        <w:adjustRightInd w:val="0"/>
+        <w:spacing w:after="0" w:line="240" w:lineRule="auto"/>
+        <w:rPr>
+          <w:rFonts w:ascii="Consolas" w:hAnsi="Consolas" w:cs="Consolas"/>
+          <w:color w:val="DCDCDC"/>
+          <w:sz w:val="19"/>
+          <w:szCs w:val="19"/>
+          <w:highlight w:val="black"/>
+        </w:rPr>
+      </w:pPr>
+      <w:r>
+        <w:rPr>
+          <w:rFonts w:ascii="Consolas" w:hAnsi="Consolas" w:cs="Consolas"/>
+          <w:color w:val="DCDCDC"/>
+          <w:sz w:val="19"/>
+          <w:szCs w:val="19"/>
+          <w:highlight w:val="black"/>
+        </w:rPr>
+        <w:t xml:space="preserve">    </w:t>
+      </w:r>
+      <w:r>
+        <w:rPr>
+          <w:rFonts w:ascii="Consolas" w:hAnsi="Consolas" w:cs="Consolas"/>
+          <w:color w:val="57A64A"/>
+          <w:sz w:val="19"/>
+          <w:szCs w:val="19"/>
+          <w:highlight w:val="black"/>
+        </w:rPr>
+        <w:t>/// &lt;summary&gt;</w:t>
+      </w:r>
+    </w:p>
+    <w:p>
+      <w:pPr>
+        <w:autoSpaceDE w:val="0"/>
+        <w:autoSpaceDN w:val="0"/>
+        <w:adjustRightInd w:val="0"/>
+        <w:spacing w:after="0" w:line="240" w:lineRule="auto"/>
+        <w:rPr>
+          <w:rFonts w:ascii="Consolas" w:hAnsi="Consolas" w:cs="Consolas"/>
+          <w:color w:val="DCDCDC"/>
+          <w:sz w:val="19"/>
+          <w:szCs w:val="19"/>
+          <w:highlight w:val="black"/>
+        </w:rPr>
+      </w:pPr>
+      <w:r>
+        <w:rPr>
+          <w:rFonts w:ascii="Consolas" w:hAnsi="Consolas" w:cs="Consolas"/>
+          <w:color w:val="DCDCDC"/>
+          <w:sz w:val="19"/>
+          <w:szCs w:val="19"/>
+          <w:highlight w:val="black"/>
+        </w:rPr>
+        <w:lastRenderedPageBreak/>
+        <w:t xml:space="preserve">    </w:t>
+      </w:r>
+      <w:r>
+        <w:rPr>
+          <w:rFonts w:ascii="Consolas" w:hAnsi="Consolas" w:cs="Consolas"/>
+          <w:color w:val="57A64A"/>
+          <w:sz w:val="19"/>
+          <w:szCs w:val="19"/>
+          <w:highlight w:val="black"/>
+        </w:rPr>
+        <w:t>/// Application service for processing requests.</w:t>
+      </w:r>
+    </w:p>
+    <w:p>
+      <w:pPr>
+        <w:autoSpaceDE w:val="0"/>
+        <w:autoSpaceDN w:val="0"/>
+        <w:adjustRightInd w:val="0"/>
+        <w:spacing w:after="0" w:line="240" w:lineRule="auto"/>
+        <w:rPr>
+          <w:rFonts w:ascii="Consolas" w:hAnsi="Consolas" w:cs="Consolas"/>
+          <w:color w:val="DCDCDC"/>
+          <w:sz w:val="19"/>
+          <w:szCs w:val="19"/>
+          <w:highlight w:val="black"/>
+        </w:rPr>
+      </w:pPr>
+      <w:r>
+        <w:rPr>
+          <w:rFonts w:ascii="Consolas" w:hAnsi="Consolas" w:cs="Consolas"/>
+          <w:color w:val="DCDCDC"/>
+          <w:sz w:val="19"/>
+          <w:szCs w:val="19"/>
+          <w:highlight w:val="black"/>
+        </w:rPr>
+        <w:t xml:space="preserve">    </w:t>
+      </w:r>
+      <w:r>
+        <w:rPr>
+          <w:rFonts w:ascii="Consolas" w:hAnsi="Consolas" w:cs="Consolas"/>
+          <w:color w:val="57A64A"/>
+          <w:sz w:val="19"/>
+          <w:szCs w:val="19"/>
+          <w:highlight w:val="black"/>
+        </w:rPr>
+        <w:t>/// &lt;/summary&gt;</w:t>
+      </w:r>
+    </w:p>
+    <w:p>
+      <w:pPr>
+        <w:autoSpaceDE w:val="0"/>
+        <w:autoSpaceDN w:val="0"/>
+        <w:adjustRightInd w:val="0"/>
+        <w:spacing w:after="0" w:line="240" w:lineRule="auto"/>
+        <w:rPr>
+          <w:rFonts w:ascii="Consolas" w:hAnsi="Consolas" w:cs="Consolas"/>
+          <w:color w:val="DCDCDC"/>
+          <w:sz w:val="19"/>
+          <w:szCs w:val="19"/>
+          <w:highlight w:val="black"/>
+        </w:rPr>
+      </w:pPr>
+      <w:bookmarkStart w:id="0" w:name="_GoBack"/>
+      <w:bookmarkEnd w:id="0"/>
+      <w:r>
+        <w:rPr>
+          <w:rFonts w:ascii="Consolas" w:hAnsi="Consolas" w:cs="Consolas"/>
+          <w:color w:val="DCDCDC"/>
+          <w:sz w:val="19"/>
+          <w:szCs w:val="19"/>
+          <w:highlight w:val="black"/>
+        </w:rPr>
+        <w:t xml:space="preserve">    [</w:t>
+      </w:r>
+      <w:proofErr w:type="spellStart"/>
+      <w:r>
+        <w:rPr>
+          <w:rFonts w:ascii="Consolas" w:hAnsi="Consolas" w:cs="Consolas"/>
+          <w:color w:val="4EC9B0"/>
+          <w:sz w:val="19"/>
+          <w:szCs w:val="19"/>
+          <w:highlight w:val="black"/>
+        </w:rPr>
+        <w:t>AppServiceContract</w:t>
+      </w:r>
+      <w:proofErr w:type="spellEnd"/>
+      <w:r>
+        <w:rPr>
+          <w:rFonts w:ascii="Consolas" w:hAnsi="Consolas" w:cs="Consolas"/>
+          <w:color w:val="DCDCDC"/>
+          <w:sz w:val="19"/>
+          <w:szCs w:val="19"/>
+          <w:highlight w:val="black"/>
+        </w:rPr>
+        <w:t>]</w:t>
+      </w:r>
+    </w:p>
+    <w:p>
+      <w:pPr>
+        <w:autoSpaceDE w:val="0"/>
+        <w:autoSpaceDN w:val="0"/>
+        <w:adjustRightInd w:val="0"/>
+        <w:spacing w:after="0" w:line="240" w:lineRule="auto"/>
+        <w:rPr>
+          <w:rFonts w:ascii="Consolas" w:hAnsi="Consolas" w:cs="Consolas"/>
+          <w:color w:val="DCDCDC"/>
+          <w:sz w:val="19"/>
+          <w:szCs w:val="19"/>
+          <w:highlight w:val="black"/>
+        </w:rPr>
+      </w:pPr>
+      <w:r>
+        <w:rPr>
+          <w:rFonts w:ascii="Consolas" w:hAnsi="Consolas" w:cs="Consolas"/>
+          <w:color w:val="DCDCDC"/>
+          <w:sz w:val="19"/>
+          <w:szCs w:val="19"/>
+          <w:highlight w:val="black"/>
+        </w:rPr>
+        <w:t xml:space="preserve">    </w:t>
+      </w:r>
+      <w:proofErr w:type="gramStart"/>
+      <w:r>
+        <w:rPr>
+          <w:rFonts w:ascii="Consolas" w:hAnsi="Consolas" w:cs="Consolas"/>
+          <w:color w:val="569CD6"/>
+          <w:sz w:val="19"/>
+          <w:szCs w:val="19"/>
+          <w:highlight w:val="black"/>
+        </w:rPr>
+        <w:t>public</w:t>
+      </w:r>
+      <w:proofErr w:type="gramEnd"/>
+      <w:r>
+        <w:rPr>
+          <w:rFonts w:ascii="Consolas" w:hAnsi="Consolas" w:cs="Consolas"/>
+          <w:color w:val="DCDCDC"/>
+          <w:sz w:val="19"/>
+          <w:szCs w:val="19"/>
+          <w:highlight w:val="black"/>
+        </w:rPr>
+        <w:t xml:space="preserve"> </w:t>
+      </w:r>
+      <w:r>
+        <w:rPr>
+          <w:rFonts w:ascii="Consolas" w:hAnsi="Consolas" w:cs="Consolas"/>
+          <w:color w:val="569CD6"/>
+          <w:sz w:val="19"/>
+          <w:szCs w:val="19"/>
+          <w:highlight w:val="black"/>
+        </w:rPr>
+        <w:t>interface</w:t>
+      </w:r>
+      <w:r>
+        <w:rPr>
+          <w:rFonts w:ascii="Consolas" w:hAnsi="Consolas" w:cs="Consolas"/>
+          <w:color w:val="DCDCDC"/>
+          <w:sz w:val="19"/>
+          <w:szCs w:val="19"/>
+          <w:highlight w:val="black"/>
+        </w:rPr>
+        <w:t xml:space="preserve"> </w:t>
+      </w:r>
+      <w:proofErr w:type="spellStart"/>
+      <w:r>
+        <w:rPr>
+          <w:rFonts w:ascii="Consolas" w:hAnsi="Consolas" w:cs="Consolas"/>
+          <w:color w:val="B8D7A3"/>
+          <w:sz w:val="19"/>
+          <w:szCs w:val="19"/>
+          <w:highlight w:val="black"/>
+        </w:rPr>
+        <w:t>IRequestProcessor</w:t>
+      </w:r>
+      <w:proofErr w:type="spellEnd"/>
+      <w:r>
+        <w:rPr>
+          <w:rFonts w:ascii="Consolas" w:hAnsi="Consolas" w:cs="Consolas"/>
+          <w:color w:val="DCDCDC"/>
+          <w:sz w:val="19"/>
+          <w:szCs w:val="19"/>
+          <w:highlight w:val="black"/>
+        </w:rPr>
+        <w:t xml:space="preserve"> : </w:t>
+      </w:r>
+      <w:proofErr w:type="spellStart"/>
+      <w:r>
+        <w:rPr>
+          <w:rFonts w:ascii="Consolas" w:hAnsi="Consolas" w:cs="Consolas"/>
+          <w:color w:val="B8D7A3"/>
+          <w:sz w:val="19"/>
+          <w:szCs w:val="19"/>
+          <w:highlight w:val="black"/>
+        </w:rPr>
+        <w:t>IAsyncRequestProcessor</w:t>
+      </w:r>
+      <w:proofErr w:type="spellEnd"/>
+    </w:p>
+    <w:p>
+      <w:pPr>
+        <w:autoSpaceDE w:val="0"/>
+        <w:autoSpaceDN w:val="0"/>
+        <w:adjustRightInd w:val="0"/>
+        <w:spacing w:after="0" w:line="240" w:lineRule="auto"/>
+        <w:rPr>
+          <w:rFonts w:ascii="Consolas" w:hAnsi="Consolas" w:cs="Consolas"/>
+          <w:color w:val="DCDCDC"/>
+          <w:sz w:val="19"/>
+          <w:szCs w:val="19"/>
+          <w:highlight w:val="black"/>
+        </w:rPr>
+      </w:pPr>
+      <w:r>
+        <w:rPr>
+          <w:rFonts w:ascii="Consolas" w:hAnsi="Consolas" w:cs="Consolas"/>
+          <w:color w:val="DCDCDC"/>
+          <w:sz w:val="19"/>
+          <w:szCs w:val="19"/>
+          <w:highlight w:val="black"/>
+        </w:rPr>
+        <w:t xml:space="preserve">    {</w:t>
+      </w:r>
+    </w:p>
+    <w:p>
+      <w:pPr>
+        <w:autoSpaceDE w:val="0"/>
+        <w:autoSpaceDN w:val="0"/>
+        <w:adjustRightInd w:val="0"/>
+        <w:spacing w:after="0" w:line="240" w:lineRule="auto"/>
+        <w:rPr>
+          <w:rFonts w:ascii="Consolas" w:hAnsi="Consolas" w:cs="Consolas"/>
+          <w:color w:val="DCDCDC"/>
+          <w:sz w:val="19"/>
+          <w:szCs w:val="19"/>
+          <w:highlight w:val="black"/>
+        </w:rPr>
+      </w:pPr>
+      <w:r>
+        <w:rPr>
+          <w:rFonts w:ascii="Consolas" w:hAnsi="Consolas" w:cs="Consolas"/>
+          <w:color w:val="DCDCDC"/>
+          <w:sz w:val="19"/>
+          <w:szCs w:val="19"/>
+          <w:highlight w:val="black"/>
+        </w:rPr>
+        <w:t xml:space="preserve">        </w:t>
+      </w:r>
+      <w:r>
+        <w:rPr>
+          <w:rFonts w:ascii="Consolas" w:hAnsi="Consolas" w:cs="Consolas"/>
+          <w:color w:val="57A64A"/>
+          <w:sz w:val="19"/>
+          <w:szCs w:val="19"/>
+          <w:highlight w:val="black"/>
+        </w:rPr>
+        <w:t>/// &lt;summary&gt;</w:t>
+      </w:r>
+    </w:p>
+    <w:p>
+      <w:pPr>
+        <w:autoSpaceDE w:val="0"/>
+        <w:autoSpaceDN w:val="0"/>
+        <w:adjustRightInd w:val="0"/>
+        <w:spacing w:after="0" w:line="240" w:lineRule="auto"/>
+        <w:rPr>
+          <w:rFonts w:ascii="Consolas" w:hAnsi="Consolas" w:cs="Consolas"/>
+          <w:color w:val="DCDCDC"/>
+          <w:sz w:val="19"/>
+          <w:szCs w:val="19"/>
+          <w:highlight w:val="black"/>
+        </w:rPr>
+      </w:pPr>
+      <w:r>
+        <w:rPr>
+          <w:rFonts w:ascii="Consolas" w:hAnsi="Consolas" w:cs="Consolas"/>
+          <w:color w:val="DCDCDC"/>
+          <w:sz w:val="19"/>
+          <w:szCs w:val="19"/>
+          <w:highlight w:val="black"/>
+        </w:rPr>
+        <w:t xml:space="preserve">        </w:t>
+      </w:r>
+      <w:r>
+        <w:rPr>
+          <w:rFonts w:ascii="Consolas" w:hAnsi="Consolas" w:cs="Consolas"/>
+          <w:color w:val="57A64A"/>
+          <w:sz w:val="19"/>
+          <w:szCs w:val="19"/>
+          <w:highlight w:val="black"/>
+        </w:rPr>
+        <w:t>/// Processes the specified request.</w:t>
+      </w:r>
+    </w:p>
+    <w:p>
+      <w:pPr>
+        <w:autoSpaceDE w:val="0"/>
+        <w:autoSpaceDN w:val="0"/>
+        <w:adjustRightInd w:val="0"/>
+        <w:spacing w:after="0" w:line="240" w:lineRule="auto"/>
+        <w:rPr>
+          <w:rFonts w:ascii="Consolas" w:hAnsi="Consolas" w:cs="Consolas"/>
+          <w:color w:val="DCDCDC"/>
+          <w:sz w:val="19"/>
+          <w:szCs w:val="19"/>
+          <w:highlight w:val="black"/>
+        </w:rPr>
+      </w:pPr>
+      <w:r>
+        <w:rPr>
+          <w:rFonts w:ascii="Consolas" w:hAnsi="Consolas" w:cs="Consolas"/>
+          <w:color w:val="DCDCDC"/>
+          <w:sz w:val="19"/>
+          <w:szCs w:val="19"/>
+          <w:highlight w:val="black"/>
+        </w:rPr>
+        <w:t xml:space="preserve">        </w:t>
+      </w:r>
+      <w:r>
+        <w:rPr>
+          <w:rFonts w:ascii="Consolas" w:hAnsi="Consolas" w:cs="Consolas"/>
+          <w:color w:val="57A64A"/>
+          <w:sz w:val="19"/>
+          <w:szCs w:val="19"/>
+          <w:highlight w:val="black"/>
+        </w:rPr>
+        <w:t>/// &lt;/summary&gt;</w:t>
+      </w:r>
+    </w:p>
+    <w:p>
+      <w:pPr>
+        <w:autoSpaceDE w:val="0"/>
+        <w:autoSpaceDN w:val="0"/>
+        <w:adjustRightInd w:val="0"/>
+        <w:spacing w:after="0" w:line="240" w:lineRule="auto"/>
+        <w:rPr>
+          <w:rFonts w:ascii="Consolas" w:hAnsi="Consolas" w:cs="Consolas"/>
+          <w:color w:val="DCDCDC"/>
+          <w:sz w:val="19"/>
+          <w:szCs w:val="19"/>
+          <w:highlight w:val="black"/>
+        </w:rPr>
+      </w:pPr>
+      <w:r>
+        <w:rPr>
+          <w:rFonts w:ascii="Consolas" w:hAnsi="Consolas" w:cs="Consolas"/>
+          <w:color w:val="DCDCDC"/>
+          <w:sz w:val="19"/>
+          <w:szCs w:val="19"/>
+          <w:highlight w:val="black"/>
+        </w:rPr>
+        <w:t xml:space="preserve">        </w:t>
+      </w:r>
+      <w:r>
+        <w:rPr>
+          <w:rFonts w:ascii="Consolas" w:hAnsi="Consolas" w:cs="Consolas"/>
+          <w:color w:val="57A64A"/>
+          <w:sz w:val="19"/>
+          <w:szCs w:val="19"/>
+          <w:highlight w:val="black"/>
+        </w:rPr>
+        <w:t>/// &lt;</w:t>
+      </w:r>
+      <w:proofErr w:type="spellStart"/>
+      <w:r>
+        <w:rPr>
+          <w:rFonts w:ascii="Consolas" w:hAnsi="Consolas" w:cs="Consolas"/>
+          <w:color w:val="57A64A"/>
+          <w:sz w:val="19"/>
+          <w:szCs w:val="19"/>
+          <w:highlight w:val="black"/>
+        </w:rPr>
+        <w:t>param</w:t>
+      </w:r>
+      <w:proofErr w:type="spellEnd"/>
+      <w:r>
+        <w:rPr>
+          <w:rFonts w:ascii="Consolas" w:hAnsi="Consolas" w:cs="Consolas"/>
+          <w:color w:val="57A64A"/>
+          <w:sz w:val="19"/>
+          <w:szCs w:val="19"/>
+          <w:highlight w:val="black"/>
+        </w:rPr>
+        <w:t xml:space="preserve"> name=</w:t>
+      </w:r>
+      <w:r>
+        <w:rPr>
+          <w:rFonts w:ascii="Consolas" w:hAnsi="Consolas" w:cs="Consolas"/>
+          <w:color w:val="C8C8C8"/>
+          <w:sz w:val="19"/>
+          <w:szCs w:val="19"/>
+          <w:highlight w:val="black"/>
+        </w:rPr>
+        <w:t>"request"</w:t>
+      </w:r>
+      <w:r>
+        <w:rPr>
+          <w:rFonts w:ascii="Consolas" w:hAnsi="Consolas" w:cs="Consolas"/>
+          <w:color w:val="57A64A"/>
+          <w:sz w:val="19"/>
+          <w:szCs w:val="19"/>
+          <w:highlight w:val="black"/>
+        </w:rPr>
+        <w:t>&gt;The request</w:t>
+      </w:r>
+      <w:proofErr w:type="gramStart"/>
+      <w:r>
+        <w:rPr>
+          <w:rFonts w:ascii="Consolas" w:hAnsi="Consolas" w:cs="Consolas"/>
+          <w:color w:val="57A64A"/>
+          <w:sz w:val="19"/>
+          <w:szCs w:val="19"/>
+          <w:highlight w:val="black"/>
+        </w:rPr>
+        <w:t>.&lt;</w:t>
+      </w:r>
+      <w:proofErr w:type="gramEnd"/>
+      <w:r>
+        <w:rPr>
+          <w:rFonts w:ascii="Consolas" w:hAnsi="Consolas" w:cs="Consolas"/>
+          <w:color w:val="57A64A"/>
+          <w:sz w:val="19"/>
+          <w:szCs w:val="19"/>
+          <w:highlight w:val="black"/>
+        </w:rPr>
+        <w:t>/</w:t>
+      </w:r>
+      <w:proofErr w:type="spellStart"/>
+      <w:r>
+        <w:rPr>
+          <w:rFonts w:ascii="Consolas" w:hAnsi="Consolas" w:cs="Consolas"/>
+          <w:color w:val="57A64A"/>
+          <w:sz w:val="19"/>
+          <w:szCs w:val="19"/>
+          <w:highlight w:val="black"/>
+        </w:rPr>
+        <w:t>param</w:t>
+      </w:r>
+      <w:proofErr w:type="spellEnd"/>
+      <w:r>
+        <w:rPr>
+          <w:rFonts w:ascii="Consolas" w:hAnsi="Consolas" w:cs="Consolas"/>
+          <w:color w:val="57A64A"/>
+          <w:sz w:val="19"/>
+          <w:szCs w:val="19"/>
+          <w:highlight w:val="black"/>
+        </w:rPr>
+        <w:t>&gt;</w:t>
+      </w:r>
+    </w:p>
+    <w:p>
+      <w:pPr>
+        <w:autoSpaceDE w:val="0"/>
+        <w:autoSpaceDN w:val="0"/>
+        <w:adjustRightInd w:val="0"/>
+        <w:spacing w:after="0" w:line="240" w:lineRule="auto"/>
+        <w:rPr>
+          <w:rFonts w:ascii="Consolas" w:hAnsi="Consolas" w:cs="Consolas"/>
+          <w:color w:val="DCDCDC"/>
+          <w:sz w:val="19"/>
+          <w:szCs w:val="19"/>
+          <w:highlight w:val="black"/>
+        </w:rPr>
+      </w:pPr>
+      <w:r>
+        <w:rPr>
+          <w:rFonts w:ascii="Consolas" w:hAnsi="Consolas" w:cs="Consolas"/>
+          <w:color w:val="DCDCDC"/>
+          <w:sz w:val="19"/>
+          <w:szCs w:val="19"/>
+          <w:highlight w:val="black"/>
+        </w:rPr>
+        <w:t xml:space="preserve">        </w:t>
+      </w:r>
+      <w:r>
+        <w:rPr>
+          <w:rFonts w:ascii="Consolas" w:hAnsi="Consolas" w:cs="Consolas"/>
+          <w:color w:val="57A64A"/>
+          <w:sz w:val="19"/>
+          <w:szCs w:val="19"/>
+          <w:highlight w:val="black"/>
+        </w:rPr>
+        <w:t>/// &lt;returns&gt;The response</w:t>
+      </w:r>
+      <w:proofErr w:type="gramStart"/>
+      <w:r>
+        <w:rPr>
+          <w:rFonts w:ascii="Consolas" w:hAnsi="Consolas" w:cs="Consolas"/>
+          <w:color w:val="57A64A"/>
+          <w:sz w:val="19"/>
+          <w:szCs w:val="19"/>
+          <w:highlight w:val="black"/>
+        </w:rPr>
+        <w:t>.&lt;</w:t>
+      </w:r>
+      <w:proofErr w:type="gramEnd"/>
+      <w:r>
+        <w:rPr>
+          <w:rFonts w:ascii="Consolas" w:hAnsi="Consolas" w:cs="Consolas"/>
+          <w:color w:val="57A64A"/>
+          <w:sz w:val="19"/>
+          <w:szCs w:val="19"/>
+          <w:highlight w:val="black"/>
+        </w:rPr>
+        <w:t>/returns&gt;</w:t>
+      </w:r>
+    </w:p>
+    <w:p>
+      <w:pPr>
+        <w:autoSpaceDE w:val="0"/>
+        <w:autoSpaceDN w:val="0"/>
+        <w:adjustRightInd w:val="0"/>
+        <w:spacing w:after="0" w:line="240" w:lineRule="auto"/>
+        <w:rPr>
+          <w:rFonts w:ascii="Consolas" w:hAnsi="Consolas" w:cs="Consolas"/>
+          <w:color w:val="DCDCDC"/>
+          <w:sz w:val="19"/>
+          <w:szCs w:val="19"/>
+          <w:highlight w:val="black"/>
+        </w:rPr>
+      </w:pPr>
+      <w:r>
+        <w:rPr>
+          <w:rFonts w:ascii="Consolas" w:hAnsi="Consolas" w:cs="Consolas"/>
+          <w:color w:val="DCDCDC"/>
+          <w:sz w:val="19"/>
+          <w:szCs w:val="19"/>
+          <w:highlight w:val="black"/>
+        </w:rPr>
+        <w:t xml:space="preserve">        </w:t>
+      </w:r>
+      <w:proofErr w:type="spellStart"/>
+      <w:r>
+        <w:rPr>
+          <w:rFonts w:ascii="Consolas" w:hAnsi="Consolas" w:cs="Consolas"/>
+          <w:color w:val="B8D7A3"/>
+          <w:sz w:val="19"/>
+          <w:szCs w:val="19"/>
+          <w:highlight w:val="black"/>
+        </w:rPr>
+        <w:t>IResponse</w:t>
+      </w:r>
+      <w:proofErr w:type="spellEnd"/>
+      <w:r>
+        <w:rPr>
+          <w:rFonts w:ascii="Consolas" w:hAnsi="Consolas" w:cs="Consolas"/>
+          <w:color w:val="DCDCDC"/>
+          <w:sz w:val="19"/>
+          <w:szCs w:val="19"/>
+          <w:highlight w:val="black"/>
+        </w:rPr>
+        <w:t xml:space="preserve"> </w:t>
+      </w:r>
+      <w:proofErr w:type="gramStart"/>
+      <w:r>
+        <w:rPr>
+          <w:rFonts w:ascii="Consolas" w:hAnsi="Consolas" w:cs="Consolas"/>
+          <w:color w:val="DCDCDC"/>
+          <w:sz w:val="19"/>
+          <w:szCs w:val="19"/>
+          <w:highlight w:val="black"/>
+        </w:rPr>
+        <w:t>Process(</w:t>
+      </w:r>
+      <w:proofErr w:type="spellStart"/>
+      <w:proofErr w:type="gramEnd"/>
+      <w:r>
+        <w:rPr>
+          <w:rFonts w:ascii="Consolas" w:hAnsi="Consolas" w:cs="Consolas"/>
+          <w:color w:val="B8D7A3"/>
+          <w:sz w:val="19"/>
+          <w:szCs w:val="19"/>
+          <w:highlight w:val="black"/>
+        </w:rPr>
+        <w:t>IRequest</w:t>
+      </w:r>
+      <w:proofErr w:type="spellEnd"/>
+      <w:r>
+        <w:rPr>
+          <w:rFonts w:ascii="Consolas" w:hAnsi="Consolas" w:cs="Consolas"/>
+          <w:color w:val="DCDCDC"/>
+          <w:sz w:val="19"/>
+          <w:szCs w:val="19"/>
+          <w:highlight w:val="black"/>
+        </w:rPr>
+        <w:t xml:space="preserve"> request);</w:t>
+      </w:r>
+    </w:p>
+    <w:p>
+      <w:pPr>
+        <w:autoSpaceDE w:val="0"/>
+        <w:autoSpaceDN w:val="0"/>
+        <w:adjustRightInd w:val="0"/>
+        <w:spacing w:after="0" w:line="240" w:lineRule="auto"/>
+        <w:rPr>
+          <w:rFonts w:ascii="Consolas" w:hAnsi="Consolas" w:cs="Consolas"/>
+          <w:color w:val="DCDCDC"/>
+          <w:sz w:val="19"/>
+          <w:szCs w:val="19"/>
+          <w:highlight w:val="black"/>
+        </w:rPr>
+      </w:pPr>
+      <w:r>
+        <w:rPr>
+          <w:rFonts w:ascii="Consolas" w:hAnsi="Consolas" w:cs="Consolas"/>
+          <w:color w:val="DCDCDC"/>
+          <w:sz w:val="19"/>
+          <w:szCs w:val="19"/>
+          <w:highlight w:val="black"/>
+        </w:rPr>
+        <w:t xml:space="preserve">    }</w:t>
+      </w:r>
+    </w:p>
+    <w:p>
+      <w:pPr>
+        <w:autoSpaceDE w:val="0"/>
+        <w:autoSpaceDN w:val="0"/>
+        <w:adjustRightInd w:val="0"/>
+        <w:spacing w:after="0" w:line="240" w:lineRule="auto"/>
+        <w:rPr>
+          <w:rFonts w:ascii="Consolas" w:hAnsi="Consolas" w:cs="Consolas"/>
+          <w:color w:val="DCDCDC"/>
+          <w:sz w:val="19"/>
+          <w:szCs w:val="19"/>
+          <w:highlight w:val="black"/>
+        </w:rPr>
+      </w:pPr>
+    </w:p>
+    <w:p>
+      <w:pPr>
+        <w:autoSpaceDE w:val="0"/>
+        <w:autoSpaceDN w:val="0"/>
+        <w:adjustRightInd w:val="0"/>
+        <w:spacing w:after="0" w:line="240" w:lineRule="auto"/>
+        <w:rPr>
+          <w:rFonts w:ascii="Consolas" w:hAnsi="Consolas" w:cs="Consolas"/>
+          <w:color w:val="DCDCDC"/>
+          <w:sz w:val="19"/>
+          <w:szCs w:val="19"/>
+          <w:highlight w:val="black"/>
+        </w:rPr>
+      </w:pPr>
+      <w:r>
+        <w:rPr>
+          <w:rFonts w:ascii="Consolas" w:hAnsi="Consolas" w:cs="Consolas"/>
+          <w:color w:val="DCDCDC"/>
+          <w:sz w:val="19"/>
+          <w:szCs w:val="19"/>
+          <w:highlight w:val="black"/>
+        </w:rPr>
+        <w:t xml:space="preserve">    </w:t>
+      </w:r>
+      <w:r>
+        <w:rPr>
+          <w:rFonts w:ascii="Consolas" w:hAnsi="Consolas" w:cs="Consolas"/>
+          <w:color w:val="57A64A"/>
+          <w:sz w:val="19"/>
+          <w:szCs w:val="19"/>
+          <w:highlight w:val="black"/>
+        </w:rPr>
+        <w:t>/// &lt;summary&gt;</w:t>
+      </w:r>
+    </w:p>
+    <w:p>
+      <w:pPr>
+        <w:autoSpaceDE w:val="0"/>
+        <w:autoSpaceDN w:val="0"/>
+        <w:adjustRightInd w:val="0"/>
+        <w:spacing w:after="0" w:line="240" w:lineRule="auto"/>
+        <w:rPr>
+          <w:rFonts w:ascii="Consolas" w:hAnsi="Consolas" w:cs="Consolas"/>
+          <w:color w:val="DCDCDC"/>
+          <w:sz w:val="19"/>
+          <w:szCs w:val="19"/>
+          <w:highlight w:val="black"/>
+        </w:rPr>
+      </w:pPr>
+      <w:r>
+        <w:rPr>
+          <w:rFonts w:ascii="Consolas" w:hAnsi="Consolas" w:cs="Consolas"/>
+          <w:color w:val="DCDCDC"/>
+          <w:sz w:val="19"/>
+          <w:szCs w:val="19"/>
+          <w:highlight w:val="black"/>
+        </w:rPr>
+        <w:t xml:space="preserve">    </w:t>
+      </w:r>
+      <w:r>
+        <w:rPr>
+          <w:rFonts w:ascii="Consolas" w:hAnsi="Consolas" w:cs="Consolas"/>
+          <w:color w:val="57A64A"/>
+          <w:sz w:val="19"/>
+          <w:szCs w:val="19"/>
+          <w:highlight w:val="black"/>
+        </w:rPr>
+        <w:t xml:space="preserve">/// </w:t>
+      </w:r>
+      <w:proofErr w:type="gramStart"/>
+      <w:r>
+        <w:rPr>
+          <w:rFonts w:ascii="Consolas" w:hAnsi="Consolas" w:cs="Consolas"/>
+          <w:color w:val="57A64A"/>
+          <w:sz w:val="19"/>
+          <w:szCs w:val="19"/>
+          <w:highlight w:val="black"/>
+        </w:rPr>
+        <w:t>Provides</w:t>
+      </w:r>
+      <w:proofErr w:type="gramEnd"/>
+      <w:r>
+        <w:rPr>
+          <w:rFonts w:ascii="Consolas" w:hAnsi="Consolas" w:cs="Consolas"/>
+          <w:color w:val="57A64A"/>
+          <w:sz w:val="19"/>
+          <w:szCs w:val="19"/>
+          <w:highlight w:val="black"/>
+        </w:rPr>
+        <w:t xml:space="preserve"> the default implementation of the &lt;see </w:t>
+      </w:r>
+      <w:proofErr w:type="spellStart"/>
+      <w:r>
+        <w:rPr>
+          <w:rFonts w:ascii="Consolas" w:hAnsi="Consolas" w:cs="Consolas"/>
+          <w:color w:val="57A64A"/>
+          <w:sz w:val="19"/>
+          <w:szCs w:val="19"/>
+          <w:highlight w:val="black"/>
+        </w:rPr>
+        <w:t>cref</w:t>
+      </w:r>
+      <w:proofErr w:type="spellEnd"/>
+      <w:r>
+        <w:rPr>
+          <w:rFonts w:ascii="Consolas" w:hAnsi="Consolas" w:cs="Consolas"/>
+          <w:color w:val="57A64A"/>
+          <w:sz w:val="19"/>
+          <w:szCs w:val="19"/>
+          <w:highlight w:val="black"/>
+        </w:rPr>
+        <w:t>=</w:t>
+      </w:r>
+      <w:r>
+        <w:rPr>
+          <w:rFonts w:ascii="Consolas" w:hAnsi="Consolas" w:cs="Consolas"/>
+          <w:color w:val="C8C8C8"/>
+          <w:sz w:val="19"/>
+          <w:szCs w:val="19"/>
+          <w:highlight w:val="black"/>
+        </w:rPr>
+        <w:t>"</w:t>
+      </w:r>
+      <w:proofErr w:type="spellStart"/>
+      <w:r>
+        <w:rPr>
+          <w:rFonts w:ascii="Consolas" w:hAnsi="Consolas" w:cs="Consolas"/>
+          <w:color w:val="C8C8C8"/>
+          <w:sz w:val="19"/>
+          <w:szCs w:val="19"/>
+          <w:highlight w:val="black"/>
+        </w:rPr>
+        <w:t>IRequestProcessor</w:t>
+      </w:r>
+      <w:proofErr w:type="spellEnd"/>
+      <w:r>
+        <w:rPr>
+          <w:rFonts w:ascii="Consolas" w:hAnsi="Consolas" w:cs="Consolas"/>
+          <w:color w:val="C8C8C8"/>
+          <w:sz w:val="19"/>
+          <w:szCs w:val="19"/>
+          <w:highlight w:val="black"/>
+        </w:rPr>
+        <w:t>"</w:t>
+      </w:r>
+      <w:r>
+        <w:rPr>
+          <w:rFonts w:ascii="Consolas" w:hAnsi="Consolas" w:cs="Consolas"/>
+          <w:color w:val="57A64A"/>
+          <w:sz w:val="19"/>
+          <w:szCs w:val="19"/>
+          <w:highlight w:val="black"/>
+        </w:rPr>
+        <w:t>/&gt; application service contract.</w:t>
+      </w:r>
+    </w:p>
+    <w:p>
+      <w:pPr>
+        <w:autoSpaceDE w:val="0"/>
+        <w:autoSpaceDN w:val="0"/>
+        <w:adjustRightInd w:val="0"/>
+        <w:spacing w:after="0" w:line="240" w:lineRule="auto"/>
+        <w:rPr>
+          <w:rFonts w:ascii="Consolas" w:hAnsi="Consolas" w:cs="Consolas"/>
+          <w:color w:val="DCDCDC"/>
+          <w:sz w:val="19"/>
+          <w:szCs w:val="19"/>
+          <w:highlight w:val="black"/>
+        </w:rPr>
+      </w:pPr>
+      <w:r>
+        <w:rPr>
+          <w:rFonts w:ascii="Consolas" w:hAnsi="Consolas" w:cs="Consolas"/>
+          <w:color w:val="DCDCDC"/>
+          <w:sz w:val="19"/>
+          <w:szCs w:val="19"/>
+          <w:highlight w:val="black"/>
+        </w:rPr>
+        <w:t xml:space="preserve">    </w:t>
+      </w:r>
+      <w:r>
+        <w:rPr>
+          <w:rFonts w:ascii="Consolas" w:hAnsi="Consolas" w:cs="Consolas"/>
+          <w:color w:val="57A64A"/>
+          <w:sz w:val="19"/>
+          <w:szCs w:val="19"/>
+          <w:highlight w:val="black"/>
+        </w:rPr>
+        <w:t>/// &lt;/summary&gt;</w:t>
+      </w:r>
+    </w:p>
+    <w:p>
+      <w:pPr>
+        <w:autoSpaceDE w:val="0"/>
+        <w:autoSpaceDN w:val="0"/>
+        <w:adjustRightInd w:val="0"/>
+        <w:spacing w:after="0" w:line="240" w:lineRule="auto"/>
+        <w:rPr>
+          <w:rFonts w:ascii="Consolas" w:hAnsi="Consolas" w:cs="Consolas"/>
+          <w:color w:val="DCDCDC"/>
+          <w:sz w:val="19"/>
+          <w:szCs w:val="19"/>
+          <w:highlight w:val="black"/>
+        </w:rPr>
+      </w:pPr>
+      <w:r>
+        <w:rPr>
+          <w:rFonts w:ascii="Consolas" w:hAnsi="Consolas" w:cs="Consolas"/>
+          <w:color w:val="DCDCDC"/>
+          <w:sz w:val="19"/>
+          <w:szCs w:val="19"/>
+          <w:highlight w:val="black"/>
+        </w:rPr>
+        <w:t xml:space="preserve">    [</w:t>
+      </w:r>
+      <w:proofErr w:type="spellStart"/>
+      <w:proofErr w:type="gramStart"/>
+      <w:r>
+        <w:rPr>
+          <w:rFonts w:ascii="Consolas" w:hAnsi="Consolas" w:cs="Consolas"/>
+          <w:color w:val="4EC9B0"/>
+          <w:sz w:val="19"/>
+          <w:szCs w:val="19"/>
+          <w:highlight w:val="black"/>
+        </w:rPr>
+        <w:t>OverridePriority</w:t>
+      </w:r>
+      <w:proofErr w:type="spellEnd"/>
+      <w:r>
+        <w:rPr>
+          <w:rFonts w:ascii="Consolas" w:hAnsi="Consolas" w:cs="Consolas"/>
+          <w:color w:val="DCDCDC"/>
+          <w:sz w:val="19"/>
+          <w:szCs w:val="19"/>
+          <w:highlight w:val="black"/>
+        </w:rPr>
+        <w:t>(</w:t>
+      </w:r>
+      <w:proofErr w:type="spellStart"/>
+      <w:proofErr w:type="gramEnd"/>
+      <w:r>
+        <w:rPr>
+          <w:rFonts w:ascii="Consolas" w:hAnsi="Consolas" w:cs="Consolas"/>
+          <w:color w:val="B8D7A3"/>
+          <w:sz w:val="19"/>
+          <w:szCs w:val="19"/>
+          <w:highlight w:val="black"/>
+        </w:rPr>
+        <w:t>Priority</w:t>
+      </w:r>
+      <w:r>
+        <w:rPr>
+          <w:rFonts w:ascii="Consolas" w:hAnsi="Consolas" w:cs="Consolas"/>
+          <w:color w:val="B4B4B4"/>
+          <w:sz w:val="19"/>
+          <w:szCs w:val="19"/>
+          <w:highlight w:val="black"/>
+        </w:rPr>
+        <w:t>.</w:t>
+      </w:r>
+      <w:r>
+        <w:rPr>
+          <w:rFonts w:ascii="Consolas" w:hAnsi="Consolas" w:cs="Consolas"/>
+          <w:color w:val="DCDCDC"/>
+          <w:sz w:val="19"/>
+          <w:szCs w:val="19"/>
+          <w:highlight w:val="black"/>
+        </w:rPr>
+        <w:t>Low</w:t>
+      </w:r>
+      <w:proofErr w:type="spellEnd"/>
+      <w:r>
+        <w:rPr>
+          <w:rFonts w:ascii="Consolas" w:hAnsi="Consolas" w:cs="Consolas"/>
+          <w:color w:val="DCDCDC"/>
+          <w:sz w:val="19"/>
+          <w:szCs w:val="19"/>
+          <w:highlight w:val="black"/>
+        </w:rPr>
+        <w:t>)]</w:t>
+      </w:r>
+    </w:p>
+    <w:p>
+      <w:pPr>
+        <w:autoSpaceDE w:val="0"/>
+        <w:autoSpaceDN w:val="0"/>
+        <w:adjustRightInd w:val="0"/>
+        <w:spacing w:after="0" w:line="240" w:lineRule="auto"/>
+        <w:rPr>
+          <w:rFonts w:ascii="Consolas" w:hAnsi="Consolas" w:cs="Consolas"/>
+          <w:color w:val="DCDCDC"/>
+          <w:sz w:val="19"/>
+          <w:szCs w:val="19"/>
+          <w:highlight w:val="black"/>
+        </w:rPr>
+      </w:pPr>
+      <w:r>
+        <w:rPr>
+          <w:rFonts w:ascii="Consolas" w:hAnsi="Consolas" w:cs="Consolas"/>
+          <w:color w:val="DCDCDC"/>
+          <w:sz w:val="19"/>
+          <w:szCs w:val="19"/>
+          <w:highlight w:val="black"/>
+        </w:rPr>
+        <w:t xml:space="preserve">    </w:t>
+      </w:r>
+      <w:proofErr w:type="gramStart"/>
+      <w:r>
+        <w:rPr>
+          <w:rFonts w:ascii="Consolas" w:hAnsi="Consolas" w:cs="Consolas"/>
+          <w:color w:val="569CD6"/>
+          <w:sz w:val="19"/>
+          <w:szCs w:val="19"/>
+          <w:highlight w:val="black"/>
+        </w:rPr>
+        <w:t>public</w:t>
+      </w:r>
+      <w:proofErr w:type="gramEnd"/>
+      <w:r>
+        <w:rPr>
+          <w:rFonts w:ascii="Consolas" w:hAnsi="Consolas" w:cs="Consolas"/>
+          <w:color w:val="DCDCDC"/>
+          <w:sz w:val="19"/>
+          <w:szCs w:val="19"/>
+          <w:highlight w:val="black"/>
+        </w:rPr>
+        <w:t xml:space="preserve"> </w:t>
+      </w:r>
+      <w:r>
+        <w:rPr>
+          <w:rFonts w:ascii="Consolas" w:hAnsi="Consolas" w:cs="Consolas"/>
+          <w:color w:val="569CD6"/>
+          <w:sz w:val="19"/>
+          <w:szCs w:val="19"/>
+          <w:highlight w:val="black"/>
+        </w:rPr>
+        <w:t>class</w:t>
+      </w:r>
+      <w:r>
+        <w:rPr>
+          <w:rFonts w:ascii="Consolas" w:hAnsi="Consolas" w:cs="Consolas"/>
+          <w:color w:val="DCDCDC"/>
+          <w:sz w:val="19"/>
+          <w:szCs w:val="19"/>
+          <w:highlight w:val="black"/>
+        </w:rPr>
+        <w:t xml:space="preserve"> </w:t>
+      </w:r>
+      <w:proofErr w:type="spellStart"/>
+      <w:r>
+        <w:rPr>
+          <w:rFonts w:ascii="Consolas" w:hAnsi="Consolas" w:cs="Consolas"/>
+          <w:color w:val="4EC9B0"/>
+          <w:sz w:val="19"/>
+          <w:szCs w:val="19"/>
+          <w:highlight w:val="black"/>
+        </w:rPr>
+        <w:t>DefaultRequestProcessor</w:t>
+      </w:r>
+      <w:proofErr w:type="spellEnd"/>
+      <w:r>
+        <w:rPr>
+          <w:rFonts w:ascii="Consolas" w:hAnsi="Consolas" w:cs="Consolas"/>
+          <w:color w:val="DCDCDC"/>
+          <w:sz w:val="19"/>
+          <w:szCs w:val="19"/>
+          <w:highlight w:val="black"/>
+        </w:rPr>
+        <w:t xml:space="preserve"> : </w:t>
+      </w:r>
+      <w:proofErr w:type="spellStart"/>
+      <w:r>
+        <w:rPr>
+          <w:rFonts w:ascii="Consolas" w:hAnsi="Consolas" w:cs="Consolas"/>
+          <w:color w:val="B8D7A3"/>
+          <w:sz w:val="19"/>
+          <w:szCs w:val="19"/>
+          <w:highlight w:val="black"/>
+        </w:rPr>
+        <w:t>IRequestProcessor</w:t>
+      </w:r>
+      <w:proofErr w:type="spellEnd"/>
+    </w:p>
+    <w:p>
+      <w:pPr>
+        <w:autoSpaceDE w:val="0"/>
+        <w:autoSpaceDN w:val="0"/>
+        <w:adjustRightInd w:val="0"/>
+        <w:spacing w:after="0" w:line="240" w:lineRule="auto"/>
+        <w:rPr>
+          <w:rFonts w:ascii="Consolas" w:hAnsi="Consolas" w:cs="Consolas"/>
+          <w:color w:val="DCDCDC"/>
+          <w:sz w:val="19"/>
+          <w:szCs w:val="19"/>
+          <w:highlight w:val="black"/>
+        </w:rPr>
+      </w:pPr>
+      <w:r>
+        <w:rPr>
+          <w:rFonts w:ascii="Consolas" w:hAnsi="Consolas" w:cs="Consolas"/>
+          <w:color w:val="DCDCDC"/>
+          <w:sz w:val="19"/>
+          <w:szCs w:val="19"/>
+          <w:highlight w:val="black"/>
+        </w:rPr>
+        <w:t xml:space="preserve">    {</w:t>
+      </w:r>
+    </w:p>
+    <w:p>
+      <w:pPr>
+        <w:autoSpaceDE w:val="0"/>
+        <w:autoSpaceDN w:val="0"/>
+        <w:adjustRightInd w:val="0"/>
+        <w:spacing w:after="0" w:line="240" w:lineRule="auto"/>
+        <w:rPr>
+          <w:rFonts w:ascii="Consolas" w:hAnsi="Consolas" w:cs="Consolas"/>
+          <w:color w:val="DCDCDC"/>
+          <w:sz w:val="19"/>
+          <w:szCs w:val="19"/>
+          <w:highlight w:val="black"/>
+        </w:rPr>
+      </w:pPr>
+      <w:r>
+        <w:rPr>
+          <w:rFonts w:ascii="Consolas" w:hAnsi="Consolas" w:cs="Consolas"/>
+          <w:color w:val="DCDCDC"/>
+          <w:sz w:val="19"/>
+          <w:szCs w:val="19"/>
+          <w:highlight w:val="black"/>
+        </w:rPr>
+        <w:t xml:space="preserve">        </w:t>
+      </w:r>
+      <w:r>
+        <w:rPr>
+          <w:rFonts w:ascii="Consolas" w:hAnsi="Consolas" w:cs="Consolas"/>
+          <w:color w:val="57A64A"/>
+          <w:sz w:val="19"/>
+          <w:szCs w:val="19"/>
+          <w:highlight w:val="black"/>
+        </w:rPr>
+        <w:t>//</w:t>
+      </w:r>
+      <w:r>
+        <w:rPr>
+          <w:rFonts w:ascii="Consolas" w:hAnsi="Consolas" w:cs="Consolas"/>
+          <w:color w:val="57A64A"/>
+          <w:sz w:val="19"/>
+          <w:szCs w:val="19"/>
+          <w:highlight w:val="black"/>
+        </w:rPr>
+        <w:t>...</w:t>
+      </w:r>
+    </w:p>
+    <w:p>
+      <w:pPr>
+        <w:autoSpaceDE w:val="0"/>
+        <w:autoSpaceDN w:val="0"/>
+        <w:adjustRightInd w:val="0"/>
+        <w:spacing w:after="0" w:line="240" w:lineRule="auto"/>
+        <w:rPr>
+          <w:rFonts w:ascii="Consolas" w:hAnsi="Consolas" w:cs="Consolas"/>
+          <w:color w:val="DCDCDC"/>
+          <w:sz w:val="19"/>
+          <w:szCs w:val="19"/>
+          <w:highlight w:val="black"/>
+        </w:rPr>
+      </w:pPr>
+      <w:r>
+        <w:rPr>
+          <w:rFonts w:ascii="Consolas" w:hAnsi="Consolas" w:cs="Consolas"/>
+          <w:color w:val="DCDCDC"/>
+          <w:sz w:val="19"/>
+          <w:szCs w:val="19"/>
+          <w:highlight w:val="black"/>
+        </w:rPr>
+        <w:t xml:space="preserve">    }</w:t>
+      </w:r>
+    </w:p>
+    <w:p/>
+    <w:p>
       <w:pPr>
         <w:pStyle w:val="Heading2"/>
       </w:pPr>
@@ -473,7 +1648,6 @@
     </w:p>
     <w:p>
       <w:r>
-        <w:lastRenderedPageBreak/>
         <w:t xml:space="preserve">Example: </w:t>
       </w:r>
     </w:p>
@@ -503,6 +1677,27 @@
     <w:p>
       <w:r>
         <w:t>Note: generic application service contracts allow multiple registrations by default, because it is expected that multiple services will be defined with different actual generic type parameters.</w:t>
+      </w:r>
+    </w:p>
+    <w:p>
+      <w:pPr>
+        <w:pStyle w:val="Heading2"/>
+      </w:pPr>
+      <w:r>
+        <w:t>Composition constructor</w:t>
+      </w:r>
+    </w:p>
+    <w:p>
+      <w:r>
+        <w:t>If an application service has only one constructor, this constructor is used for composition. If multiple constructors are defined, the constructor annotated with [</w:t>
+      </w:r>
+      <w:proofErr w:type="spellStart"/>
+      <w:r>
+        <w:t>CompositionConstructor</w:t>
+      </w:r>
+      <w:proofErr w:type="spellEnd"/>
+      <w:r>
+        <w:t>] is used.</w:t>
       </w:r>
     </w:p>
     <w:p>
@@ -714,6 +1909,7 @@
           <w:szCs w:val="19"/>
           <w:highlight w:val="black"/>
         </w:rPr>
+        <w:lastRenderedPageBreak/>
         <w:t xml:space="preserve">    </w:t>
       </w:r>
       <w:r>
@@ -1293,12 +2489,32 @@
     </w:p>
     <w:p>
       <w:r>
-        <w:t>When exposing generic application service contracts, Kephas will try to find a non-generic application service contract in the implemented interfaces with the same full name. If one is found, it is considered that this non-generic contract is the actual service contract, and the generic one is provided for convenience and for collecting metadata.</w:t>
-      </w:r>
-    </w:p>
-    <w:p>
-      <w:r>
-        <w:t>Example:</w:t>
+        <w:t xml:space="preserve">When exposing generic application service contracts, Kephas will </w:t>
+      </w:r>
+      <w:r>
+        <w:t xml:space="preserve">export the parts using the generic interface, unless a </w:t>
+      </w:r>
+      <w:proofErr w:type="spellStart"/>
+      <w:r>
+        <w:t>ContractType</w:t>
+      </w:r>
+      <w:proofErr w:type="spellEnd"/>
+      <w:r>
+        <w:t xml:space="preserve"> is specified in the metadata</w:t>
+      </w:r>
+      <w:r>
+        <w:t>.</w:t>
+      </w:r>
+    </w:p>
+    <w:p>
+      <w:r>
+        <w:t>Example</w:t>
+      </w:r>
+      <w:r>
+        <w:t xml:space="preserve"> of generic export contract type</w:t>
+      </w:r>
+      <w:r>
+        <w:t>:</w:t>
       </w:r>
     </w:p>
     <w:p>
@@ -1430,60 +2646,124 @@
         </w:rPr>
         <w:t xml:space="preserve">    </w:t>
       </w:r>
+      <w:r>
+        <w:rPr>
+          <w:rFonts w:ascii="Consolas" w:hAnsi="Consolas" w:cs="Consolas"/>
+          <w:color w:val="57A64A"/>
+          <w:sz w:val="19"/>
+          <w:szCs w:val="19"/>
+          <w:highlight w:val="black"/>
+        </w:rPr>
+        <w:t>/// &lt;</w:t>
+      </w:r>
+      <w:proofErr w:type="spellStart"/>
+      <w:r>
+        <w:rPr>
+          <w:rFonts w:ascii="Consolas" w:hAnsi="Consolas" w:cs="Consolas"/>
+          <w:color w:val="57A64A"/>
+          <w:sz w:val="19"/>
+          <w:szCs w:val="19"/>
+          <w:highlight w:val="black"/>
+        </w:rPr>
+        <w:t>typeparam</w:t>
+      </w:r>
+      <w:proofErr w:type="spellEnd"/>
+      <w:r>
+        <w:rPr>
+          <w:rFonts w:ascii="Consolas" w:hAnsi="Consolas" w:cs="Consolas"/>
+          <w:color w:val="57A64A"/>
+          <w:sz w:val="19"/>
+          <w:szCs w:val="19"/>
+          <w:highlight w:val="black"/>
+        </w:rPr>
+        <w:t xml:space="preserve"> name=</w:t>
+      </w:r>
+      <w:r>
+        <w:rPr>
+          <w:rFonts w:ascii="Consolas" w:hAnsi="Consolas" w:cs="Consolas"/>
+          <w:color w:val="C8C8C8"/>
+          <w:sz w:val="19"/>
+          <w:szCs w:val="19"/>
+          <w:highlight w:val="black"/>
+        </w:rPr>
+        <w:t>"</w:t>
+      </w:r>
+      <w:proofErr w:type="spellStart"/>
+      <w:r>
+        <w:rPr>
+          <w:rFonts w:ascii="Consolas" w:hAnsi="Consolas" w:cs="Consolas"/>
+          <w:color w:val="C8C8C8"/>
+          <w:sz w:val="19"/>
+          <w:szCs w:val="19"/>
+          <w:highlight w:val="black"/>
+        </w:rPr>
+        <w:t>TRequest</w:t>
+      </w:r>
+      <w:proofErr w:type="spellEnd"/>
+      <w:r>
+        <w:rPr>
+          <w:rFonts w:ascii="Consolas" w:hAnsi="Consolas" w:cs="Consolas"/>
+          <w:color w:val="C8C8C8"/>
+          <w:sz w:val="19"/>
+          <w:szCs w:val="19"/>
+          <w:highlight w:val="black"/>
+        </w:rPr>
+        <w:t>"</w:t>
+      </w:r>
+      <w:r>
+        <w:rPr>
+          <w:rFonts w:ascii="Consolas" w:hAnsi="Consolas" w:cs="Consolas"/>
+          <w:color w:val="57A64A"/>
+          <w:sz w:val="19"/>
+          <w:szCs w:val="19"/>
+          <w:highlight w:val="black"/>
+        </w:rPr>
+        <w:t>&gt;The type of the request</w:t>
+      </w:r>
       <w:proofErr w:type="gramStart"/>
       <w:r>
         <w:rPr>
           <w:rFonts w:ascii="Consolas" w:hAnsi="Consolas" w:cs="Consolas"/>
-          <w:color w:val="569CD6"/>
-          <w:sz w:val="19"/>
-          <w:szCs w:val="19"/>
-          <w:highlight w:val="black"/>
-        </w:rPr>
-        <w:t>public</w:t>
+          <w:color w:val="57A64A"/>
+          <w:sz w:val="19"/>
+          <w:szCs w:val="19"/>
+          <w:highlight w:val="black"/>
+        </w:rPr>
+        <w:t>.&lt;</w:t>
       </w:r>
       <w:proofErr w:type="gramEnd"/>
       <w:r>
         <w:rPr>
           <w:rFonts w:ascii="Consolas" w:hAnsi="Consolas" w:cs="Consolas"/>
-          <w:color w:val="DCDCDC"/>
-          <w:sz w:val="19"/>
-          <w:szCs w:val="19"/>
-          <w:highlight w:val="black"/>
-        </w:rPr>
-        <w:t xml:space="preserve"> </w:t>
-      </w:r>
-      <w:r>
-        <w:rPr>
-          <w:rFonts w:ascii="Consolas" w:hAnsi="Consolas" w:cs="Consolas"/>
-          <w:color w:val="569CD6"/>
-          <w:sz w:val="19"/>
-          <w:szCs w:val="19"/>
-          <w:highlight w:val="black"/>
-        </w:rPr>
-        <w:t>interface</w:t>
-      </w:r>
-      <w:r>
-        <w:rPr>
-          <w:rFonts w:ascii="Consolas" w:hAnsi="Consolas" w:cs="Consolas"/>
-          <w:color w:val="DCDCDC"/>
-          <w:sz w:val="19"/>
-          <w:szCs w:val="19"/>
-          <w:highlight w:val="black"/>
-        </w:rPr>
-        <w:t xml:space="preserve"> </w:t>
-      </w:r>
-      <w:proofErr w:type="spellStart"/>
-      <w:r>
-        <w:rPr>
-          <w:rFonts w:ascii="Consolas" w:hAnsi="Consolas" w:cs="Consolas"/>
-          <w:color w:val="B8D7A3"/>
-          <w:sz w:val="19"/>
-          <w:szCs w:val="19"/>
-          <w:highlight w:val="black"/>
-        </w:rPr>
-        <w:t>IRequestHandler</w:t>
-      </w:r>
-      <w:proofErr w:type="spellEnd"/>
+          <w:color w:val="57A64A"/>
+          <w:sz w:val="19"/>
+          <w:szCs w:val="19"/>
+          <w:highlight w:val="black"/>
+        </w:rPr>
+        <w:t>/</w:t>
+      </w:r>
+      <w:proofErr w:type="spellStart"/>
+      <w:r>
+        <w:rPr>
+          <w:rFonts w:ascii="Consolas" w:hAnsi="Consolas" w:cs="Consolas"/>
+          <w:color w:val="57A64A"/>
+          <w:sz w:val="19"/>
+          <w:szCs w:val="19"/>
+          <w:highlight w:val="black"/>
+        </w:rPr>
+        <w:t>typeparam</w:t>
+      </w:r>
+      <w:proofErr w:type="spellEnd"/>
+      <w:r>
+        <w:rPr>
+          <w:rFonts w:ascii="Consolas" w:hAnsi="Consolas" w:cs="Consolas"/>
+          <w:color w:val="57A64A"/>
+          <w:sz w:val="19"/>
+          <w:szCs w:val="19"/>
+          <w:highlight w:val="black"/>
+        </w:rPr>
+        <w:t>&gt;</w:t>
+      </w:r>
     </w:p>
     <w:p>
       <w:pPr>
@@ -1507,7 +2787,73 @@
           <w:szCs w:val="19"/>
           <w:highlight w:val="black"/>
         </w:rPr>
-        <w:t xml:space="preserve">    {</w:t>
+        <w:t xml:space="preserve">    [</w:t>
+      </w:r>
+      <w:proofErr w:type="spellStart"/>
+      <w:proofErr w:type="gramStart"/>
+      <w:r>
+        <w:rPr>
+          <w:rFonts w:ascii="Consolas" w:hAnsi="Consolas" w:cs="Consolas"/>
+          <w:color w:val="4EC9B0"/>
+          <w:sz w:val="19"/>
+          <w:szCs w:val="19"/>
+          <w:highlight w:val="black"/>
+        </w:rPr>
+        <w:t>AppServiceContract</w:t>
+      </w:r>
+      <w:proofErr w:type="spellEnd"/>
+      <w:r>
+        <w:rPr>
+          <w:rFonts w:ascii="Consolas" w:hAnsi="Consolas" w:cs="Consolas"/>
+          <w:color w:val="DCDCDC"/>
+          <w:sz w:val="19"/>
+          <w:szCs w:val="19"/>
+          <w:highlight w:val="black"/>
+        </w:rPr>
+        <w:t>(</w:t>
+      </w:r>
+      <w:proofErr w:type="spellStart"/>
+      <w:proofErr w:type="gramEnd"/>
+      <w:r>
+        <w:rPr>
+          <w:rFonts w:ascii="Consolas" w:hAnsi="Consolas" w:cs="Consolas"/>
+          <w:color w:val="B8D7A3"/>
+          <w:sz w:val="19"/>
+          <w:szCs w:val="19"/>
+          <w:highlight w:val="black"/>
+        </w:rPr>
+        <w:t>AppServiceLifetime</w:t>
+      </w:r>
+      <w:r>
+        <w:rPr>
+          <w:rFonts w:ascii="Consolas" w:hAnsi="Consolas" w:cs="Consolas"/>
+          <w:color w:val="B4B4B4"/>
+          <w:sz w:val="19"/>
+          <w:szCs w:val="19"/>
+          <w:highlight w:val="black"/>
+        </w:rPr>
+        <w:t>.</w:t>
+      </w:r>
+      <w:r>
+        <w:rPr>
+          <w:rFonts w:ascii="Consolas" w:hAnsi="Consolas" w:cs="Consolas"/>
+          <w:color w:val="DCDCDC"/>
+          <w:sz w:val="19"/>
+          <w:szCs w:val="19"/>
+          <w:highlight w:val="black"/>
+        </w:rPr>
+        <w:t>Instance</w:t>
+      </w:r>
+      <w:proofErr w:type="spellEnd"/>
+      <w:r>
+        <w:rPr>
+          <w:rFonts w:ascii="Consolas" w:hAnsi="Consolas" w:cs="Consolas"/>
+          <w:color w:val="DCDCDC"/>
+          <w:sz w:val="19"/>
+          <w:szCs w:val="19"/>
+          <w:highlight w:val="black"/>
+        </w:rPr>
+        <w:t>)]</w:t>
       </w:r>
     </w:p>
     <w:p>
@@ -1532,8 +2878,116 @@
           <w:szCs w:val="19"/>
           <w:highlight w:val="black"/>
         </w:rPr>
-        <w:t xml:space="preserve">    }</w:t>
-      </w:r>
+        <w:t xml:space="preserve">    </w:t>
+      </w:r>
+      <w:proofErr w:type="gramStart"/>
+      <w:r>
+        <w:rPr>
+          <w:rFonts w:ascii="Consolas" w:hAnsi="Consolas" w:cs="Consolas"/>
+          <w:color w:val="569CD6"/>
+          <w:sz w:val="19"/>
+          <w:szCs w:val="19"/>
+          <w:highlight w:val="black"/>
+        </w:rPr>
+        <w:t>public</w:t>
+      </w:r>
+      <w:proofErr w:type="gramEnd"/>
+      <w:r>
+        <w:rPr>
+          <w:rFonts w:ascii="Consolas" w:hAnsi="Consolas" w:cs="Consolas"/>
+          <w:color w:val="DCDCDC"/>
+          <w:sz w:val="19"/>
+          <w:szCs w:val="19"/>
+          <w:highlight w:val="black"/>
+        </w:rPr>
+        <w:t xml:space="preserve"> </w:t>
+      </w:r>
+      <w:r>
+        <w:rPr>
+          <w:rFonts w:ascii="Consolas" w:hAnsi="Consolas" w:cs="Consolas"/>
+          <w:color w:val="569CD6"/>
+          <w:sz w:val="19"/>
+          <w:szCs w:val="19"/>
+          <w:highlight w:val="black"/>
+        </w:rPr>
+        <w:t>interface</w:t>
+      </w:r>
+      <w:r>
+        <w:rPr>
+          <w:rFonts w:ascii="Consolas" w:hAnsi="Consolas" w:cs="Consolas"/>
+          <w:color w:val="DCDCDC"/>
+          <w:sz w:val="19"/>
+          <w:szCs w:val="19"/>
+          <w:highlight w:val="black"/>
+        </w:rPr>
+        <w:t xml:space="preserve"> </w:t>
+      </w:r>
+      <w:proofErr w:type="spellStart"/>
+      <w:r>
+        <w:rPr>
+          <w:rFonts w:ascii="Consolas" w:hAnsi="Consolas" w:cs="Consolas"/>
+          <w:color w:val="B8D7A3"/>
+          <w:sz w:val="19"/>
+          <w:szCs w:val="19"/>
+          <w:highlight w:val="black"/>
+        </w:rPr>
+        <w:t>IRequestHandler</w:t>
+      </w:r>
+      <w:proofErr w:type="spellEnd"/>
+      <w:r>
+        <w:rPr>
+          <w:rFonts w:ascii="Consolas" w:hAnsi="Consolas" w:cs="Consolas"/>
+          <w:color w:val="B4B4B4"/>
+          <w:sz w:val="19"/>
+          <w:szCs w:val="19"/>
+          <w:highlight w:val="black"/>
+        </w:rPr>
+        <w:t>&lt;</w:t>
+      </w:r>
+      <w:proofErr w:type="spellStart"/>
+      <w:r>
+        <w:rPr>
+          <w:rFonts w:ascii="Consolas" w:hAnsi="Consolas" w:cs="Consolas"/>
+          <w:color w:val="DCDCDC"/>
+          <w:sz w:val="19"/>
+          <w:szCs w:val="19"/>
+          <w:highlight w:val="black"/>
+        </w:rPr>
+        <w:t>TRequest</w:t>
+      </w:r>
+      <w:proofErr w:type="spellEnd"/>
+      <w:r>
+        <w:rPr>
+          <w:rFonts w:ascii="Consolas" w:hAnsi="Consolas" w:cs="Consolas"/>
+          <w:color w:val="B4B4B4"/>
+          <w:sz w:val="19"/>
+          <w:szCs w:val="19"/>
+          <w:highlight w:val="black"/>
+        </w:rPr>
+        <w:t>&gt;</w:t>
+      </w:r>
+      <w:r>
+        <w:rPr>
+          <w:rFonts w:ascii="Consolas" w:hAnsi="Consolas" w:cs="Consolas"/>
+          <w:color w:val="DCDCDC"/>
+          <w:sz w:val="19"/>
+          <w:szCs w:val="19"/>
+          <w:highlight w:val="black"/>
+        </w:rPr>
+        <w:t xml:space="preserve"> : </w:t>
+      </w:r>
+      <w:proofErr w:type="spellStart"/>
+      <w:r>
+        <w:rPr>
+          <w:rFonts w:ascii="Consolas" w:hAnsi="Consolas" w:cs="Consolas"/>
+          <w:color w:val="B8D7A3"/>
+          <w:sz w:val="19"/>
+          <w:szCs w:val="19"/>
+          <w:highlight w:val="black"/>
+        </w:rPr>
+        <w:t>IRequestHandler</w:t>
+      </w:r>
+      <w:proofErr w:type="spellEnd"/>
     </w:p>
     <w:p>
       <w:pPr>
@@ -1549,6 +3003,16 @@
           <w:highlight w:val="black"/>
         </w:rPr>
       </w:pPr>
+      <w:r>
+        <w:rPr>
+          <w:rFonts w:ascii="Consolas" w:hAnsi="Consolas" w:cs="Consolas"/>
+          <w:color w:val="DCDCDC"/>
+          <w:sz w:val="19"/>
+          <w:szCs w:val="19"/>
+          <w:highlight w:val="black"/>
+        </w:rPr>
+        <w:t xml:space="preserve">    {</w:t>
+      </w:r>
     </w:p>
     <w:p>
       <w:pPr>
@@ -1572,17 +3036,34 @@
           <w:szCs w:val="19"/>
           <w:highlight w:val="black"/>
         </w:rPr>
-        <w:t xml:space="preserve">    </w:t>
-      </w:r>
-      <w:r>
-        <w:rPr>
-          <w:rFonts w:ascii="Consolas" w:hAnsi="Consolas" w:cs="Consolas"/>
-          <w:color w:val="57A64A"/>
-          <w:sz w:val="19"/>
-          <w:szCs w:val="19"/>
-          <w:highlight w:val="black"/>
-        </w:rPr>
-        <w:t>/// &lt;summary&gt;</w:t>
+        <w:t xml:space="preserve">    }</w:t>
+      </w:r>
+    </w:p>
+    <w:p>
+      <w:r>
+        <w:t xml:space="preserve">In this example, the request handlers are </w:t>
+      </w:r>
+      <w:r>
+        <w:t>exporting using</w:t>
+      </w:r>
+      <w:r>
+        <w:t xml:space="preserve"> the generic </w:t>
+      </w:r>
+      <w:proofErr w:type="spellStart"/>
+      <w:r>
+        <w:t>IRequestHandler</w:t>
+      </w:r>
+      <w:proofErr w:type="spellEnd"/>
+      <w:r>
+        <w:t xml:space="preserve"> </w:t>
+      </w:r>
+      <w:r>
+        <w:t>contract type.</w:t>
+      </w:r>
+    </w:p>
+    <w:p>
+      <w:r>
+        <w:t>Example of the non-generic export contract type:</w:t>
       </w:r>
     </w:p>
     <w:p>
@@ -1617,7 +3098,7 @@
           <w:szCs w:val="19"/>
           <w:highlight w:val="black"/>
         </w:rPr>
-        <w:t>/// Application service for handling requests.</w:t>
+        <w:t>/// &lt;summary&gt;</w:t>
       </w:r>
     </w:p>
     <w:p>
@@ -1652,7 +3133,7 @@
           <w:szCs w:val="19"/>
           <w:highlight w:val="black"/>
         </w:rPr>
-        <w:t>/// &lt;/summary&gt;</w:t>
+        <w:t>/// Application service for request processing interception.</w:t>
       </w:r>
     </w:p>
     <w:p>
@@ -1687,115 +3168,7 @@
           <w:szCs w:val="19"/>
           <w:highlight w:val="black"/>
         </w:rPr>
-        <w:t>/// &lt;</w:t>
-      </w:r>
-      <w:proofErr w:type="spellStart"/>
-      <w:r>
-        <w:rPr>
-          <w:rFonts w:ascii="Consolas" w:hAnsi="Consolas" w:cs="Consolas"/>
-          <w:color w:val="57A64A"/>
-          <w:sz w:val="19"/>
-          <w:szCs w:val="19"/>
-          <w:highlight w:val="black"/>
-        </w:rPr>
-        <w:t>typeparam</w:t>
-      </w:r>
-      <w:proofErr w:type="spellEnd"/>
-      <w:r>
-        <w:rPr>
-          <w:rFonts w:ascii="Consolas" w:hAnsi="Consolas" w:cs="Consolas"/>
-          <w:color w:val="57A64A"/>
-          <w:sz w:val="19"/>
-          <w:szCs w:val="19"/>
-          <w:highlight w:val="black"/>
-        </w:rPr>
-        <w:t xml:space="preserve"> name=</w:t>
-      </w:r>
-      <w:r>
-        <w:rPr>
-          <w:rFonts w:ascii="Consolas" w:hAnsi="Consolas" w:cs="Consolas"/>
-          <w:color w:val="C8C8C8"/>
-          <w:sz w:val="19"/>
-          <w:szCs w:val="19"/>
-          <w:highlight w:val="black"/>
-        </w:rPr>
-        <w:t>"</w:t>
-      </w:r>
-      <w:proofErr w:type="spellStart"/>
-      <w:r>
-        <w:rPr>
-          <w:rFonts w:ascii="Consolas" w:hAnsi="Consolas" w:cs="Consolas"/>
-          <w:color w:val="C8C8C8"/>
-          <w:sz w:val="19"/>
-          <w:szCs w:val="19"/>
-          <w:highlight w:val="black"/>
-        </w:rPr>
-        <w:t>TRequest</w:t>
-      </w:r>
-      <w:proofErr w:type="spellEnd"/>
-      <w:r>
-        <w:rPr>
-          <w:rFonts w:ascii="Consolas" w:hAnsi="Consolas" w:cs="Consolas"/>
-          <w:color w:val="C8C8C8"/>
-          <w:sz w:val="19"/>
-          <w:szCs w:val="19"/>
-          <w:highlight w:val="black"/>
-        </w:rPr>
-        <w:t>"</w:t>
-      </w:r>
-      <w:r>
-        <w:rPr>
-          <w:rFonts w:ascii="Consolas" w:hAnsi="Consolas" w:cs="Consolas"/>
-          <w:color w:val="57A64A"/>
-          <w:sz w:val="19"/>
-          <w:szCs w:val="19"/>
-          <w:highlight w:val="black"/>
-        </w:rPr>
-        <w:t>&gt;The type of the request</w:t>
-      </w:r>
-      <w:proofErr w:type="gramStart"/>
-      <w:r>
-        <w:rPr>
-          <w:rFonts w:ascii="Consolas" w:hAnsi="Consolas" w:cs="Consolas"/>
-          <w:color w:val="57A64A"/>
-          <w:sz w:val="19"/>
-          <w:szCs w:val="19"/>
-          <w:highlight w:val="black"/>
-        </w:rPr>
-        <w:t>.&lt;</w:t>
-      </w:r>
-      <w:proofErr w:type="gramEnd"/>
-      <w:r>
-        <w:rPr>
-          <w:rFonts w:ascii="Consolas" w:hAnsi="Consolas" w:cs="Consolas"/>
-          <w:color w:val="57A64A"/>
-          <w:sz w:val="19"/>
-          <w:szCs w:val="19"/>
-          <w:highlight w:val="black"/>
-        </w:rPr>
-        <w:t>/</w:t>
-      </w:r>
-      <w:proofErr w:type="spellStart"/>
-      <w:r>
-        <w:rPr>
-          <w:rFonts w:ascii="Consolas" w:hAnsi="Consolas" w:cs="Consolas"/>
-          <w:color w:val="57A64A"/>
-          <w:sz w:val="19"/>
-          <w:szCs w:val="19"/>
-          <w:highlight w:val="black"/>
-        </w:rPr>
-        <w:t>typeparam</w:t>
-      </w:r>
-      <w:proofErr w:type="spellEnd"/>
-      <w:r>
-        <w:rPr>
-          <w:rFonts w:ascii="Consolas" w:hAnsi="Consolas" w:cs="Consolas"/>
-          <w:color w:val="57A64A"/>
-          <w:sz w:val="19"/>
-          <w:szCs w:val="19"/>
-          <w:highlight w:val="black"/>
-        </w:rPr>
-        <w:t>&gt;</w:t>
+        <w:t>/// &lt;/summary&gt;</w:t>
       </w:r>
     </w:p>
     <w:p>
@@ -1822,124 +3195,60 @@
         </w:rPr>
         <w:t xml:space="preserve">    </w:t>
       </w:r>
-      <w:r>
-        <w:rPr>
-          <w:rFonts w:ascii="Consolas" w:hAnsi="Consolas" w:cs="Consolas"/>
-          <w:color w:val="57A64A"/>
-          <w:sz w:val="19"/>
-          <w:szCs w:val="19"/>
-          <w:highlight w:val="black"/>
-        </w:rPr>
-        <w:t>/// &lt;</w:t>
-      </w:r>
-      <w:proofErr w:type="spellStart"/>
-      <w:r>
-        <w:rPr>
-          <w:rFonts w:ascii="Consolas" w:hAnsi="Consolas" w:cs="Consolas"/>
-          <w:color w:val="57A64A"/>
-          <w:sz w:val="19"/>
-          <w:szCs w:val="19"/>
-          <w:highlight w:val="black"/>
-        </w:rPr>
-        <w:t>typeparam</w:t>
-      </w:r>
-      <w:proofErr w:type="spellEnd"/>
-      <w:r>
-        <w:rPr>
-          <w:rFonts w:ascii="Consolas" w:hAnsi="Consolas" w:cs="Consolas"/>
-          <w:color w:val="57A64A"/>
-          <w:sz w:val="19"/>
-          <w:szCs w:val="19"/>
-          <w:highlight w:val="black"/>
-        </w:rPr>
-        <w:t xml:space="preserve"> name=</w:t>
-      </w:r>
-      <w:r>
-        <w:rPr>
-          <w:rFonts w:ascii="Consolas" w:hAnsi="Consolas" w:cs="Consolas"/>
-          <w:color w:val="C8C8C8"/>
-          <w:sz w:val="19"/>
-          <w:szCs w:val="19"/>
-          <w:highlight w:val="black"/>
-        </w:rPr>
-        <w:t>"</w:t>
-      </w:r>
-      <w:proofErr w:type="spellStart"/>
-      <w:r>
-        <w:rPr>
-          <w:rFonts w:ascii="Consolas" w:hAnsi="Consolas" w:cs="Consolas"/>
-          <w:color w:val="C8C8C8"/>
-          <w:sz w:val="19"/>
-          <w:szCs w:val="19"/>
-          <w:highlight w:val="black"/>
-        </w:rPr>
-        <w:t>TResponse</w:t>
-      </w:r>
-      <w:proofErr w:type="spellEnd"/>
-      <w:r>
-        <w:rPr>
-          <w:rFonts w:ascii="Consolas" w:hAnsi="Consolas" w:cs="Consolas"/>
-          <w:color w:val="C8C8C8"/>
-          <w:sz w:val="19"/>
-          <w:szCs w:val="19"/>
-          <w:highlight w:val="black"/>
-        </w:rPr>
-        <w:t>"</w:t>
-      </w:r>
-      <w:r>
-        <w:rPr>
-          <w:rFonts w:ascii="Consolas" w:hAnsi="Consolas" w:cs="Consolas"/>
-          <w:color w:val="57A64A"/>
-          <w:sz w:val="19"/>
-          <w:szCs w:val="19"/>
-          <w:highlight w:val="black"/>
-        </w:rPr>
-        <w:t>&gt;The type of the response</w:t>
-      </w:r>
       <w:proofErr w:type="gramStart"/>
       <w:r>
         <w:rPr>
           <w:rFonts w:ascii="Consolas" w:hAnsi="Consolas" w:cs="Consolas"/>
-          <w:color w:val="57A64A"/>
-          <w:sz w:val="19"/>
-          <w:szCs w:val="19"/>
-          <w:highlight w:val="black"/>
-        </w:rPr>
-        <w:t>.&lt;</w:t>
+          <w:color w:val="569CD6"/>
+          <w:sz w:val="19"/>
+          <w:szCs w:val="19"/>
+          <w:highlight w:val="black"/>
+        </w:rPr>
+        <w:t>public</w:t>
       </w:r>
       <w:proofErr w:type="gramEnd"/>
       <w:r>
         <w:rPr>
           <w:rFonts w:ascii="Consolas" w:hAnsi="Consolas" w:cs="Consolas"/>
-          <w:color w:val="57A64A"/>
-          <w:sz w:val="19"/>
-          <w:szCs w:val="19"/>
-          <w:highlight w:val="black"/>
-        </w:rPr>
-        <w:t>/</w:t>
-      </w:r>
-      <w:proofErr w:type="spellStart"/>
-      <w:r>
-        <w:rPr>
-          <w:rFonts w:ascii="Consolas" w:hAnsi="Consolas" w:cs="Consolas"/>
-          <w:color w:val="57A64A"/>
-          <w:sz w:val="19"/>
-          <w:szCs w:val="19"/>
-          <w:highlight w:val="black"/>
-        </w:rPr>
-        <w:t>typeparam</w:t>
-      </w:r>
-      <w:proofErr w:type="spellEnd"/>
-      <w:r>
-        <w:rPr>
-          <w:rFonts w:ascii="Consolas" w:hAnsi="Consolas" w:cs="Consolas"/>
-          <w:color w:val="57A64A"/>
-          <w:sz w:val="19"/>
-          <w:szCs w:val="19"/>
-          <w:highlight w:val="black"/>
-        </w:rPr>
-        <w:t>&gt;</w:t>
-      </w:r>
+          <w:color w:val="DCDCDC"/>
+          <w:sz w:val="19"/>
+          <w:szCs w:val="19"/>
+          <w:highlight w:val="black"/>
+        </w:rPr>
+        <w:t xml:space="preserve"> </w:t>
+      </w:r>
+      <w:r>
+        <w:rPr>
+          <w:rFonts w:ascii="Consolas" w:hAnsi="Consolas" w:cs="Consolas"/>
+          <w:color w:val="569CD6"/>
+          <w:sz w:val="19"/>
+          <w:szCs w:val="19"/>
+          <w:highlight w:val="black"/>
+        </w:rPr>
+        <w:t>interface</w:t>
+      </w:r>
+      <w:r>
+        <w:rPr>
+          <w:rFonts w:ascii="Consolas" w:hAnsi="Consolas" w:cs="Consolas"/>
+          <w:color w:val="DCDCDC"/>
+          <w:sz w:val="19"/>
+          <w:szCs w:val="19"/>
+          <w:highlight w:val="black"/>
+        </w:rPr>
+        <w:t xml:space="preserve"> </w:t>
+      </w:r>
+      <w:proofErr w:type="spellStart"/>
+      <w:r>
+        <w:rPr>
+          <w:rFonts w:ascii="Consolas" w:hAnsi="Consolas" w:cs="Consolas"/>
+          <w:color w:val="B8D7A3"/>
+          <w:sz w:val="19"/>
+          <w:szCs w:val="19"/>
+          <w:highlight w:val="black"/>
+        </w:rPr>
+        <w:t>IRequestProcessingFilter</w:t>
+      </w:r>
+      <w:proofErr w:type="spellEnd"/>
     </w:p>
     <w:p>
       <w:pPr>
@@ -1963,73 +3272,7 @@
           <w:szCs w:val="19"/>
           <w:highlight w:val="black"/>
         </w:rPr>
-        <w:t xml:space="preserve">    [</w:t>
-      </w:r>
-      <w:proofErr w:type="spellStart"/>
-      <w:proofErr w:type="gramStart"/>
-      <w:r>
-        <w:rPr>
-          <w:rFonts w:ascii="Consolas" w:hAnsi="Consolas" w:cs="Consolas"/>
-          <w:color w:val="4EC9B0"/>
-          <w:sz w:val="19"/>
-          <w:szCs w:val="19"/>
-          <w:highlight w:val="black"/>
-        </w:rPr>
-        <w:t>AppServiceContract</w:t>
-      </w:r>
-      <w:proofErr w:type="spellEnd"/>
-      <w:r>
-        <w:rPr>
-          <w:rFonts w:ascii="Consolas" w:hAnsi="Consolas" w:cs="Consolas"/>
-          <w:color w:val="DCDCDC"/>
-          <w:sz w:val="19"/>
-          <w:szCs w:val="19"/>
-          <w:highlight w:val="black"/>
-        </w:rPr>
-        <w:t>(</w:t>
-      </w:r>
-      <w:proofErr w:type="spellStart"/>
-      <w:proofErr w:type="gramEnd"/>
-      <w:r>
-        <w:rPr>
-          <w:rFonts w:ascii="Consolas" w:hAnsi="Consolas" w:cs="Consolas"/>
-          <w:color w:val="B8D7A3"/>
-          <w:sz w:val="19"/>
-          <w:szCs w:val="19"/>
-          <w:highlight w:val="black"/>
-        </w:rPr>
-        <w:t>AppServiceLifetime</w:t>
-      </w:r>
-      <w:r>
-        <w:rPr>
-          <w:rFonts w:ascii="Consolas" w:hAnsi="Consolas" w:cs="Consolas"/>
-          <w:color w:val="B4B4B4"/>
-          <w:sz w:val="19"/>
-          <w:szCs w:val="19"/>
-          <w:highlight w:val="black"/>
-        </w:rPr>
-        <w:t>.</w:t>
-      </w:r>
-      <w:r>
-        <w:rPr>
-          <w:rFonts w:ascii="Consolas" w:hAnsi="Consolas" w:cs="Consolas"/>
-          <w:color w:val="DCDCDC"/>
-          <w:sz w:val="19"/>
-          <w:szCs w:val="19"/>
-          <w:highlight w:val="black"/>
-        </w:rPr>
-        <w:t>Instance</w:t>
-      </w:r>
-      <w:proofErr w:type="spellEnd"/>
-      <w:r>
-        <w:rPr>
-          <w:rFonts w:ascii="Consolas" w:hAnsi="Consolas" w:cs="Consolas"/>
-          <w:color w:val="DCDCDC"/>
-          <w:sz w:val="19"/>
-          <w:szCs w:val="19"/>
-          <w:highlight w:val="black"/>
-        </w:rPr>
-        <w:t>)]</w:t>
+        <w:t xml:space="preserve">    {</w:t>
       </w:r>
     </w:p>
     <w:p>
@@ -2054,138 +3297,8 @@
           <w:szCs w:val="19"/>
           <w:highlight w:val="black"/>
         </w:rPr>
-        <w:t xml:space="preserve">    </w:t>
-      </w:r>
-      <w:proofErr w:type="gramStart"/>
-      <w:r>
-        <w:rPr>
-          <w:rFonts w:ascii="Consolas" w:hAnsi="Consolas" w:cs="Consolas"/>
-          <w:color w:val="569CD6"/>
-          <w:sz w:val="19"/>
-          <w:szCs w:val="19"/>
-          <w:highlight w:val="black"/>
-        </w:rPr>
-        <w:t>public</w:t>
-      </w:r>
-      <w:proofErr w:type="gramEnd"/>
-      <w:r>
-        <w:rPr>
-          <w:rFonts w:ascii="Consolas" w:hAnsi="Consolas" w:cs="Consolas"/>
-          <w:color w:val="DCDCDC"/>
-          <w:sz w:val="19"/>
-          <w:szCs w:val="19"/>
-          <w:highlight w:val="black"/>
-        </w:rPr>
-        <w:t xml:space="preserve"> </w:t>
-      </w:r>
-      <w:r>
-        <w:rPr>
-          <w:rFonts w:ascii="Consolas" w:hAnsi="Consolas" w:cs="Consolas"/>
-          <w:color w:val="569CD6"/>
-          <w:sz w:val="19"/>
-          <w:szCs w:val="19"/>
-          <w:highlight w:val="black"/>
-        </w:rPr>
-        <w:t>interface</w:t>
-      </w:r>
-      <w:r>
-        <w:rPr>
-          <w:rFonts w:ascii="Consolas" w:hAnsi="Consolas" w:cs="Consolas"/>
-          <w:color w:val="DCDCDC"/>
-          <w:sz w:val="19"/>
-          <w:szCs w:val="19"/>
-          <w:highlight w:val="black"/>
-        </w:rPr>
-        <w:t xml:space="preserve"> </w:t>
-      </w:r>
-      <w:proofErr w:type="spellStart"/>
-      <w:r>
-        <w:rPr>
-          <w:rFonts w:ascii="Consolas" w:hAnsi="Consolas" w:cs="Consolas"/>
-          <w:color w:val="B8D7A3"/>
-          <w:sz w:val="19"/>
-          <w:szCs w:val="19"/>
-          <w:highlight w:val="black"/>
-        </w:rPr>
-        <w:t>IRequestHandler</w:t>
-      </w:r>
-      <w:proofErr w:type="spellEnd"/>
-      <w:r>
-        <w:rPr>
-          <w:rFonts w:ascii="Consolas" w:hAnsi="Consolas" w:cs="Consolas"/>
-          <w:color w:val="B4B4B4"/>
-          <w:sz w:val="19"/>
-          <w:szCs w:val="19"/>
-          <w:highlight w:val="black"/>
-        </w:rPr>
-        <w:t>&lt;</w:t>
-      </w:r>
-      <w:proofErr w:type="spellStart"/>
-      <w:r>
-        <w:rPr>
-          <w:rFonts w:ascii="Consolas" w:hAnsi="Consolas" w:cs="Consolas"/>
-          <w:color w:val="DCDCDC"/>
-          <w:sz w:val="19"/>
-          <w:szCs w:val="19"/>
-          <w:highlight w:val="black"/>
-        </w:rPr>
-        <w:t>TRequest</w:t>
-      </w:r>
-      <w:proofErr w:type="spellEnd"/>
-      <w:r>
-        <w:rPr>
-          <w:rFonts w:ascii="Consolas" w:hAnsi="Consolas" w:cs="Consolas"/>
-          <w:color w:val="DCDCDC"/>
-          <w:sz w:val="19"/>
-          <w:szCs w:val="19"/>
-          <w:highlight w:val="black"/>
-        </w:rPr>
-        <w:t xml:space="preserve">, </w:t>
-      </w:r>
-      <w:proofErr w:type="spellStart"/>
-      <w:r>
-        <w:rPr>
-          <w:rFonts w:ascii="Consolas" w:hAnsi="Consolas" w:cs="Consolas"/>
-          <w:color w:val="DCDCDC"/>
-          <w:sz w:val="19"/>
-          <w:szCs w:val="19"/>
-          <w:highlight w:val="black"/>
-        </w:rPr>
-        <w:t>TResponse</w:t>
-      </w:r>
-      <w:proofErr w:type="spellEnd"/>
-      <w:r>
-        <w:rPr>
-          <w:rFonts w:ascii="Consolas" w:hAnsi="Consolas" w:cs="Consolas"/>
-          <w:color w:val="B4B4B4"/>
-          <w:sz w:val="19"/>
-          <w:szCs w:val="19"/>
-          <w:highlight w:val="black"/>
-        </w:rPr>
-        <w:t>&gt;</w:t>
-      </w:r>
-      <w:r>
-        <w:rPr>
-          <w:rFonts w:ascii="Consolas" w:hAnsi="Consolas" w:cs="Consolas"/>
-          <w:color w:val="DCDCDC"/>
-          <w:sz w:val="19"/>
-          <w:szCs w:val="19"/>
-          <w:highlight w:val="black"/>
-        </w:rPr>
-        <w:t xml:space="preserve"> : </w:t>
-      </w:r>
-      <w:proofErr w:type="spellStart"/>
-      <w:r>
-        <w:rPr>
-          <w:rFonts w:ascii="Consolas" w:hAnsi="Consolas" w:cs="Consolas"/>
-          <w:color w:val="B8D7A3"/>
-          <w:sz w:val="19"/>
-          <w:szCs w:val="19"/>
-          <w:highlight w:val="black"/>
-        </w:rPr>
-        <w:t>IRequestHandler</w:t>
-      </w:r>
-      <w:proofErr w:type="spellEnd"/>
+        <w:t xml:space="preserve">    }</w:t>
+      </w:r>
     </w:p>
     <w:p>
       <w:pPr>
@@ -2201,16 +3314,6 @@
           <w:highlight w:val="black"/>
         </w:rPr>
       </w:pPr>
-      <w:r>
-        <w:rPr>
-          <w:rFonts w:ascii="Consolas" w:hAnsi="Consolas" w:cs="Consolas"/>
-          <w:color w:val="DCDCDC"/>
-          <w:sz w:val="19"/>
-          <w:szCs w:val="19"/>
-          <w:highlight w:val="black"/>
-        </w:rPr>
-        <w:t xml:space="preserve">    {</w:t>
-      </w:r>
     </w:p>
     <w:p>
       <w:pPr>
@@ -2234,26 +3337,920 @@
           <w:szCs w:val="19"/>
           <w:highlight w:val="black"/>
         </w:rPr>
+        <w:t xml:space="preserve">    </w:t>
+      </w:r>
+      <w:r>
+        <w:rPr>
+          <w:rFonts w:ascii="Consolas" w:hAnsi="Consolas" w:cs="Consolas"/>
+          <w:color w:val="57A64A"/>
+          <w:sz w:val="19"/>
+          <w:szCs w:val="19"/>
+          <w:highlight w:val="black"/>
+        </w:rPr>
+        <w:t>/// &lt;summary&gt;</w:t>
+      </w:r>
+    </w:p>
+    <w:p>
+      <w:pPr>
+        <w:autoSpaceDE w:val="0"/>
+        <w:autoSpaceDN w:val="0"/>
+        <w:adjustRightInd w:val="0"/>
+        <w:spacing w:after="0" w:line="240" w:lineRule="auto"/>
+        <w:rPr>
+          <w:rFonts w:ascii="Consolas" w:hAnsi="Consolas" w:cs="Consolas"/>
+          <w:color w:val="DCDCDC"/>
+          <w:sz w:val="19"/>
+          <w:szCs w:val="19"/>
+          <w:highlight w:val="black"/>
+        </w:rPr>
+      </w:pPr>
+      <w:r>
+        <w:rPr>
+          <w:rFonts w:ascii="Consolas" w:hAnsi="Consolas" w:cs="Consolas"/>
+          <w:color w:val="DCDCDC"/>
+          <w:sz w:val="19"/>
+          <w:szCs w:val="19"/>
+          <w:highlight w:val="black"/>
+        </w:rPr>
+        <w:t xml:space="preserve">    </w:t>
+      </w:r>
+      <w:r>
+        <w:rPr>
+          <w:rFonts w:ascii="Consolas" w:hAnsi="Consolas" w:cs="Consolas"/>
+          <w:color w:val="57A64A"/>
+          <w:sz w:val="19"/>
+          <w:szCs w:val="19"/>
+          <w:highlight w:val="black"/>
+        </w:rPr>
+        <w:t>/// Application service for request processing interception.</w:t>
+      </w:r>
+    </w:p>
+    <w:p>
+      <w:pPr>
+        <w:autoSpaceDE w:val="0"/>
+        <w:autoSpaceDN w:val="0"/>
+        <w:adjustRightInd w:val="0"/>
+        <w:spacing w:after="0" w:line="240" w:lineRule="auto"/>
+        <w:rPr>
+          <w:rFonts w:ascii="Consolas" w:hAnsi="Consolas" w:cs="Consolas"/>
+          <w:color w:val="DCDCDC"/>
+          <w:sz w:val="19"/>
+          <w:szCs w:val="19"/>
+          <w:highlight w:val="black"/>
+        </w:rPr>
+      </w:pPr>
+      <w:r>
+        <w:rPr>
+          <w:rFonts w:ascii="Consolas" w:hAnsi="Consolas" w:cs="Consolas"/>
+          <w:color w:val="DCDCDC"/>
+          <w:sz w:val="19"/>
+          <w:szCs w:val="19"/>
+          <w:highlight w:val="black"/>
+        </w:rPr>
+        <w:t xml:space="preserve">    </w:t>
+      </w:r>
+      <w:r>
+        <w:rPr>
+          <w:rFonts w:ascii="Consolas" w:hAnsi="Consolas" w:cs="Consolas"/>
+          <w:color w:val="57A64A"/>
+          <w:sz w:val="19"/>
+          <w:szCs w:val="19"/>
+          <w:highlight w:val="black"/>
+        </w:rPr>
+        <w:t>/// &lt;/summary&gt;</w:t>
+      </w:r>
+    </w:p>
+    <w:p>
+      <w:pPr>
+        <w:autoSpaceDE w:val="0"/>
+        <w:autoSpaceDN w:val="0"/>
+        <w:adjustRightInd w:val="0"/>
+        <w:spacing w:after="0" w:line="240" w:lineRule="auto"/>
+        <w:rPr>
+          <w:rFonts w:ascii="Consolas" w:hAnsi="Consolas" w:cs="Consolas"/>
+          <w:color w:val="DCDCDC"/>
+          <w:sz w:val="19"/>
+          <w:szCs w:val="19"/>
+          <w:highlight w:val="black"/>
+        </w:rPr>
+      </w:pPr>
+      <w:r>
+        <w:rPr>
+          <w:rFonts w:ascii="Consolas" w:hAnsi="Consolas" w:cs="Consolas"/>
+          <w:color w:val="DCDCDC"/>
+          <w:sz w:val="19"/>
+          <w:szCs w:val="19"/>
+          <w:highlight w:val="black"/>
+        </w:rPr>
+        <w:t xml:space="preserve">    </w:t>
+      </w:r>
+      <w:r>
+        <w:rPr>
+          <w:rFonts w:ascii="Consolas" w:hAnsi="Consolas" w:cs="Consolas"/>
+          <w:color w:val="57A64A"/>
+          <w:sz w:val="19"/>
+          <w:szCs w:val="19"/>
+          <w:highlight w:val="black"/>
+        </w:rPr>
+        <w:t>/// &lt;</w:t>
+      </w:r>
+      <w:proofErr w:type="spellStart"/>
+      <w:r>
+        <w:rPr>
+          <w:rFonts w:ascii="Consolas" w:hAnsi="Consolas" w:cs="Consolas"/>
+          <w:color w:val="57A64A"/>
+          <w:sz w:val="19"/>
+          <w:szCs w:val="19"/>
+          <w:highlight w:val="black"/>
+        </w:rPr>
+        <w:t>typeparam</w:t>
+      </w:r>
+      <w:proofErr w:type="spellEnd"/>
+      <w:r>
+        <w:rPr>
+          <w:rFonts w:ascii="Consolas" w:hAnsi="Consolas" w:cs="Consolas"/>
+          <w:color w:val="57A64A"/>
+          <w:sz w:val="19"/>
+          <w:szCs w:val="19"/>
+          <w:highlight w:val="black"/>
+        </w:rPr>
+        <w:t xml:space="preserve"> name=</w:t>
+      </w:r>
+      <w:r>
+        <w:rPr>
+          <w:rFonts w:ascii="Consolas" w:hAnsi="Consolas" w:cs="Consolas"/>
+          <w:color w:val="C8C8C8"/>
+          <w:sz w:val="19"/>
+          <w:szCs w:val="19"/>
+          <w:highlight w:val="black"/>
+        </w:rPr>
+        <w:t>"</w:t>
+      </w:r>
+      <w:proofErr w:type="spellStart"/>
+      <w:r>
+        <w:rPr>
+          <w:rFonts w:ascii="Consolas" w:hAnsi="Consolas" w:cs="Consolas"/>
+          <w:color w:val="C8C8C8"/>
+          <w:sz w:val="19"/>
+          <w:szCs w:val="19"/>
+          <w:highlight w:val="black"/>
+        </w:rPr>
+        <w:t>TRequest</w:t>
+      </w:r>
+      <w:proofErr w:type="spellEnd"/>
+      <w:r>
+        <w:rPr>
+          <w:rFonts w:ascii="Consolas" w:hAnsi="Consolas" w:cs="Consolas"/>
+          <w:color w:val="C8C8C8"/>
+          <w:sz w:val="19"/>
+          <w:szCs w:val="19"/>
+          <w:highlight w:val="black"/>
+        </w:rPr>
+        <w:t>"</w:t>
+      </w:r>
+      <w:r>
+        <w:rPr>
+          <w:rFonts w:ascii="Consolas" w:hAnsi="Consolas" w:cs="Consolas"/>
+          <w:color w:val="57A64A"/>
+          <w:sz w:val="19"/>
+          <w:szCs w:val="19"/>
+          <w:highlight w:val="black"/>
+        </w:rPr>
+        <w:t>&gt;The type of the request</w:t>
+      </w:r>
+      <w:proofErr w:type="gramStart"/>
+      <w:r>
+        <w:rPr>
+          <w:rFonts w:ascii="Consolas" w:hAnsi="Consolas" w:cs="Consolas"/>
+          <w:color w:val="57A64A"/>
+          <w:sz w:val="19"/>
+          <w:szCs w:val="19"/>
+          <w:highlight w:val="black"/>
+        </w:rPr>
+        <w:t>.&lt;</w:t>
+      </w:r>
+      <w:proofErr w:type="gramEnd"/>
+      <w:r>
+        <w:rPr>
+          <w:rFonts w:ascii="Consolas" w:hAnsi="Consolas" w:cs="Consolas"/>
+          <w:color w:val="57A64A"/>
+          <w:sz w:val="19"/>
+          <w:szCs w:val="19"/>
+          <w:highlight w:val="black"/>
+        </w:rPr>
+        <w:t>/</w:t>
+      </w:r>
+      <w:proofErr w:type="spellStart"/>
+      <w:r>
+        <w:rPr>
+          <w:rFonts w:ascii="Consolas" w:hAnsi="Consolas" w:cs="Consolas"/>
+          <w:color w:val="57A64A"/>
+          <w:sz w:val="19"/>
+          <w:szCs w:val="19"/>
+          <w:highlight w:val="black"/>
+        </w:rPr>
+        <w:t>typeparam</w:t>
+      </w:r>
+      <w:proofErr w:type="spellEnd"/>
+      <w:r>
+        <w:rPr>
+          <w:rFonts w:ascii="Consolas" w:hAnsi="Consolas" w:cs="Consolas"/>
+          <w:color w:val="57A64A"/>
+          <w:sz w:val="19"/>
+          <w:szCs w:val="19"/>
+          <w:highlight w:val="black"/>
+        </w:rPr>
+        <w:t>&gt;</w:t>
+      </w:r>
+    </w:p>
+    <w:p>
+      <w:pPr>
+        <w:autoSpaceDE w:val="0"/>
+        <w:autoSpaceDN w:val="0"/>
+        <w:adjustRightInd w:val="0"/>
+        <w:spacing w:after="0" w:line="240" w:lineRule="auto"/>
+        <w:rPr>
+          <w:rFonts w:ascii="Consolas" w:hAnsi="Consolas" w:cs="Consolas"/>
+          <w:color w:val="DCDCDC"/>
+          <w:sz w:val="19"/>
+          <w:szCs w:val="19"/>
+          <w:highlight w:val="black"/>
+        </w:rPr>
+      </w:pPr>
+      <w:r>
+        <w:rPr>
+          <w:rFonts w:ascii="Consolas" w:hAnsi="Consolas" w:cs="Consolas"/>
+          <w:color w:val="DCDCDC"/>
+          <w:sz w:val="19"/>
+          <w:szCs w:val="19"/>
+          <w:highlight w:val="black"/>
+        </w:rPr>
+        <w:t xml:space="preserve">    [</w:t>
+      </w:r>
+      <w:proofErr w:type="spellStart"/>
+      <w:proofErr w:type="gramStart"/>
+      <w:r>
+        <w:rPr>
+          <w:rFonts w:ascii="Consolas" w:hAnsi="Consolas" w:cs="Consolas"/>
+          <w:color w:val="4EC9B0"/>
+          <w:sz w:val="19"/>
+          <w:szCs w:val="19"/>
+          <w:highlight w:val="black"/>
+        </w:rPr>
+        <w:t>AppServiceContract</w:t>
+      </w:r>
+      <w:proofErr w:type="spellEnd"/>
+      <w:r>
+        <w:rPr>
+          <w:rFonts w:ascii="Consolas" w:hAnsi="Consolas" w:cs="Consolas"/>
+          <w:color w:val="DCDCDC"/>
+          <w:sz w:val="19"/>
+          <w:szCs w:val="19"/>
+          <w:highlight w:val="black"/>
+        </w:rPr>
+        <w:t>(</w:t>
+      </w:r>
+      <w:proofErr w:type="spellStart"/>
+      <w:proofErr w:type="gramEnd"/>
+      <w:r>
+        <w:rPr>
+          <w:rFonts w:ascii="Consolas" w:hAnsi="Consolas" w:cs="Consolas"/>
+          <w:color w:val="B8D7A3"/>
+          <w:sz w:val="19"/>
+          <w:szCs w:val="19"/>
+          <w:highlight w:val="black"/>
+        </w:rPr>
+        <w:t>AppServiceLifetime</w:t>
+      </w:r>
+      <w:r>
+        <w:rPr>
+          <w:rFonts w:ascii="Consolas" w:hAnsi="Consolas" w:cs="Consolas"/>
+          <w:color w:val="B4B4B4"/>
+          <w:sz w:val="19"/>
+          <w:szCs w:val="19"/>
+          <w:highlight w:val="black"/>
+        </w:rPr>
+        <w:t>.</w:t>
+      </w:r>
+      <w:r>
+        <w:rPr>
+          <w:rFonts w:ascii="Consolas" w:hAnsi="Consolas" w:cs="Consolas"/>
+          <w:color w:val="DCDCDC"/>
+          <w:sz w:val="19"/>
+          <w:szCs w:val="19"/>
+          <w:highlight w:val="black"/>
+        </w:rPr>
+        <w:t>Instance</w:t>
+      </w:r>
+      <w:proofErr w:type="spellEnd"/>
+      <w:r>
+        <w:rPr>
+          <w:rFonts w:ascii="Consolas" w:hAnsi="Consolas" w:cs="Consolas"/>
+          <w:color w:val="DCDCDC"/>
+          <w:sz w:val="19"/>
+          <w:szCs w:val="19"/>
+          <w:highlight w:val="black"/>
+        </w:rPr>
+        <w:t xml:space="preserve">, </w:t>
+      </w:r>
+      <w:proofErr w:type="spellStart"/>
+      <w:r>
+        <w:rPr>
+          <w:rFonts w:ascii="Consolas" w:hAnsi="Consolas" w:cs="Consolas"/>
+          <w:color w:val="DCDCDC"/>
+          <w:sz w:val="19"/>
+          <w:szCs w:val="19"/>
+          <w:highlight w:val="black"/>
+        </w:rPr>
+        <w:t>AllowMultiple</w:t>
+      </w:r>
+      <w:proofErr w:type="spellEnd"/>
+      <w:r>
+        <w:rPr>
+          <w:rFonts w:ascii="Consolas" w:hAnsi="Consolas" w:cs="Consolas"/>
+          <w:color w:val="DCDCDC"/>
+          <w:sz w:val="19"/>
+          <w:szCs w:val="19"/>
+          <w:highlight w:val="black"/>
+        </w:rPr>
+        <w:t xml:space="preserve"> </w:t>
+      </w:r>
+      <w:r>
+        <w:rPr>
+          <w:rFonts w:ascii="Consolas" w:hAnsi="Consolas" w:cs="Consolas"/>
+          <w:color w:val="B4B4B4"/>
+          <w:sz w:val="19"/>
+          <w:szCs w:val="19"/>
+          <w:highlight w:val="black"/>
+        </w:rPr>
+        <w:t>=</w:t>
+      </w:r>
+      <w:r>
+        <w:rPr>
+          <w:rFonts w:ascii="Consolas" w:hAnsi="Consolas" w:cs="Consolas"/>
+          <w:color w:val="DCDCDC"/>
+          <w:sz w:val="19"/>
+          <w:szCs w:val="19"/>
+          <w:highlight w:val="black"/>
+        </w:rPr>
+        <w:t xml:space="preserve"> </w:t>
+      </w:r>
+      <w:r>
+        <w:rPr>
+          <w:rFonts w:ascii="Consolas" w:hAnsi="Consolas" w:cs="Consolas"/>
+          <w:color w:val="569CD6"/>
+          <w:sz w:val="19"/>
+          <w:szCs w:val="19"/>
+          <w:highlight w:val="black"/>
+        </w:rPr>
+        <w:t>true</w:t>
+      </w:r>
+      <w:r>
+        <w:rPr>
+          <w:rFonts w:ascii="Consolas" w:hAnsi="Consolas" w:cs="Consolas"/>
+          <w:color w:val="DCDCDC"/>
+          <w:sz w:val="19"/>
+          <w:szCs w:val="19"/>
+          <w:highlight w:val="black"/>
+        </w:rPr>
+        <w:t xml:space="preserve">, </w:t>
+      </w:r>
+    </w:p>
+    <w:p>
+      <w:pPr>
+        <w:autoSpaceDE w:val="0"/>
+        <w:autoSpaceDN w:val="0"/>
+        <w:adjustRightInd w:val="0"/>
+        <w:spacing w:after="0" w:line="240" w:lineRule="auto"/>
+        <w:rPr>
+          <w:rFonts w:ascii="Consolas" w:hAnsi="Consolas" w:cs="Consolas"/>
+          <w:color w:val="DCDCDC"/>
+          <w:sz w:val="19"/>
+          <w:szCs w:val="19"/>
+          <w:highlight w:val="black"/>
+        </w:rPr>
+      </w:pPr>
+      <w:r>
+        <w:rPr>
+          <w:rFonts w:ascii="Consolas" w:hAnsi="Consolas" w:cs="Consolas"/>
+          <w:color w:val="DCDCDC"/>
+          <w:sz w:val="19"/>
+          <w:szCs w:val="19"/>
+          <w:highlight w:val="black"/>
+        </w:rPr>
+        <w:t xml:space="preserve">        </w:t>
+      </w:r>
+      <w:proofErr w:type="spellStart"/>
+      <w:r>
+        <w:rPr>
+          <w:rFonts w:ascii="Consolas" w:hAnsi="Consolas" w:cs="Consolas"/>
+          <w:color w:val="DCDCDC"/>
+          <w:sz w:val="19"/>
+          <w:szCs w:val="19"/>
+          <w:highlight w:val="black"/>
+        </w:rPr>
+        <w:t>MetadataAttributes</w:t>
+      </w:r>
+      <w:proofErr w:type="spellEnd"/>
+      <w:r>
+        <w:rPr>
+          <w:rFonts w:ascii="Consolas" w:hAnsi="Consolas" w:cs="Consolas"/>
+          <w:color w:val="DCDCDC"/>
+          <w:sz w:val="19"/>
+          <w:szCs w:val="19"/>
+          <w:highlight w:val="black"/>
+        </w:rPr>
+        <w:t xml:space="preserve"> </w:t>
+      </w:r>
+      <w:r>
+        <w:rPr>
+          <w:rFonts w:ascii="Consolas" w:hAnsi="Consolas" w:cs="Consolas"/>
+          <w:color w:val="B4B4B4"/>
+          <w:sz w:val="19"/>
+          <w:szCs w:val="19"/>
+          <w:highlight w:val="black"/>
+        </w:rPr>
+        <w:t>=</w:t>
+      </w:r>
+      <w:r>
+        <w:rPr>
+          <w:rFonts w:ascii="Consolas" w:hAnsi="Consolas" w:cs="Consolas"/>
+          <w:color w:val="DCDCDC"/>
+          <w:sz w:val="19"/>
+          <w:szCs w:val="19"/>
+          <w:highlight w:val="black"/>
+        </w:rPr>
+        <w:t xml:space="preserve"> </w:t>
+      </w:r>
+      <w:proofErr w:type="gramStart"/>
+      <w:r>
+        <w:rPr>
+          <w:rFonts w:ascii="Consolas" w:hAnsi="Consolas" w:cs="Consolas"/>
+          <w:color w:val="569CD6"/>
+          <w:sz w:val="19"/>
+          <w:szCs w:val="19"/>
+          <w:highlight w:val="black"/>
+        </w:rPr>
+        <w:t>new</w:t>
+      </w:r>
+      <w:r>
+        <w:rPr>
+          <w:rFonts w:ascii="Consolas" w:hAnsi="Consolas" w:cs="Consolas"/>
+          <w:color w:val="DCDCDC"/>
+          <w:sz w:val="19"/>
+          <w:szCs w:val="19"/>
+          <w:highlight w:val="black"/>
+        </w:rPr>
+        <w:t>[</w:t>
+      </w:r>
+      <w:proofErr w:type="gramEnd"/>
+      <w:r>
+        <w:rPr>
+          <w:rFonts w:ascii="Consolas" w:hAnsi="Consolas" w:cs="Consolas"/>
+          <w:color w:val="DCDCDC"/>
+          <w:sz w:val="19"/>
+          <w:szCs w:val="19"/>
+          <w:highlight w:val="black"/>
+        </w:rPr>
+        <w:t xml:space="preserve">] { </w:t>
+      </w:r>
+      <w:proofErr w:type="spellStart"/>
+      <w:r>
+        <w:rPr>
+          <w:rFonts w:ascii="Consolas" w:hAnsi="Consolas" w:cs="Consolas"/>
+          <w:color w:val="569CD6"/>
+          <w:sz w:val="19"/>
+          <w:szCs w:val="19"/>
+          <w:highlight w:val="black"/>
+        </w:rPr>
+        <w:t>typeof</w:t>
+      </w:r>
+      <w:proofErr w:type="spellEnd"/>
+      <w:r>
+        <w:rPr>
+          <w:rFonts w:ascii="Consolas" w:hAnsi="Consolas" w:cs="Consolas"/>
+          <w:color w:val="DCDCDC"/>
+          <w:sz w:val="19"/>
+          <w:szCs w:val="19"/>
+          <w:highlight w:val="black"/>
+        </w:rPr>
+        <w:t>(</w:t>
+      </w:r>
+      <w:proofErr w:type="spellStart"/>
+      <w:r>
+        <w:rPr>
+          <w:rFonts w:ascii="Consolas" w:hAnsi="Consolas" w:cs="Consolas"/>
+          <w:color w:val="4EC9B0"/>
+          <w:sz w:val="19"/>
+          <w:szCs w:val="19"/>
+          <w:highlight w:val="black"/>
+        </w:rPr>
+        <w:t>ProcessingPriorityAttribute</w:t>
+      </w:r>
+      <w:proofErr w:type="spellEnd"/>
+      <w:r>
+        <w:rPr>
+          <w:rFonts w:ascii="Consolas" w:hAnsi="Consolas" w:cs="Consolas"/>
+          <w:color w:val="DCDCDC"/>
+          <w:sz w:val="19"/>
+          <w:szCs w:val="19"/>
+          <w:highlight w:val="black"/>
+        </w:rPr>
+        <w:t xml:space="preserve">) }, </w:t>
+      </w:r>
+    </w:p>
+    <w:p>
+      <w:pPr>
+        <w:autoSpaceDE w:val="0"/>
+        <w:autoSpaceDN w:val="0"/>
+        <w:adjustRightInd w:val="0"/>
+        <w:spacing w:after="0" w:line="240" w:lineRule="auto"/>
+        <w:rPr>
+          <w:rFonts w:ascii="Consolas" w:hAnsi="Consolas" w:cs="Consolas"/>
+          <w:color w:val="DCDCDC"/>
+          <w:sz w:val="19"/>
+          <w:szCs w:val="19"/>
+          <w:highlight w:val="black"/>
+        </w:rPr>
+      </w:pPr>
+      <w:r>
+        <w:rPr>
+          <w:rFonts w:ascii="Consolas" w:hAnsi="Consolas" w:cs="Consolas"/>
+          <w:color w:val="DCDCDC"/>
+          <w:sz w:val="19"/>
+          <w:szCs w:val="19"/>
+          <w:highlight w:val="black"/>
+        </w:rPr>
+        <w:t xml:space="preserve">        </w:t>
+      </w:r>
+      <w:proofErr w:type="spellStart"/>
+      <w:r>
+        <w:rPr>
+          <w:rFonts w:ascii="Consolas" w:hAnsi="Consolas" w:cs="Consolas"/>
+          <w:color w:val="DCDCDC"/>
+          <w:sz w:val="19"/>
+          <w:szCs w:val="19"/>
+          <w:highlight w:val="black"/>
+        </w:rPr>
+        <w:t>ContractType</w:t>
+      </w:r>
+      <w:proofErr w:type="spellEnd"/>
+      <w:r>
+        <w:rPr>
+          <w:rFonts w:ascii="Consolas" w:hAnsi="Consolas" w:cs="Consolas"/>
+          <w:color w:val="DCDCDC"/>
+          <w:sz w:val="19"/>
+          <w:szCs w:val="19"/>
+          <w:highlight w:val="black"/>
+        </w:rPr>
+        <w:t xml:space="preserve"> </w:t>
+      </w:r>
+      <w:r>
+        <w:rPr>
+          <w:rFonts w:ascii="Consolas" w:hAnsi="Consolas" w:cs="Consolas"/>
+          <w:color w:val="B4B4B4"/>
+          <w:sz w:val="19"/>
+          <w:szCs w:val="19"/>
+          <w:highlight w:val="black"/>
+        </w:rPr>
+        <w:t>=</w:t>
+      </w:r>
+      <w:r>
+        <w:rPr>
+          <w:rFonts w:ascii="Consolas" w:hAnsi="Consolas" w:cs="Consolas"/>
+          <w:color w:val="DCDCDC"/>
+          <w:sz w:val="19"/>
+          <w:szCs w:val="19"/>
+          <w:highlight w:val="black"/>
+        </w:rPr>
+        <w:t xml:space="preserve"> </w:t>
+      </w:r>
+      <w:proofErr w:type="spellStart"/>
+      <w:proofErr w:type="gramStart"/>
+      <w:r>
+        <w:rPr>
+          <w:rFonts w:ascii="Consolas" w:hAnsi="Consolas" w:cs="Consolas"/>
+          <w:color w:val="569CD6"/>
+          <w:sz w:val="19"/>
+          <w:szCs w:val="19"/>
+          <w:highlight w:val="black"/>
+        </w:rPr>
+        <w:t>typeof</w:t>
+      </w:r>
+      <w:proofErr w:type="spellEnd"/>
+      <w:r>
+        <w:rPr>
+          <w:rFonts w:ascii="Consolas" w:hAnsi="Consolas" w:cs="Consolas"/>
+          <w:color w:val="DCDCDC"/>
+          <w:sz w:val="19"/>
+          <w:szCs w:val="19"/>
+          <w:highlight w:val="black"/>
+        </w:rPr>
+        <w:t>(</w:t>
+      </w:r>
+      <w:proofErr w:type="spellStart"/>
+      <w:proofErr w:type="gramEnd"/>
+      <w:r>
+        <w:rPr>
+          <w:rFonts w:ascii="Consolas" w:hAnsi="Consolas" w:cs="Consolas"/>
+          <w:color w:val="B8D7A3"/>
+          <w:sz w:val="19"/>
+          <w:szCs w:val="19"/>
+          <w:highlight w:val="black"/>
+        </w:rPr>
+        <w:t>IRequestProcessingFilter</w:t>
+      </w:r>
+      <w:proofErr w:type="spellEnd"/>
+      <w:r>
+        <w:rPr>
+          <w:rFonts w:ascii="Consolas" w:hAnsi="Consolas" w:cs="Consolas"/>
+          <w:color w:val="DCDCDC"/>
+          <w:sz w:val="19"/>
+          <w:szCs w:val="19"/>
+          <w:highlight w:val="black"/>
+        </w:rPr>
+        <w:t>))]</w:t>
+      </w:r>
+    </w:p>
+    <w:p>
+      <w:pPr>
+        <w:autoSpaceDE w:val="0"/>
+        <w:autoSpaceDN w:val="0"/>
+        <w:adjustRightInd w:val="0"/>
+        <w:spacing w:after="0" w:line="240" w:lineRule="auto"/>
+        <w:rPr>
+          <w:rFonts w:ascii="Consolas" w:hAnsi="Consolas" w:cs="Consolas"/>
+          <w:color w:val="DCDCDC"/>
+          <w:sz w:val="19"/>
+          <w:szCs w:val="19"/>
+          <w:highlight w:val="black"/>
+        </w:rPr>
+      </w:pPr>
+      <w:r>
+        <w:rPr>
+          <w:rFonts w:ascii="Consolas" w:hAnsi="Consolas" w:cs="Consolas"/>
+          <w:color w:val="DCDCDC"/>
+          <w:sz w:val="19"/>
+          <w:szCs w:val="19"/>
+          <w:highlight w:val="black"/>
+        </w:rPr>
+        <w:t xml:space="preserve">    </w:t>
+      </w:r>
+      <w:proofErr w:type="gramStart"/>
+      <w:r>
+        <w:rPr>
+          <w:rFonts w:ascii="Consolas" w:hAnsi="Consolas" w:cs="Consolas"/>
+          <w:color w:val="569CD6"/>
+          <w:sz w:val="19"/>
+          <w:szCs w:val="19"/>
+          <w:highlight w:val="black"/>
+        </w:rPr>
+        <w:t>public</w:t>
+      </w:r>
+      <w:proofErr w:type="gramEnd"/>
+      <w:r>
+        <w:rPr>
+          <w:rFonts w:ascii="Consolas" w:hAnsi="Consolas" w:cs="Consolas"/>
+          <w:color w:val="DCDCDC"/>
+          <w:sz w:val="19"/>
+          <w:szCs w:val="19"/>
+          <w:highlight w:val="black"/>
+        </w:rPr>
+        <w:t xml:space="preserve"> </w:t>
+      </w:r>
+      <w:r>
+        <w:rPr>
+          <w:rFonts w:ascii="Consolas" w:hAnsi="Consolas" w:cs="Consolas"/>
+          <w:color w:val="569CD6"/>
+          <w:sz w:val="19"/>
+          <w:szCs w:val="19"/>
+          <w:highlight w:val="black"/>
+        </w:rPr>
+        <w:t>interface</w:t>
+      </w:r>
+      <w:r>
+        <w:rPr>
+          <w:rFonts w:ascii="Consolas" w:hAnsi="Consolas" w:cs="Consolas"/>
+          <w:color w:val="DCDCDC"/>
+          <w:sz w:val="19"/>
+          <w:szCs w:val="19"/>
+          <w:highlight w:val="black"/>
+        </w:rPr>
+        <w:t xml:space="preserve"> </w:t>
+      </w:r>
+      <w:proofErr w:type="spellStart"/>
+      <w:r>
+        <w:rPr>
+          <w:rFonts w:ascii="Consolas" w:hAnsi="Consolas" w:cs="Consolas"/>
+          <w:color w:val="B8D7A3"/>
+          <w:sz w:val="19"/>
+          <w:szCs w:val="19"/>
+          <w:highlight w:val="black"/>
+        </w:rPr>
+        <w:t>IRequestProcessingFilter</w:t>
+      </w:r>
+      <w:proofErr w:type="spellEnd"/>
+      <w:r>
+        <w:rPr>
+          <w:rFonts w:ascii="Consolas" w:hAnsi="Consolas" w:cs="Consolas"/>
+          <w:color w:val="B4B4B4"/>
+          <w:sz w:val="19"/>
+          <w:szCs w:val="19"/>
+          <w:highlight w:val="black"/>
+        </w:rPr>
+        <w:t>&lt;</w:t>
+      </w:r>
+      <w:proofErr w:type="spellStart"/>
+      <w:r>
+        <w:rPr>
+          <w:rFonts w:ascii="Consolas" w:hAnsi="Consolas" w:cs="Consolas"/>
+          <w:color w:val="DCDCDC"/>
+          <w:sz w:val="19"/>
+          <w:szCs w:val="19"/>
+          <w:highlight w:val="black"/>
+        </w:rPr>
+        <w:t>TRequest</w:t>
+      </w:r>
+      <w:proofErr w:type="spellEnd"/>
+      <w:r>
+        <w:rPr>
+          <w:rFonts w:ascii="Consolas" w:hAnsi="Consolas" w:cs="Consolas"/>
+          <w:color w:val="B4B4B4"/>
+          <w:sz w:val="19"/>
+          <w:szCs w:val="19"/>
+          <w:highlight w:val="black"/>
+        </w:rPr>
+        <w:t>&gt;</w:t>
+      </w:r>
+      <w:r>
+        <w:rPr>
+          <w:rFonts w:ascii="Consolas" w:hAnsi="Consolas" w:cs="Consolas"/>
+          <w:color w:val="DCDCDC"/>
+          <w:sz w:val="19"/>
+          <w:szCs w:val="19"/>
+          <w:highlight w:val="black"/>
+        </w:rPr>
+        <w:t xml:space="preserve"> : </w:t>
+      </w:r>
+      <w:proofErr w:type="spellStart"/>
+      <w:r>
+        <w:rPr>
+          <w:rFonts w:ascii="Consolas" w:hAnsi="Consolas" w:cs="Consolas"/>
+          <w:color w:val="B8D7A3"/>
+          <w:sz w:val="19"/>
+          <w:szCs w:val="19"/>
+          <w:highlight w:val="black"/>
+        </w:rPr>
+        <w:t>IRequestProcessingFilter</w:t>
+      </w:r>
+      <w:proofErr w:type="spellEnd"/>
+    </w:p>
+    <w:p>
+      <w:pPr>
+        <w:autoSpaceDE w:val="0"/>
+        <w:autoSpaceDN w:val="0"/>
+        <w:adjustRightInd w:val="0"/>
+        <w:spacing w:after="0" w:line="240" w:lineRule="auto"/>
+        <w:rPr>
+          <w:rFonts w:ascii="Consolas" w:hAnsi="Consolas" w:cs="Consolas"/>
+          <w:color w:val="DCDCDC"/>
+          <w:sz w:val="19"/>
+          <w:szCs w:val="19"/>
+          <w:highlight w:val="black"/>
+        </w:rPr>
+      </w:pPr>
+      <w:r>
+        <w:rPr>
+          <w:rFonts w:ascii="Consolas" w:hAnsi="Consolas" w:cs="Consolas"/>
+          <w:color w:val="DCDCDC"/>
+          <w:sz w:val="19"/>
+          <w:szCs w:val="19"/>
+          <w:highlight w:val="black"/>
+        </w:rPr>
+        <w:t xml:space="preserve">        </w:t>
+      </w:r>
+      <w:proofErr w:type="gramStart"/>
+      <w:r>
+        <w:rPr>
+          <w:rFonts w:ascii="Consolas" w:hAnsi="Consolas" w:cs="Consolas"/>
+          <w:color w:val="569CD6"/>
+          <w:sz w:val="19"/>
+          <w:szCs w:val="19"/>
+          <w:highlight w:val="black"/>
+        </w:rPr>
+        <w:t>where</w:t>
+      </w:r>
+      <w:proofErr w:type="gramEnd"/>
+      <w:r>
+        <w:rPr>
+          <w:rFonts w:ascii="Consolas" w:hAnsi="Consolas" w:cs="Consolas"/>
+          <w:color w:val="DCDCDC"/>
+          <w:sz w:val="19"/>
+          <w:szCs w:val="19"/>
+          <w:highlight w:val="black"/>
+        </w:rPr>
+        <w:t xml:space="preserve"> </w:t>
+      </w:r>
+      <w:proofErr w:type="spellStart"/>
+      <w:r>
+        <w:rPr>
+          <w:rFonts w:ascii="Consolas" w:hAnsi="Consolas" w:cs="Consolas"/>
+          <w:color w:val="DCDCDC"/>
+          <w:sz w:val="19"/>
+          <w:szCs w:val="19"/>
+          <w:highlight w:val="black"/>
+        </w:rPr>
+        <w:t>TRequest</w:t>
+      </w:r>
+      <w:proofErr w:type="spellEnd"/>
+      <w:r>
+        <w:rPr>
+          <w:rFonts w:ascii="Consolas" w:hAnsi="Consolas" w:cs="Consolas"/>
+          <w:color w:val="DCDCDC"/>
+          <w:sz w:val="19"/>
+          <w:szCs w:val="19"/>
+          <w:highlight w:val="black"/>
+        </w:rPr>
+        <w:t xml:space="preserve"> : </w:t>
+      </w:r>
+      <w:proofErr w:type="spellStart"/>
+      <w:r>
+        <w:rPr>
+          <w:rFonts w:ascii="Consolas" w:hAnsi="Consolas" w:cs="Consolas"/>
+          <w:color w:val="B8D7A3"/>
+          <w:sz w:val="19"/>
+          <w:szCs w:val="19"/>
+          <w:highlight w:val="black"/>
+        </w:rPr>
+        <w:t>IRequest</w:t>
+      </w:r>
+      <w:proofErr w:type="spellEnd"/>
+    </w:p>
+    <w:p>
+      <w:pPr>
+        <w:autoSpaceDE w:val="0"/>
+        <w:autoSpaceDN w:val="0"/>
+        <w:adjustRightInd w:val="0"/>
+        <w:spacing w:after="0" w:line="240" w:lineRule="auto"/>
+        <w:rPr>
+          <w:rFonts w:ascii="Consolas" w:hAnsi="Consolas" w:cs="Consolas"/>
+          <w:color w:val="DCDCDC"/>
+          <w:sz w:val="19"/>
+          <w:szCs w:val="19"/>
+          <w:highlight w:val="black"/>
+        </w:rPr>
+      </w:pPr>
+      <w:r>
+        <w:rPr>
+          <w:rFonts w:ascii="Consolas" w:hAnsi="Consolas" w:cs="Consolas"/>
+          <w:color w:val="DCDCDC"/>
+          <w:sz w:val="19"/>
+          <w:szCs w:val="19"/>
+          <w:highlight w:val="black"/>
+        </w:rPr>
+        <w:t xml:space="preserve">    {</w:t>
+      </w:r>
+    </w:p>
+    <w:p>
+      <w:pPr>
+        <w:autoSpaceDE w:val="0"/>
+        <w:autoSpaceDN w:val="0"/>
+        <w:adjustRightInd w:val="0"/>
+        <w:spacing w:after="0" w:line="240" w:lineRule="auto"/>
+        <w:rPr>
+          <w:rFonts w:ascii="Consolas" w:hAnsi="Consolas" w:cs="Consolas"/>
+          <w:color w:val="DCDCDC"/>
+          <w:sz w:val="19"/>
+          <w:szCs w:val="19"/>
+          <w:highlight w:val="black"/>
+        </w:rPr>
+      </w:pPr>
+      <w:r>
+        <w:rPr>
+          <w:rFonts w:ascii="Consolas" w:hAnsi="Consolas" w:cs="Consolas"/>
+          <w:color w:val="DCDCDC"/>
+          <w:sz w:val="19"/>
+          <w:szCs w:val="19"/>
+          <w:highlight w:val="black"/>
+        </w:rPr>
         <w:t xml:space="preserve">    }</w:t>
       </w:r>
     </w:p>
-    <w:p>
-      <w:r>
-        <w:lastRenderedPageBreak/>
-        <w:t xml:space="preserve">In this example, the request handlers are registered </w:t>
-      </w:r>
-      <w:bookmarkStart w:id="0" w:name="_GoBack"/>
-      <w:bookmarkEnd w:id="0"/>
-      <w:r>
-        <w:t xml:space="preserve">exporting the non-generic </w:t>
-      </w:r>
-      <w:proofErr w:type="spellStart"/>
-      <w:r>
-        <w:t>IRequestHandler</w:t>
-      </w:r>
-      <w:proofErr w:type="spellEnd"/>
-      <w:r>
-        <w:t xml:space="preserve"> interface, so that all of them can be collected by the composition using the non-generic contract, and later on decisions may be taken based on the generic type metadata.</w:t>
+    <w:p/>
+    <w:p>
+      <w:r>
+        <w:t xml:space="preserve">In this second example, the request processing filters are exported using the non-generic </w:t>
+      </w:r>
+      <w:proofErr w:type="spellStart"/>
+      <w:r>
+        <w:t>IRequestProcessingFilter</w:t>
+      </w:r>
+      <w:proofErr w:type="spellEnd"/>
+      <w:r>
+        <w:t xml:space="preserve"> contract type</w:t>
+      </w:r>
+      <w:r>
+        <w:t>, so that all of them can be collected by the composition using the non-generic contract, and later decisions may be taken based on the generic type metadata.</w:t>
       </w:r>
     </w:p>
     <w:p>
@@ -3181,39 +5178,12 @@
   </w:num>
   <w:num w:numId="9">
     <w:abstractNumId w:val="2"/>
-    <w:lvlOverride w:ilvl="0"/>
-    <w:lvlOverride w:ilvl="1"/>
-    <w:lvlOverride w:ilvl="2"/>
-    <w:lvlOverride w:ilvl="3"/>
-    <w:lvlOverride w:ilvl="4"/>
-    <w:lvlOverride w:ilvl="5"/>
-    <w:lvlOverride w:ilvl="6"/>
-    <w:lvlOverride w:ilvl="7"/>
-    <w:lvlOverride w:ilvl="8"/>
   </w:num>
   <w:num w:numId="10">
     <w:abstractNumId w:val="0"/>
-    <w:lvlOverride w:ilvl="0"/>
-    <w:lvlOverride w:ilvl="1"/>
-    <w:lvlOverride w:ilvl="2"/>
-    <w:lvlOverride w:ilvl="3"/>
-    <w:lvlOverride w:ilvl="4"/>
-    <w:lvlOverride w:ilvl="5"/>
-    <w:lvlOverride w:ilvl="6"/>
-    <w:lvlOverride w:ilvl="7"/>
-    <w:lvlOverride w:ilvl="8"/>
   </w:num>
   <w:num w:numId="11">
     <w:abstractNumId w:val="4"/>
-    <w:lvlOverride w:ilvl="0"/>
-    <w:lvlOverride w:ilvl="1"/>
-    <w:lvlOverride w:ilvl="2"/>
-    <w:lvlOverride w:ilvl="3"/>
-    <w:lvlOverride w:ilvl="4"/>
-    <w:lvlOverride w:ilvl="5"/>
-    <w:lvlOverride w:ilvl="6"/>
-    <w:lvlOverride w:ilvl="7"/>
-    <w:lvlOverride w:ilvl="8"/>
   </w:num>
   <w:num w:numId="12">
     <w:abstractNumId w:val="6"/>

</xml_diff>

<commit_message>
Documentation sketch for model
</commit_message>
<xml_diff>
--- a/src/core/Documentation/Kephas.Core.docx
+++ b/src/core/Documentation/Kephas.Core.docx
@@ -1,6 +1,6 @@
 
 <file path=word/document.xml><?xml version="1.0" encoding="utf-8"?>
-<w:document xmlns:wpc="http://schemas.microsoft.com/office/word/2010/wordprocessingCanvas" xmlns:mc="http://schemas.openxmlformats.org/markup-compatibility/2006" xmlns:o="urn:schemas-microsoft-com:office:office" xmlns:r="http://schemas.openxmlformats.org/officeDocument/2006/relationships" xmlns:m="http://schemas.openxmlformats.org/officeDocument/2006/math" xmlns:v="urn:schemas-microsoft-com:vml" xmlns:wp14="http://schemas.microsoft.com/office/word/2010/wordprocessingDrawing" xmlns:wp="http://schemas.openxmlformats.org/drawingml/2006/wordprocessingDrawing" xmlns:w10="urn:schemas-microsoft-com:office:word" xmlns:w="http://schemas.openxmlformats.org/wordprocessingml/2006/main" xmlns:w14="http://schemas.microsoft.com/office/word/2010/wordml" xmlns:w15="http://schemas.microsoft.com/office/word/2012/wordml" xmlns:wpg="http://schemas.microsoft.com/office/word/2010/wordprocessingGroup" xmlns:wpi="http://schemas.microsoft.com/office/word/2010/wordprocessingInk" xmlns:wne="http://schemas.microsoft.com/office/word/2006/wordml" xmlns:wps="http://schemas.microsoft.com/office/word/2010/wordprocessingShape" mc:Ignorable="w14 w15 wp14">
+<w:document xmlns:wpc="http://schemas.microsoft.com/office/word/2010/wordprocessingCanvas" xmlns:mc="http://schemas.openxmlformats.org/markup-compatibility/2006" xmlns:o="urn:schemas-microsoft-com:office:office" xmlns:r="http://schemas.openxmlformats.org/officeDocument/2006/relationships" xmlns:m="http://schemas.openxmlformats.org/officeDocument/2006/math" xmlns:v="urn:schemas-microsoft-com:vml" xmlns:wp14="http://schemas.microsoft.com/office/word/2010/wordprocessingDrawing" xmlns:wp="http://schemas.openxmlformats.org/drawingml/2006/wordprocessingDrawing" xmlns:w10="urn:schemas-microsoft-com:office:word" xmlns:w="http://schemas.openxmlformats.org/wordprocessingml/2006/main" xmlns:w14="http://schemas.microsoft.com/office/word/2010/wordml" xmlns:wpg="http://schemas.microsoft.com/office/word/2010/wordprocessingGroup" xmlns:wpi="http://schemas.microsoft.com/office/word/2010/wordprocessingInk" xmlns:wne="http://schemas.microsoft.com/office/word/2006/wordml" xmlns:wps="http://schemas.microsoft.com/office/word/2010/wordprocessingShape" mc:Ignorable="w14 wp14">
   <w:body>
     <w:p>
       <w:pPr>
@@ -33,9 +33,9 @@
         <w:pStyle w:val="ListParagraph"/>
         <w:numPr>
           <w:ilvl w:val="0"/>
-          <w:numId w:val="9"/>
+          <w:numId w:val="15"/>
         </w:numPr>
-        <w:spacing w:line="254" w:lineRule="auto"/>
+        <w:spacing w:line="252" w:lineRule="auto"/>
       </w:pPr>
       <w:r>
         <w:t xml:space="preserve">The interface </w:t>
@@ -54,9 +54,9 @@
         <w:pStyle w:val="ListParagraph"/>
         <w:numPr>
           <w:ilvl w:val="0"/>
-          <w:numId w:val="9"/>
+          <w:numId w:val="15"/>
         </w:numPr>
-        <w:spacing w:line="254" w:lineRule="auto"/>
+        <w:spacing w:line="252" w:lineRule="auto"/>
       </w:pPr>
       <w:r>
         <w:t xml:space="preserve">The interface </w:t>
@@ -75,9 +75,9 @@
         <w:pStyle w:val="ListParagraph"/>
         <w:numPr>
           <w:ilvl w:val="0"/>
-          <w:numId w:val="9"/>
+          <w:numId w:val="15"/>
         </w:numPr>
-        <w:spacing w:line="254" w:lineRule="auto"/>
+        <w:spacing w:line="252" w:lineRule="auto"/>
       </w:pPr>
       <w:r>
         <w:t xml:space="preserve">The interface </w:t>
@@ -96,9 +96,9 @@
         <w:pStyle w:val="ListParagraph"/>
         <w:numPr>
           <w:ilvl w:val="0"/>
-          <w:numId w:val="9"/>
+          <w:numId w:val="15"/>
         </w:numPr>
-        <w:spacing w:line="254" w:lineRule="auto"/>
+        <w:spacing w:line="252" w:lineRule="auto"/>
       </w:pPr>
       <w:r>
         <w:t xml:space="preserve">The class </w:t>
@@ -124,7 +124,7 @@
           <w:ilvl w:val="0"/>
           <w:numId w:val="2"/>
         </w:numPr>
-        <w:spacing w:line="254" w:lineRule="auto"/>
+        <w:spacing w:line="252" w:lineRule="auto"/>
       </w:pPr>
       <w:r>
         <w:t xml:space="preserve">All the convention registrars are collected (simply all the classes implementing </w:t>
@@ -145,7 +145,7 @@
           <w:ilvl w:val="0"/>
           <w:numId w:val="2"/>
         </w:numPr>
-        <w:spacing w:line="254" w:lineRule="auto"/>
+        <w:spacing w:line="252" w:lineRule="auto"/>
       </w:pPr>
       <w:r>
         <w:t>The composition container builder registers the log manager, the configuration manager, and the platform manager with factory export providers.</w:t>
@@ -158,7 +158,7 @@
           <w:ilvl w:val="0"/>
           <w:numId w:val="2"/>
         </w:numPr>
-        <w:spacing w:line="254" w:lineRule="auto"/>
+        <w:spacing w:line="252" w:lineRule="auto"/>
       </w:pPr>
       <w:r>
         <w:t>The composition container builder registers all application services [link] according to their metadata provided by the [</w:t>
@@ -179,7 +179,7 @@
           <w:ilvl w:val="0"/>
           <w:numId w:val="2"/>
         </w:numPr>
-        <w:spacing w:line="254" w:lineRule="auto"/>
+        <w:spacing w:line="252" w:lineRule="auto"/>
       </w:pPr>
       <w:r>
         <w:t>The composition container is built using the provided conventions.</w:t>
@@ -192,7 +192,7 @@
           <w:ilvl w:val="0"/>
           <w:numId w:val="2"/>
         </w:numPr>
-        <w:spacing w:line="254" w:lineRule="auto"/>
+        <w:spacing w:line="252" w:lineRule="auto"/>
       </w:pPr>
       <w:r>
         <w:t xml:space="preserve">And last, the composition container registers itself as the service exporting </w:t>
@@ -216,9 +216,9 @@
         <w:pStyle w:val="ListParagraph"/>
         <w:numPr>
           <w:ilvl w:val="0"/>
-          <w:numId w:val="10"/>
+          <w:numId w:val="16"/>
         </w:numPr>
-        <w:spacing w:line="254" w:lineRule="auto"/>
+        <w:spacing w:line="252" w:lineRule="auto"/>
       </w:pPr>
       <w:r>
         <w:t>There is no restriction about the number of convention registrars per assembly nor what those registrars should register. However, to keep the things under control, a registrar should not register conventions for components outside the scope of the assembly where it is defined and, also, it is recommended to have one registrar per assembly.</w:t>
@@ -229,9 +229,9 @@
         <w:pStyle w:val="ListParagraph"/>
         <w:numPr>
           <w:ilvl w:val="0"/>
-          <w:numId w:val="10"/>
+          <w:numId w:val="16"/>
         </w:numPr>
-        <w:spacing w:line="254" w:lineRule="auto"/>
+        <w:spacing w:line="252" w:lineRule="auto"/>
       </w:pPr>
       <w:r>
         <w:t>For components participating in composition, if possible, import the required services in the constructor. By using this approach it is clearly defined what is required for the component to function properly and also specific checks may be performed at the constructor level regarding imported services. However, if there are a lot of dependencies, the constructor may not be very appropriate due to an ugly signature, therefore in this case it is acceptable to use either property import or a combination of them.</w:t>
@@ -242,20 +242,18 @@
         <w:pStyle w:val="ListParagraph"/>
         <w:numPr>
           <w:ilvl w:val="0"/>
-          <w:numId w:val="10"/>
+          <w:numId w:val="16"/>
         </w:numPr>
-        <w:spacing w:line="254" w:lineRule="auto"/>
+        <w:spacing w:line="252" w:lineRule="auto"/>
       </w:pPr>
       <w:r>
         <w:t xml:space="preserve">Prefer conventions over attributes. The code becomes clearer and more concise, and the dependencies on specific </w:t>
       </w:r>
       <w:proofErr w:type="spellStart"/>
-      <w:proofErr w:type="gramStart"/>
       <w:r>
         <w:t>IoC</w:t>
       </w:r>
       <w:proofErr w:type="spellEnd"/>
-      <w:proofErr w:type="gramEnd"/>
       <w:r>
         <w:t xml:space="preserve"> containers will diminish.</w:t>
       </w:r>
@@ -275,16 +273,19 @@
       </w:r>
     </w:p>
     <w:p>
-      <w:r>
-        <w:t xml:space="preserve">Kephas provides a default composition container based on the portable MEF implementation. If a custom implementation is required for other </w:t>
-      </w:r>
-      <w:proofErr w:type="spellStart"/>
-      <w:proofErr w:type="gramStart"/>
+      <w:proofErr w:type="spellStart"/>
+      <w:r>
+        <w:t>Kephas</w:t>
+      </w:r>
+      <w:proofErr w:type="spellEnd"/>
+      <w:r>
+        <w:t xml:space="preserve"> provides a default composition container based on the portable MEF implementation. If a custom implementation is required for other </w:t>
+      </w:r>
+      <w:proofErr w:type="spellStart"/>
       <w:r>
         <w:t>IoC</w:t>
       </w:r>
       <w:proofErr w:type="spellEnd"/>
-      <w:proofErr w:type="gramEnd"/>
       <w:r>
         <w:t xml:space="preserve"> containers, please take care of the following:</w:t>
       </w:r>
@@ -294,9 +295,9 @@
         <w:pStyle w:val="ListParagraph"/>
         <w:numPr>
           <w:ilvl w:val="0"/>
-          <w:numId w:val="11"/>
+          <w:numId w:val="17"/>
         </w:numPr>
-        <w:spacing w:line="254" w:lineRule="auto"/>
+        <w:spacing w:line="252" w:lineRule="auto"/>
       </w:pPr>
       <w:r>
         <w:t xml:space="preserve">The composition container should export itself as a shared service for the </w:t>
@@ -323,9 +324,9 @@
         <w:pStyle w:val="ListParagraph"/>
         <w:numPr>
           <w:ilvl w:val="0"/>
-          <w:numId w:val="11"/>
+          <w:numId w:val="17"/>
         </w:numPr>
-        <w:spacing w:line="254" w:lineRule="auto"/>
+        <w:spacing w:line="252" w:lineRule="auto"/>
       </w:pPr>
       <w:r>
         <w:t>Use a composition container builder derived from the one provided as base, to have access to all the features it provides, including the registration of application services.</w:t>
@@ -356,7 +357,7 @@
           <w:ilvl w:val="0"/>
           <w:numId w:val="12"/>
         </w:numPr>
-        <w:spacing w:line="254" w:lineRule="auto"/>
+        <w:spacing w:line="252" w:lineRule="auto"/>
       </w:pPr>
       <w:r>
         <w:t>Define the application service contract and configure it using the [</w:t>
@@ -367,7 +368,15 @@
       </w:r>
       <w:proofErr w:type="spellEnd"/>
       <w:r>
-        <w:t>] attribute (Shared: yes/no, Allow multiple: yes/no).</w:t>
+        <w:t>] or [</w:t>
+      </w:r>
+      <w:proofErr w:type="spellStart"/>
+      <w:r>
+        <w:t>SharedAppServiceContract</w:t>
+      </w:r>
+      <w:proofErr w:type="spellEnd"/>
+      <w:r>
+        <w:t>] attributes (Allow multiple: yes/no).</w:t>
       </w:r>
     </w:p>
     <w:p>
@@ -377,7 +386,7 @@
           <w:ilvl w:val="0"/>
           <w:numId w:val="12"/>
         </w:numPr>
-        <w:spacing w:line="254" w:lineRule="auto"/>
+        <w:spacing w:line="252" w:lineRule="auto"/>
       </w:pPr>
       <w:r>
         <w:t>Implement one or more application services based on the contract defined in the step above. Note: for contracts not allowing multiple service implementations, it is a recommended practice to decorate the service implementation with the [</w:t>
@@ -398,7 +407,7 @@
           <w:ilvl w:val="0"/>
           <w:numId w:val="12"/>
         </w:numPr>
-        <w:spacing w:line="254" w:lineRule="auto"/>
+        <w:spacing w:line="252" w:lineRule="auto"/>
       </w:pPr>
       <w:r>
         <w:t>Consume the service.</w:t>
@@ -406,11 +415,11 @@
     </w:p>
     <w:p>
       <w:r>
-        <w:t>Note: By default, the application services are shared. To change this default behavior, set the lifetime of the exported service in the [</w:t>
-      </w:r>
-      <w:proofErr w:type="spellStart"/>
-      <w:r>
-        <w:t>AppServiceContract</w:t>
+        <w:t>Note: To mark application services as shared use the [</w:t>
+      </w:r>
+      <w:proofErr w:type="spellStart"/>
+      <w:r>
+        <w:t>SharedAppServiceContract</w:t>
       </w:r>
       <w:proofErr w:type="spellEnd"/>
       <w:r>
@@ -419,7 +428,15 @@
     </w:p>
     <w:p>
       <w:r>
-        <w:t>Note: Kephas registers automatically application services with the composition container, so no composition registrars are required in this case.</w:t>
+        <w:t xml:space="preserve">Note: </w:t>
+      </w:r>
+      <w:proofErr w:type="spellStart"/>
+      <w:r>
+        <w:t>Kephas</w:t>
+      </w:r>
+      <w:proofErr w:type="spellEnd"/>
+      <w:r>
+        <w:t xml:space="preserve"> registers automatically application services with the composition container, so no composition registrars are required in this case.</w:t>
       </w:r>
     </w:p>
     <w:p>
@@ -442,18 +459,17 @@
     </w:p>
     <w:p>
       <w:r>
-        <w:t>An override priority is used for services not allowing multiple implementations at the same time, to ensure a deterministic identification of the desired service.</w:t>
-      </w:r>
-      <w:r>
-        <w:t xml:space="preserve"> </w:t>
-      </w:r>
-      <w:r>
-        <w:t>The override priority attribute is applied on the service implementation.</w:t>
-      </w:r>
-    </w:p>
-    <w:p>
-      <w:r>
-        <w:t>Kephas exposes its default services either with a lowest override priority (for example for null services), or with a low priority (the rest of them), to allow an uncomplicated override, because when an override priority is not provided, the normal value is used in this case.</w:t>
+        <w:t>An override priority is used for services not allowing multiple implementations at the same time, to ensure a deterministic identification of the desired service. The override priority attribute is applied on the service implementation.</w:t>
+      </w:r>
+    </w:p>
+    <w:p>
+      <w:proofErr w:type="spellStart"/>
+      <w:r>
+        <w:t>Kephas</w:t>
+      </w:r>
+      <w:proofErr w:type="spellEnd"/>
+      <w:r>
+        <w:t xml:space="preserve"> exposes its default services either with a lowest override priority (for example for null services), or with a low priority (the rest of them), to allow an uncomplicated override, because when an override priority is not provided, the normal value is used in this case.</w:t>
       </w:r>
     </w:p>
     <w:p>
@@ -518,7 +534,6 @@
           <w:szCs w:val="19"/>
           <w:highlight w:val="black"/>
         </w:rPr>
-        <w:lastRenderedPageBreak/>
         <w:t xml:space="preserve">    </w:t>
       </w:r>
       <w:r>
@@ -581,16 +596,15 @@
           <w:highlight w:val="black"/>
         </w:rPr>
       </w:pPr>
-      <w:bookmarkStart w:id="0" w:name="_GoBack"/>
-      <w:bookmarkEnd w:id="0"/>
-      <w:r>
-        <w:rPr>
-          <w:rFonts w:ascii="Consolas" w:hAnsi="Consolas" w:cs="Consolas"/>
-          <w:color w:val="DCDCDC"/>
-          <w:sz w:val="19"/>
-          <w:szCs w:val="19"/>
-          <w:highlight w:val="black"/>
-        </w:rPr>
+      <w:r>
+        <w:rPr>
+          <w:rFonts w:ascii="Consolas" w:hAnsi="Consolas" w:cs="Consolas"/>
+          <w:color w:val="DCDCDC"/>
+          <w:sz w:val="19"/>
+          <w:szCs w:val="19"/>
+          <w:highlight w:val="black"/>
+        </w:rPr>
+        <w:lastRenderedPageBreak/>
         <w:t xml:space="preserve">    [</w:t>
       </w:r>
       <w:proofErr w:type="spellStart"/>
@@ -602,7 +616,7 @@
           <w:szCs w:val="19"/>
           <w:highlight w:val="black"/>
         </w:rPr>
-        <w:t>AppServiceContract</w:t>
+        <w:t>SharedAppServiceContract</w:t>
       </w:r>
       <w:proofErr w:type="spellEnd"/>
       <w:r>
@@ -640,7 +654,6 @@
         </w:rPr>
         <w:t xml:space="preserve">    </w:t>
       </w:r>
-      <w:proofErr w:type="gramStart"/>
       <w:r>
         <w:rPr>
           <w:rFonts w:ascii="Consolas" w:hAnsi="Consolas" w:cs="Consolas"/>
@@ -651,7 +664,6 @@
         </w:rPr>
         <w:t>public</w:t>
       </w:r>
-      <w:proofErr w:type="gramEnd"/>
       <w:r>
         <w:rPr>
           <w:rFonts w:ascii="Consolas" w:hAnsi="Consolas" w:cs="Consolas"/>
@@ -921,29 +933,7 @@
           <w:szCs w:val="19"/>
           <w:highlight w:val="black"/>
         </w:rPr>
-        <w:t>&gt;The request</w:t>
-      </w:r>
-      <w:proofErr w:type="gramStart"/>
-      <w:r>
-        <w:rPr>
-          <w:rFonts w:ascii="Consolas" w:hAnsi="Consolas" w:cs="Consolas"/>
-          <w:color w:val="57A64A"/>
-          <w:sz w:val="19"/>
-          <w:szCs w:val="19"/>
-          <w:highlight w:val="black"/>
-        </w:rPr>
-        <w:t>.&lt;</w:t>
-      </w:r>
-      <w:proofErr w:type="gramEnd"/>
-      <w:r>
-        <w:rPr>
-          <w:rFonts w:ascii="Consolas" w:hAnsi="Consolas" w:cs="Consolas"/>
-          <w:color w:val="57A64A"/>
-          <w:sz w:val="19"/>
-          <w:szCs w:val="19"/>
-          <w:highlight w:val="black"/>
-        </w:rPr>
-        <w:t>/</w:t>
+        <w:t>&gt;The request.&lt;/</w:t>
       </w:r>
       <w:proofErr w:type="spellStart"/>
       <w:r>
@@ -1000,29 +990,7 @@
           <w:szCs w:val="19"/>
           <w:highlight w:val="black"/>
         </w:rPr>
-        <w:t>/// &lt;returns&gt;The response</w:t>
-      </w:r>
-      <w:proofErr w:type="gramStart"/>
-      <w:r>
-        <w:rPr>
-          <w:rFonts w:ascii="Consolas" w:hAnsi="Consolas" w:cs="Consolas"/>
-          <w:color w:val="57A64A"/>
-          <w:sz w:val="19"/>
-          <w:szCs w:val="19"/>
-          <w:highlight w:val="black"/>
-        </w:rPr>
-        <w:t>.&lt;</w:t>
-      </w:r>
-      <w:proofErr w:type="gramEnd"/>
-      <w:r>
-        <w:rPr>
-          <w:rFonts w:ascii="Consolas" w:hAnsi="Consolas" w:cs="Consolas"/>
-          <w:color w:val="57A64A"/>
-          <w:sz w:val="19"/>
-          <w:szCs w:val="19"/>
-          <w:highlight w:val="black"/>
-        </w:rPr>
-        <w:t>/returns&gt;</w:t>
+        <w:t>/// &lt;returns&gt;The response.&lt;/returns&gt;</w:t>
       </w:r>
     </w:p>
     <w:p>
@@ -1069,21 +1037,9 @@
           <w:szCs w:val="19"/>
           <w:highlight w:val="black"/>
         </w:rPr>
-        <w:t xml:space="preserve"> </w:t>
-      </w:r>
-      <w:proofErr w:type="gramStart"/>
-      <w:r>
-        <w:rPr>
-          <w:rFonts w:ascii="Consolas" w:hAnsi="Consolas" w:cs="Consolas"/>
-          <w:color w:val="DCDCDC"/>
-          <w:sz w:val="19"/>
-          <w:szCs w:val="19"/>
-          <w:highlight w:val="black"/>
-        </w:rPr>
-        <w:t>Process(</w:t>
-      </w:r>
-      <w:proofErr w:type="spellStart"/>
-      <w:proofErr w:type="gramEnd"/>
+        <w:t xml:space="preserve"> Process(</w:t>
+      </w:r>
+      <w:proofErr w:type="spellStart"/>
       <w:r>
         <w:rPr>
           <w:rFonts w:ascii="Consolas" w:hAnsi="Consolas" w:cs="Consolas"/>
@@ -1213,29 +1169,7 @@
           <w:szCs w:val="19"/>
           <w:highlight w:val="black"/>
         </w:rPr>
-        <w:t xml:space="preserve">/// </w:t>
-      </w:r>
-      <w:proofErr w:type="gramStart"/>
-      <w:r>
-        <w:rPr>
-          <w:rFonts w:ascii="Consolas" w:hAnsi="Consolas" w:cs="Consolas"/>
-          <w:color w:val="57A64A"/>
-          <w:sz w:val="19"/>
-          <w:szCs w:val="19"/>
-          <w:highlight w:val="black"/>
-        </w:rPr>
-        <w:t>Provides</w:t>
-      </w:r>
-      <w:proofErr w:type="gramEnd"/>
-      <w:r>
-        <w:rPr>
-          <w:rFonts w:ascii="Consolas" w:hAnsi="Consolas" w:cs="Consolas"/>
-          <w:color w:val="57A64A"/>
-          <w:sz w:val="19"/>
-          <w:szCs w:val="19"/>
-          <w:highlight w:val="black"/>
-        </w:rPr>
-        <w:t xml:space="preserve"> the default implementation of the &lt;see </w:t>
+        <w:t xml:space="preserve">/// Provides the default implementation of the &lt;see </w:t>
       </w:r>
       <w:proofErr w:type="spellStart"/>
       <w:r>
@@ -1362,7 +1296,6 @@
         <w:t xml:space="preserve">    [</w:t>
       </w:r>
       <w:proofErr w:type="spellStart"/>
-      <w:proofErr w:type="gramStart"/>
       <w:r>
         <w:rPr>
           <w:rFonts w:ascii="Consolas" w:hAnsi="Consolas" w:cs="Consolas"/>
@@ -1385,7 +1318,6 @@
         <w:t>(</w:t>
       </w:r>
       <w:proofErr w:type="spellStart"/>
-      <w:proofErr w:type="gramEnd"/>
       <w:r>
         <w:rPr>
           <w:rFonts w:ascii="Consolas" w:hAnsi="Consolas" w:cs="Consolas"/>
@@ -1452,7 +1384,6 @@
         </w:rPr>
         <w:t xml:space="preserve">    </w:t>
       </w:r>
-      <w:proofErr w:type="gramStart"/>
       <w:r>
         <w:rPr>
           <w:rFonts w:ascii="Consolas" w:hAnsi="Consolas" w:cs="Consolas"/>
@@ -1463,7 +1394,6 @@
         </w:rPr>
         <w:t>public</w:t>
       </w:r>
-      <w:proofErr w:type="gramEnd"/>
       <w:r>
         <w:rPr>
           <w:rFonts w:ascii="Consolas" w:hAnsi="Consolas" w:cs="Consolas"/>
@@ -1586,17 +1516,7 @@
           <w:szCs w:val="19"/>
           <w:highlight w:val="black"/>
         </w:rPr>
-        <w:t>//</w:t>
-      </w:r>
-      <w:r>
-        <w:rPr>
-          <w:rFonts w:ascii="Consolas" w:hAnsi="Consolas" w:cs="Consolas"/>
-          <w:color w:val="57A64A"/>
-          <w:sz w:val="19"/>
-          <w:szCs w:val="19"/>
-          <w:highlight w:val="black"/>
-        </w:rPr>
-        <w:t>...</w:t>
+        <w:t>//...</w:t>
       </w:r>
     </w:p>
     <w:p>
@@ -1656,7 +1576,6 @@
         <w:t>[</w:t>
       </w:r>
       <w:proofErr w:type="spellStart"/>
-      <w:proofErr w:type="gramStart"/>
       <w:r>
         <w:t>AppServiceContract</w:t>
       </w:r>
@@ -1665,7 +1584,6 @@
         <w:t>(</w:t>
       </w:r>
       <w:proofErr w:type="spellStart"/>
-      <w:proofErr w:type="gramEnd"/>
       <w:r>
         <w:t>AllowMultiple</w:t>
       </w:r>
@@ -1718,8 +1636,9 @@
         <w:pStyle w:val="ListParagraph"/>
         <w:numPr>
           <w:ilvl w:val="0"/>
-          <w:numId w:val="13"/>
+          <w:numId w:val="18"/>
         </w:numPr>
+        <w:spacing w:line="254" w:lineRule="auto"/>
       </w:pPr>
       <w:r>
         <w:t xml:space="preserve">The attributes must implement </w:t>
@@ -1746,8 +1665,9 @@
         <w:pStyle w:val="ListParagraph"/>
         <w:numPr>
           <w:ilvl w:val="0"/>
-          <w:numId w:val="13"/>
+          <w:numId w:val="18"/>
         </w:numPr>
+        <w:spacing w:line="254" w:lineRule="auto"/>
       </w:pPr>
       <w:r>
         <w:t>The attribute type without the “Attribute” suffix will be the metadata key.</w:t>
@@ -1758,8 +1678,9 @@
         <w:pStyle w:val="ListParagraph"/>
         <w:numPr>
           <w:ilvl w:val="0"/>
-          <w:numId w:val="13"/>
+          <w:numId w:val="18"/>
         </w:numPr>
+        <w:spacing w:line="254" w:lineRule="auto"/>
       </w:pPr>
       <w:r>
         <w:t>When declaring the contract, the supported metadata attributes must be declared.</w:t>
@@ -1770,8 +1691,9 @@
         <w:pStyle w:val="ListParagraph"/>
         <w:numPr>
           <w:ilvl w:val="0"/>
-          <w:numId w:val="13"/>
+          <w:numId w:val="18"/>
         </w:numPr>
+        <w:spacing w:line="254" w:lineRule="auto"/>
       </w:pPr>
       <w:r>
         <w:t>The attributes are applied to the service implementations.</w:t>
@@ -1909,7 +1831,6 @@
           <w:szCs w:val="19"/>
           <w:highlight w:val="black"/>
         </w:rPr>
-        <w:lastRenderedPageBreak/>
         <w:t xml:space="preserve">    </w:t>
       </w:r>
       <w:r>
@@ -1984,29 +1905,7 @@
           <w:szCs w:val="19"/>
           <w:highlight w:val="black"/>
         </w:rPr>
-        <w:t>&gt;The type of the request</w:t>
-      </w:r>
-      <w:proofErr w:type="gramStart"/>
-      <w:r>
-        <w:rPr>
-          <w:rFonts w:ascii="Consolas" w:hAnsi="Consolas" w:cs="Consolas"/>
-          <w:color w:val="57A64A"/>
-          <w:sz w:val="19"/>
-          <w:szCs w:val="19"/>
-          <w:highlight w:val="black"/>
-        </w:rPr>
-        <w:t>.&lt;</w:t>
-      </w:r>
-      <w:proofErr w:type="gramEnd"/>
-      <w:r>
-        <w:rPr>
-          <w:rFonts w:ascii="Consolas" w:hAnsi="Consolas" w:cs="Consolas"/>
-          <w:color w:val="57A64A"/>
-          <w:sz w:val="19"/>
-          <w:szCs w:val="19"/>
-          <w:highlight w:val="black"/>
-        </w:rPr>
-        <w:t>/</w:t>
+        <w:t>&gt;The type of the request.&lt;/</w:t>
       </w:r>
       <w:proofErr w:type="spellStart"/>
       <w:r>
@@ -2053,10 +1952,10 @@
           <w:szCs w:val="19"/>
           <w:highlight w:val="black"/>
         </w:rPr>
+        <w:lastRenderedPageBreak/>
         <w:t xml:space="preserve">    [</w:t>
       </w:r>
       <w:proofErr w:type="spellStart"/>
-      <w:proofErr w:type="gramStart"/>
       <w:r>
         <w:rPr>
           <w:rFonts w:ascii="Consolas" w:hAnsi="Consolas" w:cs="Consolas"/>
@@ -2077,49 +1976,6 @@
           <w:highlight w:val="black"/>
         </w:rPr>
         <w:t>(</w:t>
-      </w:r>
-      <w:proofErr w:type="spellStart"/>
-      <w:proofErr w:type="gramEnd"/>
-      <w:r>
-        <w:rPr>
-          <w:rFonts w:ascii="Consolas" w:hAnsi="Consolas" w:cs="Consolas"/>
-          <w:color w:val="B8D7A3"/>
-          <w:sz w:val="19"/>
-          <w:szCs w:val="19"/>
-          <w:highlight w:val="black"/>
-        </w:rPr>
-        <w:t>AppServiceLifetime</w:t>
-      </w:r>
-      <w:r>
-        <w:rPr>
-          <w:rFonts w:ascii="Consolas" w:hAnsi="Consolas" w:cs="Consolas"/>
-          <w:color w:val="B4B4B4"/>
-          <w:sz w:val="19"/>
-          <w:szCs w:val="19"/>
-          <w:highlight w:val="black"/>
-        </w:rPr>
-        <w:t>.</w:t>
-      </w:r>
-      <w:r>
-        <w:rPr>
-          <w:rFonts w:ascii="Consolas" w:hAnsi="Consolas" w:cs="Consolas"/>
-          <w:color w:val="DCDCDC"/>
-          <w:sz w:val="19"/>
-          <w:szCs w:val="19"/>
-          <w:highlight w:val="black"/>
-        </w:rPr>
-        <w:t>Instance</w:t>
-      </w:r>
-      <w:proofErr w:type="spellEnd"/>
-      <w:r>
-        <w:rPr>
-          <w:rFonts w:ascii="Consolas" w:hAnsi="Consolas" w:cs="Consolas"/>
-          <w:color w:val="DCDCDC"/>
-          <w:sz w:val="19"/>
-          <w:szCs w:val="19"/>
-          <w:highlight w:val="black"/>
-        </w:rPr>
-        <w:t xml:space="preserve">, </w:t>
       </w:r>
       <w:proofErr w:type="spellStart"/>
       <w:r>
@@ -2314,7 +2170,6 @@
         </w:rPr>
         <w:t xml:space="preserve">    </w:t>
       </w:r>
-      <w:proofErr w:type="gramStart"/>
       <w:r>
         <w:rPr>
           <w:rFonts w:ascii="Consolas" w:hAnsi="Consolas" w:cs="Consolas"/>
@@ -2325,7 +2180,6 @@
         </w:rPr>
         <w:t>public</w:t>
       </w:r>
-      <w:proofErr w:type="gramEnd"/>
       <w:r>
         <w:rPr>
           <w:rFonts w:ascii="Consolas" w:hAnsi="Consolas" w:cs="Consolas"/>
@@ -2478,21 +2332,20 @@
         <w:pStyle w:val="Heading2"/>
       </w:pPr>
       <w:r>
-        <w:t>Generic application service</w:t>
-      </w:r>
-      <w:r>
-        <w:t xml:space="preserve"> contract</w:t>
-      </w:r>
-      <w:r>
-        <w:t>s</w:t>
-      </w:r>
-    </w:p>
-    <w:p>
-      <w:r>
-        <w:t xml:space="preserve">When exposing generic application service contracts, Kephas will </w:t>
-      </w:r>
-      <w:r>
-        <w:t xml:space="preserve">export the parts using the generic interface, unless a </w:t>
+        <w:t>Generic application service contracts</w:t>
+      </w:r>
+    </w:p>
+    <w:p>
+      <w:r>
+        <w:t xml:space="preserve">When exposing generic application service contracts, </w:t>
+      </w:r>
+      <w:proofErr w:type="spellStart"/>
+      <w:r>
+        <w:t>Kephas</w:t>
+      </w:r>
+      <w:proofErr w:type="spellEnd"/>
+      <w:r>
+        <w:t xml:space="preserve"> will export the parts using the generic interface, unless a </w:t>
       </w:r>
       <w:proofErr w:type="spellStart"/>
       <w:r>
@@ -2500,21 +2353,12 @@
       </w:r>
       <w:proofErr w:type="spellEnd"/>
       <w:r>
-        <w:t xml:space="preserve"> is specified in the metadata</w:t>
-      </w:r>
-      <w:r>
-        <w:t>.</w:t>
-      </w:r>
-    </w:p>
-    <w:p>
-      <w:r>
-        <w:t>Example</w:t>
-      </w:r>
-      <w:r>
-        <w:t xml:space="preserve"> of generic export contract type</w:t>
-      </w:r>
-      <w:r>
-        <w:t>:</w:t>
+        <w:t xml:space="preserve"> is specified in the metadata.</w:t>
+      </w:r>
+    </w:p>
+    <w:p>
+      <w:r>
+        <w:t>Example of generic export contract type:</w:t>
       </w:r>
     </w:p>
     <w:p>
@@ -2718,29 +2562,7 @@
           <w:szCs w:val="19"/>
           <w:highlight w:val="black"/>
         </w:rPr>
-        <w:t>&gt;The type of the request</w:t>
-      </w:r>
-      <w:proofErr w:type="gramStart"/>
-      <w:r>
-        <w:rPr>
-          <w:rFonts w:ascii="Consolas" w:hAnsi="Consolas" w:cs="Consolas"/>
-          <w:color w:val="57A64A"/>
-          <w:sz w:val="19"/>
-          <w:szCs w:val="19"/>
-          <w:highlight w:val="black"/>
-        </w:rPr>
-        <w:t>.&lt;</w:t>
-      </w:r>
-      <w:proofErr w:type="gramEnd"/>
-      <w:r>
-        <w:rPr>
-          <w:rFonts w:ascii="Consolas" w:hAnsi="Consolas" w:cs="Consolas"/>
-          <w:color w:val="57A64A"/>
-          <w:sz w:val="19"/>
-          <w:szCs w:val="19"/>
-          <w:highlight w:val="black"/>
-        </w:rPr>
-        <w:t>/</w:t>
+        <w:t>&gt;The type of the request.&lt;/</w:t>
       </w:r>
       <w:proofErr w:type="spellStart"/>
       <w:r>
@@ -2790,7 +2612,6 @@
         <w:t xml:space="preserve">    [</w:t>
       </w:r>
       <w:proofErr w:type="spellStart"/>
-      <w:proofErr w:type="gramStart"/>
       <w:r>
         <w:rPr>
           <w:rFonts w:ascii="Consolas" w:hAnsi="Consolas" w:cs="Consolas"/>
@@ -2810,50 +2631,7 @@
           <w:szCs w:val="19"/>
           <w:highlight w:val="black"/>
         </w:rPr>
-        <w:t>(</w:t>
-      </w:r>
-      <w:proofErr w:type="spellStart"/>
-      <w:proofErr w:type="gramEnd"/>
-      <w:r>
-        <w:rPr>
-          <w:rFonts w:ascii="Consolas" w:hAnsi="Consolas" w:cs="Consolas"/>
-          <w:color w:val="B8D7A3"/>
-          <w:sz w:val="19"/>
-          <w:szCs w:val="19"/>
-          <w:highlight w:val="black"/>
-        </w:rPr>
-        <w:t>AppServiceLifetime</w:t>
-      </w:r>
-      <w:r>
-        <w:rPr>
-          <w:rFonts w:ascii="Consolas" w:hAnsi="Consolas" w:cs="Consolas"/>
-          <w:color w:val="B4B4B4"/>
-          <w:sz w:val="19"/>
-          <w:szCs w:val="19"/>
-          <w:highlight w:val="black"/>
-        </w:rPr>
-        <w:t>.</w:t>
-      </w:r>
-      <w:r>
-        <w:rPr>
-          <w:rFonts w:ascii="Consolas" w:hAnsi="Consolas" w:cs="Consolas"/>
-          <w:color w:val="DCDCDC"/>
-          <w:sz w:val="19"/>
-          <w:szCs w:val="19"/>
-          <w:highlight w:val="black"/>
-        </w:rPr>
-        <w:t>Instance</w:t>
-      </w:r>
-      <w:proofErr w:type="spellEnd"/>
-      <w:r>
-        <w:rPr>
-          <w:rFonts w:ascii="Consolas" w:hAnsi="Consolas" w:cs="Consolas"/>
-          <w:color w:val="DCDCDC"/>
-          <w:sz w:val="19"/>
-          <w:szCs w:val="19"/>
-          <w:highlight w:val="black"/>
-        </w:rPr>
-        <w:t>)]</w:t>
+        <w:t>]</w:t>
       </w:r>
     </w:p>
     <w:p>
@@ -2880,7 +2658,6 @@
         </w:rPr>
         <w:t xml:space="preserve">    </w:t>
       </w:r>
-      <w:proofErr w:type="gramStart"/>
       <w:r>
         <w:rPr>
           <w:rFonts w:ascii="Consolas" w:hAnsi="Consolas" w:cs="Consolas"/>
@@ -2891,7 +2668,6 @@
         </w:rPr>
         <w:t>public</w:t>
       </w:r>
-      <w:proofErr w:type="gramEnd"/>
       <w:r>
         <w:rPr>
           <w:rFonts w:ascii="Consolas" w:hAnsi="Consolas" w:cs="Consolas"/>
@@ -3041,13 +2817,7 @@
     </w:p>
     <w:p>
       <w:r>
-        <w:t xml:space="preserve">In this example, the request handlers are </w:t>
-      </w:r>
-      <w:r>
-        <w:t>exporting using</w:t>
-      </w:r>
-      <w:r>
-        <w:t xml:space="preserve"> the generic </w:t>
+        <w:t xml:space="preserve">In this example, the request handlers are exporting using the generic </w:t>
       </w:r>
       <w:proofErr w:type="spellStart"/>
       <w:r>
@@ -3055,10 +2825,7 @@
       </w:r>
       <w:proofErr w:type="spellEnd"/>
       <w:r>
-        <w:t xml:space="preserve"> </w:t>
-      </w:r>
-      <w:r>
-        <w:t>contract type.</w:t>
+        <w:t xml:space="preserve"> contract type.</w:t>
       </w:r>
     </w:p>
     <w:p>
@@ -3195,7 +2962,6 @@
         </w:rPr>
         <w:t xml:space="preserve">    </w:t>
       </w:r>
-      <w:proofErr w:type="gramStart"/>
       <w:r>
         <w:rPr>
           <w:rFonts w:ascii="Consolas" w:hAnsi="Consolas" w:cs="Consolas"/>
@@ -3206,7 +2972,6 @@
         </w:rPr>
         <w:t>public</w:t>
       </w:r>
-      <w:proofErr w:type="gramEnd"/>
       <w:r>
         <w:rPr>
           <w:rFonts w:ascii="Consolas" w:hAnsi="Consolas" w:cs="Consolas"/>
@@ -3516,29 +3281,7 @@
           <w:szCs w:val="19"/>
           <w:highlight w:val="black"/>
         </w:rPr>
-        <w:t>&gt;The type of the request</w:t>
-      </w:r>
-      <w:proofErr w:type="gramStart"/>
-      <w:r>
-        <w:rPr>
-          <w:rFonts w:ascii="Consolas" w:hAnsi="Consolas" w:cs="Consolas"/>
-          <w:color w:val="57A64A"/>
-          <w:sz w:val="19"/>
-          <w:szCs w:val="19"/>
-          <w:highlight w:val="black"/>
-        </w:rPr>
-        <w:t>.&lt;</w:t>
-      </w:r>
-      <w:proofErr w:type="gramEnd"/>
-      <w:r>
-        <w:rPr>
-          <w:rFonts w:ascii="Consolas" w:hAnsi="Consolas" w:cs="Consolas"/>
-          <w:color w:val="57A64A"/>
-          <w:sz w:val="19"/>
-          <w:szCs w:val="19"/>
-          <w:highlight w:val="black"/>
-        </w:rPr>
-        <w:t>/</w:t>
+        <w:t>&gt;The type of the request.&lt;/</w:t>
       </w:r>
       <w:proofErr w:type="spellStart"/>
       <w:r>
@@ -3588,7 +3331,6 @@
         <w:t xml:space="preserve">    [</w:t>
       </w:r>
       <w:proofErr w:type="spellStart"/>
-      <w:proofErr w:type="gramStart"/>
       <w:r>
         <w:rPr>
           <w:rFonts w:ascii="Consolas" w:hAnsi="Consolas" w:cs="Consolas"/>
@@ -3609,49 +3351,6 @@
           <w:highlight w:val="black"/>
         </w:rPr>
         <w:t>(</w:t>
-      </w:r>
-      <w:proofErr w:type="spellStart"/>
-      <w:proofErr w:type="gramEnd"/>
-      <w:r>
-        <w:rPr>
-          <w:rFonts w:ascii="Consolas" w:hAnsi="Consolas" w:cs="Consolas"/>
-          <w:color w:val="B8D7A3"/>
-          <w:sz w:val="19"/>
-          <w:szCs w:val="19"/>
-          <w:highlight w:val="black"/>
-        </w:rPr>
-        <w:t>AppServiceLifetime</w:t>
-      </w:r>
-      <w:r>
-        <w:rPr>
-          <w:rFonts w:ascii="Consolas" w:hAnsi="Consolas" w:cs="Consolas"/>
-          <w:color w:val="B4B4B4"/>
-          <w:sz w:val="19"/>
-          <w:szCs w:val="19"/>
-          <w:highlight w:val="black"/>
-        </w:rPr>
-        <w:t>.</w:t>
-      </w:r>
-      <w:r>
-        <w:rPr>
-          <w:rFonts w:ascii="Consolas" w:hAnsi="Consolas" w:cs="Consolas"/>
-          <w:color w:val="DCDCDC"/>
-          <w:sz w:val="19"/>
-          <w:szCs w:val="19"/>
-          <w:highlight w:val="black"/>
-        </w:rPr>
-        <w:t>Instance</w:t>
-      </w:r>
-      <w:proofErr w:type="spellEnd"/>
-      <w:r>
-        <w:rPr>
-          <w:rFonts w:ascii="Consolas" w:hAnsi="Consolas" w:cs="Consolas"/>
-          <w:color w:val="DCDCDC"/>
-          <w:sz w:val="19"/>
-          <w:szCs w:val="19"/>
-          <w:highlight w:val="black"/>
-        </w:rPr>
-        <w:t xml:space="preserve">, </w:t>
       </w:r>
       <w:proofErr w:type="spellStart"/>
       <w:r>
@@ -3782,7 +3481,6 @@
         </w:rPr>
         <w:t xml:space="preserve"> </w:t>
       </w:r>
-      <w:proofErr w:type="gramStart"/>
       <w:r>
         <w:rPr>
           <w:rFonts w:ascii="Consolas" w:hAnsi="Consolas" w:cs="Consolas"/>
@@ -3801,18 +3499,7 @@
           <w:szCs w:val="19"/>
           <w:highlight w:val="black"/>
         </w:rPr>
-        <w:t>[</w:t>
-      </w:r>
-      <w:proofErr w:type="gramEnd"/>
-      <w:r>
-        <w:rPr>
-          <w:rFonts w:ascii="Consolas" w:hAnsi="Consolas" w:cs="Consolas"/>
-          <w:color w:val="DCDCDC"/>
-          <w:sz w:val="19"/>
-          <w:szCs w:val="19"/>
-          <w:highlight w:val="black"/>
-        </w:rPr>
-        <w:t xml:space="preserve">] { </w:t>
+        <w:t xml:space="preserve">[] { </w:t>
       </w:r>
       <w:proofErr w:type="spellStart"/>
       <w:r>
@@ -3926,7 +3613,6 @@
         <w:t xml:space="preserve"> </w:t>
       </w:r>
       <w:proofErr w:type="spellStart"/>
-      <w:proofErr w:type="gramStart"/>
       <w:r>
         <w:rPr>
           <w:rFonts w:ascii="Consolas" w:hAnsi="Consolas" w:cs="Consolas"/>
@@ -3949,7 +3635,6 @@
         <w:t>(</w:t>
       </w:r>
       <w:proofErr w:type="spellStart"/>
-      <w:proofErr w:type="gramEnd"/>
       <w:r>
         <w:rPr>
           <w:rFonts w:ascii="Consolas" w:hAnsi="Consolas" w:cs="Consolas"/>
@@ -3996,7 +3681,6 @@
         </w:rPr>
         <w:t xml:space="preserve">    </w:t>
       </w:r>
-      <w:proofErr w:type="gramStart"/>
       <w:r>
         <w:rPr>
           <w:rFonts w:ascii="Consolas" w:hAnsi="Consolas" w:cs="Consolas"/>
@@ -4007,7 +3691,6 @@
         </w:rPr>
         <w:t>public</w:t>
       </w:r>
-      <w:proofErr w:type="gramEnd"/>
       <w:r>
         <w:rPr>
           <w:rFonts w:ascii="Consolas" w:hAnsi="Consolas" w:cs="Consolas"/>
@@ -4129,7 +3812,6 @@
         </w:rPr>
         <w:t xml:space="preserve">        </w:t>
       </w:r>
-      <w:proofErr w:type="gramStart"/>
       <w:r>
         <w:rPr>
           <w:rFonts w:ascii="Consolas" w:hAnsi="Consolas" w:cs="Consolas"/>
@@ -4140,7 +3822,6 @@
         </w:rPr>
         <w:t>where</w:t>
       </w:r>
-      <w:proofErr w:type="gramEnd"/>
       <w:r>
         <w:rPr>
           <w:rFonts w:ascii="Consolas" w:hAnsi="Consolas" w:cs="Consolas"/>
@@ -4247,10 +3928,7 @@
       </w:r>
       <w:proofErr w:type="spellEnd"/>
       <w:r>
-        <w:t xml:space="preserve"> contract type</w:t>
-      </w:r>
-      <w:r>
-        <w:t>, so that all of them can be collected by the composition using the non-generic contract, and later decisions may be taken based on the generic type metadata.</w:t>
+        <w:t xml:space="preserve"> contract type, so that all of them can be collected by the composition using the non-generic contract, and later decisions may be taken based on the generic type metadata.</w:t>
       </w:r>
     </w:p>
     <w:p>
@@ -4263,7 +3941,15 @@
       </w:r>
       <w:proofErr w:type="spellEnd"/>
       <w:r>
-        <w:t xml:space="preserve"> declaration, Kephas collects also from the service implementations the actual generic types and adds them to the existing composition metadata. The following rules are applies:</w:t>
+        <w:t xml:space="preserve"> declaration, </w:t>
+      </w:r>
+      <w:proofErr w:type="spellStart"/>
+      <w:r>
+        <w:t>Kephas</w:t>
+      </w:r>
+      <w:proofErr w:type="spellEnd"/>
+      <w:r>
+        <w:t xml:space="preserve"> collects also from the service implementations the actual generic types and adds them to the existing composition metadata. The following rules are applies:</w:t>
       </w:r>
     </w:p>
     <w:p>
@@ -4271,8 +3957,9 @@
         <w:pStyle w:val="ListParagraph"/>
         <w:numPr>
           <w:ilvl w:val="0"/>
-          <w:numId w:val="14"/>
+          <w:numId w:val="19"/>
         </w:numPr>
+        <w:spacing w:line="254" w:lineRule="auto"/>
       </w:pPr>
       <w:r>
         <w:t>The actual generic parameter is the metadata value.</w:t>
@@ -4283,12 +3970,456 @@
         <w:pStyle w:val="ListParagraph"/>
         <w:numPr>
           <w:ilvl w:val="0"/>
-          <w:numId w:val="14"/>
+          <w:numId w:val="19"/>
         </w:numPr>
+        <w:spacing w:line="254" w:lineRule="auto"/>
       </w:pPr>
       <w:r>
         <w:t>The adjusted name of the generic parameter is the metadata key. The adjusted name is obtained by stripping the leading “T”, if specified, and appending “Type”, if not already there.</w:t>
       </w:r>
+    </w:p>
+    <w:p>
+      <w:pPr>
+        <w:pStyle w:val="Heading1"/>
+      </w:pPr>
+      <w:r>
+        <w:lastRenderedPageBreak/>
+        <w:t xml:space="preserve">The </w:t>
+      </w:r>
+      <w:proofErr w:type="spellStart"/>
+      <w:r>
+        <w:t>Kephas</w:t>
+      </w:r>
+      <w:proofErr w:type="spellEnd"/>
+      <w:r>
+        <w:t xml:space="preserve"> Model</w:t>
+      </w:r>
+    </w:p>
+    <w:p>
+      <w:pPr>
+        <w:pStyle w:val="Heading2"/>
+      </w:pPr>
+      <w:r>
+        <w:t>Model element contracts</w:t>
+      </w:r>
+    </w:p>
+    <w:p>
+      <w:pPr>
+        <w:pStyle w:val="ListParagraph"/>
+        <w:numPr>
+          <w:ilvl w:val="0"/>
+          <w:numId w:val="20"/>
+        </w:numPr>
+        <w:spacing w:line="254" w:lineRule="auto"/>
+      </w:pPr>
+      <w:proofErr w:type="spellStart"/>
+      <w:r>
+        <w:t>INamedElement</w:t>
+      </w:r>
+      <w:proofErr w:type="spellEnd"/>
+    </w:p>
+    <w:p>
+      <w:pPr>
+        <w:pStyle w:val="ListParagraph"/>
+        <w:numPr>
+          <w:ilvl w:val="0"/>
+          <w:numId w:val="20"/>
+        </w:numPr>
+        <w:spacing w:line="254" w:lineRule="auto"/>
+      </w:pPr>
+      <w:proofErr w:type="spellStart"/>
+      <w:r>
+        <w:t>IModelDimension</w:t>
+      </w:r>
+      <w:proofErr w:type="spellEnd"/>
+    </w:p>
+    <w:p>
+      <w:pPr>
+        <w:pStyle w:val="ListParagraph"/>
+        <w:numPr>
+          <w:ilvl w:val="0"/>
+          <w:numId w:val="20"/>
+        </w:numPr>
+        <w:spacing w:line="254" w:lineRule="auto"/>
+      </w:pPr>
+      <w:proofErr w:type="spellStart"/>
+      <w:r>
+        <w:t>IModelDimensionElement</w:t>
+      </w:r>
+      <w:proofErr w:type="spellEnd"/>
+    </w:p>
+    <w:p>
+      <w:pPr>
+        <w:pStyle w:val="ListParagraph"/>
+        <w:numPr>
+          <w:ilvl w:val="0"/>
+          <w:numId w:val="20"/>
+        </w:numPr>
+        <w:spacing w:line="254" w:lineRule="auto"/>
+      </w:pPr>
+      <w:proofErr w:type="spellStart"/>
+      <w:r>
+        <w:t>IModelProjection</w:t>
+      </w:r>
+      <w:proofErr w:type="spellEnd"/>
+    </w:p>
+    <w:p>
+      <w:pPr>
+        <w:pStyle w:val="ListParagraph"/>
+        <w:numPr>
+          <w:ilvl w:val="0"/>
+          <w:numId w:val="20"/>
+        </w:numPr>
+        <w:spacing w:line="254" w:lineRule="auto"/>
+      </w:pPr>
+      <w:proofErr w:type="spellStart"/>
+      <w:r>
+        <w:t>IModelSpace</w:t>
+      </w:r>
+      <w:proofErr w:type="spellEnd"/>
+    </w:p>
+    <w:p>
+      <w:pPr>
+        <w:pStyle w:val="ListParagraph"/>
+        <w:numPr>
+          <w:ilvl w:val="0"/>
+          <w:numId w:val="20"/>
+        </w:numPr>
+        <w:spacing w:line="254" w:lineRule="auto"/>
+      </w:pPr>
+      <w:proofErr w:type="spellStart"/>
+      <w:r>
+        <w:t>IModelElement</w:t>
+      </w:r>
+      <w:proofErr w:type="spellEnd"/>
+    </w:p>
+    <w:p>
+      <w:pPr>
+        <w:pStyle w:val="ListParagraph"/>
+        <w:numPr>
+          <w:ilvl w:val="0"/>
+          <w:numId w:val="20"/>
+        </w:numPr>
+        <w:spacing w:line="254" w:lineRule="auto"/>
+      </w:pPr>
+      <w:proofErr w:type="spellStart"/>
+      <w:r>
+        <w:t>IAttribute</w:t>
+      </w:r>
+      <w:proofErr w:type="spellEnd"/>
+    </w:p>
+    <w:p>
+      <w:pPr>
+        <w:pStyle w:val="ListParagraph"/>
+        <w:numPr>
+          <w:ilvl w:val="0"/>
+          <w:numId w:val="20"/>
+        </w:numPr>
+        <w:spacing w:line="254" w:lineRule="auto"/>
+      </w:pPr>
+      <w:proofErr w:type="spellStart"/>
+      <w:r>
+        <w:t>IClassifier</w:t>
+      </w:r>
+      <w:proofErr w:type="spellEnd"/>
+    </w:p>
+    <w:p>
+      <w:pPr>
+        <w:pStyle w:val="ListParagraph"/>
+        <w:numPr>
+          <w:ilvl w:val="0"/>
+          <w:numId w:val="20"/>
+        </w:numPr>
+        <w:spacing w:line="254" w:lineRule="auto"/>
+      </w:pPr>
+      <w:proofErr w:type="spellStart"/>
+      <w:r>
+        <w:t>IProperty</w:t>
+      </w:r>
+      <w:proofErr w:type="spellEnd"/>
+    </w:p>
+    <w:p>
+      <w:pPr>
+        <w:pStyle w:val="Heading2"/>
+      </w:pPr>
+      <w:r>
+        <w:t>Model dimensions</w:t>
+      </w:r>
+    </w:p>
+    <w:p>
+      <w:pPr>
+        <w:pStyle w:val="ListParagraph"/>
+        <w:numPr>
+          <w:ilvl w:val="0"/>
+          <w:numId w:val="21"/>
+        </w:numPr>
+        <w:spacing w:line="254" w:lineRule="auto"/>
+      </w:pPr>
+      <w:proofErr w:type="spellStart"/>
+      <w:r>
+        <w:t>AppLayer</w:t>
+      </w:r>
+      <w:proofErr w:type="spellEnd"/>
+    </w:p>
+    <w:p>
+      <w:pPr>
+        <w:pStyle w:val="ListParagraph"/>
+        <w:numPr>
+          <w:ilvl w:val="0"/>
+          <w:numId w:val="21"/>
+        </w:numPr>
+        <w:spacing w:line="254" w:lineRule="auto"/>
+      </w:pPr>
+      <w:r>
+        <w:t>Module</w:t>
+      </w:r>
+    </w:p>
+    <w:p>
+      <w:pPr>
+        <w:pStyle w:val="ListParagraph"/>
+        <w:numPr>
+          <w:ilvl w:val="0"/>
+          <w:numId w:val="21"/>
+        </w:numPr>
+        <w:spacing w:line="254" w:lineRule="auto"/>
+      </w:pPr>
+      <w:r>
+        <w:t>Scope</w:t>
+      </w:r>
+    </w:p>
+    <w:p>
+      <w:pPr>
+        <w:pStyle w:val="ListParagraph"/>
+        <w:numPr>
+          <w:ilvl w:val="0"/>
+          <w:numId w:val="21"/>
+        </w:numPr>
+        <w:spacing w:line="254" w:lineRule="auto"/>
+      </w:pPr>
+      <w:r>
+        <w:t>Aspect</w:t>
+      </w:r>
+    </w:p>
+    <w:p>
+      <w:pPr>
+        <w:pStyle w:val="Heading2"/>
+      </w:pPr>
+      <w:r>
+        <w:t>Factories</w:t>
+      </w:r>
+    </w:p>
+    <w:p>
+      <w:r>
+        <w:t>Factory namespace</w:t>
+      </w:r>
+    </w:p>
+    <w:p>
+      <w:proofErr w:type="spellStart"/>
+      <w:r>
+        <w:t>IModelSpaceProvider</w:t>
+      </w:r>
+      <w:proofErr w:type="spellEnd"/>
+      <w:r>
+        <w:t>: shared application service contract for providing a model space.</w:t>
+      </w:r>
+    </w:p>
+    <w:p>
+      <w:proofErr w:type="spellStart"/>
+      <w:r>
+        <w:t>IElementFactory</w:t>
+      </w:r>
+      <w:proofErr w:type="spellEnd"/>
+      <w:r>
+        <w:t>: shared application service contract for creating elements of the model.</w:t>
+      </w:r>
+    </w:p>
+    <w:p>
+      <w:r>
+        <w:t xml:space="preserve">Base factory abstract class: </w:t>
+      </w:r>
+      <w:proofErr w:type="spellStart"/>
+      <w:r>
+        <w:t>ElementFactoryBase</w:t>
+      </w:r>
+      <w:proofErr w:type="spellEnd"/>
+      <w:r>
+        <w:t>.</w:t>
+      </w:r>
+    </w:p>
+    <w:p>
+      <w:pPr>
+        <w:pStyle w:val="ListParagraph"/>
+        <w:numPr>
+          <w:ilvl w:val="0"/>
+          <w:numId w:val="22"/>
+        </w:numPr>
+        <w:spacing w:line="254" w:lineRule="auto"/>
+      </w:pPr>
+      <w:proofErr w:type="spellStart"/>
+      <w:r>
+        <w:t>TryGetElementConstructorInfo</w:t>
+      </w:r>
+      <w:proofErr w:type="spellEnd"/>
+      <w:r>
+        <w:t>: Based on the provided native element, tries to create a structure for creating the model element. If null is returned, the factory cannot create an element.</w:t>
+      </w:r>
+    </w:p>
+    <w:p>
+      <w:pPr>
+        <w:pStyle w:val="ListParagraph"/>
+        <w:numPr>
+          <w:ilvl w:val="0"/>
+          <w:numId w:val="22"/>
+        </w:numPr>
+        <w:spacing w:line="254" w:lineRule="auto"/>
+      </w:pPr>
+      <w:proofErr w:type="spellStart"/>
+      <w:r>
+        <w:t>CreateElement</w:t>
+      </w:r>
+      <w:proofErr w:type="spellEnd"/>
+      <w:r>
+        <w:t>: creates an element based on the provided constructor information.</w:t>
+      </w:r>
+    </w:p>
+    <w:p>
+      <w:proofErr w:type="spellStart"/>
+      <w:r>
+        <w:t>ModelDimensionFactory</w:t>
+      </w:r>
+      <w:proofErr w:type="spellEnd"/>
+      <w:r>
+        <w:t>: factory for model dimensions.</w:t>
+      </w:r>
+    </w:p>
+    <w:p>
+      <w:pPr>
+        <w:pStyle w:val="Heading2"/>
+      </w:pPr>
+      <w:r>
+        <w:t>Configuring elements</w:t>
+      </w:r>
+    </w:p>
+    <w:p>
+      <w:r>
+        <w:t>Configuration namespace</w:t>
+      </w:r>
+    </w:p>
+    <w:p>
+      <w:r>
+        <w:t>Once an element is created, using registered configurators the element can be configured.</w:t>
+      </w:r>
+    </w:p>
+    <w:p>
+      <w:proofErr w:type="spellStart"/>
+      <w:r>
+        <w:t>IElementConfigurator</w:t>
+      </w:r>
+      <w:proofErr w:type="spellEnd"/>
+      <w:r>
+        <w:t>: shared application service contract for configuring an element.</w:t>
+      </w:r>
+    </w:p>
+    <w:p>
+      <w:pPr>
+        <w:pStyle w:val="ListParagraph"/>
+        <w:numPr>
+          <w:ilvl w:val="0"/>
+          <w:numId w:val="23"/>
+        </w:numPr>
+        <w:spacing w:line="254" w:lineRule="auto"/>
+      </w:pPr>
+      <w:proofErr w:type="spellStart"/>
+      <w:r>
+        <w:t>TNativeElement</w:t>
+      </w:r>
+      <w:proofErr w:type="spellEnd"/>
+      <w:r>
+        <w:t>: the native type used for configuration.</w:t>
+      </w:r>
+    </w:p>
+    <w:p>
+      <w:pPr>
+        <w:pStyle w:val="ListParagraph"/>
+        <w:numPr>
+          <w:ilvl w:val="0"/>
+          <w:numId w:val="23"/>
+        </w:numPr>
+        <w:spacing w:line="254" w:lineRule="auto"/>
+      </w:pPr>
+      <w:proofErr w:type="spellStart"/>
+      <w:r>
+        <w:t>TRealConfigurator</w:t>
+      </w:r>
+      <w:proofErr w:type="spellEnd"/>
+      <w:r>
+        <w:t>: the real  configurator type.</w:t>
+      </w:r>
+    </w:p>
+    <w:p>
+      <w:proofErr w:type="spellStart"/>
+      <w:r>
+        <w:t>IConfigurableElement</w:t>
+      </w:r>
+      <w:proofErr w:type="spellEnd"/>
+    </w:p>
+    <w:p>
+      <w:pPr>
+        <w:pStyle w:val="Heading2"/>
+      </w:pPr>
+      <w:r>
+        <w:t>Model elements</w:t>
+      </w:r>
+    </w:p>
+    <w:p>
+      <w:pPr>
+        <w:pStyle w:val="ListParagraph"/>
+        <w:numPr>
+          <w:ilvl w:val="0"/>
+          <w:numId w:val="24"/>
+        </w:numPr>
+        <w:spacing w:line="254" w:lineRule="auto"/>
+      </w:pPr>
+      <w:proofErr w:type="spellStart"/>
+      <w:r>
+        <w:t>NamedElementBase</w:t>
+      </w:r>
+      <w:proofErr w:type="spellEnd"/>
+    </w:p>
+    <w:p>
+      <w:pPr>
+        <w:pStyle w:val="ListParagraph"/>
+        <w:numPr>
+          <w:ilvl w:val="0"/>
+          <w:numId w:val="24"/>
+        </w:numPr>
+        <w:spacing w:line="254" w:lineRule="auto"/>
+      </w:pPr>
+      <w:proofErr w:type="spellStart"/>
+      <w:r>
+        <w:lastRenderedPageBreak/>
+        <w:t>ModelElementBase</w:t>
+      </w:r>
+      <w:proofErr w:type="spellEnd"/>
+    </w:p>
+    <w:p>
+      <w:pPr>
+        <w:pStyle w:val="ListParagraph"/>
+        <w:numPr>
+          <w:ilvl w:val="0"/>
+          <w:numId w:val="24"/>
+        </w:numPr>
+        <w:spacing w:line="254" w:lineRule="auto"/>
+      </w:pPr>
+      <w:proofErr w:type="spellStart"/>
+      <w:r>
+        <w:t>ModelDimension</w:t>
+      </w:r>
+      <w:proofErr w:type="spellEnd"/>
+    </w:p>
+    <w:p>
+      <w:bookmarkStart w:id="0" w:name="_GoBack"/>
+      <w:bookmarkEnd w:id="0"/>
     </w:p>
     <w:sectPr>
       <w:pgSz w:w="12240" w:h="15840"/>
@@ -4301,8 +4432,121 @@
 </file>
 
 <file path=word/numbering.xml><?xml version="1.0" encoding="utf-8"?>
-<w:numbering xmlns:wpc="http://schemas.microsoft.com/office/word/2010/wordprocessingCanvas" xmlns:mc="http://schemas.openxmlformats.org/markup-compatibility/2006" xmlns:o="urn:schemas-microsoft-com:office:office" xmlns:r="http://schemas.openxmlformats.org/officeDocument/2006/relationships" xmlns:m="http://schemas.openxmlformats.org/officeDocument/2006/math" xmlns:v="urn:schemas-microsoft-com:vml" xmlns:wp14="http://schemas.microsoft.com/office/word/2010/wordprocessingDrawing" xmlns:wp="http://schemas.openxmlformats.org/drawingml/2006/wordprocessingDrawing" xmlns:w10="urn:schemas-microsoft-com:office:word" xmlns:w="http://schemas.openxmlformats.org/wordprocessingml/2006/main" xmlns:w14="http://schemas.microsoft.com/office/word/2010/wordml" xmlns:w15="http://schemas.microsoft.com/office/word/2012/wordml" xmlns:wpg="http://schemas.microsoft.com/office/word/2010/wordprocessingGroup" xmlns:wpi="http://schemas.microsoft.com/office/word/2010/wordprocessingInk" xmlns:wne="http://schemas.microsoft.com/office/word/2006/wordml" xmlns:wps="http://schemas.microsoft.com/office/word/2010/wordprocessingShape" mc:Ignorable="w14 w15 wp14">
+<w:numbering xmlns:wpc="http://schemas.microsoft.com/office/word/2010/wordprocessingCanvas" xmlns:mc="http://schemas.openxmlformats.org/markup-compatibility/2006" xmlns:o="urn:schemas-microsoft-com:office:office" xmlns:r="http://schemas.openxmlformats.org/officeDocument/2006/relationships" xmlns:m="http://schemas.openxmlformats.org/officeDocument/2006/math" xmlns:v="urn:schemas-microsoft-com:vml" xmlns:wp14="http://schemas.microsoft.com/office/word/2010/wordprocessingDrawing" xmlns:wp="http://schemas.openxmlformats.org/drawingml/2006/wordprocessingDrawing" xmlns:w10="urn:schemas-microsoft-com:office:word" xmlns:w="http://schemas.openxmlformats.org/wordprocessingml/2006/main" xmlns:w14="http://schemas.microsoft.com/office/word/2010/wordml" xmlns:wpg="http://schemas.microsoft.com/office/word/2010/wordprocessingGroup" xmlns:wpi="http://schemas.microsoft.com/office/word/2010/wordprocessingInk" xmlns:wne="http://schemas.microsoft.com/office/word/2006/wordml" xmlns:wps="http://schemas.microsoft.com/office/word/2010/wordprocessingShape" mc:Ignorable="w14 wp14">
   <w:abstractNum w:abstractNumId="0">
+    <w:nsid w:val="0C3A48D1"/>
+    <w:multiLevelType w:val="hybridMultilevel"/>
+    <w:tmpl w:val="67CA17A8"/>
+    <w:lvl w:ilvl="0" w:tplc="04090001">
+      <w:start w:val="1"/>
+      <w:numFmt w:val="bullet"/>
+      <w:lvlText w:val=""/>
+      <w:lvlJc w:val="left"/>
+      <w:pPr>
+        <w:ind w:left="720" w:hanging="360"/>
+      </w:pPr>
+      <w:rPr>
+        <w:rFonts w:ascii="Symbol" w:hAnsi="Symbol" w:hint="default"/>
+      </w:rPr>
+    </w:lvl>
+    <w:lvl w:ilvl="1" w:tplc="04090003">
+      <w:start w:val="1"/>
+      <w:numFmt w:val="bullet"/>
+      <w:lvlText w:val="o"/>
+      <w:lvlJc w:val="left"/>
+      <w:pPr>
+        <w:ind w:left="1440" w:hanging="360"/>
+      </w:pPr>
+      <w:rPr>
+        <w:rFonts w:ascii="Courier New" w:hAnsi="Courier New" w:cs="Courier New" w:hint="default"/>
+      </w:rPr>
+    </w:lvl>
+    <w:lvl w:ilvl="2" w:tplc="04090005">
+      <w:start w:val="1"/>
+      <w:numFmt w:val="bullet"/>
+      <w:lvlText w:val=""/>
+      <w:lvlJc w:val="left"/>
+      <w:pPr>
+        <w:ind w:left="2160" w:hanging="360"/>
+      </w:pPr>
+      <w:rPr>
+        <w:rFonts w:ascii="Wingdings" w:hAnsi="Wingdings" w:hint="default"/>
+      </w:rPr>
+    </w:lvl>
+    <w:lvl w:ilvl="3" w:tplc="04090001">
+      <w:start w:val="1"/>
+      <w:numFmt w:val="bullet"/>
+      <w:lvlText w:val=""/>
+      <w:lvlJc w:val="left"/>
+      <w:pPr>
+        <w:ind w:left="2880" w:hanging="360"/>
+      </w:pPr>
+      <w:rPr>
+        <w:rFonts w:ascii="Symbol" w:hAnsi="Symbol" w:hint="default"/>
+      </w:rPr>
+    </w:lvl>
+    <w:lvl w:ilvl="4" w:tplc="04090003">
+      <w:start w:val="1"/>
+      <w:numFmt w:val="bullet"/>
+      <w:lvlText w:val="o"/>
+      <w:lvlJc w:val="left"/>
+      <w:pPr>
+        <w:ind w:left="3600" w:hanging="360"/>
+      </w:pPr>
+      <w:rPr>
+        <w:rFonts w:ascii="Courier New" w:hAnsi="Courier New" w:cs="Courier New" w:hint="default"/>
+      </w:rPr>
+    </w:lvl>
+    <w:lvl w:ilvl="5" w:tplc="04090005">
+      <w:start w:val="1"/>
+      <w:numFmt w:val="bullet"/>
+      <w:lvlText w:val=""/>
+      <w:lvlJc w:val="left"/>
+      <w:pPr>
+        <w:ind w:left="4320" w:hanging="360"/>
+      </w:pPr>
+      <w:rPr>
+        <w:rFonts w:ascii="Wingdings" w:hAnsi="Wingdings" w:hint="default"/>
+      </w:rPr>
+    </w:lvl>
+    <w:lvl w:ilvl="6" w:tplc="04090001">
+      <w:start w:val="1"/>
+      <w:numFmt w:val="bullet"/>
+      <w:lvlText w:val=""/>
+      <w:lvlJc w:val="left"/>
+      <w:pPr>
+        <w:ind w:left="5040" w:hanging="360"/>
+      </w:pPr>
+      <w:rPr>
+        <w:rFonts w:ascii="Symbol" w:hAnsi="Symbol" w:hint="default"/>
+      </w:rPr>
+    </w:lvl>
+    <w:lvl w:ilvl="7" w:tplc="04090003">
+      <w:start w:val="1"/>
+      <w:numFmt w:val="bullet"/>
+      <w:lvlText w:val="o"/>
+      <w:lvlJc w:val="left"/>
+      <w:pPr>
+        <w:ind w:left="5760" w:hanging="360"/>
+      </w:pPr>
+      <w:rPr>
+        <w:rFonts w:ascii="Courier New" w:hAnsi="Courier New" w:cs="Courier New" w:hint="default"/>
+      </w:rPr>
+    </w:lvl>
+    <w:lvl w:ilvl="8" w:tplc="04090005">
+      <w:start w:val="1"/>
+      <w:numFmt w:val="bullet"/>
+      <w:lvlText w:val=""/>
+      <w:lvlJc w:val="left"/>
+      <w:pPr>
+        <w:ind w:left="6480" w:hanging="360"/>
+      </w:pPr>
+      <w:rPr>
+        <w:rFonts w:ascii="Wingdings" w:hAnsi="Wingdings" w:hint="default"/>
+      </w:rPr>
+    </w:lvl>
+  </w:abstractNum>
+  <w:abstractNum w:abstractNumId="1">
     <w:nsid w:val="0DED75D8"/>
     <w:multiLevelType w:val="hybridMultilevel"/>
     <w:tmpl w:val="6DAAA95A"/>
@@ -4415,7 +4659,346 @@
       </w:rPr>
     </w:lvl>
   </w:abstractNum>
-  <w:abstractNum w:abstractNumId="1">
+  <w:abstractNum w:abstractNumId="2">
+    <w:nsid w:val="17960976"/>
+    <w:multiLevelType w:val="hybridMultilevel"/>
+    <w:tmpl w:val="49048F6C"/>
+    <w:lvl w:ilvl="0" w:tplc="04090001">
+      <w:start w:val="1"/>
+      <w:numFmt w:val="bullet"/>
+      <w:lvlText w:val=""/>
+      <w:lvlJc w:val="left"/>
+      <w:pPr>
+        <w:ind w:left="720" w:hanging="360"/>
+      </w:pPr>
+      <w:rPr>
+        <w:rFonts w:ascii="Symbol" w:hAnsi="Symbol" w:hint="default"/>
+      </w:rPr>
+    </w:lvl>
+    <w:lvl w:ilvl="1" w:tplc="04090003">
+      <w:start w:val="1"/>
+      <w:numFmt w:val="bullet"/>
+      <w:lvlText w:val="o"/>
+      <w:lvlJc w:val="left"/>
+      <w:pPr>
+        <w:ind w:left="1440" w:hanging="360"/>
+      </w:pPr>
+      <w:rPr>
+        <w:rFonts w:ascii="Courier New" w:hAnsi="Courier New" w:cs="Courier New" w:hint="default"/>
+      </w:rPr>
+    </w:lvl>
+    <w:lvl w:ilvl="2" w:tplc="04090005">
+      <w:start w:val="1"/>
+      <w:numFmt w:val="bullet"/>
+      <w:lvlText w:val=""/>
+      <w:lvlJc w:val="left"/>
+      <w:pPr>
+        <w:ind w:left="2160" w:hanging="360"/>
+      </w:pPr>
+      <w:rPr>
+        <w:rFonts w:ascii="Wingdings" w:hAnsi="Wingdings" w:hint="default"/>
+      </w:rPr>
+    </w:lvl>
+    <w:lvl w:ilvl="3" w:tplc="04090001">
+      <w:start w:val="1"/>
+      <w:numFmt w:val="bullet"/>
+      <w:lvlText w:val=""/>
+      <w:lvlJc w:val="left"/>
+      <w:pPr>
+        <w:ind w:left="2880" w:hanging="360"/>
+      </w:pPr>
+      <w:rPr>
+        <w:rFonts w:ascii="Symbol" w:hAnsi="Symbol" w:hint="default"/>
+      </w:rPr>
+    </w:lvl>
+    <w:lvl w:ilvl="4" w:tplc="04090003">
+      <w:start w:val="1"/>
+      <w:numFmt w:val="bullet"/>
+      <w:lvlText w:val="o"/>
+      <w:lvlJc w:val="left"/>
+      <w:pPr>
+        <w:ind w:left="3600" w:hanging="360"/>
+      </w:pPr>
+      <w:rPr>
+        <w:rFonts w:ascii="Courier New" w:hAnsi="Courier New" w:cs="Courier New" w:hint="default"/>
+      </w:rPr>
+    </w:lvl>
+    <w:lvl w:ilvl="5" w:tplc="04090005">
+      <w:start w:val="1"/>
+      <w:numFmt w:val="bullet"/>
+      <w:lvlText w:val=""/>
+      <w:lvlJc w:val="left"/>
+      <w:pPr>
+        <w:ind w:left="4320" w:hanging="360"/>
+      </w:pPr>
+      <w:rPr>
+        <w:rFonts w:ascii="Wingdings" w:hAnsi="Wingdings" w:hint="default"/>
+      </w:rPr>
+    </w:lvl>
+    <w:lvl w:ilvl="6" w:tplc="04090001">
+      <w:start w:val="1"/>
+      <w:numFmt w:val="bullet"/>
+      <w:lvlText w:val=""/>
+      <w:lvlJc w:val="left"/>
+      <w:pPr>
+        <w:ind w:left="5040" w:hanging="360"/>
+      </w:pPr>
+      <w:rPr>
+        <w:rFonts w:ascii="Symbol" w:hAnsi="Symbol" w:hint="default"/>
+      </w:rPr>
+    </w:lvl>
+    <w:lvl w:ilvl="7" w:tplc="04090003">
+      <w:start w:val="1"/>
+      <w:numFmt w:val="bullet"/>
+      <w:lvlText w:val="o"/>
+      <w:lvlJc w:val="left"/>
+      <w:pPr>
+        <w:ind w:left="5760" w:hanging="360"/>
+      </w:pPr>
+      <w:rPr>
+        <w:rFonts w:ascii="Courier New" w:hAnsi="Courier New" w:cs="Courier New" w:hint="default"/>
+      </w:rPr>
+    </w:lvl>
+    <w:lvl w:ilvl="8" w:tplc="04090005">
+      <w:start w:val="1"/>
+      <w:numFmt w:val="bullet"/>
+      <w:lvlText w:val=""/>
+      <w:lvlJc w:val="left"/>
+      <w:pPr>
+        <w:ind w:left="6480" w:hanging="360"/>
+      </w:pPr>
+      <w:rPr>
+        <w:rFonts w:ascii="Wingdings" w:hAnsi="Wingdings" w:hint="default"/>
+      </w:rPr>
+    </w:lvl>
+  </w:abstractNum>
+  <w:abstractNum w:abstractNumId="3">
+    <w:nsid w:val="1A4927F0"/>
+    <w:multiLevelType w:val="hybridMultilevel"/>
+    <w:tmpl w:val="D6087FD8"/>
+    <w:lvl w:ilvl="0" w:tplc="04090001">
+      <w:start w:val="1"/>
+      <w:numFmt w:val="bullet"/>
+      <w:lvlText w:val=""/>
+      <w:lvlJc w:val="left"/>
+      <w:pPr>
+        <w:ind w:left="720" w:hanging="360"/>
+      </w:pPr>
+      <w:rPr>
+        <w:rFonts w:ascii="Symbol" w:hAnsi="Symbol" w:hint="default"/>
+      </w:rPr>
+    </w:lvl>
+    <w:lvl w:ilvl="1" w:tplc="04090003">
+      <w:start w:val="1"/>
+      <w:numFmt w:val="bullet"/>
+      <w:lvlText w:val="o"/>
+      <w:lvlJc w:val="left"/>
+      <w:pPr>
+        <w:ind w:left="1440" w:hanging="360"/>
+      </w:pPr>
+      <w:rPr>
+        <w:rFonts w:ascii="Courier New" w:hAnsi="Courier New" w:cs="Courier New" w:hint="default"/>
+      </w:rPr>
+    </w:lvl>
+    <w:lvl w:ilvl="2" w:tplc="04090005">
+      <w:start w:val="1"/>
+      <w:numFmt w:val="bullet"/>
+      <w:lvlText w:val=""/>
+      <w:lvlJc w:val="left"/>
+      <w:pPr>
+        <w:ind w:left="2160" w:hanging="360"/>
+      </w:pPr>
+      <w:rPr>
+        <w:rFonts w:ascii="Wingdings" w:hAnsi="Wingdings" w:hint="default"/>
+      </w:rPr>
+    </w:lvl>
+    <w:lvl w:ilvl="3" w:tplc="04090001">
+      <w:start w:val="1"/>
+      <w:numFmt w:val="bullet"/>
+      <w:lvlText w:val=""/>
+      <w:lvlJc w:val="left"/>
+      <w:pPr>
+        <w:ind w:left="2880" w:hanging="360"/>
+      </w:pPr>
+      <w:rPr>
+        <w:rFonts w:ascii="Symbol" w:hAnsi="Symbol" w:hint="default"/>
+      </w:rPr>
+    </w:lvl>
+    <w:lvl w:ilvl="4" w:tplc="04090003">
+      <w:start w:val="1"/>
+      <w:numFmt w:val="bullet"/>
+      <w:lvlText w:val="o"/>
+      <w:lvlJc w:val="left"/>
+      <w:pPr>
+        <w:ind w:left="3600" w:hanging="360"/>
+      </w:pPr>
+      <w:rPr>
+        <w:rFonts w:ascii="Courier New" w:hAnsi="Courier New" w:cs="Courier New" w:hint="default"/>
+      </w:rPr>
+    </w:lvl>
+    <w:lvl w:ilvl="5" w:tplc="04090005">
+      <w:start w:val="1"/>
+      <w:numFmt w:val="bullet"/>
+      <w:lvlText w:val=""/>
+      <w:lvlJc w:val="left"/>
+      <w:pPr>
+        <w:ind w:left="4320" w:hanging="360"/>
+      </w:pPr>
+      <w:rPr>
+        <w:rFonts w:ascii="Wingdings" w:hAnsi="Wingdings" w:hint="default"/>
+      </w:rPr>
+    </w:lvl>
+    <w:lvl w:ilvl="6" w:tplc="04090001">
+      <w:start w:val="1"/>
+      <w:numFmt w:val="bullet"/>
+      <w:lvlText w:val=""/>
+      <w:lvlJc w:val="left"/>
+      <w:pPr>
+        <w:ind w:left="5040" w:hanging="360"/>
+      </w:pPr>
+      <w:rPr>
+        <w:rFonts w:ascii="Symbol" w:hAnsi="Symbol" w:hint="default"/>
+      </w:rPr>
+    </w:lvl>
+    <w:lvl w:ilvl="7" w:tplc="04090003">
+      <w:start w:val="1"/>
+      <w:numFmt w:val="bullet"/>
+      <w:lvlText w:val="o"/>
+      <w:lvlJc w:val="left"/>
+      <w:pPr>
+        <w:ind w:left="5760" w:hanging="360"/>
+      </w:pPr>
+      <w:rPr>
+        <w:rFonts w:ascii="Courier New" w:hAnsi="Courier New" w:cs="Courier New" w:hint="default"/>
+      </w:rPr>
+    </w:lvl>
+    <w:lvl w:ilvl="8" w:tplc="04090005">
+      <w:start w:val="1"/>
+      <w:numFmt w:val="bullet"/>
+      <w:lvlText w:val=""/>
+      <w:lvlJc w:val="left"/>
+      <w:pPr>
+        <w:ind w:left="6480" w:hanging="360"/>
+      </w:pPr>
+      <w:rPr>
+        <w:rFonts w:ascii="Wingdings" w:hAnsi="Wingdings" w:hint="default"/>
+      </w:rPr>
+    </w:lvl>
+  </w:abstractNum>
+  <w:abstractNum w:abstractNumId="4">
+    <w:nsid w:val="214F1AD8"/>
+    <w:multiLevelType w:val="hybridMultilevel"/>
+    <w:tmpl w:val="315AD00A"/>
+    <w:lvl w:ilvl="0" w:tplc="04090001">
+      <w:start w:val="1"/>
+      <w:numFmt w:val="bullet"/>
+      <w:lvlText w:val=""/>
+      <w:lvlJc w:val="left"/>
+      <w:pPr>
+        <w:ind w:left="720" w:hanging="360"/>
+      </w:pPr>
+      <w:rPr>
+        <w:rFonts w:ascii="Symbol" w:hAnsi="Symbol" w:hint="default"/>
+      </w:rPr>
+    </w:lvl>
+    <w:lvl w:ilvl="1" w:tplc="04090003">
+      <w:start w:val="1"/>
+      <w:numFmt w:val="bullet"/>
+      <w:lvlText w:val="o"/>
+      <w:lvlJc w:val="left"/>
+      <w:pPr>
+        <w:ind w:left="1440" w:hanging="360"/>
+      </w:pPr>
+      <w:rPr>
+        <w:rFonts w:ascii="Courier New" w:hAnsi="Courier New" w:cs="Courier New" w:hint="default"/>
+      </w:rPr>
+    </w:lvl>
+    <w:lvl w:ilvl="2" w:tplc="04090005">
+      <w:start w:val="1"/>
+      <w:numFmt w:val="bullet"/>
+      <w:lvlText w:val=""/>
+      <w:lvlJc w:val="left"/>
+      <w:pPr>
+        <w:ind w:left="2160" w:hanging="360"/>
+      </w:pPr>
+      <w:rPr>
+        <w:rFonts w:ascii="Wingdings" w:hAnsi="Wingdings" w:hint="default"/>
+      </w:rPr>
+    </w:lvl>
+    <w:lvl w:ilvl="3" w:tplc="04090001">
+      <w:start w:val="1"/>
+      <w:numFmt w:val="bullet"/>
+      <w:lvlText w:val=""/>
+      <w:lvlJc w:val="left"/>
+      <w:pPr>
+        <w:ind w:left="2880" w:hanging="360"/>
+      </w:pPr>
+      <w:rPr>
+        <w:rFonts w:ascii="Symbol" w:hAnsi="Symbol" w:hint="default"/>
+      </w:rPr>
+    </w:lvl>
+    <w:lvl w:ilvl="4" w:tplc="04090003">
+      <w:start w:val="1"/>
+      <w:numFmt w:val="bullet"/>
+      <w:lvlText w:val="o"/>
+      <w:lvlJc w:val="left"/>
+      <w:pPr>
+        <w:ind w:left="3600" w:hanging="360"/>
+      </w:pPr>
+      <w:rPr>
+        <w:rFonts w:ascii="Courier New" w:hAnsi="Courier New" w:cs="Courier New" w:hint="default"/>
+      </w:rPr>
+    </w:lvl>
+    <w:lvl w:ilvl="5" w:tplc="04090005">
+      <w:start w:val="1"/>
+      <w:numFmt w:val="bullet"/>
+      <w:lvlText w:val=""/>
+      <w:lvlJc w:val="left"/>
+      <w:pPr>
+        <w:ind w:left="4320" w:hanging="360"/>
+      </w:pPr>
+      <w:rPr>
+        <w:rFonts w:ascii="Wingdings" w:hAnsi="Wingdings" w:hint="default"/>
+      </w:rPr>
+    </w:lvl>
+    <w:lvl w:ilvl="6" w:tplc="04090001">
+      <w:start w:val="1"/>
+      <w:numFmt w:val="bullet"/>
+      <w:lvlText w:val=""/>
+      <w:lvlJc w:val="left"/>
+      <w:pPr>
+        <w:ind w:left="5040" w:hanging="360"/>
+      </w:pPr>
+      <w:rPr>
+        <w:rFonts w:ascii="Symbol" w:hAnsi="Symbol" w:hint="default"/>
+      </w:rPr>
+    </w:lvl>
+    <w:lvl w:ilvl="7" w:tplc="04090003">
+      <w:start w:val="1"/>
+      <w:numFmt w:val="bullet"/>
+      <w:lvlText w:val="o"/>
+      <w:lvlJc w:val="left"/>
+      <w:pPr>
+        <w:ind w:left="5760" w:hanging="360"/>
+      </w:pPr>
+      <w:rPr>
+        <w:rFonts w:ascii="Courier New" w:hAnsi="Courier New" w:cs="Courier New" w:hint="default"/>
+      </w:rPr>
+    </w:lvl>
+    <w:lvl w:ilvl="8" w:tplc="04090005">
+      <w:start w:val="1"/>
+      <w:numFmt w:val="bullet"/>
+      <w:lvlText w:val=""/>
+      <w:lvlJc w:val="left"/>
+      <w:pPr>
+        <w:ind w:left="6480" w:hanging="360"/>
+      </w:pPr>
+      <w:rPr>
+        <w:rFonts w:ascii="Wingdings" w:hAnsi="Wingdings" w:hint="default"/>
+      </w:rPr>
+    </w:lvl>
+  </w:abstractNum>
+  <w:abstractNum w:abstractNumId="5">
     <w:nsid w:val="34BA00BD"/>
     <w:multiLevelType w:val="hybridMultilevel"/>
     <w:tmpl w:val="F4C0F250"/>
@@ -4528,7 +5111,7 @@
       </w:rPr>
     </w:lvl>
   </w:abstractNum>
-  <w:abstractNum w:abstractNumId="2">
+  <w:abstractNum w:abstractNumId="6">
     <w:nsid w:val="364122BF"/>
     <w:multiLevelType w:val="hybridMultilevel"/>
     <w:tmpl w:val="3F24B814"/>
@@ -4641,7 +5224,120 @@
       </w:rPr>
     </w:lvl>
   </w:abstractNum>
-  <w:abstractNum w:abstractNumId="3">
+  <w:abstractNum w:abstractNumId="7">
+    <w:nsid w:val="4122670E"/>
+    <w:multiLevelType w:val="hybridMultilevel"/>
+    <w:tmpl w:val="BD1C518A"/>
+    <w:lvl w:ilvl="0" w:tplc="04090001">
+      <w:start w:val="1"/>
+      <w:numFmt w:val="bullet"/>
+      <w:lvlText w:val=""/>
+      <w:lvlJc w:val="left"/>
+      <w:pPr>
+        <w:ind w:left="720" w:hanging="360"/>
+      </w:pPr>
+      <w:rPr>
+        <w:rFonts w:ascii="Symbol" w:hAnsi="Symbol" w:hint="default"/>
+      </w:rPr>
+    </w:lvl>
+    <w:lvl w:ilvl="1" w:tplc="04090003">
+      <w:start w:val="1"/>
+      <w:numFmt w:val="bullet"/>
+      <w:lvlText w:val="o"/>
+      <w:lvlJc w:val="left"/>
+      <w:pPr>
+        <w:ind w:left="1440" w:hanging="360"/>
+      </w:pPr>
+      <w:rPr>
+        <w:rFonts w:ascii="Courier New" w:hAnsi="Courier New" w:cs="Courier New" w:hint="default"/>
+      </w:rPr>
+    </w:lvl>
+    <w:lvl w:ilvl="2" w:tplc="04090005">
+      <w:start w:val="1"/>
+      <w:numFmt w:val="bullet"/>
+      <w:lvlText w:val=""/>
+      <w:lvlJc w:val="left"/>
+      <w:pPr>
+        <w:ind w:left="2160" w:hanging="360"/>
+      </w:pPr>
+      <w:rPr>
+        <w:rFonts w:ascii="Wingdings" w:hAnsi="Wingdings" w:hint="default"/>
+      </w:rPr>
+    </w:lvl>
+    <w:lvl w:ilvl="3" w:tplc="04090001">
+      <w:start w:val="1"/>
+      <w:numFmt w:val="bullet"/>
+      <w:lvlText w:val=""/>
+      <w:lvlJc w:val="left"/>
+      <w:pPr>
+        <w:ind w:left="2880" w:hanging="360"/>
+      </w:pPr>
+      <w:rPr>
+        <w:rFonts w:ascii="Symbol" w:hAnsi="Symbol" w:hint="default"/>
+      </w:rPr>
+    </w:lvl>
+    <w:lvl w:ilvl="4" w:tplc="04090003">
+      <w:start w:val="1"/>
+      <w:numFmt w:val="bullet"/>
+      <w:lvlText w:val="o"/>
+      <w:lvlJc w:val="left"/>
+      <w:pPr>
+        <w:ind w:left="3600" w:hanging="360"/>
+      </w:pPr>
+      <w:rPr>
+        <w:rFonts w:ascii="Courier New" w:hAnsi="Courier New" w:cs="Courier New" w:hint="default"/>
+      </w:rPr>
+    </w:lvl>
+    <w:lvl w:ilvl="5" w:tplc="04090005">
+      <w:start w:val="1"/>
+      <w:numFmt w:val="bullet"/>
+      <w:lvlText w:val=""/>
+      <w:lvlJc w:val="left"/>
+      <w:pPr>
+        <w:ind w:left="4320" w:hanging="360"/>
+      </w:pPr>
+      <w:rPr>
+        <w:rFonts w:ascii="Wingdings" w:hAnsi="Wingdings" w:hint="default"/>
+      </w:rPr>
+    </w:lvl>
+    <w:lvl w:ilvl="6" w:tplc="04090001">
+      <w:start w:val="1"/>
+      <w:numFmt w:val="bullet"/>
+      <w:lvlText w:val=""/>
+      <w:lvlJc w:val="left"/>
+      <w:pPr>
+        <w:ind w:left="5040" w:hanging="360"/>
+      </w:pPr>
+      <w:rPr>
+        <w:rFonts w:ascii="Symbol" w:hAnsi="Symbol" w:hint="default"/>
+      </w:rPr>
+    </w:lvl>
+    <w:lvl w:ilvl="7" w:tplc="04090003">
+      <w:start w:val="1"/>
+      <w:numFmt w:val="bullet"/>
+      <w:lvlText w:val="o"/>
+      <w:lvlJc w:val="left"/>
+      <w:pPr>
+        <w:ind w:left="5760" w:hanging="360"/>
+      </w:pPr>
+      <w:rPr>
+        <w:rFonts w:ascii="Courier New" w:hAnsi="Courier New" w:cs="Courier New" w:hint="default"/>
+      </w:rPr>
+    </w:lvl>
+    <w:lvl w:ilvl="8" w:tplc="04090005">
+      <w:start w:val="1"/>
+      <w:numFmt w:val="bullet"/>
+      <w:lvlText w:val=""/>
+      <w:lvlJc w:val="left"/>
+      <w:pPr>
+        <w:ind w:left="6480" w:hanging="360"/>
+      </w:pPr>
+      <w:rPr>
+        <w:rFonts w:ascii="Wingdings" w:hAnsi="Wingdings" w:hint="default"/>
+      </w:rPr>
+    </w:lvl>
+  </w:abstractNum>
+  <w:abstractNum w:abstractNumId="8">
     <w:nsid w:val="554F02A0"/>
     <w:multiLevelType w:val="hybridMultilevel"/>
     <w:tmpl w:val="E50224F6"/>
@@ -4754,7 +5450,7 @@
       </w:rPr>
     </w:lvl>
   </w:abstractNum>
-  <w:abstractNum w:abstractNumId="4">
+  <w:abstractNum w:abstractNumId="9">
     <w:nsid w:val="612F10A3"/>
     <w:multiLevelType w:val="hybridMultilevel"/>
     <w:tmpl w:val="DDEE8AFE"/>
@@ -4867,7 +5563,7 @@
       </w:rPr>
     </w:lvl>
   </w:abstractNum>
-  <w:abstractNum w:abstractNumId="5">
+  <w:abstractNum w:abstractNumId="10">
     <w:nsid w:val="6D74520A"/>
     <w:multiLevelType w:val="hybridMultilevel"/>
     <w:tmpl w:val="0BF283D8"/>
@@ -4953,7 +5649,7 @@
       </w:pPr>
     </w:lvl>
   </w:abstractNum>
-  <w:abstractNum w:abstractNumId="6">
+  <w:abstractNum w:abstractNumId="11">
     <w:nsid w:val="6ED22F5D"/>
     <w:multiLevelType w:val="hybridMultilevel"/>
     <w:tmpl w:val="8F6CCCA2"/>
@@ -5039,7 +5735,7 @@
       </w:pPr>
     </w:lvl>
   </w:abstractNum>
-  <w:abstractNum w:abstractNumId="7">
+  <w:abstractNum w:abstractNumId="12">
     <w:nsid w:val="70623099"/>
     <w:multiLevelType w:val="hybridMultilevel"/>
     <w:tmpl w:val="2728719A"/>
@@ -5126,10 +5822,10 @@
     </w:lvl>
   </w:abstractNum>
   <w:num w:numId="1">
-    <w:abstractNumId w:val="2"/>
+    <w:abstractNumId w:val="6"/>
   </w:num>
   <w:num w:numId="2">
-    <w:abstractNumId w:val="7"/>
+    <w:abstractNumId w:val="12"/>
     <w:lvlOverride w:ilvl="0">
       <w:startOverride w:val="1"/>
     </w:lvlOverride>
@@ -5159,34 +5855,34 @@
     </w:lvlOverride>
   </w:num>
   <w:num w:numId="3">
-    <w:abstractNumId w:val="0"/>
+    <w:abstractNumId w:val="1"/>
   </w:num>
   <w:num w:numId="4">
-    <w:abstractNumId w:val="0"/>
+    <w:abstractNumId w:val="1"/>
   </w:num>
   <w:num w:numId="5">
-    <w:abstractNumId w:val="7"/>
+    <w:abstractNumId w:val="12"/>
   </w:num>
   <w:num w:numId="6">
-    <w:abstractNumId w:val="5"/>
+    <w:abstractNumId w:val="10"/>
   </w:num>
   <w:num w:numId="7">
+    <w:abstractNumId w:val="11"/>
+  </w:num>
+  <w:num w:numId="8">
+    <w:abstractNumId w:val="9"/>
+  </w:num>
+  <w:num w:numId="9">
     <w:abstractNumId w:val="6"/>
   </w:num>
-  <w:num w:numId="8">
-    <w:abstractNumId w:val="4"/>
-  </w:num>
-  <w:num w:numId="9">
-    <w:abstractNumId w:val="2"/>
-  </w:num>
   <w:num w:numId="10">
-    <w:abstractNumId w:val="0"/>
+    <w:abstractNumId w:val="1"/>
   </w:num>
   <w:num w:numId="11">
-    <w:abstractNumId w:val="4"/>
+    <w:abstractNumId w:val="9"/>
   </w:num>
   <w:num w:numId="12">
-    <w:abstractNumId w:val="6"/>
+    <w:abstractNumId w:val="11"/>
     <w:lvlOverride w:ilvl="0">
       <w:startOverride w:val="1"/>
     </w:lvlOverride>
@@ -5216,16 +5912,136 @@
     </w:lvlOverride>
   </w:num>
   <w:num w:numId="13">
-    <w:abstractNumId w:val="3"/>
+    <w:abstractNumId w:val="8"/>
   </w:num>
   <w:num w:numId="14">
+    <w:abstractNumId w:val="5"/>
+  </w:num>
+  <w:num w:numId="15">
+    <w:abstractNumId w:val="6"/>
+    <w:lvlOverride w:ilvl="0"/>
+    <w:lvlOverride w:ilvl="1"/>
+    <w:lvlOverride w:ilvl="2"/>
+    <w:lvlOverride w:ilvl="3"/>
+    <w:lvlOverride w:ilvl="4"/>
+    <w:lvlOverride w:ilvl="5"/>
+    <w:lvlOverride w:ilvl="6"/>
+    <w:lvlOverride w:ilvl="7"/>
+    <w:lvlOverride w:ilvl="8"/>
+  </w:num>
+  <w:num w:numId="16">
     <w:abstractNumId w:val="1"/>
+    <w:lvlOverride w:ilvl="0"/>
+    <w:lvlOverride w:ilvl="1"/>
+    <w:lvlOverride w:ilvl="2"/>
+    <w:lvlOverride w:ilvl="3"/>
+    <w:lvlOverride w:ilvl="4"/>
+    <w:lvlOverride w:ilvl="5"/>
+    <w:lvlOverride w:ilvl="6"/>
+    <w:lvlOverride w:ilvl="7"/>
+    <w:lvlOverride w:ilvl="8"/>
+  </w:num>
+  <w:num w:numId="17">
+    <w:abstractNumId w:val="9"/>
+    <w:lvlOverride w:ilvl="0"/>
+    <w:lvlOverride w:ilvl="1"/>
+    <w:lvlOverride w:ilvl="2"/>
+    <w:lvlOverride w:ilvl="3"/>
+    <w:lvlOverride w:ilvl="4"/>
+    <w:lvlOverride w:ilvl="5"/>
+    <w:lvlOverride w:ilvl="6"/>
+    <w:lvlOverride w:ilvl="7"/>
+    <w:lvlOverride w:ilvl="8"/>
+  </w:num>
+  <w:num w:numId="18">
+    <w:abstractNumId w:val="8"/>
+    <w:lvlOverride w:ilvl="0"/>
+    <w:lvlOverride w:ilvl="1"/>
+    <w:lvlOverride w:ilvl="2"/>
+    <w:lvlOverride w:ilvl="3"/>
+    <w:lvlOverride w:ilvl="4"/>
+    <w:lvlOverride w:ilvl="5"/>
+    <w:lvlOverride w:ilvl="6"/>
+    <w:lvlOverride w:ilvl="7"/>
+    <w:lvlOverride w:ilvl="8"/>
+  </w:num>
+  <w:num w:numId="19">
+    <w:abstractNumId w:val="5"/>
+    <w:lvlOverride w:ilvl="0"/>
+    <w:lvlOverride w:ilvl="1"/>
+    <w:lvlOverride w:ilvl="2"/>
+    <w:lvlOverride w:ilvl="3"/>
+    <w:lvlOverride w:ilvl="4"/>
+    <w:lvlOverride w:ilvl="5"/>
+    <w:lvlOverride w:ilvl="6"/>
+    <w:lvlOverride w:ilvl="7"/>
+    <w:lvlOverride w:ilvl="8"/>
+  </w:num>
+  <w:num w:numId="20">
+    <w:abstractNumId w:val="4"/>
+    <w:lvlOverride w:ilvl="0"/>
+    <w:lvlOverride w:ilvl="1"/>
+    <w:lvlOverride w:ilvl="2"/>
+    <w:lvlOverride w:ilvl="3"/>
+    <w:lvlOverride w:ilvl="4"/>
+    <w:lvlOverride w:ilvl="5"/>
+    <w:lvlOverride w:ilvl="6"/>
+    <w:lvlOverride w:ilvl="7"/>
+    <w:lvlOverride w:ilvl="8"/>
+  </w:num>
+  <w:num w:numId="21">
+    <w:abstractNumId w:val="2"/>
+    <w:lvlOverride w:ilvl="0"/>
+    <w:lvlOverride w:ilvl="1"/>
+    <w:lvlOverride w:ilvl="2"/>
+    <w:lvlOverride w:ilvl="3"/>
+    <w:lvlOverride w:ilvl="4"/>
+    <w:lvlOverride w:ilvl="5"/>
+    <w:lvlOverride w:ilvl="6"/>
+    <w:lvlOverride w:ilvl="7"/>
+    <w:lvlOverride w:ilvl="8"/>
+  </w:num>
+  <w:num w:numId="22">
+    <w:abstractNumId w:val="0"/>
+    <w:lvlOverride w:ilvl="0"/>
+    <w:lvlOverride w:ilvl="1"/>
+    <w:lvlOverride w:ilvl="2"/>
+    <w:lvlOverride w:ilvl="3"/>
+    <w:lvlOverride w:ilvl="4"/>
+    <w:lvlOverride w:ilvl="5"/>
+    <w:lvlOverride w:ilvl="6"/>
+    <w:lvlOverride w:ilvl="7"/>
+    <w:lvlOverride w:ilvl="8"/>
+  </w:num>
+  <w:num w:numId="23">
+    <w:abstractNumId w:val="7"/>
+    <w:lvlOverride w:ilvl="0"/>
+    <w:lvlOverride w:ilvl="1"/>
+    <w:lvlOverride w:ilvl="2"/>
+    <w:lvlOverride w:ilvl="3"/>
+    <w:lvlOverride w:ilvl="4"/>
+    <w:lvlOverride w:ilvl="5"/>
+    <w:lvlOverride w:ilvl="6"/>
+    <w:lvlOverride w:ilvl="7"/>
+    <w:lvlOverride w:ilvl="8"/>
+  </w:num>
+  <w:num w:numId="24">
+    <w:abstractNumId w:val="3"/>
+    <w:lvlOverride w:ilvl="0"/>
+    <w:lvlOverride w:ilvl="1"/>
+    <w:lvlOverride w:ilvl="2"/>
+    <w:lvlOverride w:ilvl="3"/>
+    <w:lvlOverride w:ilvl="4"/>
+    <w:lvlOverride w:ilvl="5"/>
+    <w:lvlOverride w:ilvl="6"/>
+    <w:lvlOverride w:ilvl="7"/>
+    <w:lvlOverride w:ilvl="8"/>
   </w:num>
 </w:numbering>
 </file>
 
 <file path=word/styles.xml><?xml version="1.0" encoding="utf-8"?>
-<w:styles xmlns:mc="http://schemas.openxmlformats.org/markup-compatibility/2006" xmlns:r="http://schemas.openxmlformats.org/officeDocument/2006/relationships" xmlns:w="http://schemas.openxmlformats.org/wordprocessingml/2006/main" xmlns:w14="http://schemas.microsoft.com/office/word/2010/wordml" xmlns:w15="http://schemas.microsoft.com/office/word/2012/wordml" mc:Ignorable="w14 w15">
+<w:styles xmlns:mc="http://schemas.openxmlformats.org/markup-compatibility/2006" xmlns:r="http://schemas.openxmlformats.org/officeDocument/2006/relationships" xmlns:w="http://schemas.openxmlformats.org/wordprocessingml/2006/main" xmlns:w14="http://schemas.microsoft.com/office/word/2010/wordml" mc:Ignorable="w14">
   <w:docDefaults>
     <w:rPrDefault>
       <w:rPr>
@@ -5241,378 +6057,453 @@
       </w:pPr>
     </w:pPrDefault>
   </w:docDefaults>
-  <w:latentStyles w:defLockedState="0" w:defUIPriority="99" w:defSemiHidden="0" w:defUnhideWhenUsed="0" w:defQFormat="0" w:count="371">
-    <w:lsdException w:name="Normal" w:uiPriority="0" w:qFormat="1"/>
-    <w:lsdException w:name="heading 1" w:uiPriority="9" w:qFormat="1"/>
-    <w:lsdException w:name="heading 2" w:semiHidden="1" w:uiPriority="9" w:unhideWhenUsed="1" w:qFormat="1"/>
-    <w:lsdException w:name="heading 3" w:semiHidden="1" w:uiPriority="9" w:unhideWhenUsed="1" w:qFormat="1"/>
-    <w:lsdException w:name="heading 4" w:semiHidden="1" w:uiPriority="9" w:unhideWhenUsed="1" w:qFormat="1"/>
-    <w:lsdException w:name="heading 5" w:semiHidden="1" w:uiPriority="9" w:unhideWhenUsed="1" w:qFormat="1"/>
-    <w:lsdException w:name="heading 6" w:semiHidden="1" w:uiPriority="9" w:unhideWhenUsed="1" w:qFormat="1"/>
-    <w:lsdException w:name="heading 7" w:semiHidden="1" w:uiPriority="9" w:unhideWhenUsed="1" w:qFormat="1"/>
-    <w:lsdException w:name="heading 8" w:semiHidden="1" w:uiPriority="9" w:unhideWhenUsed="1" w:qFormat="1"/>
-    <w:lsdException w:name="heading 9" w:semiHidden="1" w:uiPriority="9" w:unhideWhenUsed="1" w:qFormat="1"/>
-    <w:lsdException w:name="index 1" w:semiHidden="1" w:unhideWhenUsed="1"/>
-    <w:lsdException w:name="index 2" w:semiHidden="1" w:unhideWhenUsed="1"/>
-    <w:lsdException w:name="index 3" w:semiHidden="1" w:unhideWhenUsed="1"/>
-    <w:lsdException w:name="index 4" w:semiHidden="1" w:unhideWhenUsed="1"/>
-    <w:lsdException w:name="index 5" w:semiHidden="1" w:unhideWhenUsed="1"/>
-    <w:lsdException w:name="index 6" w:semiHidden="1" w:unhideWhenUsed="1"/>
-    <w:lsdException w:name="index 7" w:semiHidden="1" w:unhideWhenUsed="1"/>
-    <w:lsdException w:name="index 8" w:semiHidden="1" w:unhideWhenUsed="1"/>
-    <w:lsdException w:name="index 9" w:semiHidden="1" w:unhideWhenUsed="1"/>
-    <w:lsdException w:name="toc 1" w:semiHidden="1" w:uiPriority="39" w:unhideWhenUsed="1"/>
-    <w:lsdException w:name="toc 2" w:semiHidden="1" w:uiPriority="39" w:unhideWhenUsed="1"/>
-    <w:lsdException w:name="toc 3" w:semiHidden="1" w:uiPriority="39" w:unhideWhenUsed="1"/>
-    <w:lsdException w:name="toc 4" w:semiHidden="1" w:uiPriority="39" w:unhideWhenUsed="1"/>
-    <w:lsdException w:name="toc 5" w:semiHidden="1" w:uiPriority="39" w:unhideWhenUsed="1"/>
-    <w:lsdException w:name="toc 6" w:semiHidden="1" w:uiPriority="39" w:unhideWhenUsed="1"/>
-    <w:lsdException w:name="toc 7" w:semiHidden="1" w:uiPriority="39" w:unhideWhenUsed="1"/>
-    <w:lsdException w:name="toc 8" w:semiHidden="1" w:uiPriority="39" w:unhideWhenUsed="1"/>
-    <w:lsdException w:name="toc 9" w:semiHidden="1" w:uiPriority="39" w:unhideWhenUsed="1"/>
-    <w:lsdException w:name="Normal Indent" w:semiHidden="1" w:unhideWhenUsed="1"/>
-    <w:lsdException w:name="footnote text" w:semiHidden="1" w:unhideWhenUsed="1"/>
-    <w:lsdException w:name="annotation text" w:semiHidden="1" w:unhideWhenUsed="1"/>
-    <w:lsdException w:name="header" w:semiHidden="1" w:unhideWhenUsed="1"/>
-    <w:lsdException w:name="footer" w:semiHidden="1" w:unhideWhenUsed="1"/>
-    <w:lsdException w:name="index heading" w:semiHidden="1" w:unhideWhenUsed="1"/>
-    <w:lsdException w:name="caption" w:semiHidden="1" w:uiPriority="35" w:unhideWhenUsed="1" w:qFormat="1"/>
-    <w:lsdException w:name="table of figures" w:semiHidden="1" w:unhideWhenUsed="1"/>
-    <w:lsdException w:name="envelope address" w:semiHidden="1" w:unhideWhenUsed="1"/>
-    <w:lsdException w:name="envelope return" w:semiHidden="1" w:unhideWhenUsed="1"/>
-    <w:lsdException w:name="footnote reference" w:semiHidden="1" w:unhideWhenUsed="1"/>
-    <w:lsdException w:name="annotation reference" w:semiHidden="1" w:unhideWhenUsed="1"/>
-    <w:lsdException w:name="line number" w:semiHidden="1" w:unhideWhenUsed="1"/>
-    <w:lsdException w:name="page number" w:semiHidden="1" w:unhideWhenUsed="1"/>
-    <w:lsdException w:name="endnote reference" w:semiHidden="1" w:unhideWhenUsed="1"/>
-    <w:lsdException w:name="endnote text" w:semiHidden="1" w:unhideWhenUsed="1"/>
-    <w:lsdException w:name="table of authorities" w:semiHidden="1" w:unhideWhenUsed="1"/>
-    <w:lsdException w:name="macro" w:semiHidden="1" w:unhideWhenUsed="1"/>
-    <w:lsdException w:name="toa heading" w:semiHidden="1" w:unhideWhenUsed="1"/>
-    <w:lsdException w:name="List" w:semiHidden="1" w:unhideWhenUsed="1"/>
-    <w:lsdException w:name="List Bullet" w:semiHidden="1" w:unhideWhenUsed="1"/>
-    <w:lsdException w:name="List Number" w:semiHidden="1" w:unhideWhenUsed="1"/>
-    <w:lsdException w:name="List 2" w:semiHidden="1" w:unhideWhenUsed="1"/>
-    <w:lsdException w:name="List 3" w:semiHidden="1" w:unhideWhenUsed="1"/>
-    <w:lsdException w:name="List 4" w:semiHidden="1" w:unhideWhenUsed="1"/>
-    <w:lsdException w:name="List 5" w:semiHidden="1" w:unhideWhenUsed="1"/>
-    <w:lsdException w:name="List Bullet 2" w:semiHidden="1" w:unhideWhenUsed="1"/>
-    <w:lsdException w:name="List Bullet 3" w:semiHidden="1" w:unhideWhenUsed="1"/>
-    <w:lsdException w:name="List Bullet 4" w:semiHidden="1" w:unhideWhenUsed="1"/>
-    <w:lsdException w:name="List Bullet 5" w:semiHidden="1" w:unhideWhenUsed="1"/>
-    <w:lsdException w:name="List Number 2" w:semiHidden="1" w:unhideWhenUsed="1"/>
-    <w:lsdException w:name="List Number 3" w:semiHidden="1" w:unhideWhenUsed="1"/>
-    <w:lsdException w:name="List Number 4" w:semiHidden="1" w:unhideWhenUsed="1"/>
-    <w:lsdException w:name="List Number 5" w:semiHidden="1" w:unhideWhenUsed="1"/>
-    <w:lsdException w:name="Title" w:uiPriority="10" w:qFormat="1"/>
-    <w:lsdException w:name="Closing" w:semiHidden="1" w:unhideWhenUsed="1"/>
-    <w:lsdException w:name="Signature" w:semiHidden="1" w:unhideWhenUsed="1"/>
-    <w:lsdException w:name="Default Paragraph Font" w:semiHidden="1" w:uiPriority="1" w:unhideWhenUsed="1"/>
-    <w:lsdException w:name="Body Text" w:semiHidden="1" w:unhideWhenUsed="1"/>
-    <w:lsdException w:name="Body Text Indent" w:semiHidden="1" w:unhideWhenUsed="1"/>
-    <w:lsdException w:name="List Continue" w:semiHidden="1" w:unhideWhenUsed="1"/>
-    <w:lsdException w:name="List Continue 2" w:semiHidden="1" w:unhideWhenUsed="1"/>
-    <w:lsdException w:name="List Continue 3" w:semiHidden="1" w:unhideWhenUsed="1"/>
-    <w:lsdException w:name="List Continue 4" w:semiHidden="1" w:unhideWhenUsed="1"/>
-    <w:lsdException w:name="List Continue 5" w:semiHidden="1" w:unhideWhenUsed="1"/>
-    <w:lsdException w:name="Message Header" w:semiHidden="1" w:unhideWhenUsed="1"/>
-    <w:lsdException w:name="Subtitle" w:uiPriority="11" w:qFormat="1"/>
-    <w:lsdException w:name="Salutation" w:semiHidden="1" w:unhideWhenUsed="1"/>
-    <w:lsdException w:name="Date" w:semiHidden="1" w:unhideWhenUsed="1"/>
-    <w:lsdException w:name="Body Text First Indent" w:semiHidden="1" w:unhideWhenUsed="1"/>
-    <w:lsdException w:name="Body Text First Indent 2" w:semiHidden="1" w:unhideWhenUsed="1"/>
-    <w:lsdException w:name="Note Heading" w:semiHidden="1" w:unhideWhenUsed="1"/>
-    <w:lsdException w:name="Body Text 2" w:semiHidden="1" w:unhideWhenUsed="1"/>
-    <w:lsdException w:name="Body Text 3" w:semiHidden="1" w:unhideWhenUsed="1"/>
-    <w:lsdException w:name="Body Text Indent 2" w:semiHidden="1" w:unhideWhenUsed="1"/>
-    <w:lsdException w:name="Body Text Indent 3" w:semiHidden="1" w:unhideWhenUsed="1"/>
-    <w:lsdException w:name="Block Text" w:semiHidden="1" w:unhideWhenUsed="1"/>
-    <w:lsdException w:name="Hyperlink" w:semiHidden="1" w:unhideWhenUsed="1"/>
-    <w:lsdException w:name="FollowedHyperlink" w:semiHidden="1" w:unhideWhenUsed="1"/>
-    <w:lsdException w:name="Strong" w:uiPriority="22" w:qFormat="1"/>
-    <w:lsdException w:name="Emphasis" w:uiPriority="20" w:qFormat="1"/>
-    <w:lsdException w:name="Document Map" w:semiHidden="1" w:unhideWhenUsed="1"/>
-    <w:lsdException w:name="Plain Text" w:semiHidden="1" w:unhideWhenUsed="1"/>
-    <w:lsdException w:name="E-mail Signature" w:semiHidden="1" w:unhideWhenUsed="1"/>
-    <w:lsdException w:name="HTML Top of Form" w:semiHidden="1" w:unhideWhenUsed="1"/>
-    <w:lsdException w:name="HTML Bottom of Form" w:semiHidden="1" w:unhideWhenUsed="1"/>
-    <w:lsdException w:name="Normal (Web)" w:semiHidden="1" w:unhideWhenUsed="1"/>
-    <w:lsdException w:name="HTML Acronym" w:semiHidden="1" w:unhideWhenUsed="1"/>
-    <w:lsdException w:name="HTML Address" w:semiHidden="1" w:unhideWhenUsed="1"/>
-    <w:lsdException w:name="HTML Cite" w:semiHidden="1" w:unhideWhenUsed="1"/>
-    <w:lsdException w:name="HTML Code" w:semiHidden="1" w:unhideWhenUsed="1"/>
-    <w:lsdException w:name="HTML Definition" w:semiHidden="1" w:unhideWhenUsed="1"/>
-    <w:lsdException w:name="HTML Keyboard" w:semiHidden="1" w:unhideWhenUsed="1"/>
-    <w:lsdException w:name="HTML Preformatted" w:semiHidden="1" w:unhideWhenUsed="1"/>
-    <w:lsdException w:name="HTML Sample" w:semiHidden="1" w:unhideWhenUsed="1"/>
-    <w:lsdException w:name="HTML Typewriter" w:semiHidden="1" w:unhideWhenUsed="1"/>
-    <w:lsdException w:name="HTML Variable" w:semiHidden="1" w:unhideWhenUsed="1"/>
-    <w:lsdException w:name="Normal Table" w:semiHidden="1" w:unhideWhenUsed="1"/>
-    <w:lsdException w:name="annotation subject" w:semiHidden="1" w:unhideWhenUsed="1"/>
-    <w:lsdException w:name="No List" w:semiHidden="1" w:unhideWhenUsed="1"/>
-    <w:lsdException w:name="Outline List 1" w:semiHidden="1" w:unhideWhenUsed="1"/>
-    <w:lsdException w:name="Outline List 2" w:semiHidden="1" w:unhideWhenUsed="1"/>
-    <w:lsdException w:name="Outline List 3" w:semiHidden="1" w:unhideWhenUsed="1"/>
-    <w:lsdException w:name="Table Simple 1" w:semiHidden="1" w:unhideWhenUsed="1"/>
-    <w:lsdException w:name="Table Simple 2" w:semiHidden="1" w:unhideWhenUsed="1"/>
-    <w:lsdException w:name="Table Simple 3" w:semiHidden="1" w:unhideWhenUsed="1"/>
-    <w:lsdException w:name="Table Classic 1" w:semiHidden="1" w:unhideWhenUsed="1"/>
-    <w:lsdException w:name="Table Classic 2" w:semiHidden="1" w:unhideWhenUsed="1"/>
-    <w:lsdException w:name="Table Classic 3" w:semiHidden="1" w:unhideWhenUsed="1"/>
-    <w:lsdException w:name="Table Classic 4" w:semiHidden="1" w:unhideWhenUsed="1"/>
-    <w:lsdException w:name="Table Colorful 1" w:semiHidden="1" w:unhideWhenUsed="1"/>
-    <w:lsdException w:name="Table Colorful 2" w:semiHidden="1" w:unhideWhenUsed="1"/>
-    <w:lsdException w:name="Table Colorful 3" w:semiHidden="1" w:unhideWhenUsed="1"/>
-    <w:lsdException w:name="Table Columns 1" w:semiHidden="1" w:unhideWhenUsed="1"/>
-    <w:lsdException w:name="Table Columns 2" w:semiHidden="1" w:unhideWhenUsed="1"/>
-    <w:lsdException w:name="Table Columns 3" w:semiHidden="1" w:unhideWhenUsed="1"/>
-    <w:lsdException w:name="Table Columns 4" w:semiHidden="1" w:unhideWhenUsed="1"/>
-    <w:lsdException w:name="Table Columns 5" w:semiHidden="1" w:unhideWhenUsed="1"/>
-    <w:lsdException w:name="Table Grid 1" w:semiHidden="1" w:unhideWhenUsed="1"/>
-    <w:lsdException w:name="Table Grid 2" w:semiHidden="1" w:unhideWhenUsed="1"/>
-    <w:lsdException w:name="Table Grid 3" w:semiHidden="1" w:unhideWhenUsed="1"/>
-    <w:lsdException w:name="Table Grid 4" w:semiHidden="1" w:unhideWhenUsed="1"/>
-    <w:lsdException w:name="Table Grid 5" w:semiHidden="1" w:unhideWhenUsed="1"/>
-    <w:lsdException w:name="Table Grid 6" w:semiHidden="1" w:unhideWhenUsed="1"/>
-    <w:lsdException w:name="Table Grid 7" w:semiHidden="1" w:unhideWhenUsed="1"/>
-    <w:lsdException w:name="Table Grid 8" w:semiHidden="1" w:unhideWhenUsed="1"/>
-    <w:lsdException w:name="Table List 1" w:semiHidden="1" w:unhideWhenUsed="1"/>
-    <w:lsdException w:name="Table List 2" w:semiHidden="1" w:unhideWhenUsed="1"/>
-    <w:lsdException w:name="Table List 3" w:semiHidden="1" w:unhideWhenUsed="1"/>
-    <w:lsdException w:name="Table List 4" w:semiHidden="1" w:unhideWhenUsed="1"/>
-    <w:lsdException w:name="Table List 5" w:semiHidden="1" w:unhideWhenUsed="1"/>
-    <w:lsdException w:name="Table List 6" w:semiHidden="1" w:unhideWhenUsed="1"/>
-    <w:lsdException w:name="Table List 7" w:semiHidden="1" w:unhideWhenUsed="1"/>
-    <w:lsdException w:name="Table List 8" w:semiHidden="1" w:unhideWhenUsed="1"/>
-    <w:lsdException w:name="Table 3D effects 1" w:semiHidden="1" w:unhideWhenUsed="1"/>
-    <w:lsdException w:name="Table 3D effects 2" w:semiHidden="1" w:unhideWhenUsed="1"/>
-    <w:lsdException w:name="Table 3D effects 3" w:semiHidden="1" w:unhideWhenUsed="1"/>
-    <w:lsdException w:name="Table Contemporary" w:semiHidden="1" w:unhideWhenUsed="1"/>
-    <w:lsdException w:name="Table Elegant" w:semiHidden="1" w:unhideWhenUsed="1"/>
-    <w:lsdException w:name="Table Professional" w:semiHidden="1" w:unhideWhenUsed="1"/>
-    <w:lsdException w:name="Table Subtle 1" w:semiHidden="1" w:unhideWhenUsed="1"/>
-    <w:lsdException w:name="Table Subtle 2" w:semiHidden="1" w:unhideWhenUsed="1"/>
-    <w:lsdException w:name="Table Web 1" w:semiHidden="1" w:unhideWhenUsed="1"/>
-    <w:lsdException w:name="Table Web 2" w:semiHidden="1" w:unhideWhenUsed="1"/>
-    <w:lsdException w:name="Table Web 3" w:semiHidden="1" w:unhideWhenUsed="1"/>
-    <w:lsdException w:name="Balloon Text" w:semiHidden="1" w:unhideWhenUsed="1"/>
-    <w:lsdException w:name="Table Grid" w:uiPriority="39"/>
-    <w:lsdException w:name="Table Theme" w:semiHidden="1" w:unhideWhenUsed="1"/>
-    <w:lsdException w:name="Placeholder Text" w:semiHidden="1"/>
-    <w:lsdException w:name="No Spacing" w:uiPriority="1" w:qFormat="1"/>
-    <w:lsdException w:name="Light Shading" w:uiPriority="60"/>
-    <w:lsdException w:name="Light List" w:uiPriority="61"/>
-    <w:lsdException w:name="Light Grid" w:uiPriority="62"/>
-    <w:lsdException w:name="Medium Shading 1" w:uiPriority="63"/>
-    <w:lsdException w:name="Medium Shading 2" w:uiPriority="64"/>
-    <w:lsdException w:name="Medium List 1" w:uiPriority="65"/>
-    <w:lsdException w:name="Medium List 2" w:uiPriority="66"/>
-    <w:lsdException w:name="Medium Grid 1" w:uiPriority="67"/>
-    <w:lsdException w:name="Medium Grid 2" w:uiPriority="68"/>
-    <w:lsdException w:name="Medium Grid 3" w:uiPriority="69"/>
-    <w:lsdException w:name="Dark List" w:uiPriority="70"/>
-    <w:lsdException w:name="Colorful Shading" w:uiPriority="71"/>
-    <w:lsdException w:name="Colorful List" w:uiPriority="72"/>
-    <w:lsdException w:name="Colorful Grid" w:uiPriority="73"/>
-    <w:lsdException w:name="Light Shading Accent 1" w:uiPriority="60"/>
-    <w:lsdException w:name="Light List Accent 1" w:uiPriority="61"/>
-    <w:lsdException w:name="Light Grid Accent 1" w:uiPriority="62"/>
-    <w:lsdException w:name="Medium Shading 1 Accent 1" w:uiPriority="63"/>
-    <w:lsdException w:name="Medium Shading 2 Accent 1" w:uiPriority="64"/>
-    <w:lsdException w:name="Medium List 1 Accent 1" w:uiPriority="65"/>
-    <w:lsdException w:name="Revision" w:semiHidden="1"/>
-    <w:lsdException w:name="List Paragraph" w:uiPriority="34" w:qFormat="1"/>
-    <w:lsdException w:name="Quote" w:uiPriority="29" w:qFormat="1"/>
-    <w:lsdException w:name="Intense Quote" w:uiPriority="30" w:qFormat="1"/>
-    <w:lsdException w:name="Medium List 2 Accent 1" w:uiPriority="66"/>
-    <w:lsdException w:name="Medium Grid 1 Accent 1" w:uiPriority="67"/>
-    <w:lsdException w:name="Medium Grid 2 Accent 1" w:uiPriority="68"/>
-    <w:lsdException w:name="Medium Grid 3 Accent 1" w:uiPriority="69"/>
-    <w:lsdException w:name="Dark List Accent 1" w:uiPriority="70"/>
-    <w:lsdException w:name="Colorful Shading Accent 1" w:uiPriority="71"/>
-    <w:lsdException w:name="Colorful List Accent 1" w:uiPriority="72"/>
-    <w:lsdException w:name="Colorful Grid Accent 1" w:uiPriority="73"/>
-    <w:lsdException w:name="Light Shading Accent 2" w:uiPriority="60"/>
-    <w:lsdException w:name="Light List Accent 2" w:uiPriority="61"/>
-    <w:lsdException w:name="Light Grid Accent 2" w:uiPriority="62"/>
-    <w:lsdException w:name="Medium Shading 1 Accent 2" w:uiPriority="63"/>
-    <w:lsdException w:name="Medium Shading 2 Accent 2" w:uiPriority="64"/>
-    <w:lsdException w:name="Medium List 1 Accent 2" w:uiPriority="65"/>
-    <w:lsdException w:name="Medium List 2 Accent 2" w:uiPriority="66"/>
-    <w:lsdException w:name="Medium Grid 1 Accent 2" w:uiPriority="67"/>
-    <w:lsdException w:name="Medium Grid 2 Accent 2" w:uiPriority="68"/>
-    <w:lsdException w:name="Medium Grid 3 Accent 2" w:uiPriority="69"/>
-    <w:lsdException w:name="Dark List Accent 2" w:uiPriority="70"/>
-    <w:lsdException w:name="Colorful Shading Accent 2" w:uiPriority="71"/>
-    <w:lsdException w:name="Colorful List Accent 2" w:uiPriority="72"/>
-    <w:lsdException w:name="Colorful Grid Accent 2" w:uiPriority="73"/>
-    <w:lsdException w:name="Light Shading Accent 3" w:uiPriority="60"/>
-    <w:lsdException w:name="Light List Accent 3" w:uiPriority="61"/>
-    <w:lsdException w:name="Light Grid Accent 3" w:uiPriority="62"/>
-    <w:lsdException w:name="Medium Shading 1 Accent 3" w:uiPriority="63"/>
-    <w:lsdException w:name="Medium Shading 2 Accent 3" w:uiPriority="64"/>
-    <w:lsdException w:name="Medium List 1 Accent 3" w:uiPriority="65"/>
-    <w:lsdException w:name="Medium List 2 Accent 3" w:uiPriority="66"/>
-    <w:lsdException w:name="Medium Grid 1 Accent 3" w:uiPriority="67"/>
-    <w:lsdException w:name="Medium Grid 2 Accent 3" w:uiPriority="68"/>
-    <w:lsdException w:name="Medium Grid 3 Accent 3" w:uiPriority="69"/>
-    <w:lsdException w:name="Dark List Accent 3" w:uiPriority="70"/>
-    <w:lsdException w:name="Colorful Shading Accent 3" w:uiPriority="71"/>
-    <w:lsdException w:name="Colorful List Accent 3" w:uiPriority="72"/>
-    <w:lsdException w:name="Colorful Grid Accent 3" w:uiPriority="73"/>
-    <w:lsdException w:name="Light Shading Accent 4" w:uiPriority="60"/>
-    <w:lsdException w:name="Light List Accent 4" w:uiPriority="61"/>
-    <w:lsdException w:name="Light Grid Accent 4" w:uiPriority="62"/>
-    <w:lsdException w:name="Medium Shading 1 Accent 4" w:uiPriority="63"/>
-    <w:lsdException w:name="Medium Shading 2 Accent 4" w:uiPriority="64"/>
-    <w:lsdException w:name="Medium List 1 Accent 4" w:uiPriority="65"/>
-    <w:lsdException w:name="Medium List 2 Accent 4" w:uiPriority="66"/>
-    <w:lsdException w:name="Medium Grid 1 Accent 4" w:uiPriority="67"/>
-    <w:lsdException w:name="Medium Grid 2 Accent 4" w:uiPriority="68"/>
-    <w:lsdException w:name="Medium Grid 3 Accent 4" w:uiPriority="69"/>
-    <w:lsdException w:name="Dark List Accent 4" w:uiPriority="70"/>
-    <w:lsdException w:name="Colorful Shading Accent 4" w:uiPriority="71"/>
-    <w:lsdException w:name="Colorful List Accent 4" w:uiPriority="72"/>
-    <w:lsdException w:name="Colorful Grid Accent 4" w:uiPriority="73"/>
-    <w:lsdException w:name="Light Shading Accent 5" w:uiPriority="60"/>
-    <w:lsdException w:name="Light List Accent 5" w:uiPriority="61"/>
-    <w:lsdException w:name="Light Grid Accent 5" w:uiPriority="62"/>
-    <w:lsdException w:name="Medium Shading 1 Accent 5" w:uiPriority="63"/>
-    <w:lsdException w:name="Medium Shading 2 Accent 5" w:uiPriority="64"/>
-    <w:lsdException w:name="Medium List 1 Accent 5" w:uiPriority="65"/>
-    <w:lsdException w:name="Medium List 2 Accent 5" w:uiPriority="66"/>
-    <w:lsdException w:name="Medium Grid 1 Accent 5" w:uiPriority="67"/>
-    <w:lsdException w:name="Medium Grid 2 Accent 5" w:uiPriority="68"/>
-    <w:lsdException w:name="Medium Grid 3 Accent 5" w:uiPriority="69"/>
-    <w:lsdException w:name="Dark List Accent 5" w:uiPriority="70"/>
-    <w:lsdException w:name="Colorful Shading Accent 5" w:uiPriority="71"/>
-    <w:lsdException w:name="Colorful List Accent 5" w:uiPriority="72"/>
-    <w:lsdException w:name="Colorful Grid Accent 5" w:uiPriority="73"/>
-    <w:lsdException w:name="Light Shading Accent 6" w:uiPriority="60"/>
-    <w:lsdException w:name="Light List Accent 6" w:uiPriority="61"/>
-    <w:lsdException w:name="Light Grid Accent 6" w:uiPriority="62"/>
-    <w:lsdException w:name="Medium Shading 1 Accent 6" w:uiPriority="63"/>
-    <w:lsdException w:name="Medium Shading 2 Accent 6" w:uiPriority="64"/>
-    <w:lsdException w:name="Medium List 1 Accent 6" w:uiPriority="65"/>
-    <w:lsdException w:name="Medium List 2 Accent 6" w:uiPriority="66"/>
-    <w:lsdException w:name="Medium Grid 1 Accent 6" w:uiPriority="67"/>
-    <w:lsdException w:name="Medium Grid 2 Accent 6" w:uiPriority="68"/>
-    <w:lsdException w:name="Medium Grid 3 Accent 6" w:uiPriority="69"/>
-    <w:lsdException w:name="Dark List Accent 6" w:uiPriority="70"/>
-    <w:lsdException w:name="Colorful Shading Accent 6" w:uiPriority="71"/>
-    <w:lsdException w:name="Colorful List Accent 6" w:uiPriority="72"/>
-    <w:lsdException w:name="Colorful Grid Accent 6" w:uiPriority="73"/>
-    <w:lsdException w:name="Subtle Emphasis" w:uiPriority="19" w:qFormat="1"/>
-    <w:lsdException w:name="Intense Emphasis" w:uiPriority="21" w:qFormat="1"/>
-    <w:lsdException w:name="Subtle Reference" w:uiPriority="31" w:qFormat="1"/>
-    <w:lsdException w:name="Intense Reference" w:uiPriority="32" w:qFormat="1"/>
-    <w:lsdException w:name="Book Title" w:uiPriority="33" w:qFormat="1"/>
-    <w:lsdException w:name="Bibliography" w:semiHidden="1" w:uiPriority="37" w:unhideWhenUsed="1"/>
-    <w:lsdException w:name="TOC Heading" w:semiHidden="1" w:uiPriority="39" w:unhideWhenUsed="1" w:qFormat="1"/>
-    <w:lsdException w:name="Plain Table 1" w:uiPriority="41"/>
-    <w:lsdException w:name="Plain Table 2" w:uiPriority="42"/>
-    <w:lsdException w:name="Plain Table 3" w:uiPriority="43"/>
-    <w:lsdException w:name="Plain Table 4" w:uiPriority="44"/>
-    <w:lsdException w:name="Plain Table 5" w:uiPriority="45"/>
-    <w:lsdException w:name="Grid Table Light" w:uiPriority="40"/>
-    <w:lsdException w:name="Grid Table 1 Light" w:uiPriority="46"/>
-    <w:lsdException w:name="Grid Table 2" w:uiPriority="47"/>
-    <w:lsdException w:name="Grid Table 3" w:uiPriority="48"/>
-    <w:lsdException w:name="Grid Table 4" w:uiPriority="49"/>
-    <w:lsdException w:name="Grid Table 5 Dark" w:uiPriority="50"/>
-    <w:lsdException w:name="Grid Table 6 Colorful" w:uiPriority="51"/>
-    <w:lsdException w:name="Grid Table 7 Colorful" w:uiPriority="52"/>
-    <w:lsdException w:name="Grid Table 1 Light Accent 1" w:uiPriority="46"/>
-    <w:lsdException w:name="Grid Table 2 Accent 1" w:uiPriority="47"/>
-    <w:lsdException w:name="Grid Table 3 Accent 1" w:uiPriority="48"/>
-    <w:lsdException w:name="Grid Table 4 Accent 1" w:uiPriority="49"/>
-    <w:lsdException w:name="Grid Table 5 Dark Accent 1" w:uiPriority="50"/>
-    <w:lsdException w:name="Grid Table 6 Colorful Accent 1" w:uiPriority="51"/>
-    <w:lsdException w:name="Grid Table 7 Colorful Accent 1" w:uiPriority="52"/>
-    <w:lsdException w:name="Grid Table 1 Light Accent 2" w:uiPriority="46"/>
-    <w:lsdException w:name="Grid Table 2 Accent 2" w:uiPriority="47"/>
-    <w:lsdException w:name="Grid Table 3 Accent 2" w:uiPriority="48"/>
-    <w:lsdException w:name="Grid Table 4 Accent 2" w:uiPriority="49"/>
-    <w:lsdException w:name="Grid Table 5 Dark Accent 2" w:uiPriority="50"/>
-    <w:lsdException w:name="Grid Table 6 Colorful Accent 2" w:uiPriority="51"/>
-    <w:lsdException w:name="Grid Table 7 Colorful Accent 2" w:uiPriority="52"/>
-    <w:lsdException w:name="Grid Table 1 Light Accent 3" w:uiPriority="46"/>
-    <w:lsdException w:name="Grid Table 2 Accent 3" w:uiPriority="47"/>
-    <w:lsdException w:name="Grid Table 3 Accent 3" w:uiPriority="48"/>
-    <w:lsdException w:name="Grid Table 4 Accent 3" w:uiPriority="49"/>
-    <w:lsdException w:name="Grid Table 5 Dark Accent 3" w:uiPriority="50"/>
-    <w:lsdException w:name="Grid Table 6 Colorful Accent 3" w:uiPriority="51"/>
-    <w:lsdException w:name="Grid Table 7 Colorful Accent 3" w:uiPriority="52"/>
-    <w:lsdException w:name="Grid Table 1 Light Accent 4" w:uiPriority="46"/>
-    <w:lsdException w:name="Grid Table 2 Accent 4" w:uiPriority="47"/>
-    <w:lsdException w:name="Grid Table 3 Accent 4" w:uiPriority="48"/>
-    <w:lsdException w:name="Grid Table 4 Accent 4" w:uiPriority="49"/>
-    <w:lsdException w:name="Grid Table 5 Dark Accent 4" w:uiPriority="50"/>
-    <w:lsdException w:name="Grid Table 6 Colorful Accent 4" w:uiPriority="51"/>
-    <w:lsdException w:name="Grid Table 7 Colorful Accent 4" w:uiPriority="52"/>
-    <w:lsdException w:name="Grid Table 1 Light Accent 5" w:uiPriority="46"/>
-    <w:lsdException w:name="Grid Table 2 Accent 5" w:uiPriority="47"/>
-    <w:lsdException w:name="Grid Table 3 Accent 5" w:uiPriority="48"/>
-    <w:lsdException w:name="Grid Table 4 Accent 5" w:uiPriority="49"/>
-    <w:lsdException w:name="Grid Table 5 Dark Accent 5" w:uiPriority="50"/>
-    <w:lsdException w:name="Grid Table 6 Colorful Accent 5" w:uiPriority="51"/>
-    <w:lsdException w:name="Grid Table 7 Colorful Accent 5" w:uiPriority="52"/>
-    <w:lsdException w:name="Grid Table 1 Light Accent 6" w:uiPriority="46"/>
-    <w:lsdException w:name="Grid Table 2 Accent 6" w:uiPriority="47"/>
-    <w:lsdException w:name="Grid Table 3 Accent 6" w:uiPriority="48"/>
-    <w:lsdException w:name="Grid Table 4 Accent 6" w:uiPriority="49"/>
-    <w:lsdException w:name="Grid Table 5 Dark Accent 6" w:uiPriority="50"/>
-    <w:lsdException w:name="Grid Table 6 Colorful Accent 6" w:uiPriority="51"/>
-    <w:lsdException w:name="Grid Table 7 Colorful Accent 6" w:uiPriority="52"/>
-    <w:lsdException w:name="List Table 1 Light" w:uiPriority="46"/>
-    <w:lsdException w:name="List Table 2" w:uiPriority="47"/>
-    <w:lsdException w:name="List Table 3" w:uiPriority="48"/>
-    <w:lsdException w:name="List Table 4" w:uiPriority="49"/>
-    <w:lsdException w:name="List Table 5 Dark" w:uiPriority="50"/>
-    <w:lsdException w:name="List Table 6 Colorful" w:uiPriority="51"/>
-    <w:lsdException w:name="List Table 7 Colorful" w:uiPriority="52"/>
-    <w:lsdException w:name="List Table 1 Light Accent 1" w:uiPriority="46"/>
-    <w:lsdException w:name="List Table 2 Accent 1" w:uiPriority="47"/>
-    <w:lsdException w:name="List Table 3 Accent 1" w:uiPriority="48"/>
-    <w:lsdException w:name="List Table 4 Accent 1" w:uiPriority="49"/>
-    <w:lsdException w:name="List Table 5 Dark Accent 1" w:uiPriority="50"/>
-    <w:lsdException w:name="List Table 6 Colorful Accent 1" w:uiPriority="51"/>
-    <w:lsdException w:name="List Table 7 Colorful Accent 1" w:uiPriority="52"/>
-    <w:lsdException w:name="List Table 1 Light Accent 2" w:uiPriority="46"/>
-    <w:lsdException w:name="List Table 2 Accent 2" w:uiPriority="47"/>
-    <w:lsdException w:name="List Table 3 Accent 2" w:uiPriority="48"/>
-    <w:lsdException w:name="List Table 4 Accent 2" w:uiPriority="49"/>
-    <w:lsdException w:name="List Table 5 Dark Accent 2" w:uiPriority="50"/>
-    <w:lsdException w:name="List Table 6 Colorful Accent 2" w:uiPriority="51"/>
-    <w:lsdException w:name="List Table 7 Colorful Accent 2" w:uiPriority="52"/>
-    <w:lsdException w:name="List Table 1 Light Accent 3" w:uiPriority="46"/>
-    <w:lsdException w:name="List Table 2 Accent 3" w:uiPriority="47"/>
-    <w:lsdException w:name="List Table 3 Accent 3" w:uiPriority="48"/>
-    <w:lsdException w:name="List Table 4 Accent 3" w:uiPriority="49"/>
-    <w:lsdException w:name="List Table 5 Dark Accent 3" w:uiPriority="50"/>
-    <w:lsdException w:name="List Table 6 Colorful Accent 3" w:uiPriority="51"/>
-    <w:lsdException w:name="List Table 7 Colorful Accent 3" w:uiPriority="52"/>
-    <w:lsdException w:name="List Table 1 Light Accent 4" w:uiPriority="46"/>
-    <w:lsdException w:name="List Table 2 Accent 4" w:uiPriority="47"/>
-    <w:lsdException w:name="List Table 3 Accent 4" w:uiPriority="48"/>
-    <w:lsdException w:name="List Table 4 Accent 4" w:uiPriority="49"/>
-    <w:lsdException w:name="List Table 5 Dark Accent 4" w:uiPriority="50"/>
-    <w:lsdException w:name="List Table 6 Colorful Accent 4" w:uiPriority="51"/>
-    <w:lsdException w:name="List Table 7 Colorful Accent 4" w:uiPriority="52"/>
-    <w:lsdException w:name="List Table 1 Light Accent 5" w:uiPriority="46"/>
-    <w:lsdException w:name="List Table 2 Accent 5" w:uiPriority="47"/>
-    <w:lsdException w:name="List Table 3 Accent 5" w:uiPriority="48"/>
-    <w:lsdException w:name="List Table 4 Accent 5" w:uiPriority="49"/>
-    <w:lsdException w:name="List Table 5 Dark Accent 5" w:uiPriority="50"/>
-    <w:lsdException w:name="List Table 6 Colorful Accent 5" w:uiPriority="51"/>
-    <w:lsdException w:name="List Table 7 Colorful Accent 5" w:uiPriority="52"/>
-    <w:lsdException w:name="List Table 1 Light Accent 6" w:uiPriority="46"/>
-    <w:lsdException w:name="List Table 2 Accent 6" w:uiPriority="47"/>
-    <w:lsdException w:name="List Table 3 Accent 6" w:uiPriority="48"/>
-    <w:lsdException w:name="List Table 4 Accent 6" w:uiPriority="49"/>
-    <w:lsdException w:name="List Table 5 Dark Accent 6" w:uiPriority="50"/>
-    <w:lsdException w:name="List Table 6 Colorful Accent 6" w:uiPriority="51"/>
-    <w:lsdException w:name="List Table 7 Colorful Accent 6" w:uiPriority="52"/>
+  <w:latentStyles w:defLockedState="0" w:defUIPriority="99" w:defSemiHidden="1" w:defUnhideWhenUsed="1" w:defQFormat="0" w:count="267">
+    <w:lsdException w:name="Normal" w:semiHidden="0" w:uiPriority="0" w:unhideWhenUsed="0" w:qFormat="1"/>
+    <w:lsdException w:name="heading 1" w:semiHidden="0" w:uiPriority="9" w:unhideWhenUsed="0" w:qFormat="1"/>
+    <w:lsdException w:name="heading 2" w:uiPriority="9" w:qFormat="1"/>
+    <w:lsdException w:name="heading 3" w:uiPriority="9" w:qFormat="1"/>
+    <w:lsdException w:name="heading 4" w:uiPriority="9" w:qFormat="1"/>
+    <w:lsdException w:name="heading 5" w:uiPriority="9" w:qFormat="1"/>
+    <w:lsdException w:name="heading 6" w:uiPriority="9" w:qFormat="1"/>
+    <w:lsdException w:name="heading 7" w:uiPriority="9" w:qFormat="1"/>
+    <w:lsdException w:name="heading 8" w:uiPriority="9" w:qFormat="1"/>
+    <w:lsdException w:name="heading 9" w:uiPriority="9" w:qFormat="1"/>
+    <w:lsdException w:name="toc 1" w:uiPriority="39"/>
+    <w:lsdException w:name="toc 2" w:uiPriority="39"/>
+    <w:lsdException w:name="toc 3" w:uiPriority="39"/>
+    <w:lsdException w:name="toc 4" w:uiPriority="39"/>
+    <w:lsdException w:name="toc 5" w:uiPriority="39"/>
+    <w:lsdException w:name="toc 6" w:uiPriority="39"/>
+    <w:lsdException w:name="toc 7" w:uiPriority="39"/>
+    <w:lsdException w:name="toc 8" w:uiPriority="39"/>
+    <w:lsdException w:name="toc 9" w:uiPriority="39"/>
+    <w:lsdException w:name="caption" w:uiPriority="35" w:qFormat="1"/>
+    <w:lsdException w:name="Title" w:semiHidden="0" w:uiPriority="10" w:unhideWhenUsed="0" w:qFormat="1"/>
+    <w:lsdException w:name="Default Paragraph Font" w:uiPriority="1"/>
+    <w:lsdException w:name="Subtitle" w:semiHidden="0" w:uiPriority="11" w:unhideWhenUsed="0" w:qFormat="1"/>
+    <w:lsdException w:name="Strong" w:semiHidden="0" w:uiPriority="22" w:unhideWhenUsed="0" w:qFormat="1"/>
+    <w:lsdException w:name="Emphasis" w:semiHidden="0" w:uiPriority="20" w:unhideWhenUsed="0" w:qFormat="1"/>
+    <w:lsdException w:name="Table Grid" w:semiHidden="0" w:uiPriority="39" w:unhideWhenUsed="0"/>
+    <w:lsdException w:name="Placeholder Text" w:unhideWhenUsed="0"/>
+    <w:lsdException w:name="No Spacing" w:semiHidden="0" w:uiPriority="1" w:unhideWhenUsed="0" w:qFormat="1"/>
+    <w:lsdException w:name="Light Shading" w:semiHidden="0" w:uiPriority="60" w:unhideWhenUsed="0"/>
+    <w:lsdException w:name="Light List" w:semiHidden="0" w:uiPriority="61" w:unhideWhenUsed="0"/>
+    <w:lsdException w:name="Light Grid" w:semiHidden="0" w:uiPriority="62" w:unhideWhenUsed="0"/>
+    <w:lsdException w:name="Medium Shading 1" w:semiHidden="0" w:uiPriority="63" w:unhideWhenUsed="0"/>
+    <w:lsdException w:name="Medium Shading 2" w:semiHidden="0" w:uiPriority="64" w:unhideWhenUsed="0"/>
+    <w:lsdException w:name="Medium List 1" w:semiHidden="0" w:uiPriority="65" w:unhideWhenUsed="0"/>
+    <w:lsdException w:name="Medium List 2" w:semiHidden="0" w:uiPriority="66" w:unhideWhenUsed="0"/>
+    <w:lsdException w:name="Medium Grid 1" w:semiHidden="0" w:uiPriority="67" w:unhideWhenUsed="0"/>
+    <w:lsdException w:name="Medium Grid 2" w:semiHidden="0" w:uiPriority="68" w:unhideWhenUsed="0"/>
+    <w:lsdException w:name="Medium Grid 3" w:semiHidden="0" w:uiPriority="69" w:unhideWhenUsed="0"/>
+    <w:lsdException w:name="Dark List" w:semiHidden="0" w:uiPriority="70" w:unhideWhenUsed="0"/>
+    <w:lsdException w:name="Colorful Shading" w:semiHidden="0" w:uiPriority="71" w:unhideWhenUsed="0"/>
+    <w:lsdException w:name="Colorful List" w:semiHidden="0" w:uiPriority="72" w:unhideWhenUsed="0"/>
+    <w:lsdException w:name="Colorful Grid" w:semiHidden="0" w:uiPriority="73" w:unhideWhenUsed="0"/>
+    <w:lsdException w:name="Light Shading Accent 1" w:semiHidden="0" w:uiPriority="60" w:unhideWhenUsed="0"/>
+    <w:lsdException w:name="Light List Accent 1" w:semiHidden="0" w:uiPriority="61" w:unhideWhenUsed="0"/>
+    <w:lsdException w:name="Light Grid Accent 1" w:semiHidden="0" w:uiPriority="62" w:unhideWhenUsed="0"/>
+    <w:lsdException w:name="Medium Shading 1 Accent 1" w:semiHidden="0" w:uiPriority="63" w:unhideWhenUsed="0"/>
+    <w:lsdException w:name="Medium Shading 2 Accent 1" w:semiHidden="0" w:uiPriority="64" w:unhideWhenUsed="0"/>
+    <w:lsdException w:name="Medium List 1 Accent 1" w:semiHidden="0" w:uiPriority="65" w:unhideWhenUsed="0"/>
+    <w:lsdException w:name="Revision" w:unhideWhenUsed="0"/>
+    <w:lsdException w:name="List Paragraph" w:semiHidden="0" w:uiPriority="34" w:unhideWhenUsed="0" w:qFormat="1"/>
+    <w:lsdException w:name="Quote" w:semiHidden="0" w:uiPriority="29" w:unhideWhenUsed="0" w:qFormat="1"/>
+    <w:lsdException w:name="Intense Quote" w:semiHidden="0" w:uiPriority="30" w:unhideWhenUsed="0" w:qFormat="1"/>
+    <w:lsdException w:name="Medium List 2 Accent 1" w:semiHidden="0" w:uiPriority="66" w:unhideWhenUsed="0"/>
+    <w:lsdException w:name="Medium Grid 1 Accent 1" w:semiHidden="0" w:uiPriority="67" w:unhideWhenUsed="0"/>
+    <w:lsdException w:name="Medium Grid 2 Accent 1" w:semiHidden="0" w:uiPriority="68" w:unhideWhenUsed="0"/>
+    <w:lsdException w:name="Medium Grid 3 Accent 1" w:semiHidden="0" w:uiPriority="69" w:unhideWhenUsed="0"/>
+    <w:lsdException w:name="Dark List Accent 1" w:semiHidden="0" w:uiPriority="70" w:unhideWhenUsed="0"/>
+    <w:lsdException w:name="Colorful Shading Accent 1" w:semiHidden="0" w:uiPriority="71" w:unhideWhenUsed="0"/>
+    <w:lsdException w:name="Colorful List Accent 1" w:semiHidden="0" w:uiPriority="72" w:unhideWhenUsed="0"/>
+    <w:lsdException w:name="Colorful Grid Accent 1" w:semiHidden="0" w:uiPriority="73" w:unhideWhenUsed="0"/>
+    <w:lsdException w:name="Light Shading Accent 2" w:semiHidden="0" w:uiPriority="60" w:unhideWhenUsed="0"/>
+    <w:lsdException w:name="Light List Accent 2" w:semiHidden="0" w:uiPriority="61" w:unhideWhenUsed="0"/>
+    <w:lsdException w:name="Light Grid Accent 2" w:semiHidden="0" w:uiPriority="62" w:unhideWhenUsed="0"/>
+    <w:lsdException w:name="Medium Shading 1 Accent 2" w:semiHidden="0" w:uiPriority="63" w:unhideWhenUsed="0"/>
+    <w:lsdException w:name="Medium Shading 2 Accent 2" w:semiHidden="0" w:uiPriority="64" w:unhideWhenUsed="0"/>
+    <w:lsdException w:name="Medium List 1 Accent 2" w:semiHidden="0" w:uiPriority="65" w:unhideWhenUsed="0"/>
+    <w:lsdException w:name="Medium List 2 Accent 2" w:semiHidden="0" w:uiPriority="66" w:unhideWhenUsed="0"/>
+    <w:lsdException w:name="Medium Grid 1 Accent 2" w:semiHidden="0" w:uiPriority="67" w:unhideWhenUsed="0"/>
+    <w:lsdException w:name="Medium Grid 2 Accent 2" w:semiHidden="0" w:uiPriority="68" w:unhideWhenUsed="0"/>
+    <w:lsdException w:name="Medium Grid 3 Accent 2" w:semiHidden="0" w:uiPriority="69" w:unhideWhenUsed="0"/>
+    <w:lsdException w:name="Dark List Accent 2" w:semiHidden="0" w:uiPriority="70" w:unhideWhenUsed="0"/>
+    <w:lsdException w:name="Colorful Shading Accent 2" w:semiHidden="0" w:uiPriority="71" w:unhideWhenUsed="0"/>
+    <w:lsdException w:name="Colorful List Accent 2" w:semiHidden="0" w:uiPriority="72" w:unhideWhenUsed="0"/>
+    <w:lsdException w:name="Colorful Grid Accent 2" w:semiHidden="0" w:uiPriority="73" w:unhideWhenUsed="0"/>
+    <w:lsdException w:name="Light Shading Accent 3" w:semiHidden="0" w:uiPriority="60" w:unhideWhenUsed="0"/>
+    <w:lsdException w:name="Light List Accent 3" w:semiHidden="0" w:uiPriority="61" w:unhideWhenUsed="0"/>
+    <w:lsdException w:name="Light Grid Accent 3" w:semiHidden="0" w:uiPriority="62" w:unhideWhenUsed="0"/>
+    <w:lsdException w:name="Medium Shading 1 Accent 3" w:semiHidden="0" w:uiPriority="63" w:unhideWhenUsed="0"/>
+    <w:lsdException w:name="Medium Shading 2 Accent 3" w:semiHidden="0" w:uiPriority="64" w:unhideWhenUsed="0"/>
+    <w:lsdException w:name="Medium List 1 Accent 3" w:semiHidden="0" w:uiPriority="65" w:unhideWhenUsed="0"/>
+    <w:lsdException w:name="Medium List 2 Accent 3" w:semiHidden="0" w:uiPriority="66" w:unhideWhenUsed="0"/>
+    <w:lsdException w:name="Medium Grid 1 Accent 3" w:semiHidden="0" w:uiPriority="67" w:unhideWhenUsed="0"/>
+    <w:lsdException w:name="Medium Grid 2 Accent 3" w:semiHidden="0" w:uiPriority="68" w:unhideWhenUsed="0"/>
+    <w:lsdException w:name="Medium Grid 3 Accent 3" w:semiHidden="0" w:uiPriority="69" w:unhideWhenUsed="0"/>
+    <w:lsdException w:name="Dark List Accent 3" w:semiHidden="0" w:uiPriority="70" w:unhideWhenUsed="0"/>
+    <w:lsdException w:name="Colorful Shading Accent 3" w:semiHidden="0" w:uiPriority="71" w:unhideWhenUsed="0"/>
+    <w:lsdException w:name="Colorful List Accent 3" w:semiHidden="0" w:uiPriority="72" w:unhideWhenUsed="0"/>
+    <w:lsdException w:name="Colorful Grid Accent 3" w:semiHidden="0" w:uiPriority="73" w:unhideWhenUsed="0"/>
+    <w:lsdException w:name="Light Shading Accent 4" w:semiHidden="0" w:uiPriority="60" w:unhideWhenUsed="0"/>
+    <w:lsdException w:name="Light List Accent 4" w:semiHidden="0" w:uiPriority="61" w:unhideWhenUsed="0"/>
+    <w:lsdException w:name="Light Grid Accent 4" w:semiHidden="0" w:uiPriority="62" w:unhideWhenUsed="0"/>
+    <w:lsdException w:name="Medium Shading 1 Accent 4" w:semiHidden="0" w:uiPriority="63" w:unhideWhenUsed="0"/>
+    <w:lsdException w:name="Medium Shading 2 Accent 4" w:semiHidden="0" w:uiPriority="64" w:unhideWhenUsed="0"/>
+    <w:lsdException w:name="Medium List 1 Accent 4" w:semiHidden="0" w:uiPriority="65" w:unhideWhenUsed="0"/>
+    <w:lsdException w:name="Medium List 2 Accent 4" w:semiHidden="0" w:uiPriority="66" w:unhideWhenUsed="0"/>
+    <w:lsdException w:name="Medium Grid 1 Accent 4" w:semiHidden="0" w:uiPriority="67" w:unhideWhenUsed="0"/>
+    <w:lsdException w:name="Medium Grid 2 Accent 4" w:semiHidden="0" w:uiPriority="68" w:unhideWhenUsed="0"/>
+    <w:lsdException w:name="Medium Grid 3 Accent 4" w:semiHidden="0" w:uiPriority="69" w:unhideWhenUsed="0"/>
+    <w:lsdException w:name="Dark List Accent 4" w:semiHidden="0" w:uiPriority="70" w:unhideWhenUsed="0"/>
+    <w:lsdException w:name="Colorful Shading Accent 4" w:semiHidden="0" w:uiPriority="71" w:unhideWhenUsed="0"/>
+    <w:lsdException w:name="Colorful List Accent 4" w:semiHidden="0" w:uiPriority="72" w:unhideWhenUsed="0"/>
+    <w:lsdException w:name="Colorful Grid Accent 4" w:semiHidden="0" w:uiPriority="73" w:unhideWhenUsed="0"/>
+    <w:lsdException w:name="Light Shading Accent 5" w:semiHidden="0" w:uiPriority="60" w:unhideWhenUsed="0"/>
+    <w:lsdException w:name="Light List Accent 5" w:semiHidden="0" w:uiPriority="61" w:unhideWhenUsed="0"/>
+    <w:lsdException w:name="Light Grid Accent 5" w:semiHidden="0" w:uiPriority="62" w:unhideWhenUsed="0"/>
+    <w:lsdException w:name="Medium Shading 1 Accent 5" w:semiHidden="0" w:uiPriority="63" w:unhideWhenUsed="0"/>
+    <w:lsdException w:name="Medium Shading 2 Accent 5" w:semiHidden="0" w:uiPriority="64" w:unhideWhenUsed="0"/>
+    <w:lsdException w:name="Medium List 1 Accent 5" w:semiHidden="0" w:uiPriority="65" w:unhideWhenUsed="0"/>
+    <w:lsdException w:name="Medium List 2 Accent 5" w:semiHidden="0" w:uiPriority="66" w:unhideWhenUsed="0"/>
+    <w:lsdException w:name="Medium Grid 1 Accent 5" w:semiHidden="0" w:uiPriority="67" w:unhideWhenUsed="0"/>
+    <w:lsdException w:name="Medium Grid 2 Accent 5" w:semiHidden="0" w:uiPriority="68" w:unhideWhenUsed="0"/>
+    <w:lsdException w:name="Medium Grid 3 Accent 5" w:semiHidden="0" w:uiPriority="69" w:unhideWhenUsed="0"/>
+    <w:lsdException w:name="Dark List Accent 5" w:semiHidden="0" w:uiPriority="70" w:unhideWhenUsed="0"/>
+    <w:lsdException w:name="Colorful Shading Accent 5" w:semiHidden="0" w:uiPriority="71" w:unhideWhenUsed="0"/>
+    <w:lsdException w:name="Colorful List Accent 5" w:semiHidden="0" w:uiPriority="72" w:unhideWhenUsed="0"/>
+    <w:lsdException w:name="Colorful Grid Accent 5" w:semiHidden="0" w:uiPriority="73" w:unhideWhenUsed="0"/>
+    <w:lsdException w:name="Light Shading Accent 6" w:semiHidden="0" w:uiPriority="60" w:unhideWhenUsed="0"/>
+    <w:lsdException w:name="Light List Accent 6" w:semiHidden="0" w:uiPriority="61" w:unhideWhenUsed="0"/>
+    <w:lsdException w:name="Light Grid Accent 6" w:semiHidden="0" w:uiPriority="62" w:unhideWhenUsed="0"/>
+    <w:lsdException w:name="Medium Shading 1 Accent 6" w:semiHidden="0" w:uiPriority="63" w:unhideWhenUsed="0"/>
+    <w:lsdException w:name="Medium Shading 2 Accent 6" w:semiHidden="0" w:uiPriority="64" w:unhideWhenUsed="0"/>
+    <w:lsdException w:name="Medium List 1 Accent 6" w:semiHidden="0" w:uiPriority="65" w:unhideWhenUsed="0"/>
+    <w:lsdException w:name="Medium List 2 Accent 6" w:semiHidden="0" w:uiPriority="66" w:unhideWhenUsed="0"/>
+    <w:lsdException w:name="Medium Grid 1 Accent 6" w:semiHidden="0" w:uiPriority="67" w:unhideWhenUsed="0"/>
+    <w:lsdException w:name="Medium Grid 2 Accent 6" w:semiHidden="0" w:uiPriority="68" w:unhideWhenUsed="0"/>
+    <w:lsdException w:name="Medium Grid 3 Accent 6" w:semiHidden="0" w:uiPriority="69" w:unhideWhenUsed="0"/>
+    <w:lsdException w:name="Dark List Accent 6" w:semiHidden="0" w:uiPriority="70" w:unhideWhenUsed="0"/>
+    <w:lsdException w:name="Colorful Shading Accent 6" w:semiHidden="0" w:uiPriority="71" w:unhideWhenUsed="0"/>
+    <w:lsdException w:name="Colorful List Accent 6" w:semiHidden="0" w:uiPriority="72" w:unhideWhenUsed="0"/>
+    <w:lsdException w:name="Colorful Grid Accent 6" w:semiHidden="0" w:uiPriority="73" w:unhideWhenUsed="0"/>
+    <w:lsdException w:name="Subtle Emphasis" w:semiHidden="0" w:uiPriority="19" w:unhideWhenUsed="0" w:qFormat="1"/>
+    <w:lsdException w:name="Intense Emphasis" w:semiHidden="0" w:uiPriority="21" w:unhideWhenUsed="0" w:qFormat="1"/>
+    <w:lsdException w:name="Subtle Reference" w:semiHidden="0" w:uiPriority="31" w:unhideWhenUsed="0" w:qFormat="1"/>
+    <w:lsdException w:name="Intense Reference" w:semiHidden="0" w:uiPriority="32" w:unhideWhenUsed="0" w:qFormat="1"/>
+    <w:lsdException w:name="Book Title" w:semiHidden="0" w:uiPriority="33" w:unhideWhenUsed="0" w:qFormat="1"/>
+    <w:lsdException w:name="Bibliography" w:uiPriority="37"/>
+    <w:lsdException w:name="TOC Heading" w:uiPriority="39" w:qFormat="1"/>
+  </w:latentStyles>
+  <w:style w:type="paragraph" w:default="1" w:styleId="Normal">
+    <w:name w:val="Normal"/>
+    <w:qFormat/>
+    <w:rsid w:val="00FA0A71"/>
+    <w:pPr>
+      <w:spacing w:line="256" w:lineRule="auto"/>
+    </w:pPr>
+  </w:style>
+  <w:style w:type="paragraph" w:styleId="Heading1">
+    <w:name w:val="heading 1"/>
+    <w:basedOn w:val="Normal"/>
+    <w:next w:val="Normal"/>
+    <w:link w:val="Heading1Char"/>
+    <w:uiPriority w:val="9"/>
+    <w:qFormat/>
+    <w:rsid w:val="00FA0A71"/>
+    <w:pPr>
+      <w:keepNext/>
+      <w:keepLines/>
+      <w:spacing w:before="240" w:after="0"/>
+      <w:outlineLvl w:val="0"/>
+    </w:pPr>
+    <w:rPr>
+      <w:rFonts w:asciiTheme="majorHAnsi" w:eastAsiaTheme="majorEastAsia" w:hAnsiTheme="majorHAnsi" w:cstheme="majorBidi"/>
+      <w:color w:val="2E74B5" w:themeColor="accent1" w:themeShade="BF"/>
+      <w:sz w:val="32"/>
+      <w:szCs w:val="32"/>
+    </w:rPr>
+  </w:style>
+  <w:style w:type="paragraph" w:styleId="Heading2">
+    <w:name w:val="heading 2"/>
+    <w:basedOn w:val="Normal"/>
+    <w:next w:val="Normal"/>
+    <w:link w:val="Heading2Char"/>
+    <w:uiPriority w:val="9"/>
+    <w:unhideWhenUsed/>
+    <w:qFormat/>
+    <w:rsid w:val="00FA0A71"/>
+    <w:pPr>
+      <w:keepNext/>
+      <w:keepLines/>
+      <w:spacing w:before="40" w:after="0"/>
+      <w:outlineLvl w:val="1"/>
+    </w:pPr>
+    <w:rPr>
+      <w:rFonts w:asciiTheme="majorHAnsi" w:eastAsiaTheme="majorEastAsia" w:hAnsiTheme="majorHAnsi" w:cstheme="majorBidi"/>
+      <w:color w:val="2E74B5" w:themeColor="accent1" w:themeShade="BF"/>
+      <w:sz w:val="26"/>
+      <w:szCs w:val="26"/>
+    </w:rPr>
+  </w:style>
+  <w:style w:type="paragraph" w:styleId="Heading3">
+    <w:name w:val="heading 3"/>
+    <w:basedOn w:val="Normal"/>
+    <w:next w:val="Normal"/>
+    <w:link w:val="Heading3Char"/>
+    <w:uiPriority w:val="9"/>
+    <w:unhideWhenUsed/>
+    <w:qFormat/>
+    <w:rsid w:val="00EC28C6"/>
+    <w:pPr>
+      <w:keepNext/>
+      <w:keepLines/>
+      <w:spacing w:before="40" w:after="0"/>
+      <w:outlineLvl w:val="2"/>
+    </w:pPr>
+    <w:rPr>
+      <w:rFonts w:asciiTheme="majorHAnsi" w:eastAsiaTheme="majorEastAsia" w:hAnsiTheme="majorHAnsi" w:cstheme="majorBidi"/>
+      <w:color w:val="1F4D78" w:themeColor="accent1" w:themeShade="7F"/>
+      <w:sz w:val="24"/>
+      <w:szCs w:val="24"/>
+    </w:rPr>
+  </w:style>
+  <w:style w:type="character" w:default="1" w:styleId="DefaultParagraphFont">
+    <w:name w:val="Default Paragraph Font"/>
+    <w:uiPriority w:val="1"/>
+    <w:semiHidden/>
+    <w:unhideWhenUsed/>
+  </w:style>
+  <w:style w:type="table" w:default="1" w:styleId="TableNormal">
+    <w:name w:val="Normal Table"/>
+    <w:uiPriority w:val="99"/>
+    <w:semiHidden/>
+    <w:unhideWhenUsed/>
+    <w:tblPr>
+      <w:tblInd w:w="0" w:type="dxa"/>
+      <w:tblCellMar>
+        <w:top w:w="0" w:type="dxa"/>
+        <w:left w:w="108" w:type="dxa"/>
+        <w:bottom w:w="0" w:type="dxa"/>
+        <w:right w:w="108" w:type="dxa"/>
+      </w:tblCellMar>
+    </w:tblPr>
+  </w:style>
+  <w:style w:type="numbering" w:default="1" w:styleId="NoList">
+    <w:name w:val="No List"/>
+    <w:uiPriority w:val="99"/>
+    <w:semiHidden/>
+    <w:unhideWhenUsed/>
+  </w:style>
+  <w:style w:type="character" w:customStyle="1" w:styleId="Heading1Char">
+    <w:name w:val="Heading 1 Char"/>
+    <w:basedOn w:val="DefaultParagraphFont"/>
+    <w:link w:val="Heading1"/>
+    <w:uiPriority w:val="9"/>
+    <w:rsid w:val="00FA0A71"/>
+    <w:rPr>
+      <w:rFonts w:asciiTheme="majorHAnsi" w:eastAsiaTheme="majorEastAsia" w:hAnsiTheme="majorHAnsi" w:cstheme="majorBidi"/>
+      <w:color w:val="2E74B5" w:themeColor="accent1" w:themeShade="BF"/>
+      <w:sz w:val="32"/>
+      <w:szCs w:val="32"/>
+    </w:rPr>
+  </w:style>
+  <w:style w:type="character" w:customStyle="1" w:styleId="Heading2Char">
+    <w:name w:val="Heading 2 Char"/>
+    <w:basedOn w:val="DefaultParagraphFont"/>
+    <w:link w:val="Heading2"/>
+    <w:uiPriority w:val="9"/>
+    <w:rsid w:val="00FA0A71"/>
+    <w:rPr>
+      <w:rFonts w:asciiTheme="majorHAnsi" w:eastAsiaTheme="majorEastAsia" w:hAnsiTheme="majorHAnsi" w:cstheme="majorBidi"/>
+      <w:color w:val="2E74B5" w:themeColor="accent1" w:themeShade="BF"/>
+      <w:sz w:val="26"/>
+      <w:szCs w:val="26"/>
+    </w:rPr>
+  </w:style>
+  <w:style w:type="paragraph" w:styleId="ListParagraph">
+    <w:name w:val="List Paragraph"/>
+    <w:basedOn w:val="Normal"/>
+    <w:uiPriority w:val="34"/>
+    <w:qFormat/>
+    <w:rsid w:val="00FA0A71"/>
+    <w:pPr>
+      <w:ind w:left="720"/>
+      <w:contextualSpacing/>
+    </w:pPr>
+  </w:style>
+  <w:style w:type="character" w:customStyle="1" w:styleId="Heading3Char">
+    <w:name w:val="Heading 3 Char"/>
+    <w:basedOn w:val="DefaultParagraphFont"/>
+    <w:link w:val="Heading3"/>
+    <w:uiPriority w:val="9"/>
+    <w:rsid w:val="00EC28C6"/>
+    <w:rPr>
+      <w:rFonts w:asciiTheme="majorHAnsi" w:eastAsiaTheme="majorEastAsia" w:hAnsiTheme="majorHAnsi" w:cstheme="majorBidi"/>
+      <w:color w:val="1F4D78" w:themeColor="accent1" w:themeShade="7F"/>
+      <w:sz w:val="24"/>
+      <w:szCs w:val="24"/>
+    </w:rPr>
+  </w:style>
+</w:styles>
+</file>
+
+<file path=word/stylesWithEffects.xml><?xml version="1.0" encoding="utf-8"?>
+<w:styles xmlns:wpc="http://schemas.microsoft.com/office/word/2010/wordprocessingCanvas" xmlns:mc="http://schemas.openxmlformats.org/markup-compatibility/2006" xmlns:o="urn:schemas-microsoft-com:office:office" xmlns:r="http://schemas.openxmlformats.org/officeDocument/2006/relationships" xmlns:m="http://schemas.openxmlformats.org/officeDocument/2006/math" xmlns:v="urn:schemas-microsoft-com:vml" xmlns:wp14="http://schemas.microsoft.com/office/word/2010/wordprocessingDrawing" xmlns:wp="http://schemas.openxmlformats.org/drawingml/2006/wordprocessingDrawing" xmlns:w10="urn:schemas-microsoft-com:office:word" xmlns:w="http://schemas.openxmlformats.org/wordprocessingml/2006/main" xmlns:w14="http://schemas.microsoft.com/office/word/2010/wordml" xmlns:wpg="http://schemas.microsoft.com/office/word/2010/wordprocessingGroup" xmlns:wpi="http://schemas.microsoft.com/office/word/2010/wordprocessingInk" xmlns:wne="http://schemas.microsoft.com/office/word/2006/wordml" xmlns:wps="http://schemas.microsoft.com/office/word/2010/wordprocessingShape" mc:Ignorable="w14 wp14">
+  <w:docDefaults>
+    <w:rPrDefault>
+      <w:rPr>
+        <w:rFonts w:asciiTheme="minorHAnsi" w:eastAsiaTheme="minorHAnsi" w:hAnsiTheme="minorHAnsi" w:cstheme="minorBidi"/>
+        <w:sz w:val="22"/>
+        <w:szCs w:val="22"/>
+        <w:lang w:val="en-US" w:eastAsia="en-US" w:bidi="ar-SA"/>
+      </w:rPr>
+    </w:rPrDefault>
+    <w:pPrDefault>
+      <w:pPr>
+        <w:spacing w:after="160" w:line="259" w:lineRule="auto"/>
+      </w:pPr>
+    </w:pPrDefault>
+  </w:docDefaults>
+  <w:latentStyles w:defLockedState="0" w:defUIPriority="99" w:defSemiHidden="1" w:defUnhideWhenUsed="1" w:defQFormat="0" w:count="267">
+    <w:lsdException w:name="Normal" w:semiHidden="0" w:uiPriority="0" w:unhideWhenUsed="0" w:qFormat="1"/>
+    <w:lsdException w:name="heading 1" w:semiHidden="0" w:uiPriority="9" w:unhideWhenUsed="0" w:qFormat="1"/>
+    <w:lsdException w:name="heading 2" w:uiPriority="9" w:qFormat="1"/>
+    <w:lsdException w:name="heading 3" w:uiPriority="9" w:qFormat="1"/>
+    <w:lsdException w:name="heading 4" w:uiPriority="9" w:qFormat="1"/>
+    <w:lsdException w:name="heading 5" w:uiPriority="9" w:qFormat="1"/>
+    <w:lsdException w:name="heading 6" w:uiPriority="9" w:qFormat="1"/>
+    <w:lsdException w:name="heading 7" w:uiPriority="9" w:qFormat="1"/>
+    <w:lsdException w:name="heading 8" w:uiPriority="9" w:qFormat="1"/>
+    <w:lsdException w:name="heading 9" w:uiPriority="9" w:qFormat="1"/>
+    <w:lsdException w:name="toc 1" w:uiPriority="39"/>
+    <w:lsdException w:name="toc 2" w:uiPriority="39"/>
+    <w:lsdException w:name="toc 3" w:uiPriority="39"/>
+    <w:lsdException w:name="toc 4" w:uiPriority="39"/>
+    <w:lsdException w:name="toc 5" w:uiPriority="39"/>
+    <w:lsdException w:name="toc 6" w:uiPriority="39"/>
+    <w:lsdException w:name="toc 7" w:uiPriority="39"/>
+    <w:lsdException w:name="toc 8" w:uiPriority="39"/>
+    <w:lsdException w:name="toc 9" w:uiPriority="39"/>
+    <w:lsdException w:name="caption" w:uiPriority="35" w:qFormat="1"/>
+    <w:lsdException w:name="Title" w:semiHidden="0" w:uiPriority="10" w:unhideWhenUsed="0" w:qFormat="1"/>
+    <w:lsdException w:name="Default Paragraph Font" w:uiPriority="1"/>
+    <w:lsdException w:name="Subtitle" w:semiHidden="0" w:uiPriority="11" w:unhideWhenUsed="0" w:qFormat="1"/>
+    <w:lsdException w:name="Strong" w:semiHidden="0" w:uiPriority="22" w:unhideWhenUsed="0" w:qFormat="1"/>
+    <w:lsdException w:name="Emphasis" w:semiHidden="0" w:uiPriority="20" w:unhideWhenUsed="0" w:qFormat="1"/>
+    <w:lsdException w:name="Table Grid" w:semiHidden="0" w:uiPriority="39" w:unhideWhenUsed="0"/>
+    <w:lsdException w:name="Placeholder Text" w:unhideWhenUsed="0"/>
+    <w:lsdException w:name="No Spacing" w:semiHidden="0" w:uiPriority="1" w:unhideWhenUsed="0" w:qFormat="1"/>
+    <w:lsdException w:name="Light Shading" w:semiHidden="0" w:uiPriority="60" w:unhideWhenUsed="0"/>
+    <w:lsdException w:name="Light List" w:semiHidden="0" w:uiPriority="61" w:unhideWhenUsed="0"/>
+    <w:lsdException w:name="Light Grid" w:semiHidden="0" w:uiPriority="62" w:unhideWhenUsed="0"/>
+    <w:lsdException w:name="Medium Shading 1" w:semiHidden="0" w:uiPriority="63" w:unhideWhenUsed="0"/>
+    <w:lsdException w:name="Medium Shading 2" w:semiHidden="0" w:uiPriority="64" w:unhideWhenUsed="0"/>
+    <w:lsdException w:name="Medium List 1" w:semiHidden="0" w:uiPriority="65" w:unhideWhenUsed="0"/>
+    <w:lsdException w:name="Medium List 2" w:semiHidden="0" w:uiPriority="66" w:unhideWhenUsed="0"/>
+    <w:lsdException w:name="Medium Grid 1" w:semiHidden="0" w:uiPriority="67" w:unhideWhenUsed="0"/>
+    <w:lsdException w:name="Medium Grid 2" w:semiHidden="0" w:uiPriority="68" w:unhideWhenUsed="0"/>
+    <w:lsdException w:name="Medium Grid 3" w:semiHidden="0" w:uiPriority="69" w:unhideWhenUsed="0"/>
+    <w:lsdException w:name="Dark List" w:semiHidden="0" w:uiPriority="70" w:unhideWhenUsed="0"/>
+    <w:lsdException w:name="Colorful Shading" w:semiHidden="0" w:uiPriority="71" w:unhideWhenUsed="0"/>
+    <w:lsdException w:name="Colorful List" w:semiHidden="0" w:uiPriority="72" w:unhideWhenUsed="0"/>
+    <w:lsdException w:name="Colorful Grid" w:semiHidden="0" w:uiPriority="73" w:unhideWhenUsed="0"/>
+    <w:lsdException w:name="Light Shading Accent 1" w:semiHidden="0" w:uiPriority="60" w:unhideWhenUsed="0"/>
+    <w:lsdException w:name="Light List Accent 1" w:semiHidden="0" w:uiPriority="61" w:unhideWhenUsed="0"/>
+    <w:lsdException w:name="Light Grid Accent 1" w:semiHidden="0" w:uiPriority="62" w:unhideWhenUsed="0"/>
+    <w:lsdException w:name="Medium Shading 1 Accent 1" w:semiHidden="0" w:uiPriority="63" w:unhideWhenUsed="0"/>
+    <w:lsdException w:name="Medium Shading 2 Accent 1" w:semiHidden="0" w:uiPriority="64" w:unhideWhenUsed="0"/>
+    <w:lsdException w:name="Medium List 1 Accent 1" w:semiHidden="0" w:uiPriority="65" w:unhideWhenUsed="0"/>
+    <w:lsdException w:name="Revision" w:unhideWhenUsed="0"/>
+    <w:lsdException w:name="List Paragraph" w:semiHidden="0" w:uiPriority="34" w:unhideWhenUsed="0" w:qFormat="1"/>
+    <w:lsdException w:name="Quote" w:semiHidden="0" w:uiPriority="29" w:unhideWhenUsed="0" w:qFormat="1"/>
+    <w:lsdException w:name="Intense Quote" w:semiHidden="0" w:uiPriority="30" w:unhideWhenUsed="0" w:qFormat="1"/>
+    <w:lsdException w:name="Medium List 2 Accent 1" w:semiHidden="0" w:uiPriority="66" w:unhideWhenUsed="0"/>
+    <w:lsdException w:name="Medium Grid 1 Accent 1" w:semiHidden="0" w:uiPriority="67" w:unhideWhenUsed="0"/>
+    <w:lsdException w:name="Medium Grid 2 Accent 1" w:semiHidden="0" w:uiPriority="68" w:unhideWhenUsed="0"/>
+    <w:lsdException w:name="Medium Grid 3 Accent 1" w:semiHidden="0" w:uiPriority="69" w:unhideWhenUsed="0"/>
+    <w:lsdException w:name="Dark List Accent 1" w:semiHidden="0" w:uiPriority="70" w:unhideWhenUsed="0"/>
+    <w:lsdException w:name="Colorful Shading Accent 1" w:semiHidden="0" w:uiPriority="71" w:unhideWhenUsed="0"/>
+    <w:lsdException w:name="Colorful List Accent 1" w:semiHidden="0" w:uiPriority="72" w:unhideWhenUsed="0"/>
+    <w:lsdException w:name="Colorful Grid Accent 1" w:semiHidden="0" w:uiPriority="73" w:unhideWhenUsed="0"/>
+    <w:lsdException w:name="Light Shading Accent 2" w:semiHidden="0" w:uiPriority="60" w:unhideWhenUsed="0"/>
+    <w:lsdException w:name="Light List Accent 2" w:semiHidden="0" w:uiPriority="61" w:unhideWhenUsed="0"/>
+    <w:lsdException w:name="Light Grid Accent 2" w:semiHidden="0" w:uiPriority="62" w:unhideWhenUsed="0"/>
+    <w:lsdException w:name="Medium Shading 1 Accent 2" w:semiHidden="0" w:uiPriority="63" w:unhideWhenUsed="0"/>
+    <w:lsdException w:name="Medium Shading 2 Accent 2" w:semiHidden="0" w:uiPriority="64" w:unhideWhenUsed="0"/>
+    <w:lsdException w:name="Medium List 1 Accent 2" w:semiHidden="0" w:uiPriority="65" w:unhideWhenUsed="0"/>
+    <w:lsdException w:name="Medium List 2 Accent 2" w:semiHidden="0" w:uiPriority="66" w:unhideWhenUsed="0"/>
+    <w:lsdException w:name="Medium Grid 1 Accent 2" w:semiHidden="0" w:uiPriority="67" w:unhideWhenUsed="0"/>
+    <w:lsdException w:name="Medium Grid 2 Accent 2" w:semiHidden="0" w:uiPriority="68" w:unhideWhenUsed="0"/>
+    <w:lsdException w:name="Medium Grid 3 Accent 2" w:semiHidden="0" w:uiPriority="69" w:unhideWhenUsed="0"/>
+    <w:lsdException w:name="Dark List Accent 2" w:semiHidden="0" w:uiPriority="70" w:unhideWhenUsed="0"/>
+    <w:lsdException w:name="Colorful Shading Accent 2" w:semiHidden="0" w:uiPriority="71" w:unhideWhenUsed="0"/>
+    <w:lsdException w:name="Colorful List Accent 2" w:semiHidden="0" w:uiPriority="72" w:unhideWhenUsed="0"/>
+    <w:lsdException w:name="Colorful Grid Accent 2" w:semiHidden="0" w:uiPriority="73" w:unhideWhenUsed="0"/>
+    <w:lsdException w:name="Light Shading Accent 3" w:semiHidden="0" w:uiPriority="60" w:unhideWhenUsed="0"/>
+    <w:lsdException w:name="Light List Accent 3" w:semiHidden="0" w:uiPriority="61" w:unhideWhenUsed="0"/>
+    <w:lsdException w:name="Light Grid Accent 3" w:semiHidden="0" w:uiPriority="62" w:unhideWhenUsed="0"/>
+    <w:lsdException w:name="Medium Shading 1 Accent 3" w:semiHidden="0" w:uiPriority="63" w:unhideWhenUsed="0"/>
+    <w:lsdException w:name="Medium Shading 2 Accent 3" w:semiHidden="0" w:uiPriority="64" w:unhideWhenUsed="0"/>
+    <w:lsdException w:name="Medium List 1 Accent 3" w:semiHidden="0" w:uiPriority="65" w:unhideWhenUsed="0"/>
+    <w:lsdException w:name="Medium List 2 Accent 3" w:semiHidden="0" w:uiPriority="66" w:unhideWhenUsed="0"/>
+    <w:lsdException w:name="Medium Grid 1 Accent 3" w:semiHidden="0" w:uiPriority="67" w:unhideWhenUsed="0"/>
+    <w:lsdException w:name="Medium Grid 2 Accent 3" w:semiHidden="0" w:uiPriority="68" w:unhideWhenUsed="0"/>
+    <w:lsdException w:name="Medium Grid 3 Accent 3" w:semiHidden="0" w:uiPriority="69" w:unhideWhenUsed="0"/>
+    <w:lsdException w:name="Dark List Accent 3" w:semiHidden="0" w:uiPriority="70" w:unhideWhenUsed="0"/>
+    <w:lsdException w:name="Colorful Shading Accent 3" w:semiHidden="0" w:uiPriority="71" w:unhideWhenUsed="0"/>
+    <w:lsdException w:name="Colorful List Accent 3" w:semiHidden="0" w:uiPriority="72" w:unhideWhenUsed="0"/>
+    <w:lsdException w:name="Colorful Grid Accent 3" w:semiHidden="0" w:uiPriority="73" w:unhideWhenUsed="0"/>
+    <w:lsdException w:name="Light Shading Accent 4" w:semiHidden="0" w:uiPriority="60" w:unhideWhenUsed="0"/>
+    <w:lsdException w:name="Light List Accent 4" w:semiHidden="0" w:uiPriority="61" w:unhideWhenUsed="0"/>
+    <w:lsdException w:name="Light Grid Accent 4" w:semiHidden="0" w:uiPriority="62" w:unhideWhenUsed="0"/>
+    <w:lsdException w:name="Medium Shading 1 Accent 4" w:semiHidden="0" w:uiPriority="63" w:unhideWhenUsed="0"/>
+    <w:lsdException w:name="Medium Shading 2 Accent 4" w:semiHidden="0" w:uiPriority="64" w:unhideWhenUsed="0"/>
+    <w:lsdException w:name="Medium List 1 Accent 4" w:semiHidden="0" w:uiPriority="65" w:unhideWhenUsed="0"/>
+    <w:lsdException w:name="Medium List 2 Accent 4" w:semiHidden="0" w:uiPriority="66" w:unhideWhenUsed="0"/>
+    <w:lsdException w:name="Medium Grid 1 Accent 4" w:semiHidden="0" w:uiPriority="67" w:unhideWhenUsed="0"/>
+    <w:lsdException w:name="Medium Grid 2 Accent 4" w:semiHidden="0" w:uiPriority="68" w:unhideWhenUsed="0"/>
+    <w:lsdException w:name="Medium Grid 3 Accent 4" w:semiHidden="0" w:uiPriority="69" w:unhideWhenUsed="0"/>
+    <w:lsdException w:name="Dark List Accent 4" w:semiHidden="0" w:uiPriority="70" w:unhideWhenUsed="0"/>
+    <w:lsdException w:name="Colorful Shading Accent 4" w:semiHidden="0" w:uiPriority="71" w:unhideWhenUsed="0"/>
+    <w:lsdException w:name="Colorful List Accent 4" w:semiHidden="0" w:uiPriority="72" w:unhideWhenUsed="0"/>
+    <w:lsdException w:name="Colorful Grid Accent 4" w:semiHidden="0" w:uiPriority="73" w:unhideWhenUsed="0"/>
+    <w:lsdException w:name="Light Shading Accent 5" w:semiHidden="0" w:uiPriority="60" w:unhideWhenUsed="0"/>
+    <w:lsdException w:name="Light List Accent 5" w:semiHidden="0" w:uiPriority="61" w:unhideWhenUsed="0"/>
+    <w:lsdException w:name="Light Grid Accent 5" w:semiHidden="0" w:uiPriority="62" w:unhideWhenUsed="0"/>
+    <w:lsdException w:name="Medium Shading 1 Accent 5" w:semiHidden="0" w:uiPriority="63" w:unhideWhenUsed="0"/>
+    <w:lsdException w:name="Medium Shading 2 Accent 5" w:semiHidden="0" w:uiPriority="64" w:unhideWhenUsed="0"/>
+    <w:lsdException w:name="Medium List 1 Accent 5" w:semiHidden="0" w:uiPriority="65" w:unhideWhenUsed="0"/>
+    <w:lsdException w:name="Medium List 2 Accent 5" w:semiHidden="0" w:uiPriority="66" w:unhideWhenUsed="0"/>
+    <w:lsdException w:name="Medium Grid 1 Accent 5" w:semiHidden="0" w:uiPriority="67" w:unhideWhenUsed="0"/>
+    <w:lsdException w:name="Medium Grid 2 Accent 5" w:semiHidden="0" w:uiPriority="68" w:unhideWhenUsed="0"/>
+    <w:lsdException w:name="Medium Grid 3 Accent 5" w:semiHidden="0" w:uiPriority="69" w:unhideWhenUsed="0"/>
+    <w:lsdException w:name="Dark List Accent 5" w:semiHidden="0" w:uiPriority="70" w:unhideWhenUsed="0"/>
+    <w:lsdException w:name="Colorful Shading Accent 5" w:semiHidden="0" w:uiPriority="71" w:unhideWhenUsed="0"/>
+    <w:lsdException w:name="Colorful List Accent 5" w:semiHidden="0" w:uiPriority="72" w:unhideWhenUsed="0"/>
+    <w:lsdException w:name="Colorful Grid Accent 5" w:semiHidden="0" w:uiPriority="73" w:unhideWhenUsed="0"/>
+    <w:lsdException w:name="Light Shading Accent 6" w:semiHidden="0" w:uiPriority="60" w:unhideWhenUsed="0"/>
+    <w:lsdException w:name="Light List Accent 6" w:semiHidden="0" w:uiPriority="61" w:unhideWhenUsed="0"/>
+    <w:lsdException w:name="Light Grid Accent 6" w:semiHidden="0" w:uiPriority="62" w:unhideWhenUsed="0"/>
+    <w:lsdException w:name="Medium Shading 1 Accent 6" w:semiHidden="0" w:uiPriority="63" w:unhideWhenUsed="0"/>
+    <w:lsdException w:name="Medium Shading 2 Accent 6" w:semiHidden="0" w:uiPriority="64" w:unhideWhenUsed="0"/>
+    <w:lsdException w:name="Medium List 1 Accent 6" w:semiHidden="0" w:uiPriority="65" w:unhideWhenUsed="0"/>
+    <w:lsdException w:name="Medium List 2 Accent 6" w:semiHidden="0" w:uiPriority="66" w:unhideWhenUsed="0"/>
+    <w:lsdException w:name="Medium Grid 1 Accent 6" w:semiHidden="0" w:uiPriority="67" w:unhideWhenUsed="0"/>
+    <w:lsdException w:name="Medium Grid 2 Accent 6" w:semiHidden="0" w:uiPriority="68" w:unhideWhenUsed="0"/>
+    <w:lsdException w:name="Medium Grid 3 Accent 6" w:semiHidden="0" w:uiPriority="69" w:unhideWhenUsed="0"/>
+    <w:lsdException w:name="Dark List Accent 6" w:semiHidden="0" w:uiPriority="70" w:unhideWhenUsed="0"/>
+    <w:lsdException w:name="Colorful Shading Accent 6" w:semiHidden="0" w:uiPriority="71" w:unhideWhenUsed="0"/>
+    <w:lsdException w:name="Colorful List Accent 6" w:semiHidden="0" w:uiPriority="72" w:unhideWhenUsed="0"/>
+    <w:lsdException w:name="Colorful Grid Accent 6" w:semiHidden="0" w:uiPriority="73" w:unhideWhenUsed="0"/>
+    <w:lsdException w:name="Subtle Emphasis" w:semiHidden="0" w:uiPriority="19" w:unhideWhenUsed="0" w:qFormat="1"/>
+    <w:lsdException w:name="Intense Emphasis" w:semiHidden="0" w:uiPriority="21" w:unhideWhenUsed="0" w:qFormat="1"/>
+    <w:lsdException w:name="Subtle Reference" w:semiHidden="0" w:uiPriority="31" w:unhideWhenUsed="0" w:qFormat="1"/>
+    <w:lsdException w:name="Intense Reference" w:semiHidden="0" w:uiPriority="32" w:unhideWhenUsed="0" w:qFormat="1"/>
+    <w:lsdException w:name="Book Title" w:semiHidden="0" w:uiPriority="33" w:unhideWhenUsed="0" w:qFormat="1"/>
+    <w:lsdException w:name="Bibliography" w:uiPriority="37"/>
+    <w:lsdException w:name="TOC Heading" w:uiPriority="39" w:qFormat="1"/>
   </w:latentStyles>
   <w:style w:type="paragraph" w:default="1" w:styleId="Normal">
     <w:name w:val="Normal"/>
@@ -6022,7 +6913,7 @@
   <a:extraClrSchemeLst/>
   <a:extLst>
     <a:ext uri="{05A4C25C-085E-4340-85A3-A5531E510DB2}">
-      <thm15:themeFamily xmlns:thm15="http://schemas.microsoft.com/office/thememl/2012/main" name="Office Theme" id="{62F939B6-93AF-4DB8-9C6B-D6C7DFDC589F}" vid="{4A3C46E8-61CC-4603-A589-7422A47A8E4A}"/>
+      <thm15:themeFamily xmlns="" xmlns:thm15="http://schemas.microsoft.com/office/thememl/2012/main" name="Office Theme" id="{62F939B6-93AF-4DB8-9C6B-D6C7DFDC589F}" vid="{4A3C46E8-61CC-4603-A589-7422A47A8E4A}"/>
     </a:ext>
   </a:extLst>
 </a:theme>

</xml_diff>

<commit_message>
Basic Kephas model completed
</commit_message>
<xml_diff>
--- a/src/core/Documentation/Kephas.Core.docx
+++ b/src/core/Documentation/Kephas.Core.docx
@@ -1,6 +1,6 @@
 
 <file path=word/document.xml><?xml version="1.0" encoding="utf-8"?>
-<w:document xmlns:wpc="http://schemas.microsoft.com/office/word/2010/wordprocessingCanvas" xmlns:mc="http://schemas.openxmlformats.org/markup-compatibility/2006" xmlns:o="urn:schemas-microsoft-com:office:office" xmlns:r="http://schemas.openxmlformats.org/officeDocument/2006/relationships" xmlns:m="http://schemas.openxmlformats.org/officeDocument/2006/math" xmlns:v="urn:schemas-microsoft-com:vml" xmlns:wp14="http://schemas.microsoft.com/office/word/2010/wordprocessingDrawing" xmlns:wp="http://schemas.openxmlformats.org/drawingml/2006/wordprocessingDrawing" xmlns:w10="urn:schemas-microsoft-com:office:word" xmlns:w="http://schemas.openxmlformats.org/wordprocessingml/2006/main" xmlns:w14="http://schemas.microsoft.com/office/word/2010/wordml" xmlns:wpg="http://schemas.microsoft.com/office/word/2010/wordprocessingGroup" xmlns:wpi="http://schemas.microsoft.com/office/word/2010/wordprocessingInk" xmlns:wne="http://schemas.microsoft.com/office/word/2006/wordml" xmlns:wps="http://schemas.microsoft.com/office/word/2010/wordprocessingShape" mc:Ignorable="w14 wp14">
+<w:document xmlns:wpc="http://schemas.microsoft.com/office/word/2010/wordprocessingCanvas" xmlns:mc="http://schemas.openxmlformats.org/markup-compatibility/2006" xmlns:o="urn:schemas-microsoft-com:office:office" xmlns:r="http://schemas.openxmlformats.org/officeDocument/2006/relationships" xmlns:m="http://schemas.openxmlformats.org/officeDocument/2006/math" xmlns:v="urn:schemas-microsoft-com:vml" xmlns:wp14="http://schemas.microsoft.com/office/word/2010/wordprocessingDrawing" xmlns:wp="http://schemas.openxmlformats.org/drawingml/2006/wordprocessingDrawing" xmlns:w10="urn:schemas-microsoft-com:office:word" xmlns:w="http://schemas.openxmlformats.org/wordprocessingml/2006/main" xmlns:w14="http://schemas.microsoft.com/office/word/2010/wordml" xmlns:w15="http://schemas.microsoft.com/office/word/2012/wordml" xmlns:wpg="http://schemas.microsoft.com/office/word/2010/wordprocessingGroup" xmlns:wpi="http://schemas.microsoft.com/office/word/2010/wordprocessingInk" xmlns:wne="http://schemas.microsoft.com/office/word/2006/wordml" xmlns:wps="http://schemas.microsoft.com/office/word/2010/wordprocessingShape" mc:Ignorable="w14 w15 wp14">
   <w:body>
     <w:p>
       <w:pPr>
@@ -250,10 +250,12 @@
         <w:t xml:space="preserve">Prefer conventions over attributes. The code becomes clearer and more concise, and the dependencies on specific </w:t>
       </w:r>
       <w:proofErr w:type="spellStart"/>
+      <w:proofErr w:type="gramStart"/>
       <w:r>
         <w:t>IoC</w:t>
       </w:r>
       <w:proofErr w:type="spellEnd"/>
+      <w:proofErr w:type="gramEnd"/>
       <w:r>
         <w:t xml:space="preserve"> containers will diminish.</w:t>
       </w:r>
@@ -282,10 +284,12 @@
         <w:t xml:space="preserve"> provides a default composition container based on the portable MEF implementation. If a custom implementation is required for other </w:t>
       </w:r>
       <w:proofErr w:type="spellStart"/>
+      <w:proofErr w:type="gramStart"/>
       <w:r>
         <w:t>IoC</w:t>
       </w:r>
       <w:proofErr w:type="spellEnd"/>
+      <w:proofErr w:type="gramEnd"/>
       <w:r>
         <w:t xml:space="preserve"> containers, please take care of the following:</w:t>
       </w:r>
@@ -654,6 +658,7 @@
         </w:rPr>
         <w:t xml:space="preserve">    </w:t>
       </w:r>
+      <w:proofErr w:type="gramStart"/>
       <w:r>
         <w:rPr>
           <w:rFonts w:ascii="Consolas" w:hAnsi="Consolas" w:cs="Consolas"/>
@@ -664,6 +669,7 @@
         </w:rPr>
         <w:t>public</w:t>
       </w:r>
+      <w:proofErr w:type="gramEnd"/>
       <w:r>
         <w:rPr>
           <w:rFonts w:ascii="Consolas" w:hAnsi="Consolas" w:cs="Consolas"/>
@@ -933,7 +939,29 @@
           <w:szCs w:val="19"/>
           <w:highlight w:val="black"/>
         </w:rPr>
-        <w:t>&gt;The request.&lt;/</w:t>
+        <w:t>&gt;The request</w:t>
+      </w:r>
+      <w:proofErr w:type="gramStart"/>
+      <w:r>
+        <w:rPr>
+          <w:rFonts w:ascii="Consolas" w:hAnsi="Consolas" w:cs="Consolas"/>
+          <w:color w:val="57A64A"/>
+          <w:sz w:val="19"/>
+          <w:szCs w:val="19"/>
+          <w:highlight w:val="black"/>
+        </w:rPr>
+        <w:t>.&lt;</w:t>
+      </w:r>
+      <w:proofErr w:type="gramEnd"/>
+      <w:r>
+        <w:rPr>
+          <w:rFonts w:ascii="Consolas" w:hAnsi="Consolas" w:cs="Consolas"/>
+          <w:color w:val="57A64A"/>
+          <w:sz w:val="19"/>
+          <w:szCs w:val="19"/>
+          <w:highlight w:val="black"/>
+        </w:rPr>
+        <w:t>/</w:t>
       </w:r>
       <w:proofErr w:type="spellStart"/>
       <w:r>
@@ -990,7 +1018,29 @@
           <w:szCs w:val="19"/>
           <w:highlight w:val="black"/>
         </w:rPr>
-        <w:t>/// &lt;returns&gt;The response.&lt;/returns&gt;</w:t>
+        <w:t>/// &lt;returns&gt;The response</w:t>
+      </w:r>
+      <w:proofErr w:type="gramStart"/>
+      <w:r>
+        <w:rPr>
+          <w:rFonts w:ascii="Consolas" w:hAnsi="Consolas" w:cs="Consolas"/>
+          <w:color w:val="57A64A"/>
+          <w:sz w:val="19"/>
+          <w:szCs w:val="19"/>
+          <w:highlight w:val="black"/>
+        </w:rPr>
+        <w:t>.&lt;</w:t>
+      </w:r>
+      <w:proofErr w:type="gramEnd"/>
+      <w:r>
+        <w:rPr>
+          <w:rFonts w:ascii="Consolas" w:hAnsi="Consolas" w:cs="Consolas"/>
+          <w:color w:val="57A64A"/>
+          <w:sz w:val="19"/>
+          <w:szCs w:val="19"/>
+          <w:highlight w:val="black"/>
+        </w:rPr>
+        <w:t>/returns&gt;</w:t>
       </w:r>
     </w:p>
     <w:p>
@@ -1037,9 +1087,21 @@
           <w:szCs w:val="19"/>
           <w:highlight w:val="black"/>
         </w:rPr>
-        <w:t xml:space="preserve"> Process(</w:t>
-      </w:r>
-      <w:proofErr w:type="spellStart"/>
+        <w:t xml:space="preserve"> </w:t>
+      </w:r>
+      <w:proofErr w:type="gramStart"/>
+      <w:r>
+        <w:rPr>
+          <w:rFonts w:ascii="Consolas" w:hAnsi="Consolas" w:cs="Consolas"/>
+          <w:color w:val="DCDCDC"/>
+          <w:sz w:val="19"/>
+          <w:szCs w:val="19"/>
+          <w:highlight w:val="black"/>
+        </w:rPr>
+        <w:t>Process(</w:t>
+      </w:r>
+      <w:proofErr w:type="spellStart"/>
+      <w:proofErr w:type="gramEnd"/>
       <w:r>
         <w:rPr>
           <w:rFonts w:ascii="Consolas" w:hAnsi="Consolas" w:cs="Consolas"/>
@@ -1169,7 +1231,29 @@
           <w:szCs w:val="19"/>
           <w:highlight w:val="black"/>
         </w:rPr>
-        <w:t xml:space="preserve">/// Provides the default implementation of the &lt;see </w:t>
+        <w:t xml:space="preserve">/// </w:t>
+      </w:r>
+      <w:proofErr w:type="gramStart"/>
+      <w:r>
+        <w:rPr>
+          <w:rFonts w:ascii="Consolas" w:hAnsi="Consolas" w:cs="Consolas"/>
+          <w:color w:val="57A64A"/>
+          <w:sz w:val="19"/>
+          <w:szCs w:val="19"/>
+          <w:highlight w:val="black"/>
+        </w:rPr>
+        <w:t>Provides</w:t>
+      </w:r>
+      <w:proofErr w:type="gramEnd"/>
+      <w:r>
+        <w:rPr>
+          <w:rFonts w:ascii="Consolas" w:hAnsi="Consolas" w:cs="Consolas"/>
+          <w:color w:val="57A64A"/>
+          <w:sz w:val="19"/>
+          <w:szCs w:val="19"/>
+          <w:highlight w:val="black"/>
+        </w:rPr>
+        <w:t xml:space="preserve"> the default implementation of the &lt;see </w:t>
       </w:r>
       <w:proofErr w:type="spellStart"/>
       <w:r>
@@ -1296,6 +1380,7 @@
         <w:t xml:space="preserve">    [</w:t>
       </w:r>
       <w:proofErr w:type="spellStart"/>
+      <w:proofErr w:type="gramStart"/>
       <w:r>
         <w:rPr>
           <w:rFonts w:ascii="Consolas" w:hAnsi="Consolas" w:cs="Consolas"/>
@@ -1318,6 +1403,7 @@
         <w:t>(</w:t>
       </w:r>
       <w:proofErr w:type="spellStart"/>
+      <w:proofErr w:type="gramEnd"/>
       <w:r>
         <w:rPr>
           <w:rFonts w:ascii="Consolas" w:hAnsi="Consolas" w:cs="Consolas"/>
@@ -1384,6 +1470,7 @@
         </w:rPr>
         <w:t xml:space="preserve">    </w:t>
       </w:r>
+      <w:proofErr w:type="gramStart"/>
       <w:r>
         <w:rPr>
           <w:rFonts w:ascii="Consolas" w:hAnsi="Consolas" w:cs="Consolas"/>
@@ -1394,6 +1481,7 @@
         </w:rPr>
         <w:t>public</w:t>
       </w:r>
+      <w:proofErr w:type="gramEnd"/>
       <w:r>
         <w:rPr>
           <w:rFonts w:ascii="Consolas" w:hAnsi="Consolas" w:cs="Consolas"/>
@@ -1576,6 +1664,7 @@
         <w:t>[</w:t>
       </w:r>
       <w:proofErr w:type="spellStart"/>
+      <w:proofErr w:type="gramStart"/>
       <w:r>
         <w:t>AppServiceContract</w:t>
       </w:r>
@@ -1584,6 +1673,7 @@
         <w:t>(</w:t>
       </w:r>
       <w:proofErr w:type="spellStart"/>
+      <w:proofErr w:type="gramEnd"/>
       <w:r>
         <w:t>AllowMultiple</w:t>
       </w:r>
@@ -1649,15 +1739,7 @@
       </w:r>
       <w:proofErr w:type="spellEnd"/>
       <w:r>
-        <w:t>&lt;</w:t>
-      </w:r>
-      <w:proofErr w:type="spellStart"/>
-      <w:r>
-        <w:t>TValue</w:t>
-      </w:r>
-      <w:proofErr w:type="spellEnd"/>
-      <w:r>
-        <w:t>&gt;. The Value property will provide the value of the metadata key.</w:t>
+        <w:t>&lt;TValue&gt;. The Value property will provide the value of the metadata key.</w:t>
       </w:r>
     </w:p>
     <w:p>
@@ -1905,7 +1987,29 @@
           <w:szCs w:val="19"/>
           <w:highlight w:val="black"/>
         </w:rPr>
-        <w:t>&gt;The type of the request.&lt;/</w:t>
+        <w:t>&gt;The type of the request</w:t>
+      </w:r>
+      <w:proofErr w:type="gramStart"/>
+      <w:r>
+        <w:rPr>
+          <w:rFonts w:ascii="Consolas" w:hAnsi="Consolas" w:cs="Consolas"/>
+          <w:color w:val="57A64A"/>
+          <w:sz w:val="19"/>
+          <w:szCs w:val="19"/>
+          <w:highlight w:val="black"/>
+        </w:rPr>
+        <w:t>.&lt;</w:t>
+      </w:r>
+      <w:proofErr w:type="gramEnd"/>
+      <w:r>
+        <w:rPr>
+          <w:rFonts w:ascii="Consolas" w:hAnsi="Consolas" w:cs="Consolas"/>
+          <w:color w:val="57A64A"/>
+          <w:sz w:val="19"/>
+          <w:szCs w:val="19"/>
+          <w:highlight w:val="black"/>
+        </w:rPr>
+        <w:t>/</w:t>
       </w:r>
       <w:proofErr w:type="spellStart"/>
       <w:r>
@@ -1956,6 +2060,7 @@
         <w:t xml:space="preserve">    [</w:t>
       </w:r>
       <w:proofErr w:type="spellStart"/>
+      <w:proofErr w:type="gramStart"/>
       <w:r>
         <w:rPr>
           <w:rFonts w:ascii="Consolas" w:hAnsi="Consolas" w:cs="Consolas"/>
@@ -1978,6 +2083,7 @@
         <w:t>(</w:t>
       </w:r>
       <w:proofErr w:type="spellStart"/>
+      <w:proofErr w:type="gramEnd"/>
       <w:r>
         <w:rPr>
           <w:rFonts w:ascii="Consolas" w:hAnsi="Consolas" w:cs="Consolas"/>
@@ -2170,6 +2276,7 @@
         </w:rPr>
         <w:t xml:space="preserve">    </w:t>
       </w:r>
+      <w:proofErr w:type="gramStart"/>
       <w:r>
         <w:rPr>
           <w:rFonts w:ascii="Consolas" w:hAnsi="Consolas" w:cs="Consolas"/>
@@ -2180,6 +2287,7 @@
         </w:rPr>
         <w:t>public</w:t>
       </w:r>
+      <w:proofErr w:type="gramEnd"/>
       <w:r>
         <w:rPr>
           <w:rFonts w:ascii="Consolas" w:hAnsi="Consolas" w:cs="Consolas"/>
@@ -2562,7 +2670,29 @@
           <w:szCs w:val="19"/>
           <w:highlight w:val="black"/>
         </w:rPr>
-        <w:t>&gt;The type of the request.&lt;/</w:t>
+        <w:t>&gt;The type of the request</w:t>
+      </w:r>
+      <w:proofErr w:type="gramStart"/>
+      <w:r>
+        <w:rPr>
+          <w:rFonts w:ascii="Consolas" w:hAnsi="Consolas" w:cs="Consolas"/>
+          <w:color w:val="57A64A"/>
+          <w:sz w:val="19"/>
+          <w:szCs w:val="19"/>
+          <w:highlight w:val="black"/>
+        </w:rPr>
+        <w:t>.&lt;</w:t>
+      </w:r>
+      <w:proofErr w:type="gramEnd"/>
+      <w:r>
+        <w:rPr>
+          <w:rFonts w:ascii="Consolas" w:hAnsi="Consolas" w:cs="Consolas"/>
+          <w:color w:val="57A64A"/>
+          <w:sz w:val="19"/>
+          <w:szCs w:val="19"/>
+          <w:highlight w:val="black"/>
+        </w:rPr>
+        <w:t>/</w:t>
       </w:r>
       <w:proofErr w:type="spellStart"/>
       <w:r>
@@ -2658,6 +2788,7 @@
         </w:rPr>
         <w:t xml:space="preserve">    </w:t>
       </w:r>
+      <w:proofErr w:type="gramStart"/>
       <w:r>
         <w:rPr>
           <w:rFonts w:ascii="Consolas" w:hAnsi="Consolas" w:cs="Consolas"/>
@@ -2668,6 +2799,7 @@
         </w:rPr>
         <w:t>public</w:t>
       </w:r>
+      <w:proofErr w:type="gramEnd"/>
       <w:r>
         <w:rPr>
           <w:rFonts w:ascii="Consolas" w:hAnsi="Consolas" w:cs="Consolas"/>
@@ -2962,6 +3094,7 @@
         </w:rPr>
         <w:t xml:space="preserve">    </w:t>
       </w:r>
+      <w:proofErr w:type="gramStart"/>
       <w:r>
         <w:rPr>
           <w:rFonts w:ascii="Consolas" w:hAnsi="Consolas" w:cs="Consolas"/>
@@ -2972,6 +3105,7 @@
         </w:rPr>
         <w:t>public</w:t>
       </w:r>
+      <w:proofErr w:type="gramEnd"/>
       <w:r>
         <w:rPr>
           <w:rFonts w:ascii="Consolas" w:hAnsi="Consolas" w:cs="Consolas"/>
@@ -3281,7 +3415,29 @@
           <w:szCs w:val="19"/>
           <w:highlight w:val="black"/>
         </w:rPr>
-        <w:t>&gt;The type of the request.&lt;/</w:t>
+        <w:t>&gt;The type of the request</w:t>
+      </w:r>
+      <w:proofErr w:type="gramStart"/>
+      <w:r>
+        <w:rPr>
+          <w:rFonts w:ascii="Consolas" w:hAnsi="Consolas" w:cs="Consolas"/>
+          <w:color w:val="57A64A"/>
+          <w:sz w:val="19"/>
+          <w:szCs w:val="19"/>
+          <w:highlight w:val="black"/>
+        </w:rPr>
+        <w:t>.&lt;</w:t>
+      </w:r>
+      <w:proofErr w:type="gramEnd"/>
+      <w:r>
+        <w:rPr>
+          <w:rFonts w:ascii="Consolas" w:hAnsi="Consolas" w:cs="Consolas"/>
+          <w:color w:val="57A64A"/>
+          <w:sz w:val="19"/>
+          <w:szCs w:val="19"/>
+          <w:highlight w:val="black"/>
+        </w:rPr>
+        <w:t>/</w:t>
       </w:r>
       <w:proofErr w:type="spellStart"/>
       <w:r>
@@ -3331,6 +3487,7 @@
         <w:t xml:space="preserve">    [</w:t>
       </w:r>
       <w:proofErr w:type="spellStart"/>
+      <w:proofErr w:type="gramStart"/>
       <w:r>
         <w:rPr>
           <w:rFonts w:ascii="Consolas" w:hAnsi="Consolas" w:cs="Consolas"/>
@@ -3353,6 +3510,7 @@
         <w:t>(</w:t>
       </w:r>
       <w:proofErr w:type="spellStart"/>
+      <w:proofErr w:type="gramEnd"/>
       <w:r>
         <w:rPr>
           <w:rFonts w:ascii="Consolas" w:hAnsi="Consolas" w:cs="Consolas"/>
@@ -3481,6 +3639,7 @@
         </w:rPr>
         <w:t xml:space="preserve"> </w:t>
       </w:r>
+      <w:proofErr w:type="gramStart"/>
       <w:r>
         <w:rPr>
           <w:rFonts w:ascii="Consolas" w:hAnsi="Consolas" w:cs="Consolas"/>
@@ -3499,7 +3658,18 @@
           <w:szCs w:val="19"/>
           <w:highlight w:val="black"/>
         </w:rPr>
-        <w:t xml:space="preserve">[] { </w:t>
+        <w:t>[</w:t>
+      </w:r>
+      <w:proofErr w:type="gramEnd"/>
+      <w:r>
+        <w:rPr>
+          <w:rFonts w:ascii="Consolas" w:hAnsi="Consolas" w:cs="Consolas"/>
+          <w:color w:val="DCDCDC"/>
+          <w:sz w:val="19"/>
+          <w:szCs w:val="19"/>
+          <w:highlight w:val="black"/>
+        </w:rPr>
+        <w:t xml:space="preserve">] { </w:t>
       </w:r>
       <w:proofErr w:type="spellStart"/>
       <w:r>
@@ -3613,6 +3783,7 @@
         <w:t xml:space="preserve"> </w:t>
       </w:r>
       <w:proofErr w:type="spellStart"/>
+      <w:proofErr w:type="gramStart"/>
       <w:r>
         <w:rPr>
           <w:rFonts w:ascii="Consolas" w:hAnsi="Consolas" w:cs="Consolas"/>
@@ -3635,6 +3806,7 @@
         <w:t>(</w:t>
       </w:r>
       <w:proofErr w:type="spellStart"/>
+      <w:proofErr w:type="gramEnd"/>
       <w:r>
         <w:rPr>
           <w:rFonts w:ascii="Consolas" w:hAnsi="Consolas" w:cs="Consolas"/>
@@ -3681,6 +3853,7 @@
         </w:rPr>
         <w:t xml:space="preserve">    </w:t>
       </w:r>
+      <w:proofErr w:type="gramStart"/>
       <w:r>
         <w:rPr>
           <w:rFonts w:ascii="Consolas" w:hAnsi="Consolas" w:cs="Consolas"/>
@@ -3691,6 +3864,7 @@
         </w:rPr>
         <w:t>public</w:t>
       </w:r>
+      <w:proofErr w:type="gramEnd"/>
       <w:r>
         <w:rPr>
           <w:rFonts w:ascii="Consolas" w:hAnsi="Consolas" w:cs="Consolas"/>
@@ -3812,6 +3986,7 @@
         </w:rPr>
         <w:t xml:space="preserve">        </w:t>
       </w:r>
+      <w:proofErr w:type="gramStart"/>
       <w:r>
         <w:rPr>
           <w:rFonts w:ascii="Consolas" w:hAnsi="Consolas" w:cs="Consolas"/>
@@ -3822,6 +3997,7 @@
         </w:rPr>
         <w:t>where</w:t>
       </w:r>
+      <w:proofErr w:type="gramEnd"/>
       <w:r>
         <w:rPr>
           <w:rFonts w:ascii="Consolas" w:hAnsi="Consolas" w:cs="Consolas"/>
@@ -4205,6 +4381,28 @@
         <w:pStyle w:val="Heading2"/>
       </w:pPr>
       <w:r>
+        <w:t>Model projections</w:t>
+      </w:r>
+    </w:p>
+    <w:p>
+      <w:pPr>
+        <w:pStyle w:val="Heading2"/>
+      </w:pPr>
+      <w:r>
+        <w:t>Model element names</w:t>
+      </w:r>
+    </w:p>
+    <w:p>
+      <w:r>
+        <w:t>The root mode space</w:t>
+      </w:r>
+    </w:p>
+    <w:p/>
+    <w:p>
+      <w:pPr>
+        <w:pStyle w:val="Heading2"/>
+      </w:pPr>
+      <w:r>
         <w:t>Factories</w:t>
       </w:r>
     </w:p>
@@ -4349,11 +4547,20 @@
       </w:pPr>
       <w:proofErr w:type="spellStart"/>
       <w:r>
+        <w:lastRenderedPageBreak/>
         <w:t>TRealConfigurator</w:t>
       </w:r>
       <w:proofErr w:type="spellEnd"/>
       <w:r>
-        <w:t>: the real  configurator type.</w:t>
+        <w:t xml:space="preserve">: the </w:t>
+      </w:r>
+      <w:proofErr w:type="gramStart"/>
+      <w:r>
+        <w:t>real  configurator</w:t>
+      </w:r>
+      <w:proofErr w:type="gramEnd"/>
+      <w:r>
+        <w:t xml:space="preserve"> type.</w:t>
       </w:r>
     </w:p>
     <w:p>
@@ -4384,6 +4591,8 @@
       <w:r>
         <w:t>NamedElementBase</w:t>
       </w:r>
+      <w:bookmarkStart w:id="0" w:name="_GoBack"/>
+      <w:bookmarkEnd w:id="0"/>
       <w:proofErr w:type="spellEnd"/>
     </w:p>
     <w:p>
@@ -4397,7 +4606,6 @@
       </w:pPr>
       <w:proofErr w:type="spellStart"/>
       <w:r>
-        <w:lastRenderedPageBreak/>
         <w:t>ModelElementBase</w:t>
       </w:r>
       <w:proofErr w:type="spellEnd"/>
@@ -4418,9 +4626,429 @@
       <w:proofErr w:type="spellEnd"/>
     </w:p>
     <w:p>
-      <w:bookmarkStart w:id="0" w:name="_GoBack"/>
-      <w:bookmarkEnd w:id="0"/>
-    </w:p>
+      <w:pPr>
+        <w:spacing w:line="254" w:lineRule="auto"/>
+      </w:pPr>
+      <w:r>
+        <w:rPr>
+          <w:noProof/>
+        </w:rPr>
+        <w:drawing>
+          <wp:inline distT="0" distB="0" distL="0" distR="0">
+            <wp:extent cx="5943600" cy="2517140"/>
+            <wp:effectExtent l="0" t="0" r="0" b="0"/>
+            <wp:docPr id="1" name="ModelContracts.png"/>
+            <wp:cNvGraphicFramePr>
+              <a:graphicFrameLocks xmlns:a="http://schemas.openxmlformats.org/drawingml/2006/main" noChangeAspect="1"/>
+            </wp:cNvGraphicFramePr>
+            <a:graphic xmlns:a="http://schemas.openxmlformats.org/drawingml/2006/main">
+              <a:graphicData uri="http://schemas.openxmlformats.org/drawingml/2006/picture">
+                <pic:pic xmlns:pic="http://schemas.openxmlformats.org/drawingml/2006/picture">
+                  <pic:nvPicPr>
+                    <pic:cNvPr id="1" name="ModelContracts.png"/>
+                    <pic:cNvPicPr/>
+                  </pic:nvPicPr>
+                  <pic:blipFill>
+                    <a:blip r:embed="rId5" r:link="rId6" cstate="print">
+                      <a:extLst>
+                        <a:ext uri="{28A0092B-C50C-407E-A947-70E740481C1C}">
+                          <a14:useLocalDpi xmlns:a14="http://schemas.microsoft.com/office/drawing/2010/main" val="0"/>
+                        </a:ext>
+                      </a:extLst>
+                    </a:blip>
+                    <a:stretch>
+                      <a:fillRect/>
+                    </a:stretch>
+                  </pic:blipFill>
+                  <pic:spPr>
+                    <a:xfrm>
+                      <a:off x="0" y="0"/>
+                      <a:ext cx="5943600" cy="2517140"/>
+                    </a:xfrm>
+                    <a:prstGeom prst="rect">
+                      <a:avLst/>
+                    </a:prstGeom>
+                  </pic:spPr>
+                </pic:pic>
+              </a:graphicData>
+            </a:graphic>
+          </wp:inline>
+        </w:drawing>
+      </w:r>
+    </w:p>
+    <w:p>
+      <w:pPr>
+        <w:pStyle w:val="Heading3"/>
+      </w:pPr>
+      <w:proofErr w:type="spellStart"/>
+      <w:r>
+        <w:t>INamedElement</w:t>
+      </w:r>
+      <w:proofErr w:type="spellEnd"/>
+    </w:p>
+    <w:p>
+      <w:r>
+        <w:t>This is the minimal interface a model element must implement.</w:t>
+      </w:r>
+    </w:p>
+    <w:p>
+      <w:r>
+        <w:rPr>
+          <w:b/>
+        </w:rPr>
+        <w:t>Container</w:t>
+      </w:r>
+      <w:r>
+        <w:t>: provides a reference to the container model element. Except the model space, all the elements have a container.</w:t>
+      </w:r>
+    </w:p>
+    <w:p>
+      <w:r>
+        <w:rPr>
+          <w:b/>
+        </w:rPr>
+        <w:t>Name</w:t>
+      </w:r>
+      <w:r>
+        <w:t xml:space="preserve">: the </w:t>
+      </w:r>
+      <w:r>
+        <w:t>friendly name of the element</w:t>
+      </w:r>
+      <w:r>
+        <w:t>.</w:t>
+      </w:r>
+      <w:r>
+        <w:t xml:space="preserve"> This is the name provided by the</w:t>
+      </w:r>
+    </w:p>
+    <w:p>
+      <w:proofErr w:type="spellStart"/>
+      <w:r>
+        <w:rPr>
+          <w:b/>
+        </w:rPr>
+        <w:t>QualifiedName</w:t>
+      </w:r>
+      <w:proofErr w:type="spellEnd"/>
+      <w:r>
+        <w:t>: the name of the element unique within its container</w:t>
+      </w:r>
+      <w:r>
+        <w:t>’s</w:t>
+      </w:r>
+      <w:r>
+        <w:t xml:space="preserve"> members. This name is used to build the full name.</w:t>
+      </w:r>
+    </w:p>
+    <w:p>
+      <w:r>
+        <w:t>Some elements have the qualified name the same as their name, but others will use a discriminator prefix to avoid name collisions.</w:t>
+      </w:r>
+      <w:r>
+        <w:t xml:space="preserve"> </w:t>
+      </w:r>
+      <w:r>
+        <w:t>For example, attributes use the "@" discriminator, dimensions use "^", and projections use ":".</w:t>
+      </w:r>
+    </w:p>
+    <w:p>
+      <w:proofErr w:type="spellStart"/>
+      <w:r>
+        <w:rPr>
+          <w:b/>
+        </w:rPr>
+        <w:t>Full</w:t>
+      </w:r>
+      <w:r>
+        <w:rPr>
+          <w:b/>
+        </w:rPr>
+        <w:t>Qualified</w:t>
+      </w:r>
+      <w:r>
+        <w:rPr>
+          <w:b/>
+        </w:rPr>
+        <w:t>Name</w:t>
+      </w:r>
+      <w:proofErr w:type="spellEnd"/>
+      <w:r>
+        <w:t xml:space="preserve">: </w:t>
+      </w:r>
+      <w:bookmarkStart w:id="1" w:name="OLE_LINK1"/>
+      <w:bookmarkStart w:id="2" w:name="OLE_LINK2"/>
+      <w:r>
+        <w:t xml:space="preserve">the fully qualified name, starting </w:t>
+      </w:r>
+      <w:r>
+        <w:t>from the root model space.</w:t>
+      </w:r>
+      <w:bookmarkEnd w:id="1"/>
+      <w:bookmarkEnd w:id="2"/>
+      <w:r>
+        <w:t xml:space="preserve"> </w:t>
+      </w:r>
+      <w:r>
+        <w:t>The full name is built up of qualified names separated by "/".</w:t>
+      </w:r>
+      <w:r>
+        <w:t xml:space="preserve"> Examples</w:t>
+      </w:r>
+      <w:r>
+        <w:t>:</w:t>
+      </w:r>
+    </w:p>
+    <w:tbl>
+      <w:tblPr>
+        <w:tblStyle w:val="TableGrid"/>
+        <w:tblW w:w="0" w:type="auto"/>
+        <w:tblLayout w:type="fixed"/>
+        <w:tblLook w:val="04A0" w:firstRow="1" w:lastRow="0" w:firstColumn="1" w:lastColumn="0" w:noHBand="0" w:noVBand="1"/>
+      </w:tblPr>
+      <w:tblGrid>
+        <w:gridCol w:w="4698"/>
+        <w:gridCol w:w="4878"/>
+      </w:tblGrid>
+      <w:tr>
+        <w:tc>
+          <w:tcPr>
+            <w:tcW w:w="4698" w:type="dxa"/>
+          </w:tcPr>
+          <w:p>
+            <w:r>
+              <w:t>Full name</w:t>
+            </w:r>
+          </w:p>
+        </w:tc>
+        <w:tc>
+          <w:tcPr>
+            <w:tcW w:w="4878" w:type="dxa"/>
+          </w:tcPr>
+          <w:p>
+            <w:r>
+              <w:t>Meaning</w:t>
+            </w:r>
+          </w:p>
+        </w:tc>
+      </w:tr>
+      <w:tr>
+        <w:tc>
+          <w:tcPr>
+            <w:tcW w:w="4698" w:type="dxa"/>
+          </w:tcPr>
+          <w:p>
+            <w:r>
+              <w:t>/</w:t>
+            </w:r>
+          </w:p>
+        </w:tc>
+        <w:tc>
+          <w:tcPr>
+            <w:tcW w:w="4878" w:type="dxa"/>
+          </w:tcPr>
+          <w:p>
+            <w:r>
+              <w:t>T</w:t>
+            </w:r>
+            <w:r>
+              <w:t>he root model space</w:t>
+            </w:r>
+            <w:r>
+              <w:t>.</w:t>
+            </w:r>
+          </w:p>
+        </w:tc>
+      </w:tr>
+      <w:tr>
+        <w:tc>
+          <w:tcPr>
+            <w:tcW w:w="4698" w:type="dxa"/>
+          </w:tcPr>
+          <w:p>
+            <w:r>
+              <w:t>/^</w:t>
+            </w:r>
+            <w:proofErr w:type="spellStart"/>
+            <w:r>
+              <w:t>AppLayer</w:t>
+            </w:r>
+            <w:proofErr w:type="spellEnd"/>
+          </w:p>
+        </w:tc>
+        <w:tc>
+          <w:tcPr>
+            <w:tcW w:w="4878" w:type="dxa"/>
+          </w:tcPr>
+          <w:p>
+            <w:r>
+              <w:t>T</w:t>
+            </w:r>
+            <w:r>
+              <w:t xml:space="preserve">he </w:t>
+            </w:r>
+            <w:proofErr w:type="spellStart"/>
+            <w:r>
+              <w:t>AppLayer</w:t>
+            </w:r>
+            <w:proofErr w:type="spellEnd"/>
+            <w:r>
+              <w:t xml:space="preserve"> dimension</w:t>
+            </w:r>
+            <w:r>
+              <w:t>.</w:t>
+            </w:r>
+          </w:p>
+        </w:tc>
+      </w:tr>
+      <w:tr>
+        <w:tc>
+          <w:tcPr>
+            <w:tcW w:w="4698" w:type="dxa"/>
+          </w:tcPr>
+          <w:p>
+            <w:r>
+              <w:t>/:</w:t>
+            </w:r>
+            <w:proofErr w:type="spellStart"/>
+            <w:r>
+              <w:t>Primitives:Kephas:Core:Main:Global</w:t>
+            </w:r>
+            <w:proofErr w:type="spellEnd"/>
+            <w:r>
+              <w:t>/String</w:t>
+            </w:r>
+          </w:p>
+        </w:tc>
+        <w:tc>
+          <w:tcPr>
+            <w:tcW w:w="4878" w:type="dxa"/>
+          </w:tcPr>
+          <w:p>
+            <w:r>
+              <w:t>T</w:t>
+            </w:r>
+            <w:r>
+              <w:t xml:space="preserve">he String classifier within </w:t>
+            </w:r>
+            <w:proofErr w:type="gramStart"/>
+            <w:r>
+              <w:t>the :</w:t>
+            </w:r>
+            <w:proofErr w:type="spellStart"/>
+            <w:r>
+              <w:t>Primitives:Kephas:Core:Main:Global</w:t>
+            </w:r>
+            <w:proofErr w:type="spellEnd"/>
+            <w:proofErr w:type="gramEnd"/>
+            <w:r>
+              <w:t xml:space="preserve"> projection</w:t>
+            </w:r>
+            <w:r>
+              <w:t>.</w:t>
+            </w:r>
+          </w:p>
+        </w:tc>
+      </w:tr>
+      <w:tr>
+        <w:tc>
+          <w:tcPr>
+            <w:tcW w:w="4698" w:type="dxa"/>
+          </w:tcPr>
+          <w:p>
+            <w:r>
+              <w:t>/:</w:t>
+            </w:r>
+            <w:proofErr w:type="spellStart"/>
+            <w:r>
+              <w:t>MyModel:MyCompany:Contacts:Main:Domain</w:t>
+            </w:r>
+            <w:proofErr w:type="spellEnd"/>
+            <w:r>
+              <w:t>/Contact/Name</w:t>
+            </w:r>
+          </w:p>
+        </w:tc>
+        <w:tc>
+          <w:tcPr>
+            <w:tcW w:w="4878" w:type="dxa"/>
+          </w:tcPr>
+          <w:p>
+            <w:r>
+              <w:t>T</w:t>
+            </w:r>
+            <w:r>
+              <w:t xml:space="preserve">he Name member of the Contact classifier within </w:t>
+            </w:r>
+            <w:proofErr w:type="gramStart"/>
+            <w:r>
+              <w:t>the :</w:t>
+            </w:r>
+            <w:proofErr w:type="spellStart"/>
+            <w:r>
+              <w:t>MyModel:MyCompany:Contacts:Main:Domain</w:t>
+            </w:r>
+            <w:proofErr w:type="spellEnd"/>
+            <w:proofErr w:type="gramEnd"/>
+            <w:r>
+              <w:t xml:space="preserve"> </w:t>
+            </w:r>
+            <w:r>
+              <w:lastRenderedPageBreak/>
+              <w:t>projection</w:t>
+            </w:r>
+            <w:r>
+              <w:t>.</w:t>
+            </w:r>
+          </w:p>
+        </w:tc>
+      </w:tr>
+      <w:tr>
+        <w:tc>
+          <w:tcPr>
+            <w:tcW w:w="4698" w:type="dxa"/>
+          </w:tcPr>
+          <w:p>
+            <w:r>
+              <w:lastRenderedPageBreak/>
+              <w:t>/:</w:t>
+            </w:r>
+            <w:proofErr w:type="spellStart"/>
+            <w:r>
+              <w:t>MyModel:MyCompany:Contacts:Main:Domain</w:t>
+            </w:r>
+            <w:proofErr w:type="spellEnd"/>
+            <w:r>
+              <w:t>/Contact/Name/@Required</w:t>
+            </w:r>
+          </w:p>
+        </w:tc>
+        <w:tc>
+          <w:tcPr>
+            <w:tcW w:w="4878" w:type="dxa"/>
+          </w:tcPr>
+          <w:p>
+            <w:proofErr w:type="gramStart"/>
+            <w:r>
+              <w:t>the</w:t>
+            </w:r>
+            <w:proofErr w:type="gramEnd"/>
+            <w:r>
+              <w:t xml:space="preserve"> Required attribute of the Name member of the Contact classifier within the :</w:t>
+            </w:r>
+            <w:proofErr w:type="spellStart"/>
+            <w:r>
+              <w:t>MyModel:MyCompany:Contacts:Main:Domain</w:t>
+            </w:r>
+            <w:proofErr w:type="spellEnd"/>
+            <w:r>
+              <w:t xml:space="preserve"> projection.</w:t>
+            </w:r>
+          </w:p>
+        </w:tc>
+      </w:tr>
+    </w:tbl>
+    <w:p/>
     <w:sectPr>
       <w:pgSz w:w="12240" w:h="15840"/>
       <w:pgMar w:top="1440" w:right="1440" w:bottom="1440" w:left="1440" w:header="708" w:footer="708" w:gutter="0"/>
@@ -4432,7 +5060,7 @@
 </file>
 
 <file path=word/numbering.xml><?xml version="1.0" encoding="utf-8"?>
-<w:numbering xmlns:wpc="http://schemas.microsoft.com/office/word/2010/wordprocessingCanvas" xmlns:mc="http://schemas.openxmlformats.org/markup-compatibility/2006" xmlns:o="urn:schemas-microsoft-com:office:office" xmlns:r="http://schemas.openxmlformats.org/officeDocument/2006/relationships" xmlns:m="http://schemas.openxmlformats.org/officeDocument/2006/math" xmlns:v="urn:schemas-microsoft-com:vml" xmlns:wp14="http://schemas.microsoft.com/office/word/2010/wordprocessingDrawing" xmlns:wp="http://schemas.openxmlformats.org/drawingml/2006/wordprocessingDrawing" xmlns:w10="urn:schemas-microsoft-com:office:word" xmlns:w="http://schemas.openxmlformats.org/wordprocessingml/2006/main" xmlns:w14="http://schemas.microsoft.com/office/word/2010/wordml" xmlns:wpg="http://schemas.microsoft.com/office/word/2010/wordprocessingGroup" xmlns:wpi="http://schemas.microsoft.com/office/word/2010/wordprocessingInk" xmlns:wne="http://schemas.microsoft.com/office/word/2006/wordml" xmlns:wps="http://schemas.microsoft.com/office/word/2010/wordprocessingShape" mc:Ignorable="w14 wp14">
+<w:numbering xmlns:wpc="http://schemas.microsoft.com/office/word/2010/wordprocessingCanvas" xmlns:mc="http://schemas.openxmlformats.org/markup-compatibility/2006" xmlns:o="urn:schemas-microsoft-com:office:office" xmlns:r="http://schemas.openxmlformats.org/officeDocument/2006/relationships" xmlns:m="http://schemas.openxmlformats.org/officeDocument/2006/math" xmlns:v="urn:schemas-microsoft-com:vml" xmlns:wp14="http://schemas.microsoft.com/office/word/2010/wordprocessingDrawing" xmlns:wp="http://schemas.openxmlformats.org/drawingml/2006/wordprocessingDrawing" xmlns:w10="urn:schemas-microsoft-com:office:word" xmlns:w="http://schemas.openxmlformats.org/wordprocessingml/2006/main" xmlns:w14="http://schemas.microsoft.com/office/word/2010/wordml" xmlns:w15="http://schemas.microsoft.com/office/word/2012/wordml" xmlns:wpg="http://schemas.microsoft.com/office/word/2010/wordprocessingGroup" xmlns:wpi="http://schemas.microsoft.com/office/word/2010/wordprocessingInk" xmlns:wne="http://schemas.microsoft.com/office/word/2006/wordml" xmlns:wps="http://schemas.microsoft.com/office/word/2010/wordprocessingShape" mc:Ignorable="w14 w15 wp14">
   <w:abstractNum w:abstractNumId="0">
     <w:nsid w:val="0C3A48D1"/>
     <w:multiLevelType w:val="hybridMultilevel"/>
@@ -5919,129 +6547,39 @@
   </w:num>
   <w:num w:numId="15">
     <w:abstractNumId w:val="6"/>
-    <w:lvlOverride w:ilvl="0"/>
-    <w:lvlOverride w:ilvl="1"/>
-    <w:lvlOverride w:ilvl="2"/>
-    <w:lvlOverride w:ilvl="3"/>
-    <w:lvlOverride w:ilvl="4"/>
-    <w:lvlOverride w:ilvl="5"/>
-    <w:lvlOverride w:ilvl="6"/>
-    <w:lvlOverride w:ilvl="7"/>
-    <w:lvlOverride w:ilvl="8"/>
   </w:num>
   <w:num w:numId="16">
     <w:abstractNumId w:val="1"/>
-    <w:lvlOverride w:ilvl="0"/>
-    <w:lvlOverride w:ilvl="1"/>
-    <w:lvlOverride w:ilvl="2"/>
-    <w:lvlOverride w:ilvl="3"/>
-    <w:lvlOverride w:ilvl="4"/>
-    <w:lvlOverride w:ilvl="5"/>
-    <w:lvlOverride w:ilvl="6"/>
-    <w:lvlOverride w:ilvl="7"/>
-    <w:lvlOverride w:ilvl="8"/>
   </w:num>
   <w:num w:numId="17">
     <w:abstractNumId w:val="9"/>
-    <w:lvlOverride w:ilvl="0"/>
-    <w:lvlOverride w:ilvl="1"/>
-    <w:lvlOverride w:ilvl="2"/>
-    <w:lvlOverride w:ilvl="3"/>
-    <w:lvlOverride w:ilvl="4"/>
-    <w:lvlOverride w:ilvl="5"/>
-    <w:lvlOverride w:ilvl="6"/>
-    <w:lvlOverride w:ilvl="7"/>
-    <w:lvlOverride w:ilvl="8"/>
   </w:num>
   <w:num w:numId="18">
     <w:abstractNumId w:val="8"/>
-    <w:lvlOverride w:ilvl="0"/>
-    <w:lvlOverride w:ilvl="1"/>
-    <w:lvlOverride w:ilvl="2"/>
-    <w:lvlOverride w:ilvl="3"/>
-    <w:lvlOverride w:ilvl="4"/>
-    <w:lvlOverride w:ilvl="5"/>
-    <w:lvlOverride w:ilvl="6"/>
-    <w:lvlOverride w:ilvl="7"/>
-    <w:lvlOverride w:ilvl="8"/>
   </w:num>
   <w:num w:numId="19">
     <w:abstractNumId w:val="5"/>
-    <w:lvlOverride w:ilvl="0"/>
-    <w:lvlOverride w:ilvl="1"/>
-    <w:lvlOverride w:ilvl="2"/>
-    <w:lvlOverride w:ilvl="3"/>
-    <w:lvlOverride w:ilvl="4"/>
-    <w:lvlOverride w:ilvl="5"/>
-    <w:lvlOverride w:ilvl="6"/>
-    <w:lvlOverride w:ilvl="7"/>
-    <w:lvlOverride w:ilvl="8"/>
   </w:num>
   <w:num w:numId="20">
     <w:abstractNumId w:val="4"/>
-    <w:lvlOverride w:ilvl="0"/>
-    <w:lvlOverride w:ilvl="1"/>
-    <w:lvlOverride w:ilvl="2"/>
-    <w:lvlOverride w:ilvl="3"/>
-    <w:lvlOverride w:ilvl="4"/>
-    <w:lvlOverride w:ilvl="5"/>
-    <w:lvlOverride w:ilvl="6"/>
-    <w:lvlOverride w:ilvl="7"/>
-    <w:lvlOverride w:ilvl="8"/>
   </w:num>
   <w:num w:numId="21">
     <w:abstractNumId w:val="2"/>
-    <w:lvlOverride w:ilvl="0"/>
-    <w:lvlOverride w:ilvl="1"/>
-    <w:lvlOverride w:ilvl="2"/>
-    <w:lvlOverride w:ilvl="3"/>
-    <w:lvlOverride w:ilvl="4"/>
-    <w:lvlOverride w:ilvl="5"/>
-    <w:lvlOverride w:ilvl="6"/>
-    <w:lvlOverride w:ilvl="7"/>
-    <w:lvlOverride w:ilvl="8"/>
   </w:num>
   <w:num w:numId="22">
     <w:abstractNumId w:val="0"/>
-    <w:lvlOverride w:ilvl="0"/>
-    <w:lvlOverride w:ilvl="1"/>
-    <w:lvlOverride w:ilvl="2"/>
-    <w:lvlOverride w:ilvl="3"/>
-    <w:lvlOverride w:ilvl="4"/>
-    <w:lvlOverride w:ilvl="5"/>
-    <w:lvlOverride w:ilvl="6"/>
-    <w:lvlOverride w:ilvl="7"/>
-    <w:lvlOverride w:ilvl="8"/>
   </w:num>
   <w:num w:numId="23">
     <w:abstractNumId w:val="7"/>
-    <w:lvlOverride w:ilvl="0"/>
-    <w:lvlOverride w:ilvl="1"/>
-    <w:lvlOverride w:ilvl="2"/>
-    <w:lvlOverride w:ilvl="3"/>
-    <w:lvlOverride w:ilvl="4"/>
-    <w:lvlOverride w:ilvl="5"/>
-    <w:lvlOverride w:ilvl="6"/>
-    <w:lvlOverride w:ilvl="7"/>
-    <w:lvlOverride w:ilvl="8"/>
   </w:num>
   <w:num w:numId="24">
     <w:abstractNumId w:val="3"/>
-    <w:lvlOverride w:ilvl="0"/>
-    <w:lvlOverride w:ilvl="1"/>
-    <w:lvlOverride w:ilvl="2"/>
-    <w:lvlOverride w:ilvl="3"/>
-    <w:lvlOverride w:ilvl="4"/>
-    <w:lvlOverride w:ilvl="5"/>
-    <w:lvlOverride w:ilvl="6"/>
-    <w:lvlOverride w:ilvl="7"/>
-    <w:lvlOverride w:ilvl="8"/>
   </w:num>
 </w:numbering>
 </file>
 
 <file path=word/styles.xml><?xml version="1.0" encoding="utf-8"?>
-<w:styles xmlns:mc="http://schemas.openxmlformats.org/markup-compatibility/2006" xmlns:r="http://schemas.openxmlformats.org/officeDocument/2006/relationships" xmlns:w="http://schemas.openxmlformats.org/wordprocessingml/2006/main" xmlns:w14="http://schemas.microsoft.com/office/word/2010/wordml" mc:Ignorable="w14">
+<w:styles xmlns:mc="http://schemas.openxmlformats.org/markup-compatibility/2006" xmlns:r="http://schemas.openxmlformats.org/officeDocument/2006/relationships" xmlns:w="http://schemas.openxmlformats.org/wordprocessingml/2006/main" xmlns:w14="http://schemas.microsoft.com/office/word/2010/wordml" xmlns:w15="http://schemas.microsoft.com/office/word/2012/wordml" mc:Ignorable="w14 w15">
   <w:docDefaults>
     <w:rPrDefault>
       <w:rPr>
@@ -6057,144 +6595,378 @@
       </w:pPr>
     </w:pPrDefault>
   </w:docDefaults>
-  <w:latentStyles w:defLockedState="0" w:defUIPriority="99" w:defSemiHidden="1" w:defUnhideWhenUsed="1" w:defQFormat="0" w:count="267">
-    <w:lsdException w:name="Normal" w:semiHidden="0" w:uiPriority="0" w:unhideWhenUsed="0" w:qFormat="1"/>
-    <w:lsdException w:name="heading 1" w:semiHidden="0" w:uiPriority="9" w:unhideWhenUsed="0" w:qFormat="1"/>
-    <w:lsdException w:name="heading 2" w:uiPriority="9" w:qFormat="1"/>
-    <w:lsdException w:name="heading 3" w:uiPriority="9" w:qFormat="1"/>
-    <w:lsdException w:name="heading 4" w:uiPriority="9" w:qFormat="1"/>
-    <w:lsdException w:name="heading 5" w:uiPriority="9" w:qFormat="1"/>
-    <w:lsdException w:name="heading 6" w:uiPriority="9" w:qFormat="1"/>
-    <w:lsdException w:name="heading 7" w:uiPriority="9" w:qFormat="1"/>
-    <w:lsdException w:name="heading 8" w:uiPriority="9" w:qFormat="1"/>
-    <w:lsdException w:name="heading 9" w:uiPriority="9" w:qFormat="1"/>
-    <w:lsdException w:name="toc 1" w:uiPriority="39"/>
-    <w:lsdException w:name="toc 2" w:uiPriority="39"/>
-    <w:lsdException w:name="toc 3" w:uiPriority="39"/>
-    <w:lsdException w:name="toc 4" w:uiPriority="39"/>
-    <w:lsdException w:name="toc 5" w:uiPriority="39"/>
-    <w:lsdException w:name="toc 6" w:uiPriority="39"/>
-    <w:lsdException w:name="toc 7" w:uiPriority="39"/>
-    <w:lsdException w:name="toc 8" w:uiPriority="39"/>
-    <w:lsdException w:name="toc 9" w:uiPriority="39"/>
-    <w:lsdException w:name="caption" w:uiPriority="35" w:qFormat="1"/>
-    <w:lsdException w:name="Title" w:semiHidden="0" w:uiPriority="10" w:unhideWhenUsed="0" w:qFormat="1"/>
-    <w:lsdException w:name="Default Paragraph Font" w:uiPriority="1"/>
-    <w:lsdException w:name="Subtitle" w:semiHidden="0" w:uiPriority="11" w:unhideWhenUsed="0" w:qFormat="1"/>
-    <w:lsdException w:name="Strong" w:semiHidden="0" w:uiPriority="22" w:unhideWhenUsed="0" w:qFormat="1"/>
-    <w:lsdException w:name="Emphasis" w:semiHidden="0" w:uiPriority="20" w:unhideWhenUsed="0" w:qFormat="1"/>
-    <w:lsdException w:name="Table Grid" w:semiHidden="0" w:uiPriority="39" w:unhideWhenUsed="0"/>
-    <w:lsdException w:name="Placeholder Text" w:unhideWhenUsed="0"/>
-    <w:lsdException w:name="No Spacing" w:semiHidden="0" w:uiPriority="1" w:unhideWhenUsed="0" w:qFormat="1"/>
-    <w:lsdException w:name="Light Shading" w:semiHidden="0" w:uiPriority="60" w:unhideWhenUsed="0"/>
-    <w:lsdException w:name="Light List" w:semiHidden="0" w:uiPriority="61" w:unhideWhenUsed="0"/>
-    <w:lsdException w:name="Light Grid" w:semiHidden="0" w:uiPriority="62" w:unhideWhenUsed="0"/>
-    <w:lsdException w:name="Medium Shading 1" w:semiHidden="0" w:uiPriority="63" w:unhideWhenUsed="0"/>
-    <w:lsdException w:name="Medium Shading 2" w:semiHidden="0" w:uiPriority="64" w:unhideWhenUsed="0"/>
-    <w:lsdException w:name="Medium List 1" w:semiHidden="0" w:uiPriority="65" w:unhideWhenUsed="0"/>
-    <w:lsdException w:name="Medium List 2" w:semiHidden="0" w:uiPriority="66" w:unhideWhenUsed="0"/>
-    <w:lsdException w:name="Medium Grid 1" w:semiHidden="0" w:uiPriority="67" w:unhideWhenUsed="0"/>
-    <w:lsdException w:name="Medium Grid 2" w:semiHidden="0" w:uiPriority="68" w:unhideWhenUsed="0"/>
-    <w:lsdException w:name="Medium Grid 3" w:semiHidden="0" w:uiPriority="69" w:unhideWhenUsed="0"/>
-    <w:lsdException w:name="Dark List" w:semiHidden="0" w:uiPriority="70" w:unhideWhenUsed="0"/>
-    <w:lsdException w:name="Colorful Shading" w:semiHidden="0" w:uiPriority="71" w:unhideWhenUsed="0"/>
-    <w:lsdException w:name="Colorful List" w:semiHidden="0" w:uiPriority="72" w:unhideWhenUsed="0"/>
-    <w:lsdException w:name="Colorful Grid" w:semiHidden="0" w:uiPriority="73" w:unhideWhenUsed="0"/>
-    <w:lsdException w:name="Light Shading Accent 1" w:semiHidden="0" w:uiPriority="60" w:unhideWhenUsed="0"/>
-    <w:lsdException w:name="Light List Accent 1" w:semiHidden="0" w:uiPriority="61" w:unhideWhenUsed="0"/>
-    <w:lsdException w:name="Light Grid Accent 1" w:semiHidden="0" w:uiPriority="62" w:unhideWhenUsed="0"/>
-    <w:lsdException w:name="Medium Shading 1 Accent 1" w:semiHidden="0" w:uiPriority="63" w:unhideWhenUsed="0"/>
-    <w:lsdException w:name="Medium Shading 2 Accent 1" w:semiHidden="0" w:uiPriority="64" w:unhideWhenUsed="0"/>
-    <w:lsdException w:name="Medium List 1 Accent 1" w:semiHidden="0" w:uiPriority="65" w:unhideWhenUsed="0"/>
-    <w:lsdException w:name="Revision" w:unhideWhenUsed="0"/>
-    <w:lsdException w:name="List Paragraph" w:semiHidden="0" w:uiPriority="34" w:unhideWhenUsed="0" w:qFormat="1"/>
-    <w:lsdException w:name="Quote" w:semiHidden="0" w:uiPriority="29" w:unhideWhenUsed="0" w:qFormat="1"/>
-    <w:lsdException w:name="Intense Quote" w:semiHidden="0" w:uiPriority="30" w:unhideWhenUsed="0" w:qFormat="1"/>
-    <w:lsdException w:name="Medium List 2 Accent 1" w:semiHidden="0" w:uiPriority="66" w:unhideWhenUsed="0"/>
-    <w:lsdException w:name="Medium Grid 1 Accent 1" w:semiHidden="0" w:uiPriority="67" w:unhideWhenUsed="0"/>
-    <w:lsdException w:name="Medium Grid 2 Accent 1" w:semiHidden="0" w:uiPriority="68" w:unhideWhenUsed="0"/>
-    <w:lsdException w:name="Medium Grid 3 Accent 1" w:semiHidden="0" w:uiPriority="69" w:unhideWhenUsed="0"/>
-    <w:lsdException w:name="Dark List Accent 1" w:semiHidden="0" w:uiPriority="70" w:unhideWhenUsed="0"/>
-    <w:lsdException w:name="Colorful Shading Accent 1" w:semiHidden="0" w:uiPriority="71" w:unhideWhenUsed="0"/>
-    <w:lsdException w:name="Colorful List Accent 1" w:semiHidden="0" w:uiPriority="72" w:unhideWhenUsed="0"/>
-    <w:lsdException w:name="Colorful Grid Accent 1" w:semiHidden="0" w:uiPriority="73" w:unhideWhenUsed="0"/>
-    <w:lsdException w:name="Light Shading Accent 2" w:semiHidden="0" w:uiPriority="60" w:unhideWhenUsed="0"/>
-    <w:lsdException w:name="Light List Accent 2" w:semiHidden="0" w:uiPriority="61" w:unhideWhenUsed="0"/>
-    <w:lsdException w:name="Light Grid Accent 2" w:semiHidden="0" w:uiPriority="62" w:unhideWhenUsed="0"/>
-    <w:lsdException w:name="Medium Shading 1 Accent 2" w:semiHidden="0" w:uiPriority="63" w:unhideWhenUsed="0"/>
-    <w:lsdException w:name="Medium Shading 2 Accent 2" w:semiHidden="0" w:uiPriority="64" w:unhideWhenUsed="0"/>
-    <w:lsdException w:name="Medium List 1 Accent 2" w:semiHidden="0" w:uiPriority="65" w:unhideWhenUsed="0"/>
-    <w:lsdException w:name="Medium List 2 Accent 2" w:semiHidden="0" w:uiPriority="66" w:unhideWhenUsed="0"/>
-    <w:lsdException w:name="Medium Grid 1 Accent 2" w:semiHidden="0" w:uiPriority="67" w:unhideWhenUsed="0"/>
-    <w:lsdException w:name="Medium Grid 2 Accent 2" w:semiHidden="0" w:uiPriority="68" w:unhideWhenUsed="0"/>
-    <w:lsdException w:name="Medium Grid 3 Accent 2" w:semiHidden="0" w:uiPriority="69" w:unhideWhenUsed="0"/>
-    <w:lsdException w:name="Dark List Accent 2" w:semiHidden="0" w:uiPriority="70" w:unhideWhenUsed="0"/>
-    <w:lsdException w:name="Colorful Shading Accent 2" w:semiHidden="0" w:uiPriority="71" w:unhideWhenUsed="0"/>
-    <w:lsdException w:name="Colorful List Accent 2" w:semiHidden="0" w:uiPriority="72" w:unhideWhenUsed="0"/>
-    <w:lsdException w:name="Colorful Grid Accent 2" w:semiHidden="0" w:uiPriority="73" w:unhideWhenUsed="0"/>
-    <w:lsdException w:name="Light Shading Accent 3" w:semiHidden="0" w:uiPriority="60" w:unhideWhenUsed="0"/>
-    <w:lsdException w:name="Light List Accent 3" w:semiHidden="0" w:uiPriority="61" w:unhideWhenUsed="0"/>
-    <w:lsdException w:name="Light Grid Accent 3" w:semiHidden="0" w:uiPriority="62" w:unhideWhenUsed="0"/>
-    <w:lsdException w:name="Medium Shading 1 Accent 3" w:semiHidden="0" w:uiPriority="63" w:unhideWhenUsed="0"/>
-    <w:lsdException w:name="Medium Shading 2 Accent 3" w:semiHidden="0" w:uiPriority="64" w:unhideWhenUsed="0"/>
-    <w:lsdException w:name="Medium List 1 Accent 3" w:semiHidden="0" w:uiPriority="65" w:unhideWhenUsed="0"/>
-    <w:lsdException w:name="Medium List 2 Accent 3" w:semiHidden="0" w:uiPriority="66" w:unhideWhenUsed="0"/>
-    <w:lsdException w:name="Medium Grid 1 Accent 3" w:semiHidden="0" w:uiPriority="67" w:unhideWhenUsed="0"/>
-    <w:lsdException w:name="Medium Grid 2 Accent 3" w:semiHidden="0" w:uiPriority="68" w:unhideWhenUsed="0"/>
-    <w:lsdException w:name="Medium Grid 3 Accent 3" w:semiHidden="0" w:uiPriority="69" w:unhideWhenUsed="0"/>
-    <w:lsdException w:name="Dark List Accent 3" w:semiHidden="0" w:uiPriority="70" w:unhideWhenUsed="0"/>
-    <w:lsdException w:name="Colorful Shading Accent 3" w:semiHidden="0" w:uiPriority="71" w:unhideWhenUsed="0"/>
-    <w:lsdException w:name="Colorful List Accent 3" w:semiHidden="0" w:uiPriority="72" w:unhideWhenUsed="0"/>
-    <w:lsdException w:name="Colorful Grid Accent 3" w:semiHidden="0" w:uiPriority="73" w:unhideWhenUsed="0"/>
-    <w:lsdException w:name="Light Shading Accent 4" w:semiHidden="0" w:uiPriority="60" w:unhideWhenUsed="0"/>
-    <w:lsdException w:name="Light List Accent 4" w:semiHidden="0" w:uiPriority="61" w:unhideWhenUsed="0"/>
-    <w:lsdException w:name="Light Grid Accent 4" w:semiHidden="0" w:uiPriority="62" w:unhideWhenUsed="0"/>
-    <w:lsdException w:name="Medium Shading 1 Accent 4" w:semiHidden="0" w:uiPriority="63" w:unhideWhenUsed="0"/>
-    <w:lsdException w:name="Medium Shading 2 Accent 4" w:semiHidden="0" w:uiPriority="64" w:unhideWhenUsed="0"/>
-    <w:lsdException w:name="Medium List 1 Accent 4" w:semiHidden="0" w:uiPriority="65" w:unhideWhenUsed="0"/>
-    <w:lsdException w:name="Medium List 2 Accent 4" w:semiHidden="0" w:uiPriority="66" w:unhideWhenUsed="0"/>
-    <w:lsdException w:name="Medium Grid 1 Accent 4" w:semiHidden="0" w:uiPriority="67" w:unhideWhenUsed="0"/>
-    <w:lsdException w:name="Medium Grid 2 Accent 4" w:semiHidden="0" w:uiPriority="68" w:unhideWhenUsed="0"/>
-    <w:lsdException w:name="Medium Grid 3 Accent 4" w:semiHidden="0" w:uiPriority="69" w:unhideWhenUsed="0"/>
-    <w:lsdException w:name="Dark List Accent 4" w:semiHidden="0" w:uiPriority="70" w:unhideWhenUsed="0"/>
-    <w:lsdException w:name="Colorful Shading Accent 4" w:semiHidden="0" w:uiPriority="71" w:unhideWhenUsed="0"/>
-    <w:lsdException w:name="Colorful List Accent 4" w:semiHidden="0" w:uiPriority="72" w:unhideWhenUsed="0"/>
-    <w:lsdException w:name="Colorful Grid Accent 4" w:semiHidden="0" w:uiPriority="73" w:unhideWhenUsed="0"/>
-    <w:lsdException w:name="Light Shading Accent 5" w:semiHidden="0" w:uiPriority="60" w:unhideWhenUsed="0"/>
-    <w:lsdException w:name="Light List Accent 5" w:semiHidden="0" w:uiPriority="61" w:unhideWhenUsed="0"/>
-    <w:lsdException w:name="Light Grid Accent 5" w:semiHidden="0" w:uiPriority="62" w:unhideWhenUsed="0"/>
-    <w:lsdException w:name="Medium Shading 1 Accent 5" w:semiHidden="0" w:uiPriority="63" w:unhideWhenUsed="0"/>
-    <w:lsdException w:name="Medium Shading 2 Accent 5" w:semiHidden="0" w:uiPriority="64" w:unhideWhenUsed="0"/>
-    <w:lsdException w:name="Medium List 1 Accent 5" w:semiHidden="0" w:uiPriority="65" w:unhideWhenUsed="0"/>
-    <w:lsdException w:name="Medium List 2 Accent 5" w:semiHidden="0" w:uiPriority="66" w:unhideWhenUsed="0"/>
-    <w:lsdException w:name="Medium Grid 1 Accent 5" w:semiHidden="0" w:uiPriority="67" w:unhideWhenUsed="0"/>
-    <w:lsdException w:name="Medium Grid 2 Accent 5" w:semiHidden="0" w:uiPriority="68" w:unhideWhenUsed="0"/>
-    <w:lsdException w:name="Medium Grid 3 Accent 5" w:semiHidden="0" w:uiPriority="69" w:unhideWhenUsed="0"/>
-    <w:lsdException w:name="Dark List Accent 5" w:semiHidden="0" w:uiPriority="70" w:unhideWhenUsed="0"/>
-    <w:lsdException w:name="Colorful Shading Accent 5" w:semiHidden="0" w:uiPriority="71" w:unhideWhenUsed="0"/>
-    <w:lsdException w:name="Colorful List Accent 5" w:semiHidden="0" w:uiPriority="72" w:unhideWhenUsed="0"/>
-    <w:lsdException w:name="Colorful Grid Accent 5" w:semiHidden="0" w:uiPriority="73" w:unhideWhenUsed="0"/>
-    <w:lsdException w:name="Light Shading Accent 6" w:semiHidden="0" w:uiPriority="60" w:unhideWhenUsed="0"/>
-    <w:lsdException w:name="Light List Accent 6" w:semiHidden="0" w:uiPriority="61" w:unhideWhenUsed="0"/>
-    <w:lsdException w:name="Light Grid Accent 6" w:semiHidden="0" w:uiPriority="62" w:unhideWhenUsed="0"/>
-    <w:lsdException w:name="Medium Shading 1 Accent 6" w:semiHidden="0" w:uiPriority="63" w:unhideWhenUsed="0"/>
-    <w:lsdException w:name="Medium Shading 2 Accent 6" w:semiHidden="0" w:uiPriority="64" w:unhideWhenUsed="0"/>
-    <w:lsdException w:name="Medium List 1 Accent 6" w:semiHidden="0" w:uiPriority="65" w:unhideWhenUsed="0"/>
-    <w:lsdException w:name="Medium List 2 Accent 6" w:semiHidden="0" w:uiPriority="66" w:unhideWhenUsed="0"/>
-    <w:lsdException w:name="Medium Grid 1 Accent 6" w:semiHidden="0" w:uiPriority="67" w:unhideWhenUsed="0"/>
-    <w:lsdException w:name="Medium Grid 2 Accent 6" w:semiHidden="0" w:uiPriority="68" w:unhideWhenUsed="0"/>
-    <w:lsdException w:name="Medium Grid 3 Accent 6" w:semiHidden="0" w:uiPriority="69" w:unhideWhenUsed="0"/>
-    <w:lsdException w:name="Dark List Accent 6" w:semiHidden="0" w:uiPriority="70" w:unhideWhenUsed="0"/>
-    <w:lsdException w:name="Colorful Shading Accent 6" w:semiHidden="0" w:uiPriority="71" w:unhideWhenUsed="0"/>
-    <w:lsdException w:name="Colorful List Accent 6" w:semiHidden="0" w:uiPriority="72" w:unhideWhenUsed="0"/>
-    <w:lsdException w:name="Colorful Grid Accent 6" w:semiHidden="0" w:uiPriority="73" w:unhideWhenUsed="0"/>
-    <w:lsdException w:name="Subtle Emphasis" w:semiHidden="0" w:uiPriority="19" w:unhideWhenUsed="0" w:qFormat="1"/>
-    <w:lsdException w:name="Intense Emphasis" w:semiHidden="0" w:uiPriority="21" w:unhideWhenUsed="0" w:qFormat="1"/>
-    <w:lsdException w:name="Subtle Reference" w:semiHidden="0" w:uiPriority="31" w:unhideWhenUsed="0" w:qFormat="1"/>
-    <w:lsdException w:name="Intense Reference" w:semiHidden="0" w:uiPriority="32" w:unhideWhenUsed="0" w:qFormat="1"/>
-    <w:lsdException w:name="Book Title" w:semiHidden="0" w:uiPriority="33" w:unhideWhenUsed="0" w:qFormat="1"/>
-    <w:lsdException w:name="Bibliography" w:uiPriority="37"/>
-    <w:lsdException w:name="TOC Heading" w:uiPriority="39" w:qFormat="1"/>
+  <w:latentStyles w:defLockedState="0" w:defUIPriority="99" w:defSemiHidden="0" w:defUnhideWhenUsed="0" w:defQFormat="0" w:count="371">
+    <w:lsdException w:name="Normal" w:uiPriority="0" w:qFormat="1"/>
+    <w:lsdException w:name="heading 1" w:uiPriority="9" w:qFormat="1"/>
+    <w:lsdException w:name="heading 2" w:semiHidden="1" w:uiPriority="9" w:unhideWhenUsed="1" w:qFormat="1"/>
+    <w:lsdException w:name="heading 3" w:semiHidden="1" w:uiPriority="9" w:unhideWhenUsed="1" w:qFormat="1"/>
+    <w:lsdException w:name="heading 4" w:semiHidden="1" w:uiPriority="9" w:unhideWhenUsed="1" w:qFormat="1"/>
+    <w:lsdException w:name="heading 5" w:semiHidden="1" w:uiPriority="9" w:unhideWhenUsed="1" w:qFormat="1"/>
+    <w:lsdException w:name="heading 6" w:semiHidden="1" w:uiPriority="9" w:unhideWhenUsed="1" w:qFormat="1"/>
+    <w:lsdException w:name="heading 7" w:semiHidden="1" w:uiPriority="9" w:unhideWhenUsed="1" w:qFormat="1"/>
+    <w:lsdException w:name="heading 8" w:semiHidden="1" w:uiPriority="9" w:unhideWhenUsed="1" w:qFormat="1"/>
+    <w:lsdException w:name="heading 9" w:semiHidden="1" w:uiPriority="9" w:unhideWhenUsed="1" w:qFormat="1"/>
+    <w:lsdException w:name="index 1" w:semiHidden="1" w:unhideWhenUsed="1"/>
+    <w:lsdException w:name="index 2" w:semiHidden="1" w:unhideWhenUsed="1"/>
+    <w:lsdException w:name="index 3" w:semiHidden="1" w:unhideWhenUsed="1"/>
+    <w:lsdException w:name="index 4" w:semiHidden="1" w:unhideWhenUsed="1"/>
+    <w:lsdException w:name="index 5" w:semiHidden="1" w:unhideWhenUsed="1"/>
+    <w:lsdException w:name="index 6" w:semiHidden="1" w:unhideWhenUsed="1"/>
+    <w:lsdException w:name="index 7" w:semiHidden="1" w:unhideWhenUsed="1"/>
+    <w:lsdException w:name="index 8" w:semiHidden="1" w:unhideWhenUsed="1"/>
+    <w:lsdException w:name="index 9" w:semiHidden="1" w:unhideWhenUsed="1"/>
+    <w:lsdException w:name="toc 1" w:semiHidden="1" w:uiPriority="39" w:unhideWhenUsed="1"/>
+    <w:lsdException w:name="toc 2" w:semiHidden="1" w:uiPriority="39" w:unhideWhenUsed="1"/>
+    <w:lsdException w:name="toc 3" w:semiHidden="1" w:uiPriority="39" w:unhideWhenUsed="1"/>
+    <w:lsdException w:name="toc 4" w:semiHidden="1" w:uiPriority="39" w:unhideWhenUsed="1"/>
+    <w:lsdException w:name="toc 5" w:semiHidden="1" w:uiPriority="39" w:unhideWhenUsed="1"/>
+    <w:lsdException w:name="toc 6" w:semiHidden="1" w:uiPriority="39" w:unhideWhenUsed="1"/>
+    <w:lsdException w:name="toc 7" w:semiHidden="1" w:uiPriority="39" w:unhideWhenUsed="1"/>
+    <w:lsdException w:name="toc 8" w:semiHidden="1" w:uiPriority="39" w:unhideWhenUsed="1"/>
+    <w:lsdException w:name="toc 9" w:semiHidden="1" w:uiPriority="39" w:unhideWhenUsed="1"/>
+    <w:lsdException w:name="Normal Indent" w:semiHidden="1" w:unhideWhenUsed="1"/>
+    <w:lsdException w:name="footnote text" w:semiHidden="1" w:unhideWhenUsed="1"/>
+    <w:lsdException w:name="annotation text" w:semiHidden="1" w:unhideWhenUsed="1"/>
+    <w:lsdException w:name="header" w:semiHidden="1" w:unhideWhenUsed="1"/>
+    <w:lsdException w:name="footer" w:semiHidden="1" w:unhideWhenUsed="1"/>
+    <w:lsdException w:name="index heading" w:semiHidden="1" w:unhideWhenUsed="1"/>
+    <w:lsdException w:name="caption" w:semiHidden="1" w:uiPriority="35" w:unhideWhenUsed="1" w:qFormat="1"/>
+    <w:lsdException w:name="table of figures" w:semiHidden="1" w:unhideWhenUsed="1"/>
+    <w:lsdException w:name="envelope address" w:semiHidden="1" w:unhideWhenUsed="1"/>
+    <w:lsdException w:name="envelope return" w:semiHidden="1" w:unhideWhenUsed="1"/>
+    <w:lsdException w:name="footnote reference" w:semiHidden="1" w:unhideWhenUsed="1"/>
+    <w:lsdException w:name="annotation reference" w:semiHidden="1" w:unhideWhenUsed="1"/>
+    <w:lsdException w:name="line number" w:semiHidden="1" w:unhideWhenUsed="1"/>
+    <w:lsdException w:name="page number" w:semiHidden="1" w:unhideWhenUsed="1"/>
+    <w:lsdException w:name="endnote reference" w:semiHidden="1" w:unhideWhenUsed="1"/>
+    <w:lsdException w:name="endnote text" w:semiHidden="1" w:unhideWhenUsed="1"/>
+    <w:lsdException w:name="table of authorities" w:semiHidden="1" w:unhideWhenUsed="1"/>
+    <w:lsdException w:name="macro" w:semiHidden="1" w:unhideWhenUsed="1"/>
+    <w:lsdException w:name="toa heading" w:semiHidden="1" w:unhideWhenUsed="1"/>
+    <w:lsdException w:name="List" w:semiHidden="1" w:unhideWhenUsed="1"/>
+    <w:lsdException w:name="List Bullet" w:semiHidden="1" w:unhideWhenUsed="1"/>
+    <w:lsdException w:name="List Number" w:semiHidden="1" w:unhideWhenUsed="1"/>
+    <w:lsdException w:name="List 2" w:semiHidden="1" w:unhideWhenUsed="1"/>
+    <w:lsdException w:name="List 3" w:semiHidden="1" w:unhideWhenUsed="1"/>
+    <w:lsdException w:name="List 4" w:semiHidden="1" w:unhideWhenUsed="1"/>
+    <w:lsdException w:name="List 5" w:semiHidden="1" w:unhideWhenUsed="1"/>
+    <w:lsdException w:name="List Bullet 2" w:semiHidden="1" w:unhideWhenUsed="1"/>
+    <w:lsdException w:name="List Bullet 3" w:semiHidden="1" w:unhideWhenUsed="1"/>
+    <w:lsdException w:name="List Bullet 4" w:semiHidden="1" w:unhideWhenUsed="1"/>
+    <w:lsdException w:name="List Bullet 5" w:semiHidden="1" w:unhideWhenUsed="1"/>
+    <w:lsdException w:name="List Number 2" w:semiHidden="1" w:unhideWhenUsed="1"/>
+    <w:lsdException w:name="List Number 3" w:semiHidden="1" w:unhideWhenUsed="1"/>
+    <w:lsdException w:name="List Number 4" w:semiHidden="1" w:unhideWhenUsed="1"/>
+    <w:lsdException w:name="List Number 5" w:semiHidden="1" w:unhideWhenUsed="1"/>
+    <w:lsdException w:name="Title" w:uiPriority="10" w:qFormat="1"/>
+    <w:lsdException w:name="Closing" w:semiHidden="1" w:unhideWhenUsed="1"/>
+    <w:lsdException w:name="Signature" w:semiHidden="1" w:unhideWhenUsed="1"/>
+    <w:lsdException w:name="Default Paragraph Font" w:semiHidden="1" w:uiPriority="1" w:unhideWhenUsed="1"/>
+    <w:lsdException w:name="Body Text" w:semiHidden="1" w:unhideWhenUsed="1"/>
+    <w:lsdException w:name="Body Text Indent" w:semiHidden="1" w:unhideWhenUsed="1"/>
+    <w:lsdException w:name="List Continue" w:semiHidden="1" w:unhideWhenUsed="1"/>
+    <w:lsdException w:name="List Continue 2" w:semiHidden="1" w:unhideWhenUsed="1"/>
+    <w:lsdException w:name="List Continue 3" w:semiHidden="1" w:unhideWhenUsed="1"/>
+    <w:lsdException w:name="List Continue 4" w:semiHidden="1" w:unhideWhenUsed="1"/>
+    <w:lsdException w:name="List Continue 5" w:semiHidden="1" w:unhideWhenUsed="1"/>
+    <w:lsdException w:name="Message Header" w:semiHidden="1" w:unhideWhenUsed="1"/>
+    <w:lsdException w:name="Subtitle" w:uiPriority="11" w:qFormat="1"/>
+    <w:lsdException w:name="Salutation" w:semiHidden="1" w:unhideWhenUsed="1"/>
+    <w:lsdException w:name="Date" w:semiHidden="1" w:unhideWhenUsed="1"/>
+    <w:lsdException w:name="Body Text First Indent" w:semiHidden="1" w:unhideWhenUsed="1"/>
+    <w:lsdException w:name="Body Text First Indent 2" w:semiHidden="1" w:unhideWhenUsed="1"/>
+    <w:lsdException w:name="Note Heading" w:semiHidden="1" w:unhideWhenUsed="1"/>
+    <w:lsdException w:name="Body Text 2" w:semiHidden="1" w:unhideWhenUsed="1"/>
+    <w:lsdException w:name="Body Text 3" w:semiHidden="1" w:unhideWhenUsed="1"/>
+    <w:lsdException w:name="Body Text Indent 2" w:semiHidden="1" w:unhideWhenUsed="1"/>
+    <w:lsdException w:name="Body Text Indent 3" w:semiHidden="1" w:unhideWhenUsed="1"/>
+    <w:lsdException w:name="Block Text" w:semiHidden="1" w:unhideWhenUsed="1"/>
+    <w:lsdException w:name="Hyperlink" w:semiHidden="1" w:unhideWhenUsed="1"/>
+    <w:lsdException w:name="FollowedHyperlink" w:semiHidden="1" w:unhideWhenUsed="1"/>
+    <w:lsdException w:name="Strong" w:uiPriority="22" w:qFormat="1"/>
+    <w:lsdException w:name="Emphasis" w:uiPriority="20" w:qFormat="1"/>
+    <w:lsdException w:name="Document Map" w:semiHidden="1" w:unhideWhenUsed="1"/>
+    <w:lsdException w:name="Plain Text" w:semiHidden="1" w:unhideWhenUsed="1"/>
+    <w:lsdException w:name="E-mail Signature" w:semiHidden="1" w:unhideWhenUsed="1"/>
+    <w:lsdException w:name="HTML Top of Form" w:semiHidden="1" w:unhideWhenUsed="1"/>
+    <w:lsdException w:name="HTML Bottom of Form" w:semiHidden="1" w:unhideWhenUsed="1"/>
+    <w:lsdException w:name="Normal (Web)" w:semiHidden="1" w:unhideWhenUsed="1"/>
+    <w:lsdException w:name="HTML Acronym" w:semiHidden="1" w:unhideWhenUsed="1"/>
+    <w:lsdException w:name="HTML Address" w:semiHidden="1" w:unhideWhenUsed="1"/>
+    <w:lsdException w:name="HTML Cite" w:semiHidden="1" w:unhideWhenUsed="1"/>
+    <w:lsdException w:name="HTML Code" w:semiHidden="1" w:unhideWhenUsed="1"/>
+    <w:lsdException w:name="HTML Definition" w:semiHidden="1" w:unhideWhenUsed="1"/>
+    <w:lsdException w:name="HTML Keyboard" w:semiHidden="1" w:unhideWhenUsed="1"/>
+    <w:lsdException w:name="HTML Preformatted" w:semiHidden="1" w:unhideWhenUsed="1"/>
+    <w:lsdException w:name="HTML Sample" w:semiHidden="1" w:unhideWhenUsed="1"/>
+    <w:lsdException w:name="HTML Typewriter" w:semiHidden="1" w:unhideWhenUsed="1"/>
+    <w:lsdException w:name="HTML Variable" w:semiHidden="1" w:unhideWhenUsed="1"/>
+    <w:lsdException w:name="Normal Table" w:semiHidden="1" w:unhideWhenUsed="1"/>
+    <w:lsdException w:name="annotation subject" w:semiHidden="1" w:unhideWhenUsed="1"/>
+    <w:lsdException w:name="No List" w:semiHidden="1" w:unhideWhenUsed="1"/>
+    <w:lsdException w:name="Outline List 1" w:semiHidden="1" w:unhideWhenUsed="1"/>
+    <w:lsdException w:name="Outline List 2" w:semiHidden="1" w:unhideWhenUsed="1"/>
+    <w:lsdException w:name="Outline List 3" w:semiHidden="1" w:unhideWhenUsed="1"/>
+    <w:lsdException w:name="Table Simple 1" w:semiHidden="1" w:unhideWhenUsed="1"/>
+    <w:lsdException w:name="Table Simple 2" w:semiHidden="1" w:unhideWhenUsed="1"/>
+    <w:lsdException w:name="Table Simple 3" w:semiHidden="1" w:unhideWhenUsed="1"/>
+    <w:lsdException w:name="Table Classic 1" w:semiHidden="1" w:unhideWhenUsed="1"/>
+    <w:lsdException w:name="Table Classic 2" w:semiHidden="1" w:unhideWhenUsed="1"/>
+    <w:lsdException w:name="Table Classic 3" w:semiHidden="1" w:unhideWhenUsed="1"/>
+    <w:lsdException w:name="Table Classic 4" w:semiHidden="1" w:unhideWhenUsed="1"/>
+    <w:lsdException w:name="Table Colorful 1" w:semiHidden="1" w:unhideWhenUsed="1"/>
+    <w:lsdException w:name="Table Colorful 2" w:semiHidden="1" w:unhideWhenUsed="1"/>
+    <w:lsdException w:name="Table Colorful 3" w:semiHidden="1" w:unhideWhenUsed="1"/>
+    <w:lsdException w:name="Table Columns 1" w:semiHidden="1" w:unhideWhenUsed="1"/>
+    <w:lsdException w:name="Table Columns 2" w:semiHidden="1" w:unhideWhenUsed="1"/>
+    <w:lsdException w:name="Table Columns 3" w:semiHidden="1" w:unhideWhenUsed="1"/>
+    <w:lsdException w:name="Table Columns 4" w:semiHidden="1" w:unhideWhenUsed="1"/>
+    <w:lsdException w:name="Table Columns 5" w:semiHidden="1" w:unhideWhenUsed="1"/>
+    <w:lsdException w:name="Table Grid 1" w:semiHidden="1" w:unhideWhenUsed="1"/>
+    <w:lsdException w:name="Table Grid 2" w:semiHidden="1" w:unhideWhenUsed="1"/>
+    <w:lsdException w:name="Table Grid 3" w:semiHidden="1" w:unhideWhenUsed="1"/>
+    <w:lsdException w:name="Table Grid 4" w:semiHidden="1" w:unhideWhenUsed="1"/>
+    <w:lsdException w:name="Table Grid 5" w:semiHidden="1" w:unhideWhenUsed="1"/>
+    <w:lsdException w:name="Table Grid 6" w:semiHidden="1" w:unhideWhenUsed="1"/>
+    <w:lsdException w:name="Table Grid 7" w:semiHidden="1" w:unhideWhenUsed="1"/>
+    <w:lsdException w:name="Table Grid 8" w:semiHidden="1" w:unhideWhenUsed="1"/>
+    <w:lsdException w:name="Table List 1" w:semiHidden="1" w:unhideWhenUsed="1"/>
+    <w:lsdException w:name="Table List 2" w:semiHidden="1" w:unhideWhenUsed="1"/>
+    <w:lsdException w:name="Table List 3" w:semiHidden="1" w:unhideWhenUsed="1"/>
+    <w:lsdException w:name="Table List 4" w:semiHidden="1" w:unhideWhenUsed="1"/>
+    <w:lsdException w:name="Table List 5" w:semiHidden="1" w:unhideWhenUsed="1"/>
+    <w:lsdException w:name="Table List 6" w:semiHidden="1" w:unhideWhenUsed="1"/>
+    <w:lsdException w:name="Table List 7" w:semiHidden="1" w:unhideWhenUsed="1"/>
+    <w:lsdException w:name="Table List 8" w:semiHidden="1" w:unhideWhenUsed="1"/>
+    <w:lsdException w:name="Table 3D effects 1" w:semiHidden="1" w:unhideWhenUsed="1"/>
+    <w:lsdException w:name="Table 3D effects 2" w:semiHidden="1" w:unhideWhenUsed="1"/>
+    <w:lsdException w:name="Table 3D effects 3" w:semiHidden="1" w:unhideWhenUsed="1"/>
+    <w:lsdException w:name="Table Contemporary" w:semiHidden="1" w:unhideWhenUsed="1"/>
+    <w:lsdException w:name="Table Elegant" w:semiHidden="1" w:unhideWhenUsed="1"/>
+    <w:lsdException w:name="Table Professional" w:semiHidden="1" w:unhideWhenUsed="1"/>
+    <w:lsdException w:name="Table Subtle 1" w:semiHidden="1" w:unhideWhenUsed="1"/>
+    <w:lsdException w:name="Table Subtle 2" w:semiHidden="1" w:unhideWhenUsed="1"/>
+    <w:lsdException w:name="Table Web 1" w:semiHidden="1" w:unhideWhenUsed="1"/>
+    <w:lsdException w:name="Table Web 2" w:semiHidden="1" w:unhideWhenUsed="1"/>
+    <w:lsdException w:name="Table Web 3" w:semiHidden="1" w:unhideWhenUsed="1"/>
+    <w:lsdException w:name="Balloon Text" w:semiHidden="1" w:unhideWhenUsed="1"/>
+    <w:lsdException w:name="Table Grid" w:uiPriority="39"/>
+    <w:lsdException w:name="Table Theme" w:semiHidden="1" w:unhideWhenUsed="1"/>
+    <w:lsdException w:name="Placeholder Text" w:semiHidden="1"/>
+    <w:lsdException w:name="No Spacing" w:uiPriority="1" w:qFormat="1"/>
+    <w:lsdException w:name="Light Shading" w:uiPriority="60"/>
+    <w:lsdException w:name="Light List" w:uiPriority="61"/>
+    <w:lsdException w:name="Light Grid" w:uiPriority="62"/>
+    <w:lsdException w:name="Medium Shading 1" w:uiPriority="63"/>
+    <w:lsdException w:name="Medium Shading 2" w:uiPriority="64"/>
+    <w:lsdException w:name="Medium List 1" w:uiPriority="65"/>
+    <w:lsdException w:name="Medium List 2" w:uiPriority="66"/>
+    <w:lsdException w:name="Medium Grid 1" w:uiPriority="67"/>
+    <w:lsdException w:name="Medium Grid 2" w:uiPriority="68"/>
+    <w:lsdException w:name="Medium Grid 3" w:uiPriority="69"/>
+    <w:lsdException w:name="Dark List" w:uiPriority="70"/>
+    <w:lsdException w:name="Colorful Shading" w:uiPriority="71"/>
+    <w:lsdException w:name="Colorful List" w:uiPriority="72"/>
+    <w:lsdException w:name="Colorful Grid" w:uiPriority="73"/>
+    <w:lsdException w:name="Light Shading Accent 1" w:uiPriority="60"/>
+    <w:lsdException w:name="Light List Accent 1" w:uiPriority="61"/>
+    <w:lsdException w:name="Light Grid Accent 1" w:uiPriority="62"/>
+    <w:lsdException w:name="Medium Shading 1 Accent 1" w:uiPriority="63"/>
+    <w:lsdException w:name="Medium Shading 2 Accent 1" w:uiPriority="64"/>
+    <w:lsdException w:name="Medium List 1 Accent 1" w:uiPriority="65"/>
+    <w:lsdException w:name="Revision" w:semiHidden="1"/>
+    <w:lsdException w:name="List Paragraph" w:uiPriority="34" w:qFormat="1"/>
+    <w:lsdException w:name="Quote" w:uiPriority="29" w:qFormat="1"/>
+    <w:lsdException w:name="Intense Quote" w:uiPriority="30" w:qFormat="1"/>
+    <w:lsdException w:name="Medium List 2 Accent 1" w:uiPriority="66"/>
+    <w:lsdException w:name="Medium Grid 1 Accent 1" w:uiPriority="67"/>
+    <w:lsdException w:name="Medium Grid 2 Accent 1" w:uiPriority="68"/>
+    <w:lsdException w:name="Medium Grid 3 Accent 1" w:uiPriority="69"/>
+    <w:lsdException w:name="Dark List Accent 1" w:uiPriority="70"/>
+    <w:lsdException w:name="Colorful Shading Accent 1" w:uiPriority="71"/>
+    <w:lsdException w:name="Colorful List Accent 1" w:uiPriority="72"/>
+    <w:lsdException w:name="Colorful Grid Accent 1" w:uiPriority="73"/>
+    <w:lsdException w:name="Light Shading Accent 2" w:uiPriority="60"/>
+    <w:lsdException w:name="Light List Accent 2" w:uiPriority="61"/>
+    <w:lsdException w:name="Light Grid Accent 2" w:uiPriority="62"/>
+    <w:lsdException w:name="Medium Shading 1 Accent 2" w:uiPriority="63"/>
+    <w:lsdException w:name="Medium Shading 2 Accent 2" w:uiPriority="64"/>
+    <w:lsdException w:name="Medium List 1 Accent 2" w:uiPriority="65"/>
+    <w:lsdException w:name="Medium List 2 Accent 2" w:uiPriority="66"/>
+    <w:lsdException w:name="Medium Grid 1 Accent 2" w:uiPriority="67"/>
+    <w:lsdException w:name="Medium Grid 2 Accent 2" w:uiPriority="68"/>
+    <w:lsdException w:name="Medium Grid 3 Accent 2" w:uiPriority="69"/>
+    <w:lsdException w:name="Dark List Accent 2" w:uiPriority="70"/>
+    <w:lsdException w:name="Colorful Shading Accent 2" w:uiPriority="71"/>
+    <w:lsdException w:name="Colorful List Accent 2" w:uiPriority="72"/>
+    <w:lsdException w:name="Colorful Grid Accent 2" w:uiPriority="73"/>
+    <w:lsdException w:name="Light Shading Accent 3" w:uiPriority="60"/>
+    <w:lsdException w:name="Light List Accent 3" w:uiPriority="61"/>
+    <w:lsdException w:name="Light Grid Accent 3" w:uiPriority="62"/>
+    <w:lsdException w:name="Medium Shading 1 Accent 3" w:uiPriority="63"/>
+    <w:lsdException w:name="Medium Shading 2 Accent 3" w:uiPriority="64"/>
+    <w:lsdException w:name="Medium List 1 Accent 3" w:uiPriority="65"/>
+    <w:lsdException w:name="Medium List 2 Accent 3" w:uiPriority="66"/>
+    <w:lsdException w:name="Medium Grid 1 Accent 3" w:uiPriority="67"/>
+    <w:lsdException w:name="Medium Grid 2 Accent 3" w:uiPriority="68"/>
+    <w:lsdException w:name="Medium Grid 3 Accent 3" w:uiPriority="69"/>
+    <w:lsdException w:name="Dark List Accent 3" w:uiPriority="70"/>
+    <w:lsdException w:name="Colorful Shading Accent 3" w:uiPriority="71"/>
+    <w:lsdException w:name="Colorful List Accent 3" w:uiPriority="72"/>
+    <w:lsdException w:name="Colorful Grid Accent 3" w:uiPriority="73"/>
+    <w:lsdException w:name="Light Shading Accent 4" w:uiPriority="60"/>
+    <w:lsdException w:name="Light List Accent 4" w:uiPriority="61"/>
+    <w:lsdException w:name="Light Grid Accent 4" w:uiPriority="62"/>
+    <w:lsdException w:name="Medium Shading 1 Accent 4" w:uiPriority="63"/>
+    <w:lsdException w:name="Medium Shading 2 Accent 4" w:uiPriority="64"/>
+    <w:lsdException w:name="Medium List 1 Accent 4" w:uiPriority="65"/>
+    <w:lsdException w:name="Medium List 2 Accent 4" w:uiPriority="66"/>
+    <w:lsdException w:name="Medium Grid 1 Accent 4" w:uiPriority="67"/>
+    <w:lsdException w:name="Medium Grid 2 Accent 4" w:uiPriority="68"/>
+    <w:lsdException w:name="Medium Grid 3 Accent 4" w:uiPriority="69"/>
+    <w:lsdException w:name="Dark List Accent 4" w:uiPriority="70"/>
+    <w:lsdException w:name="Colorful Shading Accent 4" w:uiPriority="71"/>
+    <w:lsdException w:name="Colorful List Accent 4" w:uiPriority="72"/>
+    <w:lsdException w:name="Colorful Grid Accent 4" w:uiPriority="73"/>
+    <w:lsdException w:name="Light Shading Accent 5" w:uiPriority="60"/>
+    <w:lsdException w:name="Light List Accent 5" w:uiPriority="61"/>
+    <w:lsdException w:name="Light Grid Accent 5" w:uiPriority="62"/>
+    <w:lsdException w:name="Medium Shading 1 Accent 5" w:uiPriority="63"/>
+    <w:lsdException w:name="Medium Shading 2 Accent 5" w:uiPriority="64"/>
+    <w:lsdException w:name="Medium List 1 Accent 5" w:uiPriority="65"/>
+    <w:lsdException w:name="Medium List 2 Accent 5" w:uiPriority="66"/>
+    <w:lsdException w:name="Medium Grid 1 Accent 5" w:uiPriority="67"/>
+    <w:lsdException w:name="Medium Grid 2 Accent 5" w:uiPriority="68"/>
+    <w:lsdException w:name="Medium Grid 3 Accent 5" w:uiPriority="69"/>
+    <w:lsdException w:name="Dark List Accent 5" w:uiPriority="70"/>
+    <w:lsdException w:name="Colorful Shading Accent 5" w:uiPriority="71"/>
+    <w:lsdException w:name="Colorful List Accent 5" w:uiPriority="72"/>
+    <w:lsdException w:name="Colorful Grid Accent 5" w:uiPriority="73"/>
+    <w:lsdException w:name="Light Shading Accent 6" w:uiPriority="60"/>
+    <w:lsdException w:name="Light List Accent 6" w:uiPriority="61"/>
+    <w:lsdException w:name="Light Grid Accent 6" w:uiPriority="62"/>
+    <w:lsdException w:name="Medium Shading 1 Accent 6" w:uiPriority="63"/>
+    <w:lsdException w:name="Medium Shading 2 Accent 6" w:uiPriority="64"/>
+    <w:lsdException w:name="Medium List 1 Accent 6" w:uiPriority="65"/>
+    <w:lsdException w:name="Medium List 2 Accent 6" w:uiPriority="66"/>
+    <w:lsdException w:name="Medium Grid 1 Accent 6" w:uiPriority="67"/>
+    <w:lsdException w:name="Medium Grid 2 Accent 6" w:uiPriority="68"/>
+    <w:lsdException w:name="Medium Grid 3 Accent 6" w:uiPriority="69"/>
+    <w:lsdException w:name="Dark List Accent 6" w:uiPriority="70"/>
+    <w:lsdException w:name="Colorful Shading Accent 6" w:uiPriority="71"/>
+    <w:lsdException w:name="Colorful List Accent 6" w:uiPriority="72"/>
+    <w:lsdException w:name="Colorful Grid Accent 6" w:uiPriority="73"/>
+    <w:lsdException w:name="Subtle Emphasis" w:uiPriority="19" w:qFormat="1"/>
+    <w:lsdException w:name="Intense Emphasis" w:uiPriority="21" w:qFormat="1"/>
+    <w:lsdException w:name="Subtle Reference" w:uiPriority="31" w:qFormat="1"/>
+    <w:lsdException w:name="Intense Reference" w:uiPriority="32" w:qFormat="1"/>
+    <w:lsdException w:name="Book Title" w:uiPriority="33" w:qFormat="1"/>
+    <w:lsdException w:name="Bibliography" w:semiHidden="1" w:uiPriority="37" w:unhideWhenUsed="1"/>
+    <w:lsdException w:name="TOC Heading" w:semiHidden="1" w:uiPriority="39" w:unhideWhenUsed="1" w:qFormat="1"/>
+    <w:lsdException w:name="Plain Table 1" w:uiPriority="41"/>
+    <w:lsdException w:name="Plain Table 2" w:uiPriority="42"/>
+    <w:lsdException w:name="Plain Table 3" w:uiPriority="43"/>
+    <w:lsdException w:name="Plain Table 4" w:uiPriority="44"/>
+    <w:lsdException w:name="Plain Table 5" w:uiPriority="45"/>
+    <w:lsdException w:name="Grid Table Light" w:uiPriority="40"/>
+    <w:lsdException w:name="Grid Table 1 Light" w:uiPriority="46"/>
+    <w:lsdException w:name="Grid Table 2" w:uiPriority="47"/>
+    <w:lsdException w:name="Grid Table 3" w:uiPriority="48"/>
+    <w:lsdException w:name="Grid Table 4" w:uiPriority="49"/>
+    <w:lsdException w:name="Grid Table 5 Dark" w:uiPriority="50"/>
+    <w:lsdException w:name="Grid Table 6 Colorful" w:uiPriority="51"/>
+    <w:lsdException w:name="Grid Table 7 Colorful" w:uiPriority="52"/>
+    <w:lsdException w:name="Grid Table 1 Light Accent 1" w:uiPriority="46"/>
+    <w:lsdException w:name="Grid Table 2 Accent 1" w:uiPriority="47"/>
+    <w:lsdException w:name="Grid Table 3 Accent 1" w:uiPriority="48"/>
+    <w:lsdException w:name="Grid Table 4 Accent 1" w:uiPriority="49"/>
+    <w:lsdException w:name="Grid Table 5 Dark Accent 1" w:uiPriority="50"/>
+    <w:lsdException w:name="Grid Table 6 Colorful Accent 1" w:uiPriority="51"/>
+    <w:lsdException w:name="Grid Table 7 Colorful Accent 1" w:uiPriority="52"/>
+    <w:lsdException w:name="Grid Table 1 Light Accent 2" w:uiPriority="46"/>
+    <w:lsdException w:name="Grid Table 2 Accent 2" w:uiPriority="47"/>
+    <w:lsdException w:name="Grid Table 3 Accent 2" w:uiPriority="48"/>
+    <w:lsdException w:name="Grid Table 4 Accent 2" w:uiPriority="49"/>
+    <w:lsdException w:name="Grid Table 5 Dark Accent 2" w:uiPriority="50"/>
+    <w:lsdException w:name="Grid Table 6 Colorful Accent 2" w:uiPriority="51"/>
+    <w:lsdException w:name="Grid Table 7 Colorful Accent 2" w:uiPriority="52"/>
+    <w:lsdException w:name="Grid Table 1 Light Accent 3" w:uiPriority="46"/>
+    <w:lsdException w:name="Grid Table 2 Accent 3" w:uiPriority="47"/>
+    <w:lsdException w:name="Grid Table 3 Accent 3" w:uiPriority="48"/>
+    <w:lsdException w:name="Grid Table 4 Accent 3" w:uiPriority="49"/>
+    <w:lsdException w:name="Grid Table 5 Dark Accent 3" w:uiPriority="50"/>
+    <w:lsdException w:name="Grid Table 6 Colorful Accent 3" w:uiPriority="51"/>
+    <w:lsdException w:name="Grid Table 7 Colorful Accent 3" w:uiPriority="52"/>
+    <w:lsdException w:name="Grid Table 1 Light Accent 4" w:uiPriority="46"/>
+    <w:lsdException w:name="Grid Table 2 Accent 4" w:uiPriority="47"/>
+    <w:lsdException w:name="Grid Table 3 Accent 4" w:uiPriority="48"/>
+    <w:lsdException w:name="Grid Table 4 Accent 4" w:uiPriority="49"/>
+    <w:lsdException w:name="Grid Table 5 Dark Accent 4" w:uiPriority="50"/>
+    <w:lsdException w:name="Grid Table 6 Colorful Accent 4" w:uiPriority="51"/>
+    <w:lsdException w:name="Grid Table 7 Colorful Accent 4" w:uiPriority="52"/>
+    <w:lsdException w:name="Grid Table 1 Light Accent 5" w:uiPriority="46"/>
+    <w:lsdException w:name="Grid Table 2 Accent 5" w:uiPriority="47"/>
+    <w:lsdException w:name="Grid Table 3 Accent 5" w:uiPriority="48"/>
+    <w:lsdException w:name="Grid Table 4 Accent 5" w:uiPriority="49"/>
+    <w:lsdException w:name="Grid Table 5 Dark Accent 5" w:uiPriority="50"/>
+    <w:lsdException w:name="Grid Table 6 Colorful Accent 5" w:uiPriority="51"/>
+    <w:lsdException w:name="Grid Table 7 Colorful Accent 5" w:uiPriority="52"/>
+    <w:lsdException w:name="Grid Table 1 Light Accent 6" w:uiPriority="46"/>
+    <w:lsdException w:name="Grid Table 2 Accent 6" w:uiPriority="47"/>
+    <w:lsdException w:name="Grid Table 3 Accent 6" w:uiPriority="48"/>
+    <w:lsdException w:name="Grid Table 4 Accent 6" w:uiPriority="49"/>
+    <w:lsdException w:name="Grid Table 5 Dark Accent 6" w:uiPriority="50"/>
+    <w:lsdException w:name="Grid Table 6 Colorful Accent 6" w:uiPriority="51"/>
+    <w:lsdException w:name="Grid Table 7 Colorful Accent 6" w:uiPriority="52"/>
+    <w:lsdException w:name="List Table 1 Light" w:uiPriority="46"/>
+    <w:lsdException w:name="List Table 2" w:uiPriority="47"/>
+    <w:lsdException w:name="List Table 3" w:uiPriority="48"/>
+    <w:lsdException w:name="List Table 4" w:uiPriority="49"/>
+    <w:lsdException w:name="List Table 5 Dark" w:uiPriority="50"/>
+    <w:lsdException w:name="List Table 6 Colorful" w:uiPriority="51"/>
+    <w:lsdException w:name="List Table 7 Colorful" w:uiPriority="52"/>
+    <w:lsdException w:name="List Table 1 Light Accent 1" w:uiPriority="46"/>
+    <w:lsdException w:name="List Table 2 Accent 1" w:uiPriority="47"/>
+    <w:lsdException w:name="List Table 3 Accent 1" w:uiPriority="48"/>
+    <w:lsdException w:name="List Table 4 Accent 1" w:uiPriority="49"/>
+    <w:lsdException w:name="List Table 5 Dark Accent 1" w:uiPriority="50"/>
+    <w:lsdException w:name="List Table 6 Colorful Accent 1" w:uiPriority="51"/>
+    <w:lsdException w:name="List Table 7 Colorful Accent 1" w:uiPriority="52"/>
+    <w:lsdException w:name="List Table 1 Light Accent 2" w:uiPriority="46"/>
+    <w:lsdException w:name="List Table 2 Accent 2" w:uiPriority="47"/>
+    <w:lsdException w:name="List Table 3 Accent 2" w:uiPriority="48"/>
+    <w:lsdException w:name="List Table 4 Accent 2" w:uiPriority="49"/>
+    <w:lsdException w:name="List Table 5 Dark Accent 2" w:uiPriority="50"/>
+    <w:lsdException w:name="List Table 6 Colorful Accent 2" w:uiPriority="51"/>
+    <w:lsdException w:name="List Table 7 Colorful Accent 2" w:uiPriority="52"/>
+    <w:lsdException w:name="List Table 1 Light Accent 3" w:uiPriority="46"/>
+    <w:lsdException w:name="List Table 2 Accent 3" w:uiPriority="47"/>
+    <w:lsdException w:name="List Table 3 Accent 3" w:uiPriority="48"/>
+    <w:lsdException w:name="List Table 4 Accent 3" w:uiPriority="49"/>
+    <w:lsdException w:name="List Table 5 Dark Accent 3" w:uiPriority="50"/>
+    <w:lsdException w:name="List Table 6 Colorful Accent 3" w:uiPriority="51"/>
+    <w:lsdException w:name="List Table 7 Colorful Accent 3" w:uiPriority="52"/>
+    <w:lsdException w:name="List Table 1 Light Accent 4" w:uiPriority="46"/>
+    <w:lsdException w:name="List Table 2 Accent 4" w:uiPriority="47"/>
+    <w:lsdException w:name="List Table 3 Accent 4" w:uiPriority="48"/>
+    <w:lsdException w:name="List Table 4 Accent 4" w:uiPriority="49"/>
+    <w:lsdException w:name="List Table 5 Dark Accent 4" w:uiPriority="50"/>
+    <w:lsdException w:name="List Table 6 Colorful Accent 4" w:uiPriority="51"/>
+    <w:lsdException w:name="List Table 7 Colorful Accent 4" w:uiPriority="52"/>
+    <w:lsdException w:name="List Table 1 Light Accent 5" w:uiPriority="46"/>
+    <w:lsdException w:name="List Table 2 Accent 5" w:uiPriority="47"/>
+    <w:lsdException w:name="List Table 3 Accent 5" w:uiPriority="48"/>
+    <w:lsdException w:name="List Table 4 Accent 5" w:uiPriority="49"/>
+    <w:lsdException w:name="List Table 5 Dark Accent 5" w:uiPriority="50"/>
+    <w:lsdException w:name="List Table 6 Colorful Accent 5" w:uiPriority="51"/>
+    <w:lsdException w:name="List Table 7 Colorful Accent 5" w:uiPriority="52"/>
+    <w:lsdException w:name="List Table 1 Light Accent 6" w:uiPriority="46"/>
+    <w:lsdException w:name="List Table 2 Accent 6" w:uiPriority="47"/>
+    <w:lsdException w:name="List Table 3 Accent 6" w:uiPriority="48"/>
+    <w:lsdException w:name="List Table 4 Accent 6" w:uiPriority="49"/>
+    <w:lsdException w:name="List Table 5 Dark Accent 6" w:uiPriority="50"/>
+    <w:lsdException w:name="List Table 6 Colorful Accent 6" w:uiPriority="51"/>
+    <w:lsdException w:name="List Table 7 Colorful Accent 6" w:uiPriority="52"/>
   </w:latentStyles>
   <w:style w:type="paragraph" w:default="1" w:styleId="Normal">
     <w:name w:val="Normal"/>
@@ -6346,314 +7118,24 @@
       <w:szCs w:val="24"/>
     </w:rPr>
   </w:style>
-</w:styles>
-</file>
-
-<file path=word/stylesWithEffects.xml><?xml version="1.0" encoding="utf-8"?>
-<w:styles xmlns:wpc="http://schemas.microsoft.com/office/word/2010/wordprocessingCanvas" xmlns:mc="http://schemas.openxmlformats.org/markup-compatibility/2006" xmlns:o="urn:schemas-microsoft-com:office:office" xmlns:r="http://schemas.openxmlformats.org/officeDocument/2006/relationships" xmlns:m="http://schemas.openxmlformats.org/officeDocument/2006/math" xmlns:v="urn:schemas-microsoft-com:vml" xmlns:wp14="http://schemas.microsoft.com/office/word/2010/wordprocessingDrawing" xmlns:wp="http://schemas.openxmlformats.org/drawingml/2006/wordprocessingDrawing" xmlns:w10="urn:schemas-microsoft-com:office:word" xmlns:w="http://schemas.openxmlformats.org/wordprocessingml/2006/main" xmlns:w14="http://schemas.microsoft.com/office/word/2010/wordml" xmlns:wpg="http://schemas.microsoft.com/office/word/2010/wordprocessingGroup" xmlns:wpi="http://schemas.microsoft.com/office/word/2010/wordprocessingInk" xmlns:wne="http://schemas.microsoft.com/office/word/2006/wordml" xmlns:wps="http://schemas.microsoft.com/office/word/2010/wordprocessingShape" mc:Ignorable="w14 wp14">
-  <w:docDefaults>
-    <w:rPrDefault>
-      <w:rPr>
-        <w:rFonts w:asciiTheme="minorHAnsi" w:eastAsiaTheme="minorHAnsi" w:hAnsiTheme="minorHAnsi" w:cstheme="minorBidi"/>
-        <w:sz w:val="22"/>
-        <w:szCs w:val="22"/>
-        <w:lang w:val="en-US" w:eastAsia="en-US" w:bidi="ar-SA"/>
-      </w:rPr>
-    </w:rPrDefault>
-    <w:pPrDefault>
-      <w:pPr>
-        <w:spacing w:after="160" w:line="259" w:lineRule="auto"/>
-      </w:pPr>
-    </w:pPrDefault>
-  </w:docDefaults>
-  <w:latentStyles w:defLockedState="0" w:defUIPriority="99" w:defSemiHidden="1" w:defUnhideWhenUsed="1" w:defQFormat="0" w:count="267">
-    <w:lsdException w:name="Normal" w:semiHidden="0" w:uiPriority="0" w:unhideWhenUsed="0" w:qFormat="1"/>
-    <w:lsdException w:name="heading 1" w:semiHidden="0" w:uiPriority="9" w:unhideWhenUsed="0" w:qFormat="1"/>
-    <w:lsdException w:name="heading 2" w:uiPriority="9" w:qFormat="1"/>
-    <w:lsdException w:name="heading 3" w:uiPriority="9" w:qFormat="1"/>
-    <w:lsdException w:name="heading 4" w:uiPriority="9" w:qFormat="1"/>
-    <w:lsdException w:name="heading 5" w:uiPriority="9" w:qFormat="1"/>
-    <w:lsdException w:name="heading 6" w:uiPriority="9" w:qFormat="1"/>
-    <w:lsdException w:name="heading 7" w:uiPriority="9" w:qFormat="1"/>
-    <w:lsdException w:name="heading 8" w:uiPriority="9" w:qFormat="1"/>
-    <w:lsdException w:name="heading 9" w:uiPriority="9" w:qFormat="1"/>
-    <w:lsdException w:name="toc 1" w:uiPriority="39"/>
-    <w:lsdException w:name="toc 2" w:uiPriority="39"/>
-    <w:lsdException w:name="toc 3" w:uiPriority="39"/>
-    <w:lsdException w:name="toc 4" w:uiPriority="39"/>
-    <w:lsdException w:name="toc 5" w:uiPriority="39"/>
-    <w:lsdException w:name="toc 6" w:uiPriority="39"/>
-    <w:lsdException w:name="toc 7" w:uiPriority="39"/>
-    <w:lsdException w:name="toc 8" w:uiPriority="39"/>
-    <w:lsdException w:name="toc 9" w:uiPriority="39"/>
-    <w:lsdException w:name="caption" w:uiPriority="35" w:qFormat="1"/>
-    <w:lsdException w:name="Title" w:semiHidden="0" w:uiPriority="10" w:unhideWhenUsed="0" w:qFormat="1"/>
-    <w:lsdException w:name="Default Paragraph Font" w:uiPriority="1"/>
-    <w:lsdException w:name="Subtitle" w:semiHidden="0" w:uiPriority="11" w:unhideWhenUsed="0" w:qFormat="1"/>
-    <w:lsdException w:name="Strong" w:semiHidden="0" w:uiPriority="22" w:unhideWhenUsed="0" w:qFormat="1"/>
-    <w:lsdException w:name="Emphasis" w:semiHidden="0" w:uiPriority="20" w:unhideWhenUsed="0" w:qFormat="1"/>
-    <w:lsdException w:name="Table Grid" w:semiHidden="0" w:uiPriority="39" w:unhideWhenUsed="0"/>
-    <w:lsdException w:name="Placeholder Text" w:unhideWhenUsed="0"/>
-    <w:lsdException w:name="No Spacing" w:semiHidden="0" w:uiPriority="1" w:unhideWhenUsed="0" w:qFormat="1"/>
-    <w:lsdException w:name="Light Shading" w:semiHidden="0" w:uiPriority="60" w:unhideWhenUsed="0"/>
-    <w:lsdException w:name="Light List" w:semiHidden="0" w:uiPriority="61" w:unhideWhenUsed="0"/>
-    <w:lsdException w:name="Light Grid" w:semiHidden="0" w:uiPriority="62" w:unhideWhenUsed="0"/>
-    <w:lsdException w:name="Medium Shading 1" w:semiHidden="0" w:uiPriority="63" w:unhideWhenUsed="0"/>
-    <w:lsdException w:name="Medium Shading 2" w:semiHidden="0" w:uiPriority="64" w:unhideWhenUsed="0"/>
-    <w:lsdException w:name="Medium List 1" w:semiHidden="0" w:uiPriority="65" w:unhideWhenUsed="0"/>
-    <w:lsdException w:name="Medium List 2" w:semiHidden="0" w:uiPriority="66" w:unhideWhenUsed="0"/>
-    <w:lsdException w:name="Medium Grid 1" w:semiHidden="0" w:uiPriority="67" w:unhideWhenUsed="0"/>
-    <w:lsdException w:name="Medium Grid 2" w:semiHidden="0" w:uiPriority="68" w:unhideWhenUsed="0"/>
-    <w:lsdException w:name="Medium Grid 3" w:semiHidden="0" w:uiPriority="69" w:unhideWhenUsed="0"/>
-    <w:lsdException w:name="Dark List" w:semiHidden="0" w:uiPriority="70" w:unhideWhenUsed="0"/>
-    <w:lsdException w:name="Colorful Shading" w:semiHidden="0" w:uiPriority="71" w:unhideWhenUsed="0"/>
-    <w:lsdException w:name="Colorful List" w:semiHidden="0" w:uiPriority="72" w:unhideWhenUsed="0"/>
-    <w:lsdException w:name="Colorful Grid" w:semiHidden="0" w:uiPriority="73" w:unhideWhenUsed="0"/>
-    <w:lsdException w:name="Light Shading Accent 1" w:semiHidden="0" w:uiPriority="60" w:unhideWhenUsed="0"/>
-    <w:lsdException w:name="Light List Accent 1" w:semiHidden="0" w:uiPriority="61" w:unhideWhenUsed="0"/>
-    <w:lsdException w:name="Light Grid Accent 1" w:semiHidden="0" w:uiPriority="62" w:unhideWhenUsed="0"/>
-    <w:lsdException w:name="Medium Shading 1 Accent 1" w:semiHidden="0" w:uiPriority="63" w:unhideWhenUsed="0"/>
-    <w:lsdException w:name="Medium Shading 2 Accent 1" w:semiHidden="0" w:uiPriority="64" w:unhideWhenUsed="0"/>
-    <w:lsdException w:name="Medium List 1 Accent 1" w:semiHidden="0" w:uiPriority="65" w:unhideWhenUsed="0"/>
-    <w:lsdException w:name="Revision" w:unhideWhenUsed="0"/>
-    <w:lsdException w:name="List Paragraph" w:semiHidden="0" w:uiPriority="34" w:unhideWhenUsed="0" w:qFormat="1"/>
-    <w:lsdException w:name="Quote" w:semiHidden="0" w:uiPriority="29" w:unhideWhenUsed="0" w:qFormat="1"/>
-    <w:lsdException w:name="Intense Quote" w:semiHidden="0" w:uiPriority="30" w:unhideWhenUsed="0" w:qFormat="1"/>
-    <w:lsdException w:name="Medium List 2 Accent 1" w:semiHidden="0" w:uiPriority="66" w:unhideWhenUsed="0"/>
-    <w:lsdException w:name="Medium Grid 1 Accent 1" w:semiHidden="0" w:uiPriority="67" w:unhideWhenUsed="0"/>
-    <w:lsdException w:name="Medium Grid 2 Accent 1" w:semiHidden="0" w:uiPriority="68" w:unhideWhenUsed="0"/>
-    <w:lsdException w:name="Medium Grid 3 Accent 1" w:semiHidden="0" w:uiPriority="69" w:unhideWhenUsed="0"/>
-    <w:lsdException w:name="Dark List Accent 1" w:semiHidden="0" w:uiPriority="70" w:unhideWhenUsed="0"/>
-    <w:lsdException w:name="Colorful Shading Accent 1" w:semiHidden="0" w:uiPriority="71" w:unhideWhenUsed="0"/>
-    <w:lsdException w:name="Colorful List Accent 1" w:semiHidden="0" w:uiPriority="72" w:unhideWhenUsed="0"/>
-    <w:lsdException w:name="Colorful Grid Accent 1" w:semiHidden="0" w:uiPriority="73" w:unhideWhenUsed="0"/>
-    <w:lsdException w:name="Light Shading Accent 2" w:semiHidden="0" w:uiPriority="60" w:unhideWhenUsed="0"/>
-    <w:lsdException w:name="Light List Accent 2" w:semiHidden="0" w:uiPriority="61" w:unhideWhenUsed="0"/>
-    <w:lsdException w:name="Light Grid Accent 2" w:semiHidden="0" w:uiPriority="62" w:unhideWhenUsed="0"/>
-    <w:lsdException w:name="Medium Shading 1 Accent 2" w:semiHidden="0" w:uiPriority="63" w:unhideWhenUsed="0"/>
-    <w:lsdException w:name="Medium Shading 2 Accent 2" w:semiHidden="0" w:uiPriority="64" w:unhideWhenUsed="0"/>
-    <w:lsdException w:name="Medium List 1 Accent 2" w:semiHidden="0" w:uiPriority="65" w:unhideWhenUsed="0"/>
-    <w:lsdException w:name="Medium List 2 Accent 2" w:semiHidden="0" w:uiPriority="66" w:unhideWhenUsed="0"/>
-    <w:lsdException w:name="Medium Grid 1 Accent 2" w:semiHidden="0" w:uiPriority="67" w:unhideWhenUsed="0"/>
-    <w:lsdException w:name="Medium Grid 2 Accent 2" w:semiHidden="0" w:uiPriority="68" w:unhideWhenUsed="0"/>
-    <w:lsdException w:name="Medium Grid 3 Accent 2" w:semiHidden="0" w:uiPriority="69" w:unhideWhenUsed="0"/>
-    <w:lsdException w:name="Dark List Accent 2" w:semiHidden="0" w:uiPriority="70" w:unhideWhenUsed="0"/>
-    <w:lsdException w:name="Colorful Shading Accent 2" w:semiHidden="0" w:uiPriority="71" w:unhideWhenUsed="0"/>
-    <w:lsdException w:name="Colorful List Accent 2" w:semiHidden="0" w:uiPriority="72" w:unhideWhenUsed="0"/>
-    <w:lsdException w:name="Colorful Grid Accent 2" w:semiHidden="0" w:uiPriority="73" w:unhideWhenUsed="0"/>
-    <w:lsdException w:name="Light Shading Accent 3" w:semiHidden="0" w:uiPriority="60" w:unhideWhenUsed="0"/>
-    <w:lsdException w:name="Light List Accent 3" w:semiHidden="0" w:uiPriority="61" w:unhideWhenUsed="0"/>
-    <w:lsdException w:name="Light Grid Accent 3" w:semiHidden="0" w:uiPriority="62" w:unhideWhenUsed="0"/>
-    <w:lsdException w:name="Medium Shading 1 Accent 3" w:semiHidden="0" w:uiPriority="63" w:unhideWhenUsed="0"/>
-    <w:lsdException w:name="Medium Shading 2 Accent 3" w:semiHidden="0" w:uiPriority="64" w:unhideWhenUsed="0"/>
-    <w:lsdException w:name="Medium List 1 Accent 3" w:semiHidden="0" w:uiPriority="65" w:unhideWhenUsed="0"/>
-    <w:lsdException w:name="Medium List 2 Accent 3" w:semiHidden="0" w:uiPriority="66" w:unhideWhenUsed="0"/>
-    <w:lsdException w:name="Medium Grid 1 Accent 3" w:semiHidden="0" w:uiPriority="67" w:unhideWhenUsed="0"/>
-    <w:lsdException w:name="Medium Grid 2 Accent 3" w:semiHidden="0" w:uiPriority="68" w:unhideWhenUsed="0"/>
-    <w:lsdException w:name="Medium Grid 3 Accent 3" w:semiHidden="0" w:uiPriority="69" w:unhideWhenUsed="0"/>
-    <w:lsdException w:name="Dark List Accent 3" w:semiHidden="0" w:uiPriority="70" w:unhideWhenUsed="0"/>
-    <w:lsdException w:name="Colorful Shading Accent 3" w:semiHidden="0" w:uiPriority="71" w:unhideWhenUsed="0"/>
-    <w:lsdException w:name="Colorful List Accent 3" w:semiHidden="0" w:uiPriority="72" w:unhideWhenUsed="0"/>
-    <w:lsdException w:name="Colorful Grid Accent 3" w:semiHidden="0" w:uiPriority="73" w:unhideWhenUsed="0"/>
-    <w:lsdException w:name="Light Shading Accent 4" w:semiHidden="0" w:uiPriority="60" w:unhideWhenUsed="0"/>
-    <w:lsdException w:name="Light List Accent 4" w:semiHidden="0" w:uiPriority="61" w:unhideWhenUsed="0"/>
-    <w:lsdException w:name="Light Grid Accent 4" w:semiHidden="0" w:uiPriority="62" w:unhideWhenUsed="0"/>
-    <w:lsdException w:name="Medium Shading 1 Accent 4" w:semiHidden="0" w:uiPriority="63" w:unhideWhenUsed="0"/>
-    <w:lsdException w:name="Medium Shading 2 Accent 4" w:semiHidden="0" w:uiPriority="64" w:unhideWhenUsed="0"/>
-    <w:lsdException w:name="Medium List 1 Accent 4" w:semiHidden="0" w:uiPriority="65" w:unhideWhenUsed="0"/>
-    <w:lsdException w:name="Medium List 2 Accent 4" w:semiHidden="0" w:uiPriority="66" w:unhideWhenUsed="0"/>
-    <w:lsdException w:name="Medium Grid 1 Accent 4" w:semiHidden="0" w:uiPriority="67" w:unhideWhenUsed="0"/>
-    <w:lsdException w:name="Medium Grid 2 Accent 4" w:semiHidden="0" w:uiPriority="68" w:unhideWhenUsed="0"/>
-    <w:lsdException w:name="Medium Grid 3 Accent 4" w:semiHidden="0" w:uiPriority="69" w:unhideWhenUsed="0"/>
-    <w:lsdException w:name="Dark List Accent 4" w:semiHidden="0" w:uiPriority="70" w:unhideWhenUsed="0"/>
-    <w:lsdException w:name="Colorful Shading Accent 4" w:semiHidden="0" w:uiPriority="71" w:unhideWhenUsed="0"/>
-    <w:lsdException w:name="Colorful List Accent 4" w:semiHidden="0" w:uiPriority="72" w:unhideWhenUsed="0"/>
-    <w:lsdException w:name="Colorful Grid Accent 4" w:semiHidden="0" w:uiPriority="73" w:unhideWhenUsed="0"/>
-    <w:lsdException w:name="Light Shading Accent 5" w:semiHidden="0" w:uiPriority="60" w:unhideWhenUsed="0"/>
-    <w:lsdException w:name="Light List Accent 5" w:semiHidden="0" w:uiPriority="61" w:unhideWhenUsed="0"/>
-    <w:lsdException w:name="Light Grid Accent 5" w:semiHidden="0" w:uiPriority="62" w:unhideWhenUsed="0"/>
-    <w:lsdException w:name="Medium Shading 1 Accent 5" w:semiHidden="0" w:uiPriority="63" w:unhideWhenUsed="0"/>
-    <w:lsdException w:name="Medium Shading 2 Accent 5" w:semiHidden="0" w:uiPriority="64" w:unhideWhenUsed="0"/>
-    <w:lsdException w:name="Medium List 1 Accent 5" w:semiHidden="0" w:uiPriority="65" w:unhideWhenUsed="0"/>
-    <w:lsdException w:name="Medium List 2 Accent 5" w:semiHidden="0" w:uiPriority="66" w:unhideWhenUsed="0"/>
-    <w:lsdException w:name="Medium Grid 1 Accent 5" w:semiHidden="0" w:uiPriority="67" w:unhideWhenUsed="0"/>
-    <w:lsdException w:name="Medium Grid 2 Accent 5" w:semiHidden="0" w:uiPriority="68" w:unhideWhenUsed="0"/>
-    <w:lsdException w:name="Medium Grid 3 Accent 5" w:semiHidden="0" w:uiPriority="69" w:unhideWhenUsed="0"/>
-    <w:lsdException w:name="Dark List Accent 5" w:semiHidden="0" w:uiPriority="70" w:unhideWhenUsed="0"/>
-    <w:lsdException w:name="Colorful Shading Accent 5" w:semiHidden="0" w:uiPriority="71" w:unhideWhenUsed="0"/>
-    <w:lsdException w:name="Colorful List Accent 5" w:semiHidden="0" w:uiPriority="72" w:unhideWhenUsed="0"/>
-    <w:lsdException w:name="Colorful Grid Accent 5" w:semiHidden="0" w:uiPriority="73" w:unhideWhenUsed="0"/>
-    <w:lsdException w:name="Light Shading Accent 6" w:semiHidden="0" w:uiPriority="60" w:unhideWhenUsed="0"/>
-    <w:lsdException w:name="Light List Accent 6" w:semiHidden="0" w:uiPriority="61" w:unhideWhenUsed="0"/>
-    <w:lsdException w:name="Light Grid Accent 6" w:semiHidden="0" w:uiPriority="62" w:unhideWhenUsed="0"/>
-    <w:lsdException w:name="Medium Shading 1 Accent 6" w:semiHidden="0" w:uiPriority="63" w:unhideWhenUsed="0"/>
-    <w:lsdException w:name="Medium Shading 2 Accent 6" w:semiHidden="0" w:uiPriority="64" w:unhideWhenUsed="0"/>
-    <w:lsdException w:name="Medium List 1 Accent 6" w:semiHidden="0" w:uiPriority="65" w:unhideWhenUsed="0"/>
-    <w:lsdException w:name="Medium List 2 Accent 6" w:semiHidden="0" w:uiPriority="66" w:unhideWhenUsed="0"/>
-    <w:lsdException w:name="Medium Grid 1 Accent 6" w:semiHidden="0" w:uiPriority="67" w:unhideWhenUsed="0"/>
-    <w:lsdException w:name="Medium Grid 2 Accent 6" w:semiHidden="0" w:uiPriority="68" w:unhideWhenUsed="0"/>
-    <w:lsdException w:name="Medium Grid 3 Accent 6" w:semiHidden="0" w:uiPriority="69" w:unhideWhenUsed="0"/>
-    <w:lsdException w:name="Dark List Accent 6" w:semiHidden="0" w:uiPriority="70" w:unhideWhenUsed="0"/>
-    <w:lsdException w:name="Colorful Shading Accent 6" w:semiHidden="0" w:uiPriority="71" w:unhideWhenUsed="0"/>
-    <w:lsdException w:name="Colorful List Accent 6" w:semiHidden="0" w:uiPriority="72" w:unhideWhenUsed="0"/>
-    <w:lsdException w:name="Colorful Grid Accent 6" w:semiHidden="0" w:uiPriority="73" w:unhideWhenUsed="0"/>
-    <w:lsdException w:name="Subtle Emphasis" w:semiHidden="0" w:uiPriority="19" w:unhideWhenUsed="0" w:qFormat="1"/>
-    <w:lsdException w:name="Intense Emphasis" w:semiHidden="0" w:uiPriority="21" w:unhideWhenUsed="0" w:qFormat="1"/>
-    <w:lsdException w:name="Subtle Reference" w:semiHidden="0" w:uiPriority="31" w:unhideWhenUsed="0" w:qFormat="1"/>
-    <w:lsdException w:name="Intense Reference" w:semiHidden="0" w:uiPriority="32" w:unhideWhenUsed="0" w:qFormat="1"/>
-    <w:lsdException w:name="Book Title" w:semiHidden="0" w:uiPriority="33" w:unhideWhenUsed="0" w:qFormat="1"/>
-    <w:lsdException w:name="Bibliography" w:uiPriority="37"/>
-    <w:lsdException w:name="TOC Heading" w:uiPriority="39" w:qFormat="1"/>
-  </w:latentStyles>
-  <w:style w:type="paragraph" w:default="1" w:styleId="Normal">
-    <w:name w:val="Normal"/>
-    <w:qFormat/>
-    <w:rsid w:val="00FA0A71"/>
+  <w:style w:type="table" w:styleId="TableGrid">
+    <w:name w:val="Table Grid"/>
+    <w:basedOn w:val="TableNormal"/>
+    <w:uiPriority w:val="39"/>
+    <w:rsid w:val="00706E3D"/>
     <w:pPr>
-      <w:spacing w:line="256" w:lineRule="auto"/>
+      <w:spacing w:after="0" w:line="240" w:lineRule="auto"/>
     </w:pPr>
-  </w:style>
-  <w:style w:type="paragraph" w:styleId="Heading1">
-    <w:name w:val="heading 1"/>
-    <w:basedOn w:val="Normal"/>
-    <w:next w:val="Normal"/>
-    <w:link w:val="Heading1Char"/>
-    <w:uiPriority w:val="9"/>
-    <w:qFormat/>
-    <w:rsid w:val="00FA0A71"/>
-    <w:pPr>
-      <w:keepNext/>
-      <w:keepLines/>
-      <w:spacing w:before="240" w:after="0"/>
-      <w:outlineLvl w:val="0"/>
-    </w:pPr>
-    <w:rPr>
-      <w:rFonts w:asciiTheme="majorHAnsi" w:eastAsiaTheme="majorEastAsia" w:hAnsiTheme="majorHAnsi" w:cstheme="majorBidi"/>
-      <w:color w:val="2E74B5" w:themeColor="accent1" w:themeShade="BF"/>
-      <w:sz w:val="32"/>
-      <w:szCs w:val="32"/>
-    </w:rPr>
-  </w:style>
-  <w:style w:type="paragraph" w:styleId="Heading2">
-    <w:name w:val="heading 2"/>
-    <w:basedOn w:val="Normal"/>
-    <w:next w:val="Normal"/>
-    <w:link w:val="Heading2Char"/>
-    <w:uiPriority w:val="9"/>
-    <w:unhideWhenUsed/>
-    <w:qFormat/>
-    <w:rsid w:val="00FA0A71"/>
-    <w:pPr>
-      <w:keepNext/>
-      <w:keepLines/>
-      <w:spacing w:before="40" w:after="0"/>
-      <w:outlineLvl w:val="1"/>
-    </w:pPr>
-    <w:rPr>
-      <w:rFonts w:asciiTheme="majorHAnsi" w:eastAsiaTheme="majorEastAsia" w:hAnsiTheme="majorHAnsi" w:cstheme="majorBidi"/>
-      <w:color w:val="2E74B5" w:themeColor="accent1" w:themeShade="BF"/>
-      <w:sz w:val="26"/>
-      <w:szCs w:val="26"/>
-    </w:rPr>
-  </w:style>
-  <w:style w:type="paragraph" w:styleId="Heading3">
-    <w:name w:val="heading 3"/>
-    <w:basedOn w:val="Normal"/>
-    <w:next w:val="Normal"/>
-    <w:link w:val="Heading3Char"/>
-    <w:uiPriority w:val="9"/>
-    <w:unhideWhenUsed/>
-    <w:qFormat/>
-    <w:rsid w:val="00EC28C6"/>
-    <w:pPr>
-      <w:keepNext/>
-      <w:keepLines/>
-      <w:spacing w:before="40" w:after="0"/>
-      <w:outlineLvl w:val="2"/>
-    </w:pPr>
-    <w:rPr>
-      <w:rFonts w:asciiTheme="majorHAnsi" w:eastAsiaTheme="majorEastAsia" w:hAnsiTheme="majorHAnsi" w:cstheme="majorBidi"/>
-      <w:color w:val="1F4D78" w:themeColor="accent1" w:themeShade="7F"/>
-      <w:sz w:val="24"/>
-      <w:szCs w:val="24"/>
-    </w:rPr>
-  </w:style>
-  <w:style w:type="character" w:default="1" w:styleId="DefaultParagraphFont">
-    <w:name w:val="Default Paragraph Font"/>
-    <w:uiPriority w:val="1"/>
-    <w:semiHidden/>
-    <w:unhideWhenUsed/>
-  </w:style>
-  <w:style w:type="table" w:default="1" w:styleId="TableNormal">
-    <w:name w:val="Normal Table"/>
-    <w:uiPriority w:val="99"/>
-    <w:semiHidden/>
-    <w:unhideWhenUsed/>
     <w:tblPr>
-      <w:tblInd w:w="0" w:type="dxa"/>
-      <w:tblCellMar>
-        <w:top w:w="0" w:type="dxa"/>
-        <w:left w:w="108" w:type="dxa"/>
-        <w:bottom w:w="0" w:type="dxa"/>
-        <w:right w:w="108" w:type="dxa"/>
-      </w:tblCellMar>
+      <w:tblBorders>
+        <w:top w:val="single" w:sz="4" w:space="0" w:color="auto"/>
+        <w:left w:val="single" w:sz="4" w:space="0" w:color="auto"/>
+        <w:bottom w:val="single" w:sz="4" w:space="0" w:color="auto"/>
+        <w:right w:val="single" w:sz="4" w:space="0" w:color="auto"/>
+        <w:insideH w:val="single" w:sz="4" w:space="0" w:color="auto"/>
+        <w:insideV w:val="single" w:sz="4" w:space="0" w:color="auto"/>
+      </w:tblBorders>
     </w:tblPr>
-  </w:style>
-  <w:style w:type="numbering" w:default="1" w:styleId="NoList">
-    <w:name w:val="No List"/>
-    <w:uiPriority w:val="99"/>
-    <w:semiHidden/>
-    <w:unhideWhenUsed/>
-  </w:style>
-  <w:style w:type="character" w:customStyle="1" w:styleId="Heading1Char">
-    <w:name w:val="Heading 1 Char"/>
-    <w:basedOn w:val="DefaultParagraphFont"/>
-    <w:link w:val="Heading1"/>
-    <w:uiPriority w:val="9"/>
-    <w:rsid w:val="00FA0A71"/>
-    <w:rPr>
-      <w:rFonts w:asciiTheme="majorHAnsi" w:eastAsiaTheme="majorEastAsia" w:hAnsiTheme="majorHAnsi" w:cstheme="majorBidi"/>
-      <w:color w:val="2E74B5" w:themeColor="accent1" w:themeShade="BF"/>
-      <w:sz w:val="32"/>
-      <w:szCs w:val="32"/>
-    </w:rPr>
-  </w:style>
-  <w:style w:type="character" w:customStyle="1" w:styleId="Heading2Char">
-    <w:name w:val="Heading 2 Char"/>
-    <w:basedOn w:val="DefaultParagraphFont"/>
-    <w:link w:val="Heading2"/>
-    <w:uiPriority w:val="9"/>
-    <w:rsid w:val="00FA0A71"/>
-    <w:rPr>
-      <w:rFonts w:asciiTheme="majorHAnsi" w:eastAsiaTheme="majorEastAsia" w:hAnsiTheme="majorHAnsi" w:cstheme="majorBidi"/>
-      <w:color w:val="2E74B5" w:themeColor="accent1" w:themeShade="BF"/>
-      <w:sz w:val="26"/>
-      <w:szCs w:val="26"/>
-    </w:rPr>
-  </w:style>
-  <w:style w:type="paragraph" w:styleId="ListParagraph">
-    <w:name w:val="List Paragraph"/>
-    <w:basedOn w:val="Normal"/>
-    <w:uiPriority w:val="34"/>
-    <w:qFormat/>
-    <w:rsid w:val="00FA0A71"/>
-    <w:pPr>
-      <w:ind w:left="720"/>
-      <w:contextualSpacing/>
-    </w:pPr>
-  </w:style>
-  <w:style w:type="character" w:customStyle="1" w:styleId="Heading3Char">
-    <w:name w:val="Heading 3 Char"/>
-    <w:basedOn w:val="DefaultParagraphFont"/>
-    <w:link w:val="Heading3"/>
-    <w:uiPriority w:val="9"/>
-    <w:rsid w:val="00EC28C6"/>
-    <w:rPr>
-      <w:rFonts w:asciiTheme="majorHAnsi" w:eastAsiaTheme="majorEastAsia" w:hAnsiTheme="majorHAnsi" w:cstheme="majorBidi"/>
-      <w:color w:val="1F4D78" w:themeColor="accent1" w:themeShade="7F"/>
-      <w:sz w:val="24"/>
-      <w:szCs w:val="24"/>
-    </w:rPr>
   </w:style>
 </w:styles>
 </file>
@@ -6913,7 +7395,7 @@
   <a:extraClrSchemeLst/>
   <a:extLst>
     <a:ext uri="{05A4C25C-085E-4340-85A3-A5531E510DB2}">
-      <thm15:themeFamily xmlns="" xmlns:thm15="http://schemas.microsoft.com/office/thememl/2012/main" name="Office Theme" id="{62F939B6-93AF-4DB8-9C6B-D6C7DFDC589F}" vid="{4A3C46E8-61CC-4603-A589-7422A47A8E4A}"/>
+      <thm15:themeFamily xmlns:thm15="http://schemas.microsoft.com/office/thememl/2012/main" name="Office Theme" id="{62F939B6-93AF-4DB8-9C6B-D6C7DFDC589F}" vid="{4A3C46E8-61CC-4603-A589-7422A47A8E4A}"/>
     </a:ext>
   </a:extLst>
 </a:theme>

</xml_diff>